<commit_message>
Update formatting and property fields.
</commit_message>
<xml_diff>
--- a/drafts/S-9.1.1.5 Next18 & Next18-S Decoder Interface.docx
+++ b/drafts/S-9.1.1.5 Next18 & Next18-S Decoder Interface.docx
@@ -437,7 +437,7 @@
                     </pic:cNvPicPr>
                   </pic:nvPicPr>
                   <pic:blipFill>
-                    <a:blip r:embed="rId9">
+                    <a:blip r:embed="rId10">
                       <a:extLst>
                         <a:ext uri="{28A0092B-C50C-407E-A947-70E740481C1C}">
                           <a14:useLocalDpi xmlns:a14="http://schemas.microsoft.com/office/drawing/2010/main" val="0"/>
@@ -499,7 +499,7 @@
                     </pic:cNvPicPr>
                   </pic:nvPicPr>
                   <pic:blipFill>
-                    <a:blip r:embed="rId10">
+                    <a:blip r:embed="rId11">
                       <a:extLst>
                         <a:ext uri="{28A0092B-C50C-407E-A947-70E740481C1C}">
                           <a14:useLocalDpi xmlns:a14="http://schemas.microsoft.com/office/drawing/2010/main" val="0"/>
@@ -586,24 +586,14 @@
                             <w:r>
                               <w:t xml:space="preserve">Figure </w:t>
                             </w:r>
-                            <w:r>
-                              <w:fldChar w:fldCharType="begin"/>
-                            </w:r>
-                            <w:r>
-                              <w:instrText xml:space="preserve"> SEQ Figure \* ARABIC </w:instrText>
-                            </w:r>
-                            <w:r>
-                              <w:fldChar w:fldCharType="separate"/>
-                            </w:r>
-                            <w:r>
-                              <w:rPr>
-                                <w:noProof/>
-                              </w:rPr>
-                              <w:t>1</w:t>
-                            </w:r>
-                            <w:r>
-                              <w:fldChar w:fldCharType="end"/>
-                            </w:r>
+                            <w:fldSimple w:instr=" SEQ Figure \* ARABIC ">
+                              <w:r>
+                                <w:rPr>
+                                  <w:noProof/>
+                                </w:rPr>
+                                <w:t>1</w:t>
+                              </w:r>
+                            </w:fldSimple>
                             <w:bookmarkEnd w:id="6"/>
                             <w:r>
                               <w:t>: 18-pin plug</w:t>
@@ -721,29 +711,19 @@
                                 <w:noProof/>
                               </w:rPr>
                             </w:pPr>
-                            <w:bookmarkStart w:id="8" w:name="_Ref49975861"/>
+                            <w:bookmarkStart w:id="7" w:name="_Ref49975861"/>
                             <w:r>
                               <w:t xml:space="preserve">Figure </w:t>
                             </w:r>
-                            <w:r>
-                              <w:fldChar w:fldCharType="begin"/>
-                            </w:r>
-                            <w:r>
-                              <w:instrText xml:space="preserve"> SEQ Figure \* ARABIC </w:instrText>
-                            </w:r>
-                            <w:r>
-                              <w:fldChar w:fldCharType="separate"/>
-                            </w:r>
-                            <w:r>
-                              <w:rPr>
-                                <w:noProof/>
-                              </w:rPr>
-                              <w:t>2</w:t>
-                            </w:r>
-                            <w:r>
-                              <w:fldChar w:fldCharType="end"/>
-                            </w:r>
-                            <w:bookmarkEnd w:id="8"/>
+                            <w:fldSimple w:instr=" SEQ Figure \* ARABIC ">
+                              <w:r>
+                                <w:rPr>
+                                  <w:noProof/>
+                                </w:rPr>
+                                <w:t>2</w:t>
+                              </w:r>
+                            </w:fldSimple>
+                            <w:bookmarkEnd w:id="7"/>
                             <w:r>
                               <w:t>: 18-pin socket</w:t>
                             </w:r>
@@ -852,30 +832,20 @@
       <w:pPr>
         <w:pStyle w:val="Caption"/>
       </w:pPr>
-      <w:bookmarkStart w:id="10" w:name="_Ref49975800"/>
+      <w:bookmarkStart w:id="8" w:name="_Ref49975800"/>
       <w:r>
         <w:t xml:space="preserve">Table </w:t>
       </w:r>
-      <w:r>
-        <w:fldChar w:fldCharType="begin"/>
-      </w:r>
-      <w:r>
-        <w:instrText xml:space="preserve"> SEQ Table \* ARABIC </w:instrText>
-      </w:r>
-      <w:r>
-        <w:fldChar w:fldCharType="separate"/>
-      </w:r>
-      <w:r>
-        <w:rPr>
-          <w:noProof/>
-        </w:rPr>
-        <w:t>1</w:t>
-      </w:r>
-      <w:r>
-        <w:fldChar w:fldCharType="end"/>
-      </w:r>
-      <w:bookmarkEnd w:id="10"/>
-      <w:ins w:id="11" w:author="Baker, Stuart" w:date="2020-09-02T23:41:00Z">
+      <w:fldSimple w:instr=" SEQ Table \* ARABIC ">
+        <w:r>
+          <w:rPr>
+            <w:noProof/>
+          </w:rPr>
+          <w:t>1</w:t>
+        </w:r>
+      </w:fldSimple>
+      <w:bookmarkEnd w:id="8"/>
+      <w:ins w:id="9" w:author="Baker, Stuart" w:date="2020-09-02T23:41:00Z">
         <w:r>
           <w:t>: Decoder dimensions</w:t>
         </w:r>
@@ -1393,6 +1363,9 @@
         <w:suppressLineNumbers/>
       </w:pPr>
       <w:r>
+        <w:rPr>
+          <w:noProof/>
+        </w:rPr>
         <w:lastRenderedPageBreak/>
         <w:drawing>
           <wp:anchor distT="0" distB="0" distL="114300" distR="114300" simplePos="0" relativeHeight="251664384" behindDoc="1" locked="0" layoutInCell="1" allowOverlap="1" wp14:anchorId="28DF8449" wp14:editId="21E2BC0A">
@@ -1426,7 +1399,7 @@
                     <pic:cNvPicPr/>
                   </pic:nvPicPr>
                   <pic:blipFill>
-                    <a:blip r:embed="rId11">
+                    <a:blip r:embed="rId12">
                       <a:extLst>
                         <a:ext uri="{28A0092B-C50C-407E-A947-70E740481C1C}">
                           <a14:useLocalDpi xmlns:a14="http://schemas.microsoft.com/office/drawing/2010/main" val="0"/>
@@ -1557,24 +1530,14 @@
                             <w:r>
                               <w:t xml:space="preserve">Figure </w:t>
                             </w:r>
-                            <w:r>
-                              <w:fldChar w:fldCharType="begin"/>
-                            </w:r>
-                            <w:r>
-                              <w:instrText xml:space="preserve"> SEQ Figure \* ARABIC </w:instrText>
-                            </w:r>
-                            <w:r>
-                              <w:fldChar w:fldCharType="separate"/>
-                            </w:r>
-                            <w:r>
-                              <w:rPr>
-                                <w:noProof/>
-                              </w:rPr>
-                              <w:t>3</w:t>
-                            </w:r>
-                            <w:r>
-                              <w:fldChar w:fldCharType="end"/>
-                            </w:r>
+                            <w:fldSimple w:instr=" SEQ Figure \* ARABIC ">
+                              <w:r>
+                                <w:rPr>
+                                  <w:noProof/>
+                                </w:rPr>
+                                <w:t>3</w:t>
+                              </w:r>
+                            </w:fldSimple>
                             <w:r>
                               <w:t>: View from component side of connector</w:t>
                             </w:r>
@@ -1649,6 +1612,9 @@
         <w:keepNext/>
       </w:pPr>
       <w:r>
+        <w:rPr>
+          <w:noProof/>
+        </w:rPr>
         <w:drawing>
           <wp:inline distT="0" distB="0" distL="0" distR="0" wp14:anchorId="3B5089B1" wp14:editId="1BBF122F">
             <wp:extent cx="5619791" cy="1600212"/>
@@ -1665,7 +1631,7 @@
                     <pic:cNvPicPr/>
                   </pic:nvPicPr>
                   <pic:blipFill>
-                    <a:blip r:embed="rId12"/>
+                    <a:blip r:embed="rId13"/>
                     <a:stretch>
                       <a:fillRect/>
                     </a:stretch>
@@ -1693,24 +1659,14 @@
       <w:r>
         <w:t xml:space="preserve">Figure </w:t>
       </w:r>
-      <w:r>
-        <w:fldChar w:fldCharType="begin"/>
-      </w:r>
-      <w:r>
-        <w:instrText xml:space="preserve"> SEQ Figure \* ARABIC </w:instrText>
-      </w:r>
-      <w:r>
-        <w:fldChar w:fldCharType="separate"/>
-      </w:r>
-      <w:r>
-        <w:rPr>
-          <w:noProof/>
-        </w:rPr>
-        <w:t>4</w:t>
-      </w:r>
-      <w:r>
-        <w:fldChar w:fldCharType="end"/>
-      </w:r>
+      <w:fldSimple w:instr=" SEQ Figure \* ARABIC ">
+        <w:r>
+          <w:rPr>
+            <w:noProof/>
+          </w:rPr>
+          <w:t>4</w:t>
+        </w:r>
+      </w:fldSimple>
       <w:r>
         <w:t>: Decoder side view</w:t>
       </w:r>
@@ -1740,6 +1696,9 @@
         <w:suppressLineNumbers/>
       </w:pPr>
       <w:r>
+        <w:rPr>
+          <w:noProof/>
+        </w:rPr>
         <w:drawing>
           <wp:anchor distT="0" distB="0" distL="114300" distR="114300" simplePos="0" relativeHeight="251667456" behindDoc="1" locked="0" layoutInCell="1" allowOverlap="1" wp14:anchorId="09E49F00" wp14:editId="22B47055">
             <wp:simplePos x="0" y="0"/>
@@ -1772,7 +1731,7 @@
                     <pic:cNvPicPr/>
                   </pic:nvPicPr>
                   <pic:blipFill>
-                    <a:blip r:embed="rId13">
+                    <a:blip r:embed="rId14">
                       <a:extLst>
                         <a:ext uri="{28A0092B-C50C-407E-A947-70E740481C1C}">
                           <a14:useLocalDpi xmlns:a14="http://schemas.microsoft.com/office/drawing/2010/main" val="0"/>
@@ -2066,6 +2025,9 @@
         <w:suppressLineNumbers/>
       </w:pPr>
       <w:r>
+        <w:rPr>
+          <w:noProof/>
+        </w:rPr>
         <w:drawing>
           <wp:anchor distT="0" distB="0" distL="114300" distR="114300" simplePos="0" relativeHeight="251668480" behindDoc="1" locked="0" layoutInCell="1" allowOverlap="1" wp14:anchorId="04679826" wp14:editId="1544932B">
             <wp:simplePos x="0" y="0"/>
@@ -2098,7 +2060,7 @@
                     <pic:cNvPicPr/>
                   </pic:nvPicPr>
                   <pic:blipFill>
-                    <a:blip r:embed="rId14">
+                    <a:blip r:embed="rId15">
                       <a:extLst>
                         <a:ext uri="{28A0092B-C50C-407E-A947-70E740481C1C}">
                           <a14:useLocalDpi xmlns:a14="http://schemas.microsoft.com/office/drawing/2010/main" val="0"/>
@@ -2388,7 +2350,7 @@
         </w:rPr>
         <w:t>Material</w:t>
       </w:r>
-      <w:ins w:id="12" w:author="Baker, Stuart" w:date="2020-09-02T23:20:00Z">
+      <w:ins w:id="10" w:author="Baker, Stuart" w:date="2020-09-02T23:20:00Z">
         <w:r>
           <w:rPr>
             <w:b/>
@@ -2433,7 +2395,7 @@
         </w:rPr>
         <w:t>Specification</w:t>
       </w:r>
-      <w:ins w:id="13" w:author="Baker, Stuart" w:date="2020-09-02T23:20:00Z">
+      <w:ins w:id="11" w:author="Baker, Stuart" w:date="2020-09-02T23:20:00Z">
         <w:r>
           <w:rPr>
             <w:b/>
@@ -2487,12 +2449,7 @@
         </w:numPr>
       </w:pPr>
       <w:r>
-        <w:t>Co</w:t>
-      </w:r>
-      <w:bookmarkStart w:id="14" w:name="_GoBack"/>
-      <w:bookmarkEnd w:id="14"/>
-      <w:r>
-        <w:t>ntact resistance: 50mΩ max</w:t>
+        <w:t>Contact resistance: 50mΩ max</w:t>
       </w:r>
     </w:p>
     <w:p>
@@ -2518,7 +2475,7 @@
       <w:r>
         <w:t>Maximum processing temperature</w:t>
       </w:r>
-      <w:ins w:id="15" w:author="Baker, Stuart" w:date="2020-09-02T23:20:00Z">
+      <w:ins w:id="12" w:author="Baker, Stuart" w:date="2020-09-02T23:20:00Z">
         <w:r>
           <w:t xml:space="preserve"> (Informative)</w:t>
         </w:r>
@@ -4486,7 +4443,7 @@
         <w:tab/>
         <w:t>Track Right (pins 1 &amp; 18) and Track Left (pins 9 &amp; 10) are connected to the vehicle w</w:t>
       </w:r>
-      <w:ins w:id="16" w:author="Baker, Stuart" w:date="2020-09-02T23:21:00Z">
+      <w:ins w:id="13" w:author="Baker, Stuart" w:date="2020-09-02T23:21:00Z">
         <w:r>
           <w:t>h</w:t>
         </w:r>
@@ -4494,12 +4451,12 @@
       <w:r>
         <w:t>ee</w:t>
       </w:r>
-      <w:ins w:id="17" w:author="Baker, Stuart" w:date="2020-09-02T23:21:00Z">
+      <w:ins w:id="14" w:author="Baker, Stuart" w:date="2020-09-02T23:21:00Z">
         <w:r>
           <w:t>l</w:t>
         </w:r>
       </w:ins>
-      <w:del w:id="18" w:author="Baker, Stuart" w:date="2020-09-02T23:21:00Z">
+      <w:del w:id="15" w:author="Baker, Stuart" w:date="2020-09-02T23:21:00Z">
         <w:r>
           <w:delText>k</w:delText>
         </w:r>
@@ -4527,7 +4484,7 @@
       <w:r>
         <w:t xml:space="preserve"> normally connected to the right rail. Motor – (pin 11) is normally connected to the left rail</w:t>
       </w:r>
-      <w:ins w:id="19" w:author="Baker, Stuart" w:date="2020-09-02T23:21:00Z">
+      <w:ins w:id="16" w:author="Baker, Stuart" w:date="2020-09-02T23:21:00Z">
         <w:r>
           <w:t xml:space="preserve"> when no decoder is present</w:t>
         </w:r>
@@ -4630,7 +4587,7 @@
       <w:r>
         <w:t xml:space="preserve">series resistor. </w:t>
       </w:r>
-      <w:ins w:id="20" w:author="Baker, Stuart" w:date="2020-09-02T23:21:00Z">
+      <w:ins w:id="17" w:author="Baker, Stuart" w:date="2020-09-02T23:21:00Z">
         <w:r>
           <w:t xml:space="preserve">During startup, these decoder outputs may be briefly undefined. If this brief undefined state is critical to the system board operation, then precautions should be implemented on the system board. </w:t>
         </w:r>
@@ -4650,7 +4607,7 @@
         <w:tab/>
         <w:t xml:space="preserve">The impedance of the speaker is </w:t>
       </w:r>
-      <w:del w:id="21" w:author="Baker, Stuart" w:date="2020-09-02T23:22:00Z">
+      <w:del w:id="18" w:author="Baker, Stuart" w:date="2020-09-02T23:22:00Z">
         <w:r>
           <w:delText>determined by the manufacturer of th</w:delText>
         </w:r>
@@ -4658,7 +4615,7 @@
           <w:delText xml:space="preserve">e decoder </w:delText>
         </w:r>
       </w:del>
-      <w:ins w:id="22" w:author="Baker, Stuart" w:date="2020-09-02T23:22:00Z">
+      <w:ins w:id="19" w:author="Baker, Stuart" w:date="2020-09-02T23:22:00Z">
         <w:r>
           <w:t xml:space="preserve">4Ω - 8Ω </w:t>
         </w:r>
@@ -4666,7 +4623,7 @@
       <w:r>
         <w:t>and must be documented</w:t>
       </w:r>
-      <w:ins w:id="23" w:author="Baker, Stuart" w:date="2020-09-02T23:23:00Z">
+      <w:ins w:id="20" w:author="Baker, Stuart" w:date="2020-09-02T23:23:00Z">
         <w:r>
           <w:t xml:space="preserve"> by the decoder manufacturer</w:t>
         </w:r>
@@ -4684,34 +4641,24 @@
       <w:pPr>
         <w:pStyle w:val="Caption"/>
       </w:pPr>
-      <w:bookmarkStart w:id="24" w:name="_Ref49980401"/>
-      <w:bookmarkStart w:id="25" w:name="_Ref49980407"/>
+      <w:bookmarkStart w:id="21" w:name="_Ref49980401"/>
+      <w:bookmarkStart w:id="22" w:name="_Ref49980407"/>
       <w:r>
         <w:t xml:space="preserve">Table </w:t>
       </w:r>
-      <w:r>
-        <w:fldChar w:fldCharType="begin"/>
-      </w:r>
-      <w:r>
-        <w:instrText xml:space="preserve"> SEQ Table \* ARABIC </w:instrText>
-      </w:r>
-      <w:r>
-        <w:fldChar w:fldCharType="separate"/>
-      </w:r>
-      <w:r>
-        <w:rPr>
-          <w:noProof/>
-        </w:rPr>
-        <w:t>2</w:t>
-      </w:r>
-      <w:r>
-        <w:fldChar w:fldCharType="end"/>
-      </w:r>
-      <w:bookmarkEnd w:id="24"/>
+      <w:fldSimple w:instr=" SEQ Table \* ARABIC ">
+        <w:r>
+          <w:rPr>
+            <w:noProof/>
+          </w:rPr>
+          <w:t>2</w:t>
+        </w:r>
+      </w:fldSimple>
+      <w:bookmarkEnd w:id="21"/>
       <w:r>
         <w:t>: TTL/LVTTL voltage levels</w:t>
       </w:r>
-      <w:bookmarkEnd w:id="25"/>
+      <w:bookmarkEnd w:id="22"/>
     </w:p>
     <w:tbl>
       <w:tblPr>
@@ -5010,6 +4957,9 @@
         <w:keepNext/>
       </w:pPr>
       <w:r>
+        <w:rPr>
+          <w:noProof/>
+        </w:rPr>
         <w:drawing>
           <wp:inline distT="0" distB="0" distL="0" distR="0" wp14:anchorId="41FFA801" wp14:editId="07DD01B0">
             <wp:extent cx="5943600" cy="2160270"/>
@@ -5026,7 +4976,7 @@
                     <pic:cNvPicPr/>
                   </pic:nvPicPr>
                   <pic:blipFill>
-                    <a:blip r:embed="rId15"/>
+                    <a:blip r:embed="rId16"/>
                     <a:stretch>
                       <a:fillRect/>
                     </a:stretch>
@@ -5054,24 +5004,14 @@
       <w:r>
         <w:t xml:space="preserve">Figure </w:t>
       </w:r>
-      <w:r>
-        <w:fldChar w:fldCharType="begin"/>
-      </w:r>
-      <w:r>
-        <w:instrText xml:space="preserve"> SEQ Figure \* ARABIC </w:instrText>
-      </w:r>
-      <w:r>
-        <w:fldChar w:fldCharType="separate"/>
-      </w:r>
-      <w:r>
-        <w:rPr>
-          <w:noProof/>
-        </w:rPr>
-        <w:t>5</w:t>
-      </w:r>
-      <w:r>
-        <w:fldChar w:fldCharType="end"/>
-      </w:r>
+      <w:fldSimple w:instr=" SEQ Figure \* ARABIC ">
+        <w:r>
+          <w:rPr>
+            <w:noProof/>
+          </w:rPr>
+          <w:t>5</w:t>
+        </w:r>
+      </w:fldSimple>
       <w:r>
         <w:t>: Typical dummy plugs</w:t>
       </w:r>
@@ -5118,13 +5058,13 @@
         <w:tblLook w:val="04A0" w:firstRow="1" w:lastRow="0" w:firstColumn="1" w:lastColumn="0" w:noHBand="0" w:noVBand="1"/>
       </w:tblPr>
       <w:tblGrid>
-        <w:gridCol w:w="1458"/>
-        <w:gridCol w:w="8406"/>
+        <w:gridCol w:w="1548"/>
+        <w:gridCol w:w="8316"/>
       </w:tblGrid>
       <w:tr>
         <w:tc>
           <w:tcPr>
-            <w:tcW w:w="1458" w:type="dxa"/>
+            <w:tcW w:w="1548" w:type="dxa"/>
             <w:shd w:val="clear" w:color="auto" w:fill="BFBFBF" w:themeFill="background1" w:themeFillShade="BF"/>
           </w:tcPr>
           <w:p>
@@ -5143,7 +5083,7 @@
         </w:tc>
         <w:tc>
           <w:tcPr>
-            <w:tcW w:w="8406" w:type="dxa"/>
+            <w:tcW w:w="8316" w:type="dxa"/>
             <w:shd w:val="clear" w:color="auto" w:fill="BFBFBF" w:themeFill="background1" w:themeFillShade="BF"/>
           </w:tcPr>
           <w:p>
@@ -5164,13 +5104,19 @@
       <w:tr>
         <w:tc>
           <w:tcPr>
-            <w:tcW w:w="1458" w:type="dxa"/>
-          </w:tcPr>
-          <w:p/>
-        </w:tc>
-        <w:tc>
-          <w:tcPr>
-            <w:tcW w:w="8406" w:type="dxa"/>
+            <w:tcW w:w="1548" w:type="dxa"/>
+          </w:tcPr>
+          <w:p>
+            <w:ins w:id="23" w:author="Baker, Stuart" w:date="2020-09-10T10:25:00Z">
+              <w:r>
+                <w:t>Sep 10, 2020</w:t>
+              </w:r>
+            </w:ins>
+          </w:p>
+        </w:tc>
+        <w:tc>
+          <w:tcPr>
+            <w:tcW w:w="8316" w:type="dxa"/>
           </w:tcPr>
           <w:p>
             <w:r>
@@ -5182,27 +5128,30 @@
       <w:tr>
         <w:tc>
           <w:tcPr>
-            <w:tcW w:w="1458" w:type="dxa"/>
+            <w:tcW w:w="1548" w:type="dxa"/>
           </w:tcPr>
           <w:p/>
         </w:tc>
         <w:tc>
           <w:tcPr>
-            <w:tcW w:w="8406" w:type="dxa"/>
-          </w:tcPr>
-          <w:p/>
+            <w:tcW w:w="8316" w:type="dxa"/>
+          </w:tcPr>
+          <w:p>
+            <w:bookmarkStart w:id="24" w:name="_GoBack"/>
+            <w:bookmarkEnd w:id="24"/>
+          </w:p>
         </w:tc>
       </w:tr>
       <w:tr>
         <w:tc>
           <w:tcPr>
-            <w:tcW w:w="1458" w:type="dxa"/>
+            <w:tcW w:w="1548" w:type="dxa"/>
           </w:tcPr>
           <w:p/>
         </w:tc>
         <w:tc>
           <w:tcPr>
-            <w:tcW w:w="8406" w:type="dxa"/>
+            <w:tcW w:w="8316" w:type="dxa"/>
           </w:tcPr>
           <w:p/>
         </w:tc>
@@ -5210,13 +5159,13 @@
       <w:tr>
         <w:tc>
           <w:tcPr>
-            <w:tcW w:w="1458" w:type="dxa"/>
+            <w:tcW w:w="1548" w:type="dxa"/>
           </w:tcPr>
           <w:p/>
         </w:tc>
         <w:tc>
           <w:tcPr>
-            <w:tcW w:w="8406" w:type="dxa"/>
+            <w:tcW w:w="8316" w:type="dxa"/>
           </w:tcPr>
           <w:p/>
         </w:tc>
@@ -5225,10 +5174,10 @@
     <w:p>
       <w:pPr>
         <w:sectPr>
-          <w:footerReference w:type="even" r:id="rId16"/>
-          <w:footerReference w:type="default" r:id="rId17"/>
-          <w:headerReference w:type="first" r:id="rId18"/>
-          <w:footerReference w:type="first" r:id="rId19"/>
+          <w:footerReference w:type="even" r:id="rId17"/>
+          <w:footerReference w:type="default" r:id="rId18"/>
+          <w:headerReference w:type="first" r:id="rId19"/>
+          <w:footerReference w:type="first" r:id="rId20"/>
           <w:pgSz w:w="12240" w:h="15840" w:code="1"/>
           <w:pgMar w:top="864" w:right="1440" w:bottom="864" w:left="1152" w:header="288" w:footer="648" w:gutter="0"/>
           <w:lnNumType w:countBy="5" w:restart="continuous"/>
@@ -5252,7 +5201,7 @@
           <w:szCs w:val="26"/>
         </w:rPr>
         <w:sectPr>
-          <w:headerReference w:type="default" r:id="rId20"/>
+          <w:headerReference w:type="default" r:id="rId21"/>
           <w:pgSz w:w="12240" w:h="15840" w:code="1"/>
           <w:pgMar w:top="864" w:right="1440" w:bottom="864" w:left="1152" w:header="288" w:footer="648" w:gutter="0"/>
           <w:cols w:space="144"/>
@@ -6903,11 +6852,21 @@
           <w:pPr>
             <w:jc w:val="right"/>
           </w:pPr>
-          <w:fldSimple w:instr=" DOCPROPERTY &quot;Company&quot;  \* MERGEFORMAT ">
-            <w:r>
-              <w:t>© 2020 National Model Railroad Association, Inc.</w:t>
-            </w:r>
-          </w:fldSimple>
+          <w:r>
+            <w:fldChar w:fldCharType="begin"/>
+          </w:r>
+          <w:r>
+            <w:instrText xml:space="preserve"> DOCPROPERTY "Company"  \* MERGEFORMAT </w:instrText>
+          </w:r>
+          <w:r>
+            <w:fldChar w:fldCharType="separate"/>
+          </w:r>
+          <w:r>
+            <w:t>© 2020 National Model Railroad Association, Inc.</w:t>
+          </w:r>
+          <w:r>
+            <w:fldChar w:fldCharType="end"/>
+          </w:r>
         </w:p>
       </w:tc>
     </w:tr>
@@ -7001,19 +6960,39 @@
           <w:pPr>
             <w:jc w:val="right"/>
           </w:pPr>
-          <w:fldSimple w:instr=" TITLE  \* MERGEFORMAT ">
-            <w:r>
-              <w:t>S-9.1.1.5 Draft</w:t>
-            </w:r>
-          </w:fldSimple>
+          <w:r>
+            <w:fldChar w:fldCharType="begin"/>
+          </w:r>
+          <w:r>
+            <w:instrText xml:space="preserve"> TITLE  \* MERGEFORMAT </w:instrText>
+          </w:r>
+          <w:r>
+            <w:fldChar w:fldCharType="separate"/>
+          </w:r>
+          <w:r>
+            <w:t>S-9.1.1.5 Draft</w:t>
+          </w:r>
+          <w:r>
+            <w:fldChar w:fldCharType="end"/>
+          </w:r>
           <w:r>
             <w:t xml:space="preserve"> </w:t>
           </w:r>
-          <w:fldSimple w:instr=" SUBJECT  \* MERGEFORMAT ">
-            <w:r>
-              <w:t>Next18 and Next18-S Decoder Interface</w:t>
-            </w:r>
-          </w:fldSimple>
+          <w:r>
+            <w:fldChar w:fldCharType="begin"/>
+          </w:r>
+          <w:r>
+            <w:instrText xml:space="preserve"> SUBJECT  \* MERGEFORMAT </w:instrText>
+          </w:r>
+          <w:r>
+            <w:fldChar w:fldCharType="separate"/>
+          </w:r>
+          <w:r>
+            <w:t>Next18 and Next18-S Decoder Interface</w:t>
+          </w:r>
+          <w:r>
+            <w:fldChar w:fldCharType="end"/>
+          </w:r>
         </w:p>
       </w:tc>
     </w:tr>
@@ -7032,11 +7011,23 @@
     <w:pPr>
       <w:spacing w:after="0"/>
     </w:pPr>
-    <w:fldSimple w:instr=" DOCPROPERTY &quot;Company&quot;  \* MERGEFORMAT ">
-      <w:r>
-        <w:t>© 2020 National Model Railroad Association, Inc.</w:t>
-      </w:r>
-    </w:fldSimple>
+    <w:sdt>
+      <w:sdtPr>
+        <w:alias w:val="Company"/>
+        <w:tag w:val=""/>
+        <w:id w:val="706456640"/>
+        <w:placeholder>
+          <w:docPart w:val="939340E238A14F4C8FFA6B46816D9F1E"/>
+        </w:placeholder>
+        <w:dataBinding w:prefixMappings="xmlns:ns0='http://schemas.openxmlformats.org/officeDocument/2006/extended-properties' " w:xpath="/ns0:Properties[1]/ns0:Company[1]" w:storeItemID="{6668398D-A668-4E3E-A5EB-62B293D839F1}"/>
+        <w:text/>
+      </w:sdtPr>
+      <w:sdtContent>
+        <w:r>
+          <w:t>© 2020 National Model Railroad Association, Inc.</w:t>
+        </w:r>
+      </w:sdtContent>
+    </w:sdt>
   </w:p>
   <w:p>
     <w:pPr>
@@ -7047,19 +7038,43 @@
       </w:tabs>
       <w:spacing w:after="0"/>
     </w:pPr>
-    <w:fldSimple w:instr=" TITLE  \* MERGEFORMAT ">
-      <w:r>
-        <w:t>S-9.1.1.5 Draft</w:t>
-      </w:r>
-    </w:fldSimple>
+    <w:sdt>
+      <w:sdtPr>
+        <w:alias w:val="Title"/>
+        <w:tag w:val=""/>
+        <w:id w:val="278080436"/>
+        <w:placeholder>
+          <w:docPart w:val="E6D16BCD255F4F02B7400BBB94D3BDF2"/>
+        </w:placeholder>
+        <w:dataBinding w:prefixMappings="xmlns:ns0='http://purl.org/dc/elements/1.1/' xmlns:ns1='http://schemas.openxmlformats.org/package/2006/metadata/core-properties' " w:xpath="/ns1:coreProperties[1]/ns0:title[1]" w:storeItemID="{6C3C8BC8-F283-45AE-878A-BAB7291924A1}"/>
+        <w:text/>
+      </w:sdtPr>
+      <w:sdtContent>
+        <w:r>
+          <w:t>S-9.1.1.5 Draft</w:t>
+        </w:r>
+      </w:sdtContent>
+    </w:sdt>
     <w:r>
       <w:t xml:space="preserve"> </w:t>
     </w:r>
-    <w:fldSimple w:instr=" SUBJECT  \* MERGEFORMAT ">
-      <w:r>
-        <w:t>Next18 and Next18-S Decoder Interface</w:t>
-      </w:r>
-    </w:fldSimple>
+    <w:sdt>
+      <w:sdtPr>
+        <w:alias w:val="Subject"/>
+        <w:tag w:val=""/>
+        <w:id w:val="1811755705"/>
+        <w:placeholder>
+          <w:docPart w:val="5D2B720BC1E445348DDF61515482333E"/>
+        </w:placeholder>
+        <w:dataBinding w:prefixMappings="xmlns:ns0='http://purl.org/dc/elements/1.1/' xmlns:ns1='http://schemas.openxmlformats.org/package/2006/metadata/core-properties' " w:xpath="/ns1:coreProperties[1]/ns0:subject[1]" w:storeItemID="{6C3C8BC8-F283-45AE-878A-BAB7291924A1}"/>
+        <w:text/>
+      </w:sdtPr>
+      <w:sdtContent>
+        <w:r>
+          <w:t>Next18 &amp; Next18-S Decoder Interface</w:t>
+        </w:r>
+      </w:sdtContent>
+    </w:sdt>
     <w:r>
       <w:ptab w:relativeTo="margin" w:alignment="right" w:leader="none"/>
     </w:r>
@@ -7092,7 +7107,7 @@
         <w:rStyle w:val="PageNumber"/>
         <w:noProof/>
       </w:rPr>
-      <w:t>2</w:t>
+      <w:t>8</w:t>
     </w:r>
     <w:r>
       <w:rPr>
@@ -7141,39 +7156,44 @@
       <w:rPr>
         <w:rStyle w:val="PageNumber"/>
       </w:rPr>
-      <w:t xml:space="preserve"> – </w:t>
+      <w:t xml:space="preserve"> –</w:t>
     </w:r>
-    <w:r>
-      <w:rPr>
-        <w:rStyle w:val="PageNumber"/>
-      </w:rPr>
-      <w:fldChar w:fldCharType="begin"/>
-    </w:r>
-    <w:r>
-      <w:rPr>
-        <w:rStyle w:val="PageNumber"/>
-      </w:rPr>
-      <w:instrText xml:space="preserve"> SAVEDATE  \@ "MMM d, yyyy"  \* MERGEFORMAT </w:instrText>
-    </w:r>
-    <w:r>
-      <w:rPr>
-        <w:rStyle w:val="PageNumber"/>
-      </w:rPr>
-      <w:fldChar w:fldCharType="separate"/>
-    </w:r>
-    <w:r>
-      <w:rPr>
-        <w:rStyle w:val="PageNumber"/>
-        <w:noProof/>
-      </w:rPr>
-      <w:t>Sep 2, 2020</w:t>
-    </w:r>
-    <w:r>
-      <w:rPr>
-        <w:rStyle w:val="PageNumber"/>
-      </w:rPr>
-      <w:fldChar w:fldCharType="end"/>
-    </w:r>
+    <w:ins w:id="25" w:author="Baker, Stuart" w:date="2020-09-10T10:24:00Z">
+      <w:r>
+        <w:rPr>
+          <w:rStyle w:val="PageNumber"/>
+        </w:rPr>
+        <w:t xml:space="preserve"> </w:t>
+      </w:r>
+    </w:ins>
+    <w:sdt>
+      <w:sdtPr>
+        <w:rPr>
+          <w:rStyle w:val="PageNumber"/>
+        </w:rPr>
+        <w:alias w:val="Publish Date"/>
+        <w:tag w:val=""/>
+        <w:id w:val="-1737083712"/>
+        <w:placeholder>
+          <w:docPart w:val="521B462ACB6D407387971123183B73F4"/>
+        </w:placeholder>
+        <w:dataBinding w:prefixMappings="xmlns:ns0='http://schemas.microsoft.com/office/2006/coverPageProps' " w:xpath="/ns0:CoverPageProperties[1]/ns0:PublishDate[1]" w:storeItemID="{55AF091B-3C7A-41E3-B477-F2FDAA23CFDA}"/>
+        <w:date w:fullDate="2020-09-10T00:00:00Z">
+          <w:dateFormat w:val="MMM d, yyyy"/>
+          <w:lid w:val="en-US"/>
+          <w:storeMappedDataAs w:val="dateTime"/>
+          <w:calendar w:val="gregorian"/>
+        </w:date>
+      </w:sdtPr>
+      <w:sdtContent>
+        <w:r>
+          <w:rPr>
+            <w:rStyle w:val="PageNumber"/>
+          </w:rPr>
+          <w:t>Sep 10, 2020</w:t>
+        </w:r>
+      </w:sdtContent>
+    </w:sdt>
   </w:p>
 </w:ftr>
 </file>
@@ -7184,29 +7204,65 @@
     <w:pPr>
       <w:spacing w:after="0"/>
     </w:pPr>
-    <w:fldSimple w:instr=" DOCPROPERTY &quot;Company&quot;  \* MERGEFORMAT ">
-      <w:r>
-        <w:t>© 2020 National Model Railroad Association, Inc.</w:t>
-      </w:r>
-    </w:fldSimple>
+    <w:sdt>
+      <w:sdtPr>
+        <w:alias w:val="Company"/>
+        <w:tag w:val=""/>
+        <w:id w:val="1969928115"/>
+        <w:placeholder>
+          <w:docPart w:val="6D572347E29649F387E7D37C57187DDC"/>
+        </w:placeholder>
+        <w:dataBinding w:prefixMappings="xmlns:ns0='http://schemas.openxmlformats.org/officeDocument/2006/extended-properties' " w:xpath="/ns0:Properties[1]/ns0:Company[1]" w:storeItemID="{6668398D-A668-4E3E-A5EB-62B293D839F1}"/>
+        <w:text/>
+      </w:sdtPr>
+      <w:sdtContent>
+        <w:r>
+          <w:t>© 2020 National Model Railroad Association, Inc.</w:t>
+        </w:r>
+      </w:sdtContent>
+    </w:sdt>
   </w:p>
   <w:p>
     <w:pPr>
       <w:spacing w:after="0"/>
     </w:pPr>
-    <w:fldSimple w:instr=" TITLE  \* MERGEFORMAT ">
-      <w:r>
-        <w:t>S-9.1.1.5 Draft</w:t>
-      </w:r>
-    </w:fldSimple>
+    <w:sdt>
+      <w:sdtPr>
+        <w:alias w:val="Title"/>
+        <w:tag w:val=""/>
+        <w:id w:val="-406378930"/>
+        <w:placeholder>
+          <w:docPart w:val="69D46C8A1E774BD5B44207F06156219D"/>
+        </w:placeholder>
+        <w:dataBinding w:prefixMappings="xmlns:ns0='http://purl.org/dc/elements/1.1/' xmlns:ns1='http://schemas.openxmlformats.org/package/2006/metadata/core-properties' " w:xpath="/ns1:coreProperties[1]/ns0:title[1]" w:storeItemID="{6C3C8BC8-F283-45AE-878A-BAB7291924A1}"/>
+        <w:text/>
+      </w:sdtPr>
+      <w:sdtContent>
+        <w:r>
+          <w:t>S-9.1.1.5 Draft</w:t>
+        </w:r>
+      </w:sdtContent>
+    </w:sdt>
     <w:r>
       <w:t xml:space="preserve"> </w:t>
     </w:r>
-    <w:fldSimple w:instr=" SUBJECT  \* MERGEFORMAT ">
-      <w:r>
-        <w:t>Next18 and Next18-S Decoder Interface</w:t>
-      </w:r>
-    </w:fldSimple>
+    <w:sdt>
+      <w:sdtPr>
+        <w:alias w:val="Subject"/>
+        <w:tag w:val=""/>
+        <w:id w:val="-1127923837"/>
+        <w:placeholder>
+          <w:docPart w:val="F1FC16E46470496E932D2022F4D3FEA3"/>
+        </w:placeholder>
+        <w:dataBinding w:prefixMappings="xmlns:ns0='http://purl.org/dc/elements/1.1/' xmlns:ns1='http://schemas.openxmlformats.org/package/2006/metadata/core-properties' " w:xpath="/ns1:coreProperties[1]/ns0:subject[1]" w:storeItemID="{6C3C8BC8-F283-45AE-878A-BAB7291924A1}"/>
+        <w:text/>
+      </w:sdtPr>
+      <w:sdtContent>
+        <w:r>
+          <w:t>Next18 &amp; Next18-S Decoder Interface</w:t>
+        </w:r>
+      </w:sdtContent>
+    </w:sdt>
     <w:r>
       <w:ptab w:relativeTo="margin" w:alignment="right" w:leader="none"/>
     </w:r>
@@ -7288,39 +7344,44 @@
       <w:rPr>
         <w:rStyle w:val="PageNumber"/>
       </w:rPr>
-      <w:t xml:space="preserve"> – </w:t>
+      <w:t xml:space="preserve"> –</w:t>
     </w:r>
-    <w:r>
-      <w:rPr>
-        <w:rStyle w:val="PageNumber"/>
-      </w:rPr>
-      <w:fldChar w:fldCharType="begin"/>
-    </w:r>
-    <w:r>
-      <w:rPr>
-        <w:rStyle w:val="PageNumber"/>
-      </w:rPr>
-      <w:instrText xml:space="preserve"> SAVEDATE  \@ "MMM d, yyyy"  \* MERGEFORMAT </w:instrText>
-    </w:r>
-    <w:r>
-      <w:rPr>
-        <w:rStyle w:val="PageNumber"/>
-      </w:rPr>
-      <w:fldChar w:fldCharType="separate"/>
-    </w:r>
-    <w:r>
-      <w:rPr>
-        <w:rStyle w:val="PageNumber"/>
-        <w:noProof/>
-      </w:rPr>
-      <w:t>Sep 2, 2020</w:t>
-    </w:r>
-    <w:r>
-      <w:rPr>
-        <w:rStyle w:val="PageNumber"/>
-      </w:rPr>
-      <w:fldChar w:fldCharType="end"/>
-    </w:r>
+    <w:ins w:id="27" w:author="Baker, Stuart" w:date="2020-09-10T10:24:00Z">
+      <w:r>
+        <w:rPr>
+          <w:rStyle w:val="PageNumber"/>
+        </w:rPr>
+        <w:t xml:space="preserve"> </w:t>
+      </w:r>
+    </w:ins>
+    <w:sdt>
+      <w:sdtPr>
+        <w:rPr>
+          <w:rStyle w:val="PageNumber"/>
+        </w:rPr>
+        <w:alias w:val="Publish Date"/>
+        <w:tag w:val=""/>
+        <w:id w:val="330103237"/>
+        <w:placeholder>
+          <w:docPart w:val="32859B54F0B046E1B10277A8A0EEA00B"/>
+        </w:placeholder>
+        <w:dataBinding w:prefixMappings="xmlns:ns0='http://schemas.microsoft.com/office/2006/coverPageProps' " w:xpath="/ns0:CoverPageProperties[1]/ns0:PublishDate[1]" w:storeItemID="{55AF091B-3C7A-41E3-B477-F2FDAA23CFDA}"/>
+        <w:date w:fullDate="2020-09-10T00:00:00Z">
+          <w:dateFormat w:val="MMM d, yyyy"/>
+          <w:lid w:val="en-US"/>
+          <w:storeMappedDataAs w:val="dateTime"/>
+          <w:calendar w:val="gregorian"/>
+        </w:date>
+      </w:sdtPr>
+      <w:sdtContent>
+        <w:r>
+          <w:rPr>
+            <w:rStyle w:val="PageNumber"/>
+          </w:rPr>
+          <w:t>Sep 10, 2020</w:t>
+        </w:r>
+      </w:sdtContent>
+    </w:sdt>
   </w:p>
 </w:ftr>
 </file>
@@ -7348,7 +7409,7 @@
 <w:hdr xmlns:wpc="http://schemas.microsoft.com/office/word/2010/wordprocessingCanvas" xmlns:mc="http://schemas.openxmlformats.org/markup-compatibility/2006" xmlns:o="urn:schemas-microsoft-com:office:office" xmlns:r="http://schemas.openxmlformats.org/officeDocument/2006/relationships" xmlns:m="http://schemas.openxmlformats.org/officeDocument/2006/math" xmlns:v="urn:schemas-microsoft-com:vml" xmlns:wp14="http://schemas.microsoft.com/office/word/2010/wordprocessingDrawing" xmlns:wp="http://schemas.openxmlformats.org/drawingml/2006/wordprocessingDrawing" xmlns:w10="urn:schemas-microsoft-com:office:word" xmlns:w="http://schemas.openxmlformats.org/wordprocessingml/2006/main" xmlns:w14="http://schemas.microsoft.com/office/word/2010/wordml" xmlns:wpg="http://schemas.microsoft.com/office/word/2010/wordprocessingGroup" xmlns:wpi="http://schemas.microsoft.com/office/word/2010/wordprocessingInk" xmlns:wne="http://schemas.microsoft.com/office/word/2006/wordml" xmlns:wps="http://schemas.microsoft.com/office/word/2010/wordprocessingShape" mc:Ignorable="w14 wp14">
   <w:tbl>
     <w:tblPr>
-      <w:tblW w:w="5000" w:type="pct"/>
+      <w:tblW w:w="5016" w:type="pct"/>
       <w:tblBorders>
         <w:top w:val="single" w:sz="4" w:space="0" w:color="auto"/>
         <w:left w:val="single" w:sz="4" w:space="0" w:color="auto"/>
@@ -7361,17 +7422,27 @@
       <w:tblLook w:val="01E0" w:firstRow="1" w:lastRow="1" w:firstColumn="1" w:lastColumn="1" w:noHBand="0" w:noVBand="0"/>
     </w:tblPr>
     <w:tblGrid>
-      <w:gridCol w:w="1077"/>
-      <w:gridCol w:w="274"/>
-      <w:gridCol w:w="4036"/>
-      <w:gridCol w:w="237"/>
-      <w:gridCol w:w="1955"/>
-      <w:gridCol w:w="2285"/>
+      <w:gridCol w:w="1070"/>
+      <w:gridCol w:w="273"/>
+      <w:gridCol w:w="4344"/>
+      <w:gridCol w:w="238"/>
+      <w:gridCol w:w="1944"/>
+      <w:gridCol w:w="2027"/>
+      <w:tblGridChange w:id="26">
+        <w:tblGrid>
+          <w:gridCol w:w="1070"/>
+          <w:gridCol w:w="273"/>
+          <w:gridCol w:w="4344"/>
+          <w:gridCol w:w="238"/>
+          <w:gridCol w:w="1944"/>
+          <w:gridCol w:w="2027"/>
+        </w:tblGrid>
+      </w:tblGridChange>
     </w:tblGrid>
     <w:tr>
       <w:tc>
         <w:tcPr>
-          <w:tcW w:w="546" w:type="pct"/>
+          <w:tcW w:w="541" w:type="pct"/>
           <w:vMerge w:val="restart"/>
           <w:tcBorders>
             <w:top w:val="nil"/>
@@ -7419,7 +7490,7 @@
               <w:noProof/>
             </w:rPr>
             <w:drawing>
-              <wp:inline distT="0" distB="0" distL="0" distR="0" wp14:anchorId="248D1349" wp14:editId="5329ABD0">
+              <wp:inline distT="0" distB="0" distL="0" distR="0" wp14:anchorId="4F1B1C7B" wp14:editId="5E2087DA">
                 <wp:extent cx="552450" cy="581025"/>
                 <wp:effectExtent l="0" t="0" r="6350" b="3175"/>
                 <wp:docPr id="13" name="Picture 13" descr="nmra logo"/>
@@ -7481,7 +7552,7 @@
       </w:tc>
       <w:tc>
         <w:tcPr>
-          <w:tcW w:w="139" w:type="pct"/>
+          <w:tcW w:w="138" w:type="pct"/>
           <w:tcBorders>
             <w:top w:val="nil"/>
             <w:left w:val="nil"/>
@@ -7528,7 +7599,7 @@
       </w:tc>
       <w:tc>
         <w:tcPr>
-          <w:tcW w:w="2046" w:type="pct"/>
+          <w:tcW w:w="2195" w:type="pct"/>
           <w:tcBorders>
             <w:top w:val="nil"/>
             <w:left w:val="nil"/>
@@ -7587,7 +7658,7 @@
       </w:tc>
       <w:tc>
         <w:tcPr>
-          <w:tcW w:w="2150" w:type="pct"/>
+          <w:tcW w:w="2006" w:type="pct"/>
           <w:gridSpan w:val="2"/>
           <w:vAlign w:val="center"/>
         </w:tcPr>
@@ -7622,7 +7693,7 @@
     <w:tr>
       <w:tc>
         <w:tcPr>
-          <w:tcW w:w="546" w:type="pct"/>
+          <w:tcW w:w="541" w:type="pct"/>
           <w:vMerge/>
           <w:tcBorders>
             <w:left w:val="nil"/>
@@ -7666,7 +7737,7 @@
       </w:tc>
       <w:tc>
         <w:tcPr>
-          <w:tcW w:w="139" w:type="pct"/>
+          <w:tcW w:w="138" w:type="pct"/>
           <w:tcBorders>
             <w:top w:val="nil"/>
             <w:left w:val="nil"/>
@@ -7711,7 +7782,7 @@
       </w:tc>
       <w:tc>
         <w:tcPr>
-          <w:tcW w:w="2046" w:type="pct"/>
+          <w:tcW w:w="2195" w:type="pct"/>
           <w:tcBorders>
             <w:top w:val="nil"/>
             <w:left w:val="nil"/>
@@ -7769,7 +7840,7 @@
       </w:tc>
       <w:tc>
         <w:tcPr>
-          <w:tcW w:w="2150" w:type="pct"/>
+          <w:tcW w:w="2006" w:type="pct"/>
           <w:gridSpan w:val="2"/>
           <w:vAlign w:val="center"/>
         </w:tcPr>
@@ -7777,18 +7848,30 @@
           <w:pPr>
             <w:jc w:val="center"/>
           </w:pPr>
-          <w:fldSimple w:instr=" SUBJECT  \* MERGEFORMAT ">
-            <w:r>
-              <w:t>Next18 and Next18-S Decoder Interface</w:t>
-            </w:r>
-          </w:fldSimple>
+          <w:sdt>
+            <w:sdtPr>
+              <w:alias w:val="Subject"/>
+              <w:tag w:val=""/>
+              <w:id w:val="92440473"/>
+              <w:placeholder>
+                <w:docPart w:val="E444502C78184198BBC5A11D472996B6"/>
+              </w:placeholder>
+              <w:dataBinding w:prefixMappings="xmlns:ns0='http://purl.org/dc/elements/1.1/' xmlns:ns1='http://schemas.openxmlformats.org/package/2006/metadata/core-properties' " w:xpath="/ns1:coreProperties[1]/ns0:subject[1]" w:storeItemID="{6C3C8BC8-F283-45AE-878A-BAB7291924A1}"/>
+              <w:text/>
+            </w:sdtPr>
+            <w:sdtContent>
+              <w:r>
+                <w:t>Next18 &amp; Next18-S Decoder Interface</w:t>
+              </w:r>
+            </w:sdtContent>
+          </w:sdt>
         </w:p>
       </w:tc>
     </w:tr>
     <w:tr>
       <w:tc>
         <w:tcPr>
-          <w:tcW w:w="546" w:type="pct"/>
+          <w:tcW w:w="541" w:type="pct"/>
           <w:vMerge/>
           <w:tcBorders>
             <w:left w:val="nil"/>
@@ -7833,7 +7916,7 @@
       </w:tc>
       <w:tc>
         <w:tcPr>
-          <w:tcW w:w="139" w:type="pct"/>
+          <w:tcW w:w="138" w:type="pct"/>
           <w:tcBorders>
             <w:top w:val="nil"/>
             <w:left w:val="nil"/>
@@ -7878,7 +7961,7 @@
       </w:tc>
       <w:tc>
         <w:tcPr>
-          <w:tcW w:w="2046" w:type="pct"/>
+          <w:tcW w:w="2195" w:type="pct"/>
           <w:tcBorders>
             <w:top w:val="nil"/>
             <w:left w:val="nil"/>
@@ -7969,7 +8052,7 @@
       </w:tc>
       <w:tc>
         <w:tcPr>
-          <w:tcW w:w="991" w:type="pct"/>
+          <w:tcW w:w="982" w:type="pct"/>
           <w:vAlign w:val="center"/>
         </w:tcPr>
         <w:p>
@@ -8006,42 +8089,39 @@
               <w:sz w:val="20"/>
             </w:rPr>
           </w:pPr>
-          <w:r>
-            <w:rPr>
-              <w:sz w:val="20"/>
-            </w:rPr>
-            <w:fldChar w:fldCharType="begin"/>
-          </w:r>
-          <w:r>
-            <w:rPr>
-              <w:sz w:val="20"/>
-            </w:rPr>
-            <w:instrText xml:space="preserve"> SAVEDATE  \@ "MMM d, yyyy"  \* MERGEFORMAT </w:instrText>
-          </w:r>
-          <w:r>
-            <w:rPr>
-              <w:sz w:val="20"/>
-            </w:rPr>
-            <w:fldChar w:fldCharType="separate"/>
-          </w:r>
-          <w:r>
-            <w:rPr>
-              <w:noProof/>
-              <w:sz w:val="20"/>
-            </w:rPr>
-            <w:t>Sep 2, 2020</w:t>
-          </w:r>
-          <w:r>
-            <w:rPr>
-              <w:sz w:val="20"/>
-            </w:rPr>
-            <w:fldChar w:fldCharType="end"/>
-          </w:r>
+          <w:sdt>
+            <w:sdtPr>
+              <w:rPr>
+                <w:sz w:val="20"/>
+              </w:rPr>
+              <w:alias w:val="Publish Date"/>
+              <w:tag w:val=""/>
+              <w:id w:val="1442336628"/>
+              <w:placeholder>
+                <w:docPart w:val="51C4733D826A4148A9947AF174B0F463"/>
+              </w:placeholder>
+              <w:dataBinding w:prefixMappings="xmlns:ns0='http://schemas.microsoft.com/office/2006/coverPageProps' " w:xpath="/ns0:CoverPageProperties[1]/ns0:PublishDate[1]" w:storeItemID="{55AF091B-3C7A-41E3-B477-F2FDAA23CFDA}"/>
+              <w:date w:fullDate="2020-09-10T00:00:00Z">
+                <w:dateFormat w:val="MMM d, yyyy"/>
+                <w:lid w:val="en-US"/>
+                <w:storeMappedDataAs w:val="dateTime"/>
+                <w:calendar w:val="gregorian"/>
+              </w:date>
+            </w:sdtPr>
+            <w:sdtContent>
+              <w:r>
+                <w:rPr>
+                  <w:sz w:val="20"/>
+                </w:rPr>
+                <w:t>Sep 10, 2020</w:t>
+              </w:r>
+            </w:sdtContent>
+          </w:sdt>
         </w:p>
       </w:tc>
       <w:tc>
         <w:tcPr>
-          <w:tcW w:w="1159" w:type="pct"/>
+          <w:tcW w:w="1025" w:type="pct"/>
           <w:vAlign w:val="center"/>
         </w:tcPr>
         <w:p>
@@ -8050,11 +8130,23 @@
               <w:rFonts w:ascii="CG Times" w:hAnsi="CG Times"/>
             </w:rPr>
           </w:pPr>
-          <w:fldSimple w:instr=" TITLE  \* MERGEFORMAT ">
-            <w:r>
-              <w:t>S-9.1.1.5 Draft</w:t>
-            </w:r>
-          </w:fldSimple>
+          <w:sdt>
+            <w:sdtPr>
+              <w:alias w:val="Title"/>
+              <w:tag w:val=""/>
+              <w:id w:val="-1973972003"/>
+              <w:placeholder>
+                <w:docPart w:val="5AB54BDC52CA4CE0886364610B9B0C8C"/>
+              </w:placeholder>
+              <w:dataBinding w:prefixMappings="xmlns:ns0='http://purl.org/dc/elements/1.1/' xmlns:ns1='http://schemas.openxmlformats.org/package/2006/metadata/core-properties' " w:xpath="/ns1:coreProperties[1]/ns0:title[1]" w:storeItemID="{6C3C8BC8-F283-45AE-878A-BAB7291924A1}"/>
+              <w:text/>
+            </w:sdtPr>
+            <w:sdtContent>
+              <w:r>
+                <w:t>S-9.1.1.5 Draft</w:t>
+              </w:r>
+            </w:sdtContent>
+          </w:sdt>
         </w:p>
       </w:tc>
     </w:tr>
@@ -10990,6 +11082,16 @@
       <w:vertAlign w:val="superscript"/>
     </w:rPr>
   </w:style>
+  <w:style w:type="character" w:styleId="PlaceholderText">
+    <w:name w:val="Placeholder Text"/>
+    <w:basedOn w:val="DefaultParagraphFont"/>
+    <w:uiPriority w:val="99"/>
+    <w:semiHidden/>
+    <w:rsid w:val="004D09B6"/>
+    <w:rPr>
+      <w:color w:val="808080"/>
+    </w:rPr>
+  </w:style>
 </w:styles>
 </file>
 
@@ -12621,7 +12723,891 @@
       <w:vertAlign w:val="superscript"/>
     </w:rPr>
   </w:style>
+  <w:style w:type="character" w:styleId="PlaceholderText">
+    <w:name w:val="Placeholder Text"/>
+    <w:basedOn w:val="DefaultParagraphFont"/>
+    <w:uiPriority w:val="99"/>
+    <w:semiHidden/>
+    <w:rsid w:val="004D09B6"/>
+    <w:rPr>
+      <w:color w:val="808080"/>
+    </w:rPr>
+  </w:style>
 </w:styles>
+</file>
+
+<file path=word/glossary/document.xml><?xml version="1.0" encoding="utf-8"?>
+<w:glossaryDocument xmlns:wpc="http://schemas.microsoft.com/office/word/2010/wordprocessingCanvas" xmlns:mc="http://schemas.openxmlformats.org/markup-compatibility/2006" xmlns:o="urn:schemas-microsoft-com:office:office" xmlns:r="http://schemas.openxmlformats.org/officeDocument/2006/relationships" xmlns:m="http://schemas.openxmlformats.org/officeDocument/2006/math" xmlns:v="urn:schemas-microsoft-com:vml" xmlns:wp14="http://schemas.microsoft.com/office/word/2010/wordprocessingDrawing" xmlns:wp="http://schemas.openxmlformats.org/drawingml/2006/wordprocessingDrawing" xmlns:w10="urn:schemas-microsoft-com:office:word" xmlns:w="http://schemas.openxmlformats.org/wordprocessingml/2006/main" xmlns:w14="http://schemas.microsoft.com/office/word/2010/wordml" xmlns:wpg="http://schemas.microsoft.com/office/word/2010/wordprocessingGroup" xmlns:wpi="http://schemas.microsoft.com/office/word/2010/wordprocessingInk" xmlns:wne="http://schemas.microsoft.com/office/word/2006/wordml" xmlns:wps="http://schemas.microsoft.com/office/word/2010/wordprocessingShape" mc:Ignorable="w14 wp14">
+  <w:docParts>
+    <w:docPart>
+      <w:docPartPr>
+        <w:name w:val="E444502C78184198BBC5A11D472996B6"/>
+        <w:category>
+          <w:name w:val="General"/>
+          <w:gallery w:val="placeholder"/>
+        </w:category>
+        <w:types>
+          <w:type w:val="bbPlcHdr"/>
+        </w:types>
+        <w:behaviors>
+          <w:behavior w:val="content"/>
+        </w:behaviors>
+        <w:guid w:val="{FF85D7EB-781F-4658-A243-6402B4531EFC}"/>
+      </w:docPartPr>
+      <w:docPartBody>
+        <w:p>
+          <w:r>
+            <w:rPr>
+              <w:rStyle w:val="PlaceholderText"/>
+            </w:rPr>
+            <w:t>[Subject]</w:t>
+          </w:r>
+        </w:p>
+      </w:docPartBody>
+    </w:docPart>
+    <w:docPart>
+      <w:docPartPr>
+        <w:name w:val="5AB54BDC52CA4CE0886364610B9B0C8C"/>
+        <w:category>
+          <w:name w:val="General"/>
+          <w:gallery w:val="placeholder"/>
+        </w:category>
+        <w:types>
+          <w:type w:val="bbPlcHdr"/>
+        </w:types>
+        <w:behaviors>
+          <w:behavior w:val="content"/>
+        </w:behaviors>
+        <w:guid w:val="{A6B58D31-3AEB-4BC7-BE04-E44476B1BA42}"/>
+      </w:docPartPr>
+      <w:docPartBody>
+        <w:p>
+          <w:r>
+            <w:rPr>
+              <w:rStyle w:val="PlaceholderText"/>
+            </w:rPr>
+            <w:t>[Title]</w:t>
+          </w:r>
+        </w:p>
+      </w:docPartBody>
+    </w:docPart>
+    <w:docPart>
+      <w:docPartPr>
+        <w:name w:val="51C4733D826A4148A9947AF174B0F463"/>
+        <w:category>
+          <w:name w:val="General"/>
+          <w:gallery w:val="placeholder"/>
+        </w:category>
+        <w:types>
+          <w:type w:val="bbPlcHdr"/>
+        </w:types>
+        <w:behaviors>
+          <w:behavior w:val="content"/>
+        </w:behaviors>
+        <w:guid w:val="{A3BE9620-1BDB-4367-97D4-93E31F5B1EE5}"/>
+      </w:docPartPr>
+      <w:docPartBody>
+        <w:p>
+          <w:r>
+            <w:rPr>
+              <w:rStyle w:val="PlaceholderText"/>
+            </w:rPr>
+            <w:t>[Publish Date]</w:t>
+          </w:r>
+        </w:p>
+      </w:docPartBody>
+    </w:docPart>
+    <w:docPart>
+      <w:docPartPr>
+        <w:name w:val="6D572347E29649F387E7D37C57187DDC"/>
+        <w:category>
+          <w:name w:val="General"/>
+          <w:gallery w:val="placeholder"/>
+        </w:category>
+        <w:types>
+          <w:type w:val="bbPlcHdr"/>
+        </w:types>
+        <w:behaviors>
+          <w:behavior w:val="content"/>
+        </w:behaviors>
+        <w:guid w:val="{BD2E50D3-70D9-4F8E-9FDC-097D1619E054}"/>
+      </w:docPartPr>
+      <w:docPartBody>
+        <w:p>
+          <w:r>
+            <w:rPr>
+              <w:rStyle w:val="PlaceholderText"/>
+            </w:rPr>
+            <w:t>[Company]</w:t>
+          </w:r>
+        </w:p>
+      </w:docPartBody>
+    </w:docPart>
+    <w:docPart>
+      <w:docPartPr>
+        <w:name w:val="69D46C8A1E774BD5B44207F06156219D"/>
+        <w:category>
+          <w:name w:val="General"/>
+          <w:gallery w:val="placeholder"/>
+        </w:category>
+        <w:types>
+          <w:type w:val="bbPlcHdr"/>
+        </w:types>
+        <w:behaviors>
+          <w:behavior w:val="content"/>
+        </w:behaviors>
+        <w:guid w:val="{911033FC-52E0-48C0-A8C5-6493DCEE4228}"/>
+      </w:docPartPr>
+      <w:docPartBody>
+        <w:p>
+          <w:r>
+            <w:rPr>
+              <w:rStyle w:val="PlaceholderText"/>
+            </w:rPr>
+            <w:t>[Title]</w:t>
+          </w:r>
+        </w:p>
+      </w:docPartBody>
+    </w:docPart>
+    <w:docPart>
+      <w:docPartPr>
+        <w:name w:val="F1FC16E46470496E932D2022F4D3FEA3"/>
+        <w:category>
+          <w:name w:val="General"/>
+          <w:gallery w:val="placeholder"/>
+        </w:category>
+        <w:types>
+          <w:type w:val="bbPlcHdr"/>
+        </w:types>
+        <w:behaviors>
+          <w:behavior w:val="content"/>
+        </w:behaviors>
+        <w:guid w:val="{6AEF5A9F-BA10-4F67-A70C-1C93439D06C6}"/>
+      </w:docPartPr>
+      <w:docPartBody>
+        <w:p>
+          <w:r>
+            <w:rPr>
+              <w:rStyle w:val="PlaceholderText"/>
+            </w:rPr>
+            <w:t>[Subject]</w:t>
+          </w:r>
+        </w:p>
+      </w:docPartBody>
+    </w:docPart>
+    <w:docPart>
+      <w:docPartPr>
+        <w:name w:val="939340E238A14F4C8FFA6B46816D9F1E"/>
+        <w:category>
+          <w:name w:val="General"/>
+          <w:gallery w:val="placeholder"/>
+        </w:category>
+        <w:types>
+          <w:type w:val="bbPlcHdr"/>
+        </w:types>
+        <w:behaviors>
+          <w:behavior w:val="content"/>
+        </w:behaviors>
+        <w:guid w:val="{15412E0A-D8C4-4943-8098-476201E11469}"/>
+      </w:docPartPr>
+      <w:docPartBody>
+        <w:p>
+          <w:r>
+            <w:rPr>
+              <w:rStyle w:val="PlaceholderText"/>
+            </w:rPr>
+            <w:t>[Company]</w:t>
+          </w:r>
+        </w:p>
+      </w:docPartBody>
+    </w:docPart>
+    <w:docPart>
+      <w:docPartPr>
+        <w:name w:val="E6D16BCD255F4F02B7400BBB94D3BDF2"/>
+        <w:category>
+          <w:name w:val="General"/>
+          <w:gallery w:val="placeholder"/>
+        </w:category>
+        <w:types>
+          <w:type w:val="bbPlcHdr"/>
+        </w:types>
+        <w:behaviors>
+          <w:behavior w:val="content"/>
+        </w:behaviors>
+        <w:guid w:val="{C98DD402-D185-49C1-AA2B-429619703C79}"/>
+      </w:docPartPr>
+      <w:docPartBody>
+        <w:p>
+          <w:r>
+            <w:rPr>
+              <w:rStyle w:val="PlaceholderText"/>
+            </w:rPr>
+            <w:t>[Title]</w:t>
+          </w:r>
+        </w:p>
+      </w:docPartBody>
+    </w:docPart>
+    <w:docPart>
+      <w:docPartPr>
+        <w:name w:val="5D2B720BC1E445348DDF61515482333E"/>
+        <w:category>
+          <w:name w:val="General"/>
+          <w:gallery w:val="placeholder"/>
+        </w:category>
+        <w:types>
+          <w:type w:val="bbPlcHdr"/>
+        </w:types>
+        <w:behaviors>
+          <w:behavior w:val="content"/>
+        </w:behaviors>
+        <w:guid w:val="{67A6A0B5-6F38-4185-A9E6-4879467F0E45}"/>
+      </w:docPartPr>
+      <w:docPartBody>
+        <w:p>
+          <w:r>
+            <w:rPr>
+              <w:rStyle w:val="PlaceholderText"/>
+            </w:rPr>
+            <w:t>[Subject]</w:t>
+          </w:r>
+        </w:p>
+      </w:docPartBody>
+    </w:docPart>
+    <w:docPart>
+      <w:docPartPr>
+        <w:name w:val="521B462ACB6D407387971123183B73F4"/>
+        <w:category>
+          <w:name w:val="General"/>
+          <w:gallery w:val="placeholder"/>
+        </w:category>
+        <w:types>
+          <w:type w:val="bbPlcHdr"/>
+        </w:types>
+        <w:behaviors>
+          <w:behavior w:val="content"/>
+        </w:behaviors>
+        <w:guid w:val="{DEB4AE7B-8C7B-40CE-A458-1E4B4D413A8E}"/>
+      </w:docPartPr>
+      <w:docPartBody>
+        <w:p>
+          <w:r>
+            <w:rPr>
+              <w:rStyle w:val="PlaceholderText"/>
+            </w:rPr>
+            <w:t>[Publish Date]</w:t>
+          </w:r>
+        </w:p>
+      </w:docPartBody>
+    </w:docPart>
+    <w:docPart>
+      <w:docPartPr>
+        <w:name w:val="32859B54F0B046E1B10277A8A0EEA00B"/>
+        <w:category>
+          <w:name w:val="General"/>
+          <w:gallery w:val="placeholder"/>
+        </w:category>
+        <w:types>
+          <w:type w:val="bbPlcHdr"/>
+        </w:types>
+        <w:behaviors>
+          <w:behavior w:val="content"/>
+        </w:behaviors>
+        <w:guid w:val="{ADD38525-1FBB-4830-A9B7-3886327688A8}"/>
+      </w:docPartPr>
+      <w:docPartBody>
+        <w:p>
+          <w:r>
+            <w:rPr>
+              <w:rStyle w:val="PlaceholderText"/>
+            </w:rPr>
+            <w:t>[Publish Date]</w:t>
+          </w:r>
+        </w:p>
+      </w:docPartBody>
+    </w:docPart>
+  </w:docParts>
+</w:glossaryDocument>
+</file>
+
+<file path=word/glossary/fontTable.xml><?xml version="1.0" encoding="utf-8"?>
+<w:fonts xmlns:mc="http://schemas.openxmlformats.org/markup-compatibility/2006" xmlns:r="http://schemas.openxmlformats.org/officeDocument/2006/relationships" xmlns:w="http://schemas.openxmlformats.org/wordprocessingml/2006/main" xmlns:w14="http://schemas.microsoft.com/office/word/2010/wordml" mc:Ignorable="w14">
+  <w:font w:name="Symbol">
+    <w:panose1 w:val="05050102010706020507"/>
+    <w:charset w:val="02"/>
+    <w:family w:val="roman"/>
+    <w:pitch w:val="variable"/>
+    <w:sig w:usb0="00000000" w:usb1="10000000" w:usb2="00000000" w:usb3="00000000" w:csb0="80000000" w:csb1="00000000"/>
+  </w:font>
+  <w:font w:name="Times New Roman">
+    <w:panose1 w:val="02020603050405020304"/>
+    <w:charset w:val="00"/>
+    <w:family w:val="roman"/>
+    <w:pitch w:val="variable"/>
+    <w:sig w:usb0="E0002EFF" w:usb1="C000785B" w:usb2="00000009" w:usb3="00000000" w:csb0="000001FF" w:csb1="00000000"/>
+  </w:font>
+  <w:font w:name="Courier New">
+    <w:panose1 w:val="02070309020205020404"/>
+    <w:charset w:val="00"/>
+    <w:family w:val="modern"/>
+    <w:pitch w:val="fixed"/>
+    <w:sig w:usb0="E0002EFF" w:usb1="C0007843" w:usb2="00000009" w:usb3="00000000" w:csb0="000001FF" w:csb1="00000000"/>
+  </w:font>
+  <w:font w:name="Wingdings">
+    <w:panose1 w:val="05000000000000000000"/>
+    <w:charset w:val="02"/>
+    <w:family w:val="auto"/>
+    <w:pitch w:val="variable"/>
+    <w:sig w:usb0="00000000" w:usb1="10000000" w:usb2="00000000" w:usb3="00000000" w:csb0="80000000" w:csb1="00000000"/>
+  </w:font>
+  <w:font w:name="Arial">
+    <w:panose1 w:val="020B0604020202020204"/>
+    <w:charset w:val="00"/>
+    <w:family w:val="swiss"/>
+    <w:pitch w:val="variable"/>
+    <w:sig w:usb0="E0002EFF" w:usb1="C000785B" w:usb2="00000009" w:usb3="00000000" w:csb0="000001FF" w:csb1="00000000"/>
+  </w:font>
+  <w:font w:name="Times">
+    <w:altName w:val="Times Roman"/>
+    <w:panose1 w:val="02020603050405020304"/>
+    <w:charset w:val="00"/>
+    <w:family w:val="roman"/>
+    <w:pitch w:val="variable"/>
+    <w:sig w:usb0="E0002EFF" w:usb1="C000785B" w:usb2="00000009" w:usb3="00000000" w:csb0="000001FF" w:csb1="00000000"/>
+  </w:font>
+  <w:font w:name="Tahoma">
+    <w:panose1 w:val="020B0604030504040204"/>
+    <w:charset w:val="00"/>
+    <w:family w:val="swiss"/>
+    <w:pitch w:val="variable"/>
+    <w:sig w:usb0="E1002EFF" w:usb1="C000605B" w:usb2="00000029" w:usb3="00000000" w:csb0="000101FF" w:csb1="00000000"/>
+  </w:font>
+  <w:font w:name="Arial Bold">
+    <w:panose1 w:val="020B0704020202020204"/>
+    <w:charset w:val="00"/>
+    <w:family w:val="auto"/>
+    <w:pitch w:val="variable"/>
+    <w:sig w:usb0="E0002AFF" w:usb1="C0007843" w:usb2="00000009" w:usb3="00000000" w:csb0="000001FF" w:csb1="00000000"/>
+  </w:font>
+  <w:font w:name="CG Times">
+    <w:altName w:val="Times New Roman"/>
+    <w:charset w:val="00"/>
+    <w:family w:val="roman"/>
+    <w:pitch w:val="variable"/>
+    <w:sig w:usb0="00000003" w:usb1="00000000" w:usb2="00000000" w:usb3="00000000" w:csb0="00000001" w:csb1="00000000"/>
+  </w:font>
+  <w:font w:name="Arial Narrow">
+    <w:panose1 w:val="020B0606020202030204"/>
+    <w:charset w:val="00"/>
+    <w:family w:val="swiss"/>
+    <w:pitch w:val="variable"/>
+    <w:sig w:usb0="00000287" w:usb1="00000800" w:usb2="00000000" w:usb3="00000000" w:csb0="0000009F" w:csb1="00000000"/>
+  </w:font>
+  <w:font w:name="TimesNewRomanPSMT">
+    <w:panose1 w:val="00000000000000000000"/>
+    <w:charset w:val="00"/>
+    <w:family w:val="auto"/>
+    <w:notTrueType/>
+    <w:pitch w:val="default"/>
+    <w:sig w:usb0="00000003" w:usb1="00000000" w:usb2="00000000" w:usb3="00000000" w:csb0="00000001" w:csb1="00000000"/>
+  </w:font>
+  <w:font w:name="TimesNewRomanPS-BoldMT">
+    <w:panose1 w:val="00000000000000000000"/>
+    <w:charset w:val="00"/>
+    <w:family w:val="auto"/>
+    <w:notTrueType/>
+    <w:pitch w:val="default"/>
+    <w:sig w:usb0="00000003" w:usb1="00000000" w:usb2="00000000" w:usb3="00000000" w:csb0="00000001" w:csb1="00000000"/>
+  </w:font>
+  <w:font w:name="MS Gothic">
+    <w:altName w:val="ＭＳ ゴシック"/>
+    <w:panose1 w:val="020B0609070205080204"/>
+    <w:charset w:val="80"/>
+    <w:family w:val="modern"/>
+    <w:pitch w:val="fixed"/>
+    <w:sig w:usb0="E00002FF" w:usb1="6AC7FDFB" w:usb2="08000012" w:usb3="00000000" w:csb0="0002009F" w:csb1="00000000"/>
+  </w:font>
+  <w:font w:name="Calibri">
+    <w:panose1 w:val="020F0502020204030204"/>
+    <w:charset w:val="00"/>
+    <w:family w:val="swiss"/>
+    <w:pitch w:val="variable"/>
+    <w:sig w:usb0="E4002EFF" w:usb1="C000247B" w:usb2="00000009" w:usb3="00000000" w:csb0="000001FF" w:csb1="00000000"/>
+  </w:font>
+  <w:font w:name="MS Mincho">
+    <w:altName w:val="MS Gothic"/>
+    <w:panose1 w:val="02020609040205080304"/>
+    <w:charset w:val="80"/>
+    <w:family w:val="roman"/>
+    <w:notTrueType/>
+    <w:pitch w:val="fixed"/>
+    <w:sig w:usb0="00000000" w:usb1="08070000" w:usb2="00000010" w:usb3="00000000" w:csb0="00020000" w:csb1="00000000"/>
+  </w:font>
+  <w:font w:name="Cambria">
+    <w:panose1 w:val="02040503050406030204"/>
+    <w:charset w:val="00"/>
+    <w:family w:val="roman"/>
+    <w:pitch w:val="variable"/>
+    <w:sig w:usb0="E00006FF" w:usb1="420024FF" w:usb2="02000000" w:usb3="00000000" w:csb0="0000019F" w:csb1="00000000"/>
+  </w:font>
+</w:fonts>
+</file>
+
+<file path=word/glossary/settings.xml><?xml version="1.0" encoding="utf-8"?>
+<w:settings xmlns:mc="http://schemas.openxmlformats.org/markup-compatibility/2006" xmlns:o="urn:schemas-microsoft-com:office:office" xmlns:r="http://schemas.openxmlformats.org/officeDocument/2006/relationships" xmlns:m="http://schemas.openxmlformats.org/officeDocument/2006/math" xmlns:v="urn:schemas-microsoft-com:vml" xmlns:w10="urn:schemas-microsoft-com:office:word" xmlns:w="http://schemas.openxmlformats.org/wordprocessingml/2006/main" xmlns:w14="http://schemas.microsoft.com/office/word/2010/wordml" xmlns:sl="http://schemas.openxmlformats.org/schemaLibrary/2006/main" mc:Ignorable="w14">
+  <w:view w:val="normal"/>
+  <w:defaultTabStop w:val="720"/>
+  <w:characterSpacingControl w:val="doNotCompress"/>
+  <w:compat>
+    <w:useFELayout/>
+    <w:compatSetting w:name="compatibilityMode" w:uri="http://schemas.microsoft.com/office/word" w:val="14"/>
+    <w:compatSetting w:name="overrideTableStyleFontSizeAndJustification" w:uri="http://schemas.microsoft.com/office/word" w:val="1"/>
+    <w:compatSetting w:name="enableOpenTypeFeatures" w:uri="http://schemas.microsoft.com/office/word" w:val="1"/>
+    <w:compatSetting w:name="doNotFlipMirrorIndents" w:uri="http://schemas.microsoft.com/office/word" w:val="1"/>
+  </w:compat>
+  <w:rsids>
+    <w:rsidRoot w:val="00AA6D5A"/>
+    <w:rsid w:val="000A5C64"/>
+    <w:rsid w:val="00AA6D5A"/>
+  </w:rsids>
+  <m:mathPr>
+    <m:mathFont m:val="Cambria Math"/>
+    <m:brkBin m:val="before"/>
+    <m:brkBinSub m:val="--"/>
+    <m:smallFrac m:val="0"/>
+    <m:dispDef/>
+    <m:lMargin m:val="0"/>
+    <m:rMargin m:val="0"/>
+    <m:defJc m:val="centerGroup"/>
+    <m:wrapIndent m:val="1440"/>
+    <m:intLim m:val="subSup"/>
+    <m:naryLim m:val="undOvr"/>
+  </m:mathPr>
+  <w:themeFontLang w:val="en-US"/>
+  <w:clrSchemeMapping w:bg1="light1" w:t1="dark1" w:bg2="light2" w:t2="dark2" w:accent1="accent1" w:accent2="accent2" w:accent3="accent3" w:accent4="accent4" w:accent5="accent5" w:accent6="accent6" w:hyperlink="hyperlink" w:followedHyperlink="followedHyperlink"/>
+  <w:decimalSymbol w:val="."/>
+  <w:listSeparator w:val=","/>
+</w:settings>
+</file>
+
+<file path=word/glossary/styles.xml><?xml version="1.0" encoding="utf-8"?>
+<w:styles xmlns:mc="http://schemas.openxmlformats.org/markup-compatibility/2006" xmlns:r="http://schemas.openxmlformats.org/officeDocument/2006/relationships" xmlns:w="http://schemas.openxmlformats.org/wordprocessingml/2006/main" xmlns:w14="http://schemas.microsoft.com/office/word/2010/wordml" mc:Ignorable="w14">
+  <w:docDefaults>
+    <w:rPrDefault>
+      <w:rPr>
+        <w:rFonts w:asciiTheme="minorHAnsi" w:eastAsiaTheme="minorEastAsia" w:hAnsiTheme="minorHAnsi" w:cstheme="minorBidi"/>
+        <w:sz w:val="22"/>
+        <w:szCs w:val="22"/>
+        <w:lang w:val="en-US" w:eastAsia="en-US" w:bidi="ar-SA"/>
+      </w:rPr>
+    </w:rPrDefault>
+    <w:pPrDefault>
+      <w:pPr>
+        <w:spacing w:after="200" w:line="276" w:lineRule="auto"/>
+      </w:pPr>
+    </w:pPrDefault>
+  </w:docDefaults>
+  <w:latentStyles w:defLockedState="0" w:defUIPriority="99" w:defSemiHidden="1" w:defUnhideWhenUsed="1" w:defQFormat="0" w:count="267">
+    <w:lsdException w:name="Normal" w:semiHidden="0" w:uiPriority="0" w:unhideWhenUsed="0" w:qFormat="1"/>
+    <w:lsdException w:name="heading 1" w:semiHidden="0" w:uiPriority="9" w:unhideWhenUsed="0" w:qFormat="1"/>
+    <w:lsdException w:name="heading 2" w:uiPriority="9" w:qFormat="1"/>
+    <w:lsdException w:name="heading 3" w:uiPriority="9" w:qFormat="1"/>
+    <w:lsdException w:name="heading 4" w:uiPriority="9" w:qFormat="1"/>
+    <w:lsdException w:name="heading 5" w:uiPriority="9" w:qFormat="1"/>
+    <w:lsdException w:name="heading 6" w:uiPriority="9" w:qFormat="1"/>
+    <w:lsdException w:name="heading 7" w:uiPriority="9" w:qFormat="1"/>
+    <w:lsdException w:name="heading 8" w:uiPriority="9" w:qFormat="1"/>
+    <w:lsdException w:name="heading 9" w:uiPriority="9" w:qFormat="1"/>
+    <w:lsdException w:name="toc 1" w:uiPriority="39"/>
+    <w:lsdException w:name="toc 2" w:uiPriority="39"/>
+    <w:lsdException w:name="toc 3" w:uiPriority="39"/>
+    <w:lsdException w:name="toc 4" w:uiPriority="39"/>
+    <w:lsdException w:name="toc 5" w:uiPriority="39"/>
+    <w:lsdException w:name="toc 6" w:uiPriority="39"/>
+    <w:lsdException w:name="toc 7" w:uiPriority="39"/>
+    <w:lsdException w:name="toc 8" w:uiPriority="39"/>
+    <w:lsdException w:name="toc 9" w:uiPriority="39"/>
+    <w:lsdException w:name="caption" w:uiPriority="35" w:qFormat="1"/>
+    <w:lsdException w:name="Title" w:semiHidden="0" w:uiPriority="10" w:unhideWhenUsed="0" w:qFormat="1"/>
+    <w:lsdException w:name="Default Paragraph Font" w:uiPriority="1"/>
+    <w:lsdException w:name="Subtitle" w:semiHidden="0" w:uiPriority="11" w:unhideWhenUsed="0" w:qFormat="1"/>
+    <w:lsdException w:name="Strong" w:semiHidden="0" w:uiPriority="22" w:unhideWhenUsed="0" w:qFormat="1"/>
+    <w:lsdException w:name="Emphasis" w:semiHidden="0" w:uiPriority="20" w:unhideWhenUsed="0" w:qFormat="1"/>
+    <w:lsdException w:name="Table Grid" w:semiHidden="0" w:uiPriority="59" w:unhideWhenUsed="0"/>
+    <w:lsdException w:name="Placeholder Text" w:unhideWhenUsed="0"/>
+    <w:lsdException w:name="No Spacing" w:semiHidden="0" w:uiPriority="1" w:unhideWhenUsed="0" w:qFormat="1"/>
+    <w:lsdException w:name="Light Shading" w:semiHidden="0" w:uiPriority="60" w:unhideWhenUsed="0"/>
+    <w:lsdException w:name="Light List" w:semiHidden="0" w:uiPriority="61" w:unhideWhenUsed="0"/>
+    <w:lsdException w:name="Light Grid" w:semiHidden="0" w:uiPriority="62" w:unhideWhenUsed="0"/>
+    <w:lsdException w:name="Medium Shading 1" w:semiHidden="0" w:uiPriority="63" w:unhideWhenUsed="0"/>
+    <w:lsdException w:name="Medium Shading 2" w:semiHidden="0" w:uiPriority="64" w:unhideWhenUsed="0"/>
+    <w:lsdException w:name="Medium List 1" w:semiHidden="0" w:uiPriority="65" w:unhideWhenUsed="0"/>
+    <w:lsdException w:name="Medium List 2" w:semiHidden="0" w:uiPriority="66" w:unhideWhenUsed="0"/>
+    <w:lsdException w:name="Medium Grid 1" w:semiHidden="0" w:uiPriority="67" w:unhideWhenUsed="0"/>
+    <w:lsdException w:name="Medium Grid 2" w:semiHidden="0" w:uiPriority="68" w:unhideWhenUsed="0"/>
+    <w:lsdException w:name="Medium Grid 3" w:semiHidden="0" w:uiPriority="69" w:unhideWhenUsed="0"/>
+    <w:lsdException w:name="Dark List" w:semiHidden="0" w:uiPriority="70" w:unhideWhenUsed="0"/>
+    <w:lsdException w:name="Colorful Shading" w:semiHidden="0" w:uiPriority="71" w:unhideWhenUsed="0"/>
+    <w:lsdException w:name="Colorful List" w:semiHidden="0" w:uiPriority="72" w:unhideWhenUsed="0"/>
+    <w:lsdException w:name="Colorful Grid" w:semiHidden="0" w:uiPriority="73" w:unhideWhenUsed="0"/>
+    <w:lsdException w:name="Light Shading Accent 1" w:semiHidden="0" w:uiPriority="60" w:unhideWhenUsed="0"/>
+    <w:lsdException w:name="Light List Accent 1" w:semiHidden="0" w:uiPriority="61" w:unhideWhenUsed="0"/>
+    <w:lsdException w:name="Light Grid Accent 1" w:semiHidden="0" w:uiPriority="62" w:unhideWhenUsed="0"/>
+    <w:lsdException w:name="Medium Shading 1 Accent 1" w:semiHidden="0" w:uiPriority="63" w:unhideWhenUsed="0"/>
+    <w:lsdException w:name="Medium Shading 2 Accent 1" w:semiHidden="0" w:uiPriority="64" w:unhideWhenUsed="0"/>
+    <w:lsdException w:name="Medium List 1 Accent 1" w:semiHidden="0" w:uiPriority="65" w:unhideWhenUsed="0"/>
+    <w:lsdException w:name="Revision" w:unhideWhenUsed="0"/>
+    <w:lsdException w:name="List Paragraph" w:semiHidden="0" w:uiPriority="34" w:unhideWhenUsed="0" w:qFormat="1"/>
+    <w:lsdException w:name="Quote" w:semiHidden="0" w:uiPriority="29" w:unhideWhenUsed="0" w:qFormat="1"/>
+    <w:lsdException w:name="Intense Quote" w:semiHidden="0" w:uiPriority="30" w:unhideWhenUsed="0" w:qFormat="1"/>
+    <w:lsdException w:name="Medium List 2 Accent 1" w:semiHidden="0" w:uiPriority="66" w:unhideWhenUsed="0"/>
+    <w:lsdException w:name="Medium Grid 1 Accent 1" w:semiHidden="0" w:uiPriority="67" w:unhideWhenUsed="0"/>
+    <w:lsdException w:name="Medium Grid 2 Accent 1" w:semiHidden="0" w:uiPriority="68" w:unhideWhenUsed="0"/>
+    <w:lsdException w:name="Medium Grid 3 Accent 1" w:semiHidden="0" w:uiPriority="69" w:unhideWhenUsed="0"/>
+    <w:lsdException w:name="Dark List Accent 1" w:semiHidden="0" w:uiPriority="70" w:unhideWhenUsed="0"/>
+    <w:lsdException w:name="Colorful Shading Accent 1" w:semiHidden="0" w:uiPriority="71" w:unhideWhenUsed="0"/>
+    <w:lsdException w:name="Colorful List Accent 1" w:semiHidden="0" w:uiPriority="72" w:unhideWhenUsed="0"/>
+    <w:lsdException w:name="Colorful Grid Accent 1" w:semiHidden="0" w:uiPriority="73" w:unhideWhenUsed="0"/>
+    <w:lsdException w:name="Light Shading Accent 2" w:semiHidden="0" w:uiPriority="60" w:unhideWhenUsed="0"/>
+    <w:lsdException w:name="Light List Accent 2" w:semiHidden="0" w:uiPriority="61" w:unhideWhenUsed="0"/>
+    <w:lsdException w:name="Light Grid Accent 2" w:semiHidden="0" w:uiPriority="62" w:unhideWhenUsed="0"/>
+    <w:lsdException w:name="Medium Shading 1 Accent 2" w:semiHidden="0" w:uiPriority="63" w:unhideWhenUsed="0"/>
+    <w:lsdException w:name="Medium Shading 2 Accent 2" w:semiHidden="0" w:uiPriority="64" w:unhideWhenUsed="0"/>
+    <w:lsdException w:name="Medium List 1 Accent 2" w:semiHidden="0" w:uiPriority="65" w:unhideWhenUsed="0"/>
+    <w:lsdException w:name="Medium List 2 Accent 2" w:semiHidden="0" w:uiPriority="66" w:unhideWhenUsed="0"/>
+    <w:lsdException w:name="Medium Grid 1 Accent 2" w:semiHidden="0" w:uiPriority="67" w:unhideWhenUsed="0"/>
+    <w:lsdException w:name="Medium Grid 2 Accent 2" w:semiHidden="0" w:uiPriority="68" w:unhideWhenUsed="0"/>
+    <w:lsdException w:name="Medium Grid 3 Accent 2" w:semiHidden="0" w:uiPriority="69" w:unhideWhenUsed="0"/>
+    <w:lsdException w:name="Dark List Accent 2" w:semiHidden="0" w:uiPriority="70" w:unhideWhenUsed="0"/>
+    <w:lsdException w:name="Colorful Shading Accent 2" w:semiHidden="0" w:uiPriority="71" w:unhideWhenUsed="0"/>
+    <w:lsdException w:name="Colorful List Accent 2" w:semiHidden="0" w:uiPriority="72" w:unhideWhenUsed="0"/>
+    <w:lsdException w:name="Colorful Grid Accent 2" w:semiHidden="0" w:uiPriority="73" w:unhideWhenUsed="0"/>
+    <w:lsdException w:name="Light Shading Accent 3" w:semiHidden="0" w:uiPriority="60" w:unhideWhenUsed="0"/>
+    <w:lsdException w:name="Light List Accent 3" w:semiHidden="0" w:uiPriority="61" w:unhideWhenUsed="0"/>
+    <w:lsdException w:name="Light Grid Accent 3" w:semiHidden="0" w:uiPriority="62" w:unhideWhenUsed="0"/>
+    <w:lsdException w:name="Medium Shading 1 Accent 3" w:semiHidden="0" w:uiPriority="63" w:unhideWhenUsed="0"/>
+    <w:lsdException w:name="Medium Shading 2 Accent 3" w:semiHidden="0" w:uiPriority="64" w:unhideWhenUsed="0"/>
+    <w:lsdException w:name="Medium List 1 Accent 3" w:semiHidden="0" w:uiPriority="65" w:unhideWhenUsed="0"/>
+    <w:lsdException w:name="Medium List 2 Accent 3" w:semiHidden="0" w:uiPriority="66" w:unhideWhenUsed="0"/>
+    <w:lsdException w:name="Medium Grid 1 Accent 3" w:semiHidden="0" w:uiPriority="67" w:unhideWhenUsed="0"/>
+    <w:lsdException w:name="Medium Grid 2 Accent 3" w:semiHidden="0" w:uiPriority="68" w:unhideWhenUsed="0"/>
+    <w:lsdException w:name="Medium Grid 3 Accent 3" w:semiHidden="0" w:uiPriority="69" w:unhideWhenUsed="0"/>
+    <w:lsdException w:name="Dark List Accent 3" w:semiHidden="0" w:uiPriority="70" w:unhideWhenUsed="0"/>
+    <w:lsdException w:name="Colorful Shading Accent 3" w:semiHidden="0" w:uiPriority="71" w:unhideWhenUsed="0"/>
+    <w:lsdException w:name="Colorful List Accent 3" w:semiHidden="0" w:uiPriority="72" w:unhideWhenUsed="0"/>
+    <w:lsdException w:name="Colorful Grid Accent 3" w:semiHidden="0" w:uiPriority="73" w:unhideWhenUsed="0"/>
+    <w:lsdException w:name="Light Shading Accent 4" w:semiHidden="0" w:uiPriority="60" w:unhideWhenUsed="0"/>
+    <w:lsdException w:name="Light List Accent 4" w:semiHidden="0" w:uiPriority="61" w:unhideWhenUsed="0"/>
+    <w:lsdException w:name="Light Grid Accent 4" w:semiHidden="0" w:uiPriority="62" w:unhideWhenUsed="0"/>
+    <w:lsdException w:name="Medium Shading 1 Accent 4" w:semiHidden="0" w:uiPriority="63" w:unhideWhenUsed="0"/>
+    <w:lsdException w:name="Medium Shading 2 Accent 4" w:semiHidden="0" w:uiPriority="64" w:unhideWhenUsed="0"/>
+    <w:lsdException w:name="Medium List 1 Accent 4" w:semiHidden="0" w:uiPriority="65" w:unhideWhenUsed="0"/>
+    <w:lsdException w:name="Medium List 2 Accent 4" w:semiHidden="0" w:uiPriority="66" w:unhideWhenUsed="0"/>
+    <w:lsdException w:name="Medium Grid 1 Accent 4" w:semiHidden="0" w:uiPriority="67" w:unhideWhenUsed="0"/>
+    <w:lsdException w:name="Medium Grid 2 Accent 4" w:semiHidden="0" w:uiPriority="68" w:unhideWhenUsed="0"/>
+    <w:lsdException w:name="Medium Grid 3 Accent 4" w:semiHidden="0" w:uiPriority="69" w:unhideWhenUsed="0"/>
+    <w:lsdException w:name="Dark List Accent 4" w:semiHidden="0" w:uiPriority="70" w:unhideWhenUsed="0"/>
+    <w:lsdException w:name="Colorful Shading Accent 4" w:semiHidden="0" w:uiPriority="71" w:unhideWhenUsed="0"/>
+    <w:lsdException w:name="Colorful List Accent 4" w:semiHidden="0" w:uiPriority="72" w:unhideWhenUsed="0"/>
+    <w:lsdException w:name="Colorful Grid Accent 4" w:semiHidden="0" w:uiPriority="73" w:unhideWhenUsed="0"/>
+    <w:lsdException w:name="Light Shading Accent 5" w:semiHidden="0" w:uiPriority="60" w:unhideWhenUsed="0"/>
+    <w:lsdException w:name="Light List Accent 5" w:semiHidden="0" w:uiPriority="61" w:unhideWhenUsed="0"/>
+    <w:lsdException w:name="Light Grid Accent 5" w:semiHidden="0" w:uiPriority="62" w:unhideWhenUsed="0"/>
+    <w:lsdException w:name="Medium Shading 1 Accent 5" w:semiHidden="0" w:uiPriority="63" w:unhideWhenUsed="0"/>
+    <w:lsdException w:name="Medium Shading 2 Accent 5" w:semiHidden="0" w:uiPriority="64" w:unhideWhenUsed="0"/>
+    <w:lsdException w:name="Medium List 1 Accent 5" w:semiHidden="0" w:uiPriority="65" w:unhideWhenUsed="0"/>
+    <w:lsdException w:name="Medium List 2 Accent 5" w:semiHidden="0" w:uiPriority="66" w:unhideWhenUsed="0"/>
+    <w:lsdException w:name="Medium Grid 1 Accent 5" w:semiHidden="0" w:uiPriority="67" w:unhideWhenUsed="0"/>
+    <w:lsdException w:name="Medium Grid 2 Accent 5" w:semiHidden="0" w:uiPriority="68" w:unhideWhenUsed="0"/>
+    <w:lsdException w:name="Medium Grid 3 Accent 5" w:semiHidden="0" w:uiPriority="69" w:unhideWhenUsed="0"/>
+    <w:lsdException w:name="Dark List Accent 5" w:semiHidden="0" w:uiPriority="70" w:unhideWhenUsed="0"/>
+    <w:lsdException w:name="Colorful Shading Accent 5" w:semiHidden="0" w:uiPriority="71" w:unhideWhenUsed="0"/>
+    <w:lsdException w:name="Colorful List Accent 5" w:semiHidden="0" w:uiPriority="72" w:unhideWhenUsed="0"/>
+    <w:lsdException w:name="Colorful Grid Accent 5" w:semiHidden="0" w:uiPriority="73" w:unhideWhenUsed="0"/>
+    <w:lsdException w:name="Light Shading Accent 6" w:semiHidden="0" w:uiPriority="60" w:unhideWhenUsed="0"/>
+    <w:lsdException w:name="Light List Accent 6" w:semiHidden="0" w:uiPriority="61" w:unhideWhenUsed="0"/>
+    <w:lsdException w:name="Light Grid Accent 6" w:semiHidden="0" w:uiPriority="62" w:unhideWhenUsed="0"/>
+    <w:lsdException w:name="Medium Shading 1 Accent 6" w:semiHidden="0" w:uiPriority="63" w:unhideWhenUsed="0"/>
+    <w:lsdException w:name="Medium Shading 2 Accent 6" w:semiHidden="0" w:uiPriority="64" w:unhideWhenUsed="0"/>
+    <w:lsdException w:name="Medium List 1 Accent 6" w:semiHidden="0" w:uiPriority="65" w:unhideWhenUsed="0"/>
+    <w:lsdException w:name="Medium List 2 Accent 6" w:semiHidden="0" w:uiPriority="66" w:unhideWhenUsed="0"/>
+    <w:lsdException w:name="Medium Grid 1 Accent 6" w:semiHidden="0" w:uiPriority="67" w:unhideWhenUsed="0"/>
+    <w:lsdException w:name="Medium Grid 2 Accent 6" w:semiHidden="0" w:uiPriority="68" w:unhideWhenUsed="0"/>
+    <w:lsdException w:name="Medium Grid 3 Accent 6" w:semiHidden="0" w:uiPriority="69" w:unhideWhenUsed="0"/>
+    <w:lsdException w:name="Dark List Accent 6" w:semiHidden="0" w:uiPriority="70" w:unhideWhenUsed="0"/>
+    <w:lsdException w:name="Colorful Shading Accent 6" w:semiHidden="0" w:uiPriority="71" w:unhideWhenUsed="0"/>
+    <w:lsdException w:name="Colorful List Accent 6" w:semiHidden="0" w:uiPriority="72" w:unhideWhenUsed="0"/>
+    <w:lsdException w:name="Colorful Grid Accent 6" w:semiHidden="0" w:uiPriority="73" w:unhideWhenUsed="0"/>
+    <w:lsdException w:name="Subtle Emphasis" w:semiHidden="0" w:uiPriority="19" w:unhideWhenUsed="0" w:qFormat="1"/>
+    <w:lsdException w:name="Intense Emphasis" w:semiHidden="0" w:uiPriority="21" w:unhideWhenUsed="0" w:qFormat="1"/>
+    <w:lsdException w:name="Subtle Reference" w:semiHidden="0" w:uiPriority="31" w:unhideWhenUsed="0" w:qFormat="1"/>
+    <w:lsdException w:name="Intense Reference" w:semiHidden="0" w:uiPriority="32" w:unhideWhenUsed="0" w:qFormat="1"/>
+    <w:lsdException w:name="Book Title" w:semiHidden="0" w:uiPriority="33" w:unhideWhenUsed="0" w:qFormat="1"/>
+    <w:lsdException w:name="Bibliography" w:uiPriority="37"/>
+    <w:lsdException w:name="TOC Heading" w:uiPriority="39" w:qFormat="1"/>
+  </w:latentStyles>
+  <w:style w:type="paragraph" w:default="1" w:styleId="Normal">
+    <w:name w:val="Normal"/>
+    <w:qFormat/>
+    <w:rsid w:val="00AA6D5A"/>
+    <w:rPr>
+      <w:rFonts w:cs="Times New Roman"/>
+      <w:sz w:val="3276"/>
+      <w:szCs w:val="3276"/>
+    </w:rPr>
+  </w:style>
+  <w:style w:type="character" w:default="1" w:styleId="DefaultParagraphFont">
+    <w:name w:val="Default Paragraph Font"/>
+    <w:uiPriority w:val="1"/>
+    <w:semiHidden/>
+    <w:unhideWhenUsed/>
+    <w:rsid w:val="00AA6D5A"/>
+  </w:style>
+  <w:style w:type="table" w:default="1" w:styleId="TableNormal">
+    <w:name w:val="Normal Table"/>
+    <w:uiPriority w:val="99"/>
+    <w:semiHidden/>
+    <w:unhideWhenUsed/>
+    <w:tblPr>
+      <w:tblInd w:w="0" w:type="dxa"/>
+      <w:tblCellMar>
+        <w:top w:w="0" w:type="dxa"/>
+        <w:left w:w="108" w:type="dxa"/>
+        <w:bottom w:w="0" w:type="dxa"/>
+        <w:right w:w="108" w:type="dxa"/>
+      </w:tblCellMar>
+    </w:tblPr>
+  </w:style>
+  <w:style w:type="numbering" w:default="1" w:styleId="NoList">
+    <w:name w:val="No List"/>
+    <w:uiPriority w:val="99"/>
+    <w:semiHidden/>
+    <w:unhideWhenUsed/>
+  </w:style>
+  <w:style w:type="character" w:styleId="PlaceholderText">
+    <w:name w:val="Placeholder Text"/>
+    <w:basedOn w:val="DefaultParagraphFont"/>
+    <w:uiPriority w:val="99"/>
+    <w:semiHidden/>
+    <w:rsid w:val="00AA6D5A"/>
+    <w:rPr>
+      <w:color w:val="808080"/>
+    </w:rPr>
+  </w:style>
+</w:styles>
+</file>
+
+<file path=word/glossary/stylesWithEffects.xml><?xml version="1.0" encoding="utf-8"?>
+<w:styles xmlns:wpc="http://schemas.microsoft.com/office/word/2010/wordprocessingCanvas" xmlns:mc="http://schemas.openxmlformats.org/markup-compatibility/2006" xmlns:o="urn:schemas-microsoft-com:office:office" xmlns:r="http://schemas.openxmlformats.org/officeDocument/2006/relationships" xmlns:m="http://schemas.openxmlformats.org/officeDocument/2006/math" xmlns:v="urn:schemas-microsoft-com:vml" xmlns:wp14="http://schemas.microsoft.com/office/word/2010/wordprocessingDrawing" xmlns:wp="http://schemas.openxmlformats.org/drawingml/2006/wordprocessingDrawing" xmlns:w10="urn:schemas-microsoft-com:office:word" xmlns:w="http://schemas.openxmlformats.org/wordprocessingml/2006/main" xmlns:w14="http://schemas.microsoft.com/office/word/2010/wordml" xmlns:wpg="http://schemas.microsoft.com/office/word/2010/wordprocessingGroup" xmlns:wpi="http://schemas.microsoft.com/office/word/2010/wordprocessingInk" xmlns:wne="http://schemas.microsoft.com/office/word/2006/wordml" xmlns:wps="http://schemas.microsoft.com/office/word/2010/wordprocessingShape" mc:Ignorable="w14 wp14">
+  <w:docDefaults>
+    <w:rPrDefault>
+      <w:rPr>
+        <w:rFonts w:asciiTheme="minorHAnsi" w:eastAsiaTheme="minorEastAsia" w:hAnsiTheme="minorHAnsi" w:cstheme="minorBidi"/>
+        <w:sz w:val="22"/>
+        <w:szCs w:val="22"/>
+        <w:lang w:val="en-US" w:eastAsia="en-US" w:bidi="ar-SA"/>
+      </w:rPr>
+    </w:rPrDefault>
+    <w:pPrDefault>
+      <w:pPr>
+        <w:spacing w:after="200" w:line="276" w:lineRule="auto"/>
+      </w:pPr>
+    </w:pPrDefault>
+  </w:docDefaults>
+  <w:latentStyles w:defLockedState="0" w:defUIPriority="99" w:defSemiHidden="1" w:defUnhideWhenUsed="1" w:defQFormat="0" w:count="267">
+    <w:lsdException w:name="Normal" w:semiHidden="0" w:uiPriority="0" w:unhideWhenUsed="0" w:qFormat="1"/>
+    <w:lsdException w:name="heading 1" w:semiHidden="0" w:uiPriority="9" w:unhideWhenUsed="0" w:qFormat="1"/>
+    <w:lsdException w:name="heading 2" w:uiPriority="9" w:qFormat="1"/>
+    <w:lsdException w:name="heading 3" w:uiPriority="9" w:qFormat="1"/>
+    <w:lsdException w:name="heading 4" w:uiPriority="9" w:qFormat="1"/>
+    <w:lsdException w:name="heading 5" w:uiPriority="9" w:qFormat="1"/>
+    <w:lsdException w:name="heading 6" w:uiPriority="9" w:qFormat="1"/>
+    <w:lsdException w:name="heading 7" w:uiPriority="9" w:qFormat="1"/>
+    <w:lsdException w:name="heading 8" w:uiPriority="9" w:qFormat="1"/>
+    <w:lsdException w:name="heading 9" w:uiPriority="9" w:qFormat="1"/>
+    <w:lsdException w:name="toc 1" w:uiPriority="39"/>
+    <w:lsdException w:name="toc 2" w:uiPriority="39"/>
+    <w:lsdException w:name="toc 3" w:uiPriority="39"/>
+    <w:lsdException w:name="toc 4" w:uiPriority="39"/>
+    <w:lsdException w:name="toc 5" w:uiPriority="39"/>
+    <w:lsdException w:name="toc 6" w:uiPriority="39"/>
+    <w:lsdException w:name="toc 7" w:uiPriority="39"/>
+    <w:lsdException w:name="toc 8" w:uiPriority="39"/>
+    <w:lsdException w:name="toc 9" w:uiPriority="39"/>
+    <w:lsdException w:name="caption" w:uiPriority="35" w:qFormat="1"/>
+    <w:lsdException w:name="Title" w:semiHidden="0" w:uiPriority="10" w:unhideWhenUsed="0" w:qFormat="1"/>
+    <w:lsdException w:name="Default Paragraph Font" w:uiPriority="1"/>
+    <w:lsdException w:name="Subtitle" w:semiHidden="0" w:uiPriority="11" w:unhideWhenUsed="0" w:qFormat="1"/>
+    <w:lsdException w:name="Strong" w:semiHidden="0" w:uiPriority="22" w:unhideWhenUsed="0" w:qFormat="1"/>
+    <w:lsdException w:name="Emphasis" w:semiHidden="0" w:uiPriority="20" w:unhideWhenUsed="0" w:qFormat="1"/>
+    <w:lsdException w:name="Table Grid" w:semiHidden="0" w:uiPriority="59" w:unhideWhenUsed="0"/>
+    <w:lsdException w:name="Placeholder Text" w:unhideWhenUsed="0"/>
+    <w:lsdException w:name="No Spacing" w:semiHidden="0" w:uiPriority="1" w:unhideWhenUsed="0" w:qFormat="1"/>
+    <w:lsdException w:name="Light Shading" w:semiHidden="0" w:uiPriority="60" w:unhideWhenUsed="0"/>
+    <w:lsdException w:name="Light List" w:semiHidden="0" w:uiPriority="61" w:unhideWhenUsed="0"/>
+    <w:lsdException w:name="Light Grid" w:semiHidden="0" w:uiPriority="62" w:unhideWhenUsed="0"/>
+    <w:lsdException w:name="Medium Shading 1" w:semiHidden="0" w:uiPriority="63" w:unhideWhenUsed="0"/>
+    <w:lsdException w:name="Medium Shading 2" w:semiHidden="0" w:uiPriority="64" w:unhideWhenUsed="0"/>
+    <w:lsdException w:name="Medium List 1" w:semiHidden="0" w:uiPriority="65" w:unhideWhenUsed="0"/>
+    <w:lsdException w:name="Medium List 2" w:semiHidden="0" w:uiPriority="66" w:unhideWhenUsed="0"/>
+    <w:lsdException w:name="Medium Grid 1" w:semiHidden="0" w:uiPriority="67" w:unhideWhenUsed="0"/>
+    <w:lsdException w:name="Medium Grid 2" w:semiHidden="0" w:uiPriority="68" w:unhideWhenUsed="0"/>
+    <w:lsdException w:name="Medium Grid 3" w:semiHidden="0" w:uiPriority="69" w:unhideWhenUsed="0"/>
+    <w:lsdException w:name="Dark List" w:semiHidden="0" w:uiPriority="70" w:unhideWhenUsed="0"/>
+    <w:lsdException w:name="Colorful Shading" w:semiHidden="0" w:uiPriority="71" w:unhideWhenUsed="0"/>
+    <w:lsdException w:name="Colorful List" w:semiHidden="0" w:uiPriority="72" w:unhideWhenUsed="0"/>
+    <w:lsdException w:name="Colorful Grid" w:semiHidden="0" w:uiPriority="73" w:unhideWhenUsed="0"/>
+    <w:lsdException w:name="Light Shading Accent 1" w:semiHidden="0" w:uiPriority="60" w:unhideWhenUsed="0"/>
+    <w:lsdException w:name="Light List Accent 1" w:semiHidden="0" w:uiPriority="61" w:unhideWhenUsed="0"/>
+    <w:lsdException w:name="Light Grid Accent 1" w:semiHidden="0" w:uiPriority="62" w:unhideWhenUsed="0"/>
+    <w:lsdException w:name="Medium Shading 1 Accent 1" w:semiHidden="0" w:uiPriority="63" w:unhideWhenUsed="0"/>
+    <w:lsdException w:name="Medium Shading 2 Accent 1" w:semiHidden="0" w:uiPriority="64" w:unhideWhenUsed="0"/>
+    <w:lsdException w:name="Medium List 1 Accent 1" w:semiHidden="0" w:uiPriority="65" w:unhideWhenUsed="0"/>
+    <w:lsdException w:name="Revision" w:unhideWhenUsed="0"/>
+    <w:lsdException w:name="List Paragraph" w:semiHidden="0" w:uiPriority="34" w:unhideWhenUsed="0" w:qFormat="1"/>
+    <w:lsdException w:name="Quote" w:semiHidden="0" w:uiPriority="29" w:unhideWhenUsed="0" w:qFormat="1"/>
+    <w:lsdException w:name="Intense Quote" w:semiHidden="0" w:uiPriority="30" w:unhideWhenUsed="0" w:qFormat="1"/>
+    <w:lsdException w:name="Medium List 2 Accent 1" w:semiHidden="0" w:uiPriority="66" w:unhideWhenUsed="0"/>
+    <w:lsdException w:name="Medium Grid 1 Accent 1" w:semiHidden="0" w:uiPriority="67" w:unhideWhenUsed="0"/>
+    <w:lsdException w:name="Medium Grid 2 Accent 1" w:semiHidden="0" w:uiPriority="68" w:unhideWhenUsed="0"/>
+    <w:lsdException w:name="Medium Grid 3 Accent 1" w:semiHidden="0" w:uiPriority="69" w:unhideWhenUsed="0"/>
+    <w:lsdException w:name="Dark List Accent 1" w:semiHidden="0" w:uiPriority="70" w:unhideWhenUsed="0"/>
+    <w:lsdException w:name="Colorful Shading Accent 1" w:semiHidden="0" w:uiPriority="71" w:unhideWhenUsed="0"/>
+    <w:lsdException w:name="Colorful List Accent 1" w:semiHidden="0" w:uiPriority="72" w:unhideWhenUsed="0"/>
+    <w:lsdException w:name="Colorful Grid Accent 1" w:semiHidden="0" w:uiPriority="73" w:unhideWhenUsed="0"/>
+    <w:lsdException w:name="Light Shading Accent 2" w:semiHidden="0" w:uiPriority="60" w:unhideWhenUsed="0"/>
+    <w:lsdException w:name="Light List Accent 2" w:semiHidden="0" w:uiPriority="61" w:unhideWhenUsed="0"/>
+    <w:lsdException w:name="Light Grid Accent 2" w:semiHidden="0" w:uiPriority="62" w:unhideWhenUsed="0"/>
+    <w:lsdException w:name="Medium Shading 1 Accent 2" w:semiHidden="0" w:uiPriority="63" w:unhideWhenUsed="0"/>
+    <w:lsdException w:name="Medium Shading 2 Accent 2" w:semiHidden="0" w:uiPriority="64" w:unhideWhenUsed="0"/>
+    <w:lsdException w:name="Medium List 1 Accent 2" w:semiHidden="0" w:uiPriority="65" w:unhideWhenUsed="0"/>
+    <w:lsdException w:name="Medium List 2 Accent 2" w:semiHidden="0" w:uiPriority="66" w:unhideWhenUsed="0"/>
+    <w:lsdException w:name="Medium Grid 1 Accent 2" w:semiHidden="0" w:uiPriority="67" w:unhideWhenUsed="0"/>
+    <w:lsdException w:name="Medium Grid 2 Accent 2" w:semiHidden="0" w:uiPriority="68" w:unhideWhenUsed="0"/>
+    <w:lsdException w:name="Medium Grid 3 Accent 2" w:semiHidden="0" w:uiPriority="69" w:unhideWhenUsed="0"/>
+    <w:lsdException w:name="Dark List Accent 2" w:semiHidden="0" w:uiPriority="70" w:unhideWhenUsed="0"/>
+    <w:lsdException w:name="Colorful Shading Accent 2" w:semiHidden="0" w:uiPriority="71" w:unhideWhenUsed="0"/>
+    <w:lsdException w:name="Colorful List Accent 2" w:semiHidden="0" w:uiPriority="72" w:unhideWhenUsed="0"/>
+    <w:lsdException w:name="Colorful Grid Accent 2" w:semiHidden="0" w:uiPriority="73" w:unhideWhenUsed="0"/>
+    <w:lsdException w:name="Light Shading Accent 3" w:semiHidden="0" w:uiPriority="60" w:unhideWhenUsed="0"/>
+    <w:lsdException w:name="Light List Accent 3" w:semiHidden="0" w:uiPriority="61" w:unhideWhenUsed="0"/>
+    <w:lsdException w:name="Light Grid Accent 3" w:semiHidden="0" w:uiPriority="62" w:unhideWhenUsed="0"/>
+    <w:lsdException w:name="Medium Shading 1 Accent 3" w:semiHidden="0" w:uiPriority="63" w:unhideWhenUsed="0"/>
+    <w:lsdException w:name="Medium Shading 2 Accent 3" w:semiHidden="0" w:uiPriority="64" w:unhideWhenUsed="0"/>
+    <w:lsdException w:name="Medium List 1 Accent 3" w:semiHidden="0" w:uiPriority="65" w:unhideWhenUsed="0"/>
+    <w:lsdException w:name="Medium List 2 Accent 3" w:semiHidden="0" w:uiPriority="66" w:unhideWhenUsed="0"/>
+    <w:lsdException w:name="Medium Grid 1 Accent 3" w:semiHidden="0" w:uiPriority="67" w:unhideWhenUsed="0"/>
+    <w:lsdException w:name="Medium Grid 2 Accent 3" w:semiHidden="0" w:uiPriority="68" w:unhideWhenUsed="0"/>
+    <w:lsdException w:name="Medium Grid 3 Accent 3" w:semiHidden="0" w:uiPriority="69" w:unhideWhenUsed="0"/>
+    <w:lsdException w:name="Dark List Accent 3" w:semiHidden="0" w:uiPriority="70" w:unhideWhenUsed="0"/>
+    <w:lsdException w:name="Colorful Shading Accent 3" w:semiHidden="0" w:uiPriority="71" w:unhideWhenUsed="0"/>
+    <w:lsdException w:name="Colorful List Accent 3" w:semiHidden="0" w:uiPriority="72" w:unhideWhenUsed="0"/>
+    <w:lsdException w:name="Colorful Grid Accent 3" w:semiHidden="0" w:uiPriority="73" w:unhideWhenUsed="0"/>
+    <w:lsdException w:name="Light Shading Accent 4" w:semiHidden="0" w:uiPriority="60" w:unhideWhenUsed="0"/>
+    <w:lsdException w:name="Light List Accent 4" w:semiHidden="0" w:uiPriority="61" w:unhideWhenUsed="0"/>
+    <w:lsdException w:name="Light Grid Accent 4" w:semiHidden="0" w:uiPriority="62" w:unhideWhenUsed="0"/>
+    <w:lsdException w:name="Medium Shading 1 Accent 4" w:semiHidden="0" w:uiPriority="63" w:unhideWhenUsed="0"/>
+    <w:lsdException w:name="Medium Shading 2 Accent 4" w:semiHidden="0" w:uiPriority="64" w:unhideWhenUsed="0"/>
+    <w:lsdException w:name="Medium List 1 Accent 4" w:semiHidden="0" w:uiPriority="65" w:unhideWhenUsed="0"/>
+    <w:lsdException w:name="Medium List 2 Accent 4" w:semiHidden="0" w:uiPriority="66" w:unhideWhenUsed="0"/>
+    <w:lsdException w:name="Medium Grid 1 Accent 4" w:semiHidden="0" w:uiPriority="67" w:unhideWhenUsed="0"/>
+    <w:lsdException w:name="Medium Grid 2 Accent 4" w:semiHidden="0" w:uiPriority="68" w:unhideWhenUsed="0"/>
+    <w:lsdException w:name="Medium Grid 3 Accent 4" w:semiHidden="0" w:uiPriority="69" w:unhideWhenUsed="0"/>
+    <w:lsdException w:name="Dark List Accent 4" w:semiHidden="0" w:uiPriority="70" w:unhideWhenUsed="0"/>
+    <w:lsdException w:name="Colorful Shading Accent 4" w:semiHidden="0" w:uiPriority="71" w:unhideWhenUsed="0"/>
+    <w:lsdException w:name="Colorful List Accent 4" w:semiHidden="0" w:uiPriority="72" w:unhideWhenUsed="0"/>
+    <w:lsdException w:name="Colorful Grid Accent 4" w:semiHidden="0" w:uiPriority="73" w:unhideWhenUsed="0"/>
+    <w:lsdException w:name="Light Shading Accent 5" w:semiHidden="0" w:uiPriority="60" w:unhideWhenUsed="0"/>
+    <w:lsdException w:name="Light List Accent 5" w:semiHidden="0" w:uiPriority="61" w:unhideWhenUsed="0"/>
+    <w:lsdException w:name="Light Grid Accent 5" w:semiHidden="0" w:uiPriority="62" w:unhideWhenUsed="0"/>
+    <w:lsdException w:name="Medium Shading 1 Accent 5" w:semiHidden="0" w:uiPriority="63" w:unhideWhenUsed="0"/>
+    <w:lsdException w:name="Medium Shading 2 Accent 5" w:semiHidden="0" w:uiPriority="64" w:unhideWhenUsed="0"/>
+    <w:lsdException w:name="Medium List 1 Accent 5" w:semiHidden="0" w:uiPriority="65" w:unhideWhenUsed="0"/>
+    <w:lsdException w:name="Medium List 2 Accent 5" w:semiHidden="0" w:uiPriority="66" w:unhideWhenUsed="0"/>
+    <w:lsdException w:name="Medium Grid 1 Accent 5" w:semiHidden="0" w:uiPriority="67" w:unhideWhenUsed="0"/>
+    <w:lsdException w:name="Medium Grid 2 Accent 5" w:semiHidden="0" w:uiPriority="68" w:unhideWhenUsed="0"/>
+    <w:lsdException w:name="Medium Grid 3 Accent 5" w:semiHidden="0" w:uiPriority="69" w:unhideWhenUsed="0"/>
+    <w:lsdException w:name="Dark List Accent 5" w:semiHidden="0" w:uiPriority="70" w:unhideWhenUsed="0"/>
+    <w:lsdException w:name="Colorful Shading Accent 5" w:semiHidden="0" w:uiPriority="71" w:unhideWhenUsed="0"/>
+    <w:lsdException w:name="Colorful List Accent 5" w:semiHidden="0" w:uiPriority="72" w:unhideWhenUsed="0"/>
+    <w:lsdException w:name="Colorful Grid Accent 5" w:semiHidden="0" w:uiPriority="73" w:unhideWhenUsed="0"/>
+    <w:lsdException w:name="Light Shading Accent 6" w:semiHidden="0" w:uiPriority="60" w:unhideWhenUsed="0"/>
+    <w:lsdException w:name="Light List Accent 6" w:semiHidden="0" w:uiPriority="61" w:unhideWhenUsed="0"/>
+    <w:lsdException w:name="Light Grid Accent 6" w:semiHidden="0" w:uiPriority="62" w:unhideWhenUsed="0"/>
+    <w:lsdException w:name="Medium Shading 1 Accent 6" w:semiHidden="0" w:uiPriority="63" w:unhideWhenUsed="0"/>
+    <w:lsdException w:name="Medium Shading 2 Accent 6" w:semiHidden="0" w:uiPriority="64" w:unhideWhenUsed="0"/>
+    <w:lsdException w:name="Medium List 1 Accent 6" w:semiHidden="0" w:uiPriority="65" w:unhideWhenUsed="0"/>
+    <w:lsdException w:name="Medium List 2 Accent 6" w:semiHidden="0" w:uiPriority="66" w:unhideWhenUsed="0"/>
+    <w:lsdException w:name="Medium Grid 1 Accent 6" w:semiHidden="0" w:uiPriority="67" w:unhideWhenUsed="0"/>
+    <w:lsdException w:name="Medium Grid 2 Accent 6" w:semiHidden="0" w:uiPriority="68" w:unhideWhenUsed="0"/>
+    <w:lsdException w:name="Medium Grid 3 Accent 6" w:semiHidden="0" w:uiPriority="69" w:unhideWhenUsed="0"/>
+    <w:lsdException w:name="Dark List Accent 6" w:semiHidden="0" w:uiPriority="70" w:unhideWhenUsed="0"/>
+    <w:lsdException w:name="Colorful Shading Accent 6" w:semiHidden="0" w:uiPriority="71" w:unhideWhenUsed="0"/>
+    <w:lsdException w:name="Colorful List Accent 6" w:semiHidden="0" w:uiPriority="72" w:unhideWhenUsed="0"/>
+    <w:lsdException w:name="Colorful Grid Accent 6" w:semiHidden="0" w:uiPriority="73" w:unhideWhenUsed="0"/>
+    <w:lsdException w:name="Subtle Emphasis" w:semiHidden="0" w:uiPriority="19" w:unhideWhenUsed="0" w:qFormat="1"/>
+    <w:lsdException w:name="Intense Emphasis" w:semiHidden="0" w:uiPriority="21" w:unhideWhenUsed="0" w:qFormat="1"/>
+    <w:lsdException w:name="Subtle Reference" w:semiHidden="0" w:uiPriority="31" w:unhideWhenUsed="0" w:qFormat="1"/>
+    <w:lsdException w:name="Intense Reference" w:semiHidden="0" w:uiPriority="32" w:unhideWhenUsed="0" w:qFormat="1"/>
+    <w:lsdException w:name="Book Title" w:semiHidden="0" w:uiPriority="33" w:unhideWhenUsed="0" w:qFormat="1"/>
+    <w:lsdException w:name="Bibliography" w:uiPriority="37"/>
+    <w:lsdException w:name="TOC Heading" w:uiPriority="39" w:qFormat="1"/>
+  </w:latentStyles>
+  <w:style w:type="paragraph" w:default="1" w:styleId="Normal">
+    <w:name w:val="Normal"/>
+    <w:qFormat/>
+    <w:rsid w:val="00AA6D5A"/>
+    <w:rPr>
+      <w:rFonts w:cs="Times New Roman"/>
+      <w:sz w:val="3276"/>
+      <w:szCs w:val="3276"/>
+    </w:rPr>
+  </w:style>
+  <w:style w:type="character" w:default="1" w:styleId="DefaultParagraphFont">
+    <w:name w:val="Default Paragraph Font"/>
+    <w:uiPriority w:val="1"/>
+    <w:semiHidden/>
+    <w:unhideWhenUsed/>
+    <w:rsid w:val="00AA6D5A"/>
+  </w:style>
+  <w:style w:type="table" w:default="1" w:styleId="TableNormal">
+    <w:name w:val="Normal Table"/>
+    <w:uiPriority w:val="99"/>
+    <w:semiHidden/>
+    <w:unhideWhenUsed/>
+    <w:tblPr>
+      <w:tblInd w:w="0" w:type="dxa"/>
+      <w:tblCellMar>
+        <w:top w:w="0" w:type="dxa"/>
+        <w:left w:w="108" w:type="dxa"/>
+        <w:bottom w:w="0" w:type="dxa"/>
+        <w:right w:w="108" w:type="dxa"/>
+      </w:tblCellMar>
+    </w:tblPr>
+  </w:style>
+  <w:style w:type="numbering" w:default="1" w:styleId="NoList">
+    <w:name w:val="No List"/>
+    <w:uiPriority w:val="99"/>
+    <w:semiHidden/>
+    <w:unhideWhenUsed/>
+  </w:style>
+  <w:style w:type="character" w:styleId="PlaceholderText">
+    <w:name w:val="Placeholder Text"/>
+    <w:basedOn w:val="DefaultParagraphFont"/>
+    <w:uiPriority w:val="99"/>
+    <w:semiHidden/>
+    <w:rsid w:val="00AA6D5A"/>
+    <w:rPr>
+      <w:color w:val="808080"/>
+    </w:rPr>
+  </w:style>
+</w:styles>
+</file>
+
+<file path=word/glossary/webSettings.xml><?xml version="1.0" encoding="utf-8"?>
+<w:webSettings xmlns:mc="http://schemas.openxmlformats.org/markup-compatibility/2006" xmlns:r="http://schemas.openxmlformats.org/officeDocument/2006/relationships" xmlns:w="http://schemas.openxmlformats.org/wordprocessingml/2006/main" xmlns:w14="http://schemas.microsoft.com/office/word/2010/wordml" mc:Ignorable="w14">
+  <w:optimizeForBrowser/>
+  <w:allowPNG/>
+</w:webSettings>
 </file>
 
 <file path=word/theme/theme1.xml><?xml version="1.0" encoding="utf-8"?>
@@ -12945,11 +13931,30 @@
 </file>
 
 <file path=customXml/item1.xml><?xml version="1.0" encoding="utf-8"?>
+<CoverPageProperties xmlns="http://schemas.microsoft.com/office/2006/coverPageProps">
+  <PublishDate>2020-09-10T00:00:00</PublishDate>
+  <Abstract/>
+  <CompanyAddress/>
+  <CompanyPhone/>
+  <CompanyFax/>
+  <CompanyEmail/>
+</CoverPageProperties>
+</file>
+
+<file path=customXml/item2.xml><?xml version="1.0" encoding="utf-8"?>
 <b:Sources xmlns:b="http://schemas.openxmlformats.org/officeDocument/2006/bibliography" xmlns="http://schemas.openxmlformats.org/officeDocument/2006/bibliography" SelectedStyle="/APA.XSL" StyleName="APA"/>
 </file>
 
 <file path=customXml/itemProps1.xml><?xml version="1.0" encoding="utf-8"?>
-<ds:datastoreItem xmlns:ds="http://schemas.openxmlformats.org/officeDocument/2006/customXml" ds:itemID="{CC88BC20-120F-4B7D-839A-D94CA0F9A393}">
+<ds:datastoreItem xmlns:ds="http://schemas.openxmlformats.org/officeDocument/2006/customXml" ds:itemID="{55AF091B-3C7A-41E3-B477-F2FDAA23CFDA}">
+  <ds:schemaRefs>
+    <ds:schemaRef ds:uri="http://schemas.microsoft.com/office/2006/coverPageProps"/>
+  </ds:schemaRefs>
+</ds:datastoreItem>
+</file>
+
+<file path=customXml/itemProps2.xml><?xml version="1.0" encoding="utf-8"?>
+<ds:datastoreItem xmlns:ds="http://schemas.openxmlformats.org/officeDocument/2006/customXml" ds:itemID="{079CB9CE-DCAC-4475-8C76-6FC7F3F59161}">
   <ds:schemaRefs>
     <ds:schemaRef ds:uri="http://schemas.openxmlformats.org/officeDocument/2006/bibliography"/>
   </ds:schemaRefs>

</xml_diff>

<commit_message>
Fix review commonts for issue #26.
</commit_message>
<xml_diff>
--- a/drafts/S-9.1.1.5 Next18 & Next18-S Decoder Interface.docx
+++ b/drafts/S-9.1.1.5 Next18 & Next18-S Decoder Interface.docx
@@ -586,14 +586,27 @@
                             <w:r>
                               <w:t xml:space="preserve">Figure </w:t>
                             </w:r>
-                            <w:fldSimple w:instr=" SEQ Figure \* ARABIC ">
-                              <w:r>
-                                <w:rPr>
-                                  <w:noProof/>
-                                </w:rPr>
-                                <w:t>1</w:t>
-                              </w:r>
-                            </w:fldSimple>
+                            <w:r>
+                              <w:fldChar w:fldCharType="begin"/>
+                            </w:r>
+                            <w:r>
+                              <w:instrText xml:space="preserve"> SEQ Figure \* ARABIC </w:instrText>
+                            </w:r>
+                            <w:r>
+                              <w:fldChar w:fldCharType="separate"/>
+                            </w:r>
+                            <w:r>
+                              <w:rPr>
+                                <w:noProof/>
+                              </w:rPr>
+                              <w:t>1</w:t>
+                            </w:r>
+                            <w:r>
+                              <w:rPr>
+                                <w:noProof/>
+                              </w:rPr>
+                              <w:fldChar w:fldCharType="end"/>
+                            </w:r>
                             <w:bookmarkEnd w:id="6"/>
                             <w:r>
                               <w:t>: 18-pin plug</w:t>
@@ -715,14 +728,27 @@
                             <w:r>
                               <w:t xml:space="preserve">Figure </w:t>
                             </w:r>
-                            <w:fldSimple w:instr=" SEQ Figure \* ARABIC ">
-                              <w:r>
-                                <w:rPr>
-                                  <w:noProof/>
-                                </w:rPr>
-                                <w:t>2</w:t>
-                              </w:r>
-                            </w:fldSimple>
+                            <w:r>
+                              <w:fldChar w:fldCharType="begin"/>
+                            </w:r>
+                            <w:r>
+                              <w:instrText xml:space="preserve"> SEQ Figure \* ARABIC </w:instrText>
+                            </w:r>
+                            <w:r>
+                              <w:fldChar w:fldCharType="separate"/>
+                            </w:r>
+                            <w:r>
+                              <w:rPr>
+                                <w:noProof/>
+                              </w:rPr>
+                              <w:t>2</w:t>
+                            </w:r>
+                            <w:r>
+                              <w:rPr>
+                                <w:noProof/>
+                              </w:rPr>
+                              <w:fldChar w:fldCharType="end"/>
+                            </w:r>
                             <w:bookmarkEnd w:id="7"/>
                             <w:r>
                               <w:t>: 18-pin socket</w:t>
@@ -813,7 +839,20 @@
         </w:numPr>
       </w:pPr>
       <w:r>
-        <w:t>Next18: Electronic components (locomotive and/or function decoder) without sound</w:t>
+        <w:t xml:space="preserve">Next18: </w:t>
+      </w:r>
+      <w:del w:id="8" w:author="Baker, Stuart" w:date="2020-09-10T20:22:00Z">
+        <w:r>
+          <w:delText>E</w:delText>
+        </w:r>
+      </w:del>
+      <w:ins w:id="9" w:author="Baker, Stuart" w:date="2020-09-10T20:22:00Z">
+        <w:r>
+          <w:t>e</w:t>
+        </w:r>
+      </w:ins>
+      <w:r>
+        <w:t>lectronic components (locomotive and/or function decoder) without sound</w:t>
       </w:r>
     </w:p>
     <w:p>
@@ -832,20 +871,33 @@
       <w:pPr>
         <w:pStyle w:val="Caption"/>
       </w:pPr>
-      <w:bookmarkStart w:id="8" w:name="_Ref49975800"/>
+      <w:bookmarkStart w:id="10" w:name="_Ref49975800"/>
       <w:r>
         <w:t xml:space="preserve">Table </w:t>
       </w:r>
-      <w:fldSimple w:instr=" SEQ Table \* ARABIC ">
-        <w:r>
-          <w:rPr>
-            <w:noProof/>
-          </w:rPr>
-          <w:t>1</w:t>
-        </w:r>
-      </w:fldSimple>
-      <w:bookmarkEnd w:id="8"/>
-      <w:ins w:id="9" w:author="Baker, Stuart" w:date="2020-09-02T23:41:00Z">
+      <w:r>
+        <w:fldChar w:fldCharType="begin"/>
+      </w:r>
+      <w:r>
+        <w:instrText xml:space="preserve"> SEQ Table \* ARABIC </w:instrText>
+      </w:r>
+      <w:r>
+        <w:fldChar w:fldCharType="separate"/>
+      </w:r>
+      <w:r>
+        <w:rPr>
+          <w:noProof/>
+        </w:rPr>
+        <w:t>1</w:t>
+      </w:r>
+      <w:r>
+        <w:rPr>
+          <w:noProof/>
+        </w:rPr>
+        <w:fldChar w:fldCharType="end"/>
+      </w:r>
+      <w:bookmarkEnd w:id="10"/>
+      <w:ins w:id="11" w:author="Baker, Stuart" w:date="2020-09-02T23:41:00Z">
         <w:r>
           <w:t>: Decoder dimensions</w:t>
         </w:r>
@@ -1355,7 +1407,15 @@
         <w:fldChar w:fldCharType="end"/>
       </w:r>
       <w:r>
-        <w:t>, should be dimensioned so that the decoder fits into the installation space.</w:t>
+        <w:t>, should be dimensioned so that the decoder fits into the installation space</w:t>
+      </w:r>
+      <w:ins w:id="12" w:author="Baker, Stuart" w:date="2020-09-10T20:22:00Z">
+        <w:r>
+          <w:t xml:space="preserve"> without pressure or constraint</w:t>
+        </w:r>
+      </w:ins>
+      <w:r>
+        <w:t>.</w:t>
       </w:r>
     </w:p>
     <w:p>
@@ -1530,14 +1590,27 @@
                             <w:r>
                               <w:t xml:space="preserve">Figure </w:t>
                             </w:r>
-                            <w:fldSimple w:instr=" SEQ Figure \* ARABIC ">
-                              <w:r>
-                                <w:rPr>
-                                  <w:noProof/>
-                                </w:rPr>
-                                <w:t>3</w:t>
-                              </w:r>
-                            </w:fldSimple>
+                            <w:r>
+                              <w:fldChar w:fldCharType="begin"/>
+                            </w:r>
+                            <w:r>
+                              <w:instrText xml:space="preserve"> SEQ Figure \* ARABIC </w:instrText>
+                            </w:r>
+                            <w:r>
+                              <w:fldChar w:fldCharType="separate"/>
+                            </w:r>
+                            <w:r>
+                              <w:rPr>
+                                <w:noProof/>
+                              </w:rPr>
+                              <w:t>3</w:t>
+                            </w:r>
+                            <w:r>
+                              <w:rPr>
+                                <w:noProof/>
+                              </w:rPr>
+                              <w:fldChar w:fldCharType="end"/>
+                            </w:r>
                             <w:r>
                               <w:t>: View from component side of connector</w:t>
                             </w:r>
@@ -1659,14 +1732,27 @@
       <w:r>
         <w:t xml:space="preserve">Figure </w:t>
       </w:r>
-      <w:fldSimple w:instr=" SEQ Figure \* ARABIC ">
-        <w:r>
-          <w:rPr>
-            <w:noProof/>
-          </w:rPr>
-          <w:t>4</w:t>
-        </w:r>
-      </w:fldSimple>
+      <w:r>
+        <w:fldChar w:fldCharType="begin"/>
+      </w:r>
+      <w:r>
+        <w:instrText xml:space="preserve"> SEQ Figure \* ARABIC </w:instrText>
+      </w:r>
+      <w:r>
+        <w:fldChar w:fldCharType="separate"/>
+      </w:r>
+      <w:r>
+        <w:rPr>
+          <w:noProof/>
+        </w:rPr>
+        <w:t>4</w:t>
+      </w:r>
+      <w:r>
+        <w:rPr>
+          <w:noProof/>
+        </w:rPr>
+        <w:fldChar w:fldCharType="end"/>
+      </w:r>
       <w:r>
         <w:t>: Decoder side view</w:t>
       </w:r>
@@ -2350,7 +2436,7 @@
         </w:rPr>
         <w:t>Material</w:t>
       </w:r>
-      <w:ins w:id="10" w:author="Baker, Stuart" w:date="2020-09-02T23:20:00Z">
+      <w:ins w:id="13" w:author="Baker, Stuart" w:date="2020-09-02T23:20:00Z">
         <w:r>
           <w:rPr>
             <w:b/>
@@ -2395,7 +2481,7 @@
         </w:rPr>
         <w:t>Specification</w:t>
       </w:r>
-      <w:ins w:id="11" w:author="Baker, Stuart" w:date="2020-09-02T23:20:00Z">
+      <w:ins w:id="14" w:author="Baker, Stuart" w:date="2020-09-02T23:20:00Z">
         <w:r>
           <w:rPr>
             <w:b/>
@@ -2475,7 +2561,7 @@
       <w:r>
         <w:t>Maximum processing temperature</w:t>
       </w:r>
-      <w:ins w:id="12" w:author="Baker, Stuart" w:date="2020-09-02T23:20:00Z">
+      <w:ins w:id="15" w:author="Baker, Stuart" w:date="2020-09-02T23:20:00Z">
         <w:r>
           <w:t xml:space="preserve"> (Informative)</w:t>
         </w:r>
@@ -4443,7 +4529,7 @@
         <w:tab/>
         <w:t>Track Right (pins 1 &amp; 18) and Track Left (pins 9 &amp; 10) are connected to the vehicle w</w:t>
       </w:r>
-      <w:ins w:id="13" w:author="Baker, Stuart" w:date="2020-09-02T23:21:00Z">
+      <w:ins w:id="16" w:author="Baker, Stuart" w:date="2020-09-02T23:21:00Z">
         <w:r>
           <w:t>h</w:t>
         </w:r>
@@ -4451,12 +4537,12 @@
       <w:r>
         <w:t>ee</w:t>
       </w:r>
-      <w:ins w:id="14" w:author="Baker, Stuart" w:date="2020-09-02T23:21:00Z">
+      <w:ins w:id="17" w:author="Baker, Stuart" w:date="2020-09-02T23:21:00Z">
         <w:r>
           <w:t>l</w:t>
         </w:r>
       </w:ins>
-      <w:del w:id="15" w:author="Baker, Stuart" w:date="2020-09-02T23:21:00Z">
+      <w:del w:id="18" w:author="Baker, Stuart" w:date="2020-09-02T23:21:00Z">
         <w:r>
           <w:delText>k</w:delText>
         </w:r>
@@ -4484,11 +4570,23 @@
       <w:r>
         <w:t xml:space="preserve"> normally connected to the right rail. Motor – (pin 11) is normally connected to the left rail</w:t>
       </w:r>
-      <w:ins w:id="16" w:author="Baker, Stuart" w:date="2020-09-02T23:21:00Z">
+      <w:ins w:id="19" w:author="Baker, Stuart" w:date="2020-09-02T23:21:00Z">
         <w:r>
-          <w:t xml:space="preserve"> when no decoder is present</w:t>
+          <w:t xml:space="preserve"> </w:t>
         </w:r>
       </w:ins>
+      <w:ins w:id="20" w:author="Baker, Stuart" w:date="2020-09-10T20:22:00Z">
+        <w:r>
+          <w:t>if</w:t>
+        </w:r>
+      </w:ins>
+      <w:bookmarkStart w:id="21" w:name="_GoBack"/>
+      <w:bookmarkEnd w:id="21"/>
+      <w:ins w:id="22" w:author="Baker, Stuart" w:date="2020-09-02T23:21:00Z">
+        <w:r>
+          <w:t xml:space="preserve"> no decoder is present</w:t>
+        </w:r>
+      </w:ins>
       <w:r>
         <w:t>.</w:t>
       </w:r>
@@ -4587,7 +4685,7 @@
       <w:r>
         <w:t xml:space="preserve">series resistor. </w:t>
       </w:r>
-      <w:ins w:id="17" w:author="Baker, Stuart" w:date="2020-09-02T23:21:00Z">
+      <w:ins w:id="23" w:author="Baker, Stuart" w:date="2020-09-02T23:21:00Z">
         <w:r>
           <w:t xml:space="preserve">During startup, these decoder outputs may be briefly undefined. If this brief undefined state is critical to the system board operation, then precautions should be implemented on the system board. </w:t>
         </w:r>
@@ -4607,7 +4705,7 @@
         <w:tab/>
         <w:t xml:space="preserve">The impedance of the speaker is </w:t>
       </w:r>
-      <w:del w:id="18" w:author="Baker, Stuart" w:date="2020-09-02T23:22:00Z">
+      <w:del w:id="24" w:author="Baker, Stuart" w:date="2020-09-02T23:22:00Z">
         <w:r>
           <w:delText>determined by the manufacturer of th</w:delText>
         </w:r>
@@ -4615,7 +4713,7 @@
           <w:delText xml:space="preserve">e decoder </w:delText>
         </w:r>
       </w:del>
-      <w:ins w:id="19" w:author="Baker, Stuart" w:date="2020-09-02T23:22:00Z">
+      <w:ins w:id="25" w:author="Baker, Stuart" w:date="2020-09-02T23:22:00Z">
         <w:r>
           <w:t xml:space="preserve">4Ω - 8Ω </w:t>
         </w:r>
@@ -4623,7 +4721,7 @@
       <w:r>
         <w:t>and must be documented</w:t>
       </w:r>
-      <w:ins w:id="20" w:author="Baker, Stuart" w:date="2020-09-02T23:23:00Z">
+      <w:ins w:id="26" w:author="Baker, Stuart" w:date="2020-09-02T23:23:00Z">
         <w:r>
           <w:t xml:space="preserve"> by the decoder manufacturer</w:t>
         </w:r>
@@ -4641,24 +4739,37 @@
       <w:pPr>
         <w:pStyle w:val="Caption"/>
       </w:pPr>
-      <w:bookmarkStart w:id="21" w:name="_Ref49980401"/>
-      <w:bookmarkStart w:id="22" w:name="_Ref49980407"/>
+      <w:bookmarkStart w:id="27" w:name="_Ref49980401"/>
+      <w:bookmarkStart w:id="28" w:name="_Ref49980407"/>
       <w:r>
         <w:t xml:space="preserve">Table </w:t>
       </w:r>
-      <w:fldSimple w:instr=" SEQ Table \* ARABIC ">
-        <w:r>
-          <w:rPr>
-            <w:noProof/>
-          </w:rPr>
-          <w:t>2</w:t>
-        </w:r>
-      </w:fldSimple>
-      <w:bookmarkEnd w:id="21"/>
+      <w:r>
+        <w:fldChar w:fldCharType="begin"/>
+      </w:r>
+      <w:r>
+        <w:instrText xml:space="preserve"> SEQ Table \* ARABIC </w:instrText>
+      </w:r>
+      <w:r>
+        <w:fldChar w:fldCharType="separate"/>
+      </w:r>
+      <w:r>
+        <w:rPr>
+          <w:noProof/>
+        </w:rPr>
+        <w:t>2</w:t>
+      </w:r>
+      <w:r>
+        <w:rPr>
+          <w:noProof/>
+        </w:rPr>
+        <w:fldChar w:fldCharType="end"/>
+      </w:r>
+      <w:bookmarkEnd w:id="27"/>
       <w:r>
         <w:t>: TTL/LVTTL voltage levels</w:t>
       </w:r>
-      <w:bookmarkEnd w:id="22"/>
+      <w:bookmarkEnd w:id="28"/>
     </w:p>
     <w:tbl>
       <w:tblPr>
@@ -5004,14 +5115,27 @@
       <w:r>
         <w:t xml:space="preserve">Figure </w:t>
       </w:r>
-      <w:fldSimple w:instr=" SEQ Figure \* ARABIC ">
-        <w:r>
-          <w:rPr>
-            <w:noProof/>
-          </w:rPr>
-          <w:t>5</w:t>
-        </w:r>
-      </w:fldSimple>
+      <w:r>
+        <w:fldChar w:fldCharType="begin"/>
+      </w:r>
+      <w:r>
+        <w:instrText xml:space="preserve"> SEQ Figure \* ARABIC </w:instrText>
+      </w:r>
+      <w:r>
+        <w:fldChar w:fldCharType="separate"/>
+      </w:r>
+      <w:r>
+        <w:rPr>
+          <w:noProof/>
+        </w:rPr>
+        <w:t>5</w:t>
+      </w:r>
+      <w:r>
+        <w:rPr>
+          <w:noProof/>
+        </w:rPr>
+        <w:fldChar w:fldCharType="end"/>
+      </w:r>
       <w:r>
         <w:t>: Typical dummy plugs</w:t>
       </w:r>
@@ -5107,7 +5231,7 @@
             <w:tcW w:w="1548" w:type="dxa"/>
           </w:tcPr>
           <w:p>
-            <w:ins w:id="23" w:author="Baker, Stuart" w:date="2020-09-10T10:25:00Z">
+            <w:ins w:id="29" w:author="Baker, Stuart" w:date="2020-09-10T10:25:00Z">
               <w:r>
                 <w:t>Sep 10, 2020</w:t>
               </w:r>
@@ -5136,10 +5260,7 @@
           <w:tcPr>
             <w:tcW w:w="8316" w:type="dxa"/>
           </w:tcPr>
-          <w:p>
-            <w:bookmarkStart w:id="24" w:name="_GoBack"/>
-            <w:bookmarkEnd w:id="24"/>
-          </w:p>
+          <w:p/>
         </w:tc>
       </w:tr>
       <w:tr>
@@ -6852,21 +6973,11 @@
           <w:pPr>
             <w:jc w:val="right"/>
           </w:pPr>
-          <w:r>
-            <w:fldChar w:fldCharType="begin"/>
-          </w:r>
-          <w:r>
-            <w:instrText xml:space="preserve"> DOCPROPERTY "Company"  \* MERGEFORMAT </w:instrText>
-          </w:r>
-          <w:r>
-            <w:fldChar w:fldCharType="separate"/>
-          </w:r>
-          <w:r>
-            <w:t>© 2020 National Model Railroad Association, Inc.</w:t>
-          </w:r>
-          <w:r>
-            <w:fldChar w:fldCharType="end"/>
-          </w:r>
+          <w:fldSimple w:instr=" DOCPROPERTY &quot;Company&quot;  \* MERGEFORMAT ">
+            <w:r>
+              <w:t>© 2020 National Model Railroad Association, Inc.</w:t>
+            </w:r>
+          </w:fldSimple>
         </w:p>
       </w:tc>
     </w:tr>
@@ -6960,39 +7071,19 @@
           <w:pPr>
             <w:jc w:val="right"/>
           </w:pPr>
-          <w:r>
-            <w:fldChar w:fldCharType="begin"/>
-          </w:r>
-          <w:r>
-            <w:instrText xml:space="preserve"> TITLE  \* MERGEFORMAT </w:instrText>
-          </w:r>
-          <w:r>
-            <w:fldChar w:fldCharType="separate"/>
-          </w:r>
-          <w:r>
-            <w:t>S-9.1.1.5 Draft</w:t>
-          </w:r>
-          <w:r>
-            <w:fldChar w:fldCharType="end"/>
-          </w:r>
+          <w:fldSimple w:instr=" TITLE  \* MERGEFORMAT ">
+            <w:r>
+              <w:t>S-9.1.1.5 Draft</w:t>
+            </w:r>
+          </w:fldSimple>
           <w:r>
             <w:t xml:space="preserve"> </w:t>
           </w:r>
-          <w:r>
-            <w:fldChar w:fldCharType="begin"/>
-          </w:r>
-          <w:r>
-            <w:instrText xml:space="preserve"> SUBJECT  \* MERGEFORMAT </w:instrText>
-          </w:r>
-          <w:r>
-            <w:fldChar w:fldCharType="separate"/>
-          </w:r>
-          <w:r>
-            <w:t>Next18 and Next18-S Decoder Interface</w:t>
-          </w:r>
-          <w:r>
-            <w:fldChar w:fldCharType="end"/>
-          </w:r>
+          <w:fldSimple w:instr=" SUBJECT  \* MERGEFORMAT ">
+            <w:r>
+              <w:t>Next18 and Next18-S Decoder Interface</w:t>
+            </w:r>
+          </w:fldSimple>
         </w:p>
       </w:tc>
     </w:tr>
@@ -7022,6 +7113,7 @@
         <w:dataBinding w:prefixMappings="xmlns:ns0='http://schemas.openxmlformats.org/officeDocument/2006/extended-properties' " w:xpath="/ns0:Properties[1]/ns0:Company[1]" w:storeItemID="{6668398D-A668-4E3E-A5EB-62B293D839F1}"/>
         <w:text/>
       </w:sdtPr>
+      <w:sdtEndPr/>
       <w:sdtContent>
         <w:r>
           <w:t>© 2020 National Model Railroad Association, Inc.</w:t>
@@ -7049,6 +7141,7 @@
         <w:dataBinding w:prefixMappings="xmlns:ns0='http://purl.org/dc/elements/1.1/' xmlns:ns1='http://schemas.openxmlformats.org/package/2006/metadata/core-properties' " w:xpath="/ns1:coreProperties[1]/ns0:title[1]" w:storeItemID="{6C3C8BC8-F283-45AE-878A-BAB7291924A1}"/>
         <w:text/>
       </w:sdtPr>
+      <w:sdtEndPr/>
       <w:sdtContent>
         <w:r>
           <w:t>S-9.1.1.5 Draft</w:t>
@@ -7069,6 +7162,7 @@
         <w:dataBinding w:prefixMappings="xmlns:ns0='http://purl.org/dc/elements/1.1/' xmlns:ns1='http://schemas.openxmlformats.org/package/2006/metadata/core-properties' " w:xpath="/ns1:coreProperties[1]/ns0:subject[1]" w:storeItemID="{6C3C8BC8-F283-45AE-878A-BAB7291924A1}"/>
         <w:text/>
       </w:sdtPr>
+      <w:sdtEndPr/>
       <w:sdtContent>
         <w:r>
           <w:t>Next18 &amp; Next18-S Decoder Interface</w:t>
@@ -7107,7 +7201,7 @@
         <w:rStyle w:val="PageNumber"/>
         <w:noProof/>
       </w:rPr>
-      <w:t>8</w:t>
+      <w:t>7</w:t>
     </w:r>
     <w:r>
       <w:rPr>
@@ -7158,7 +7252,7 @@
       </w:rPr>
       <w:t xml:space="preserve"> –</w:t>
     </w:r>
-    <w:ins w:id="25" w:author="Baker, Stuart" w:date="2020-09-10T10:24:00Z">
+    <w:ins w:id="30" w:author="Baker, Stuart" w:date="2020-09-10T10:24:00Z">
       <w:r>
         <w:rPr>
           <w:rStyle w:val="PageNumber"/>
@@ -7185,6 +7279,11 @@
           <w:calendar w:val="gregorian"/>
         </w:date>
       </w:sdtPr>
+      <w:sdtEndPr>
+        <w:rPr>
+          <w:rStyle w:val="PageNumber"/>
+        </w:rPr>
+      </w:sdtEndPr>
       <w:sdtContent>
         <w:r>
           <w:rPr>
@@ -7215,6 +7314,7 @@
         <w:dataBinding w:prefixMappings="xmlns:ns0='http://schemas.openxmlformats.org/officeDocument/2006/extended-properties' " w:xpath="/ns0:Properties[1]/ns0:Company[1]" w:storeItemID="{6668398D-A668-4E3E-A5EB-62B293D839F1}"/>
         <w:text/>
       </w:sdtPr>
+      <w:sdtEndPr/>
       <w:sdtContent>
         <w:r>
           <w:t>© 2020 National Model Railroad Association, Inc.</w:t>
@@ -7237,6 +7337,7 @@
         <w:dataBinding w:prefixMappings="xmlns:ns0='http://purl.org/dc/elements/1.1/' xmlns:ns1='http://schemas.openxmlformats.org/package/2006/metadata/core-properties' " w:xpath="/ns1:coreProperties[1]/ns0:title[1]" w:storeItemID="{6C3C8BC8-F283-45AE-878A-BAB7291924A1}"/>
         <w:text/>
       </w:sdtPr>
+      <w:sdtEndPr/>
       <w:sdtContent>
         <w:r>
           <w:t>S-9.1.1.5 Draft</w:t>
@@ -7257,6 +7358,7 @@
         <w:dataBinding w:prefixMappings="xmlns:ns0='http://purl.org/dc/elements/1.1/' xmlns:ns1='http://schemas.openxmlformats.org/package/2006/metadata/core-properties' " w:xpath="/ns1:coreProperties[1]/ns0:subject[1]" w:storeItemID="{6C3C8BC8-F283-45AE-878A-BAB7291924A1}"/>
         <w:text/>
       </w:sdtPr>
+      <w:sdtEndPr/>
       <w:sdtContent>
         <w:r>
           <w:t>Next18 &amp; Next18-S Decoder Interface</w:t>
@@ -7346,7 +7448,7 @@
       </w:rPr>
       <w:t xml:space="preserve"> –</w:t>
     </w:r>
-    <w:ins w:id="27" w:author="Baker, Stuart" w:date="2020-09-10T10:24:00Z">
+    <w:ins w:id="31" w:author="Baker, Stuart" w:date="2020-09-10T10:24:00Z">
       <w:r>
         <w:rPr>
           <w:rStyle w:val="PageNumber"/>
@@ -7373,6 +7475,11 @@
           <w:calendar w:val="gregorian"/>
         </w:date>
       </w:sdtPr>
+      <w:sdtEndPr>
+        <w:rPr>
+          <w:rStyle w:val="PageNumber"/>
+        </w:rPr>
+      </w:sdtEndPr>
       <w:sdtContent>
         <w:r>
           <w:rPr>
@@ -7428,16 +7535,6 @@
       <w:gridCol w:w="238"/>
       <w:gridCol w:w="1944"/>
       <w:gridCol w:w="2027"/>
-      <w:tblGridChange w:id="26">
-        <w:tblGrid>
-          <w:gridCol w:w="1070"/>
-          <w:gridCol w:w="273"/>
-          <w:gridCol w:w="4344"/>
-          <w:gridCol w:w="238"/>
-          <w:gridCol w:w="1944"/>
-          <w:gridCol w:w="2027"/>
-        </w:tblGrid>
-      </w:tblGridChange>
     </w:tblGrid>
     <w:tr>
       <w:tc>
@@ -7859,6 +7956,7 @@
               <w:dataBinding w:prefixMappings="xmlns:ns0='http://purl.org/dc/elements/1.1/' xmlns:ns1='http://schemas.openxmlformats.org/package/2006/metadata/core-properties' " w:xpath="/ns1:coreProperties[1]/ns0:subject[1]" w:storeItemID="{6C3C8BC8-F283-45AE-878A-BAB7291924A1}"/>
               <w:text/>
             </w:sdtPr>
+            <w:sdtEndPr/>
             <w:sdtContent>
               <w:r>
                 <w:t>Next18 &amp; Next18-S Decoder Interface</w:t>
@@ -8108,6 +8206,7 @@
                 <w:calendar w:val="gregorian"/>
               </w:date>
             </w:sdtPr>
+            <w:sdtEndPr/>
             <w:sdtContent>
               <w:r>
                 <w:rPr>
@@ -8141,6 +8240,7 @@
               <w:dataBinding w:prefixMappings="xmlns:ns0='http://purl.org/dc/elements/1.1/' xmlns:ns1='http://schemas.openxmlformats.org/package/2006/metadata/core-properties' " w:xpath="/ns1:coreProperties[1]/ns0:title[1]" w:storeItemID="{6C3C8BC8-F283-45AE-878A-BAB7291924A1}"/>
               <w:text/>
             </w:sdtPr>
+            <w:sdtEndPr/>
             <w:sdtContent>
               <w:r>
                 <w:t>S-9.1.1.5 Draft</w:t>
@@ -13167,6 +13267,8 @@
   <w:rsids>
     <w:rsidRoot w:val="00AA6D5A"/>
     <w:rsid w:val="000A5C64"/>
+    <w:rsid w:val="003553CF"/>
+    <w:rsid w:val="005503D4"/>
     <w:rsid w:val="00AA6D5A"/>
   </w:rsids>
   <m:mathPr>
@@ -13360,7 +13462,6 @@
     <w:uiPriority w:val="1"/>
     <w:semiHidden/>
     <w:unhideWhenUsed/>
-    <w:rsid w:val="00AA6D5A"/>
   </w:style>
   <w:style w:type="table" w:default="1" w:styleId="TableNormal">
     <w:name w:val="Normal Table"/>
@@ -13567,7 +13668,6 @@
     <w:uiPriority w:val="1"/>
     <w:semiHidden/>
     <w:unhideWhenUsed/>
-    <w:rsid w:val="00AA6D5A"/>
   </w:style>
   <w:style w:type="table" w:default="1" w:styleId="TableNormal">
     <w:name w:val="Normal Table"/>
@@ -13954,7 +14054,7 @@
 </file>
 
 <file path=customXml/itemProps2.xml><?xml version="1.0" encoding="utf-8"?>
-<ds:datastoreItem xmlns:ds="http://schemas.openxmlformats.org/officeDocument/2006/customXml" ds:itemID="{079CB9CE-DCAC-4475-8C76-6FC7F3F59161}">
+<ds:datastoreItem xmlns:ds="http://schemas.openxmlformats.org/officeDocument/2006/customXml" ds:itemID="{1110F4F5-FC82-4EB4-865C-629E176A37B6}">
   <ds:schemaRefs>
     <ds:schemaRef ds:uri="http://schemas.openxmlformats.org/officeDocument/2006/bibliography"/>
   </ds:schemaRefs>

</xml_diff>

<commit_message>
Accept changes in order to get ready for voting.
</commit_message>
<xml_diff>
--- a/drafts/S-9.1.1.5 Next18 & Next18-S Decoder Interface.docx
+++ b/drafts/S-9.1.1.5 Next18 & Next18-S Decoder Interface.docx
@@ -133,16 +133,19 @@
         </w:numPr>
       </w:pPr>
       <w:r>
-        <w:t>RCN-118 Decoder Interfaces Next18/Next18-S, with which this standard is intended to be in harmony</w:t>
-      </w:r>
-      <w:ins w:id="0" w:author="Baker, Stuart" w:date="2020-09-02T23:32:00Z">
-        <w:r>
-          <w:rPr>
-            <w:rStyle w:val="EndnoteReference"/>
-          </w:rPr>
-          <w:endnoteReference w:id="1"/>
-        </w:r>
-      </w:ins>
+        <w:t>RCN-118 Decoder Interfaces Next</w:t>
+      </w:r>
+      <w:bookmarkStart w:id="0" w:name="_GoBack"/>
+      <w:bookmarkEnd w:id="0"/>
+      <w:r>
+        <w:t>18/Next18-S, with which this standard is intended to be in harmony</w:t>
+      </w:r>
+      <w:r>
+        <w:rPr>
+          <w:rStyle w:val="EndnoteReference"/>
+        </w:rPr>
+        <w:endnoteReference w:id="1"/>
+      </w:r>
     </w:p>
     <w:p>
       <w:pPr>
@@ -155,14 +158,12 @@
       <w:r>
         <w:t>NEM 662 Electrical Interface Next 18, with which this standard is intended to be in harmony</w:t>
       </w:r>
-      <w:ins w:id="3" w:author="Baker, Stuart" w:date="2020-09-02T23:33:00Z">
-        <w:r>
-          <w:rPr>
-            <w:rStyle w:val="EndnoteReference"/>
-          </w:rPr>
-          <w:endnoteReference w:id="2"/>
-        </w:r>
-      </w:ins>
+      <w:r>
+        <w:rPr>
+          <w:rStyle w:val="EndnoteReference"/>
+        </w:rPr>
+        <w:endnoteReference w:id="2"/>
+      </w:r>
     </w:p>
     <w:p>
       <w:pPr>
@@ -412,7 +413,7 @@
           <w:noProof/>
         </w:rPr>
         <w:drawing>
-          <wp:anchor distT="0" distB="0" distL="114300" distR="114300" simplePos="0" relativeHeight="251658240" behindDoc="0" locked="0" layoutInCell="1" allowOverlap="1" wp14:anchorId="72120507" wp14:editId="3857BFED">
+          <wp:anchor distT="0" distB="0" distL="114300" distR="114300" simplePos="0" relativeHeight="251658240" behindDoc="0" locked="0" layoutInCell="1" allowOverlap="1" wp14:anchorId="31F42897" wp14:editId="7EC5F67A">
             <wp:simplePos x="0" y="0"/>
             <wp:positionH relativeFrom="margin">
               <wp:posOffset>1035685</wp:posOffset>
@@ -474,7 +475,7 @@
           <w:noProof/>
         </w:rPr>
         <w:drawing>
-          <wp:anchor distT="0" distB="0" distL="114300" distR="114300" simplePos="0" relativeHeight="251661312" behindDoc="0" locked="0" layoutInCell="1" allowOverlap="1" wp14:anchorId="196AAD9C" wp14:editId="2C92EA3A">
+          <wp:anchor distT="0" distB="0" distL="114300" distR="114300" simplePos="0" relativeHeight="251661312" behindDoc="0" locked="0" layoutInCell="1" allowOverlap="1" wp14:anchorId="0B8DAD6B" wp14:editId="5542A887">
             <wp:simplePos x="0" y="0"/>
             <wp:positionH relativeFrom="margin">
               <wp:posOffset>3416300</wp:posOffset>
@@ -542,7 +543,7 @@
         <mc:AlternateContent>
           <mc:Choice Requires="wps">
             <w:drawing>
-              <wp:anchor distT="0" distB="0" distL="114300" distR="114300" simplePos="0" relativeHeight="251662336" behindDoc="0" locked="0" layoutInCell="1" allowOverlap="1" wp14:anchorId="1B308186" wp14:editId="2EE5ABFA">
+              <wp:anchor distT="0" distB="0" distL="114300" distR="114300" simplePos="0" relativeHeight="251662336" behindDoc="0" locked="0" layoutInCell="1" allowOverlap="1" wp14:anchorId="794827E5" wp14:editId="602F68C3">
                 <wp:simplePos x="0" y="0"/>
                 <wp:positionH relativeFrom="column">
                   <wp:posOffset>3405505</wp:posOffset>
@@ -582,7 +583,7 @@
                                 <w:noProof/>
                               </w:rPr>
                             </w:pPr>
-                            <w:bookmarkStart w:id="6" w:name="_Ref49975851"/>
+                            <w:bookmarkStart w:id="1" w:name="_Ref49975851"/>
                             <w:r>
                               <w:t xml:space="preserve">Figure </w:t>
                             </w:r>
@@ -607,7 +608,7 @@
                               </w:rPr>
                               <w:fldChar w:fldCharType="end"/>
                             </w:r>
-                            <w:bookmarkEnd w:id="6"/>
+                            <w:bookmarkEnd w:id="1"/>
                             <w:r>
                               <w:t>: 18-pin plug</w:t>
                             </w:r>
@@ -684,7 +685,7 @@
         <mc:AlternateContent>
           <mc:Choice Requires="wps">
             <w:drawing>
-              <wp:anchor distT="0" distB="0" distL="114300" distR="114300" simplePos="0" relativeHeight="251663360" behindDoc="0" locked="0" layoutInCell="1" allowOverlap="1" wp14:anchorId="3C03556F" wp14:editId="66F16554">
+              <wp:anchor distT="0" distB="0" distL="114300" distR="114300" simplePos="0" relativeHeight="251663360" behindDoc="0" locked="0" layoutInCell="1" allowOverlap="1" wp14:anchorId="15D2E253" wp14:editId="564149B1">
                 <wp:simplePos x="0" y="0"/>
                 <wp:positionH relativeFrom="column">
                   <wp:posOffset>1035685</wp:posOffset>
@@ -724,7 +725,7 @@
                                 <w:noProof/>
                               </w:rPr>
                             </w:pPr>
-                            <w:bookmarkStart w:id="7" w:name="_Ref49975861"/>
+                            <w:bookmarkStart w:id="2" w:name="_Ref49975861"/>
                             <w:r>
                               <w:t xml:space="preserve">Figure </w:t>
                             </w:r>
@@ -749,7 +750,7 @@
                               </w:rPr>
                               <w:fldChar w:fldCharType="end"/>
                             </w:r>
-                            <w:bookmarkEnd w:id="7"/>
+                            <w:bookmarkEnd w:id="2"/>
                             <w:r>
                               <w:t>: 18-pin socket</w:t>
                             </w:r>
@@ -841,16 +842,9 @@
       <w:r>
         <w:t xml:space="preserve">Next18: </w:t>
       </w:r>
-      <w:del w:id="8" w:author="Baker, Stuart" w:date="2020-09-10T20:22:00Z">
-        <w:r>
-          <w:delText>E</w:delText>
-        </w:r>
-      </w:del>
-      <w:ins w:id="9" w:author="Baker, Stuart" w:date="2020-09-10T20:22:00Z">
-        <w:r>
-          <w:t>e</w:t>
-        </w:r>
-      </w:ins>
+      <w:r>
+        <w:t>e</w:t>
+      </w:r>
       <w:r>
         <w:t>lectronic components (locomotive and/or function decoder) without sound</w:t>
       </w:r>
@@ -871,7 +865,7 @@
       <w:pPr>
         <w:pStyle w:val="Caption"/>
       </w:pPr>
-      <w:bookmarkStart w:id="10" w:name="_Ref49975800"/>
+      <w:bookmarkStart w:id="3" w:name="_Ref49975800"/>
       <w:r>
         <w:t xml:space="preserve">Table </w:t>
       </w:r>
@@ -896,12 +890,10 @@
         </w:rPr>
         <w:fldChar w:fldCharType="end"/>
       </w:r>
-      <w:bookmarkEnd w:id="10"/>
-      <w:ins w:id="11" w:author="Baker, Stuart" w:date="2020-09-02T23:41:00Z">
-        <w:r>
-          <w:t>: Decoder dimensions</w:t>
-        </w:r>
-      </w:ins>
+      <w:bookmarkEnd w:id="3"/>
+      <w:r>
+        <w:t>: Decoder dimensions</w:t>
+      </w:r>
     </w:p>
     <w:tbl>
       <w:tblPr>
@@ -1409,11 +1401,9 @@
       <w:r>
         <w:t>, should be dimensioned so that the decoder fits into the installation space</w:t>
       </w:r>
-      <w:ins w:id="12" w:author="Baker, Stuart" w:date="2020-09-10T20:22:00Z">
-        <w:r>
-          <w:t xml:space="preserve"> without pressure or constraint</w:t>
-        </w:r>
-      </w:ins>
+      <w:r>
+        <w:t xml:space="preserve"> without pressure or constraint</w:t>
+      </w:r>
       <w:r>
         <w:t>.</w:t>
       </w:r>
@@ -1428,7 +1418,7 @@
         </w:rPr>
         <w:lastRenderedPageBreak/>
         <w:drawing>
-          <wp:anchor distT="0" distB="0" distL="114300" distR="114300" simplePos="0" relativeHeight="251664384" behindDoc="1" locked="0" layoutInCell="1" allowOverlap="1" wp14:anchorId="28DF8449" wp14:editId="21E2BC0A">
+          <wp:anchor distT="0" distB="0" distL="114300" distR="114300" simplePos="0" relativeHeight="251664384" behindDoc="1" locked="0" layoutInCell="1" allowOverlap="1" wp14:anchorId="262D4533" wp14:editId="31C47345">
             <wp:simplePos x="0" y="0"/>
             <wp:positionH relativeFrom="column">
               <wp:posOffset>-635</wp:posOffset>
@@ -1542,7 +1532,7 @@
         <mc:AlternateContent>
           <mc:Choice Requires="wps">
             <w:drawing>
-              <wp:anchor distT="0" distB="0" distL="114300" distR="114300" simplePos="0" relativeHeight="251666432" behindDoc="0" locked="0" layoutInCell="1" allowOverlap="1" wp14:anchorId="08BCEB76" wp14:editId="52A1B1C2">
+              <wp:anchor distT="0" distB="0" distL="114300" distR="114300" simplePos="0" relativeHeight="251666432" behindDoc="0" locked="0" layoutInCell="1" allowOverlap="1" wp14:anchorId="5886EB51" wp14:editId="4AFE66AE">
                 <wp:simplePos x="0" y="0"/>
                 <wp:positionH relativeFrom="column">
                   <wp:posOffset>-4043680</wp:posOffset>
@@ -1689,7 +1679,7 @@
           <w:noProof/>
         </w:rPr>
         <w:drawing>
-          <wp:inline distT="0" distB="0" distL="0" distR="0" wp14:anchorId="3B5089B1" wp14:editId="1BBF122F">
+          <wp:inline distT="0" distB="0" distL="0" distR="0" wp14:anchorId="1CB5FC67" wp14:editId="0CA0B112">
             <wp:extent cx="5619791" cy="1600212"/>
             <wp:effectExtent l="0" t="0" r="0" b="0"/>
             <wp:docPr id="5" name="Picture 5"/>
@@ -1786,7 +1776,7 @@
           <w:noProof/>
         </w:rPr>
         <w:drawing>
-          <wp:anchor distT="0" distB="0" distL="114300" distR="114300" simplePos="0" relativeHeight="251667456" behindDoc="1" locked="0" layoutInCell="1" allowOverlap="1" wp14:anchorId="09E49F00" wp14:editId="22B47055">
+          <wp:anchor distT="0" distB="0" distL="114300" distR="114300" simplePos="0" relativeHeight="251667456" behindDoc="1" locked="0" layoutInCell="1" allowOverlap="1" wp14:anchorId="0BB5B51E" wp14:editId="54F1EE81">
             <wp:simplePos x="0" y="0"/>
             <wp:positionH relativeFrom="column">
               <wp:posOffset>-635</wp:posOffset>
@@ -2115,7 +2105,7 @@
           <w:noProof/>
         </w:rPr>
         <w:drawing>
-          <wp:anchor distT="0" distB="0" distL="114300" distR="114300" simplePos="0" relativeHeight="251668480" behindDoc="1" locked="0" layoutInCell="1" allowOverlap="1" wp14:anchorId="04679826" wp14:editId="1544932B">
+          <wp:anchor distT="0" distB="0" distL="114300" distR="114300" simplePos="0" relativeHeight="251668480" behindDoc="1" locked="0" layoutInCell="1" allowOverlap="1" wp14:anchorId="6057A3F4" wp14:editId="1D39A05C">
             <wp:simplePos x="0" y="0"/>
             <wp:positionH relativeFrom="column">
               <wp:posOffset>-635</wp:posOffset>
@@ -2436,14 +2426,12 @@
         </w:rPr>
         <w:t>Material</w:t>
       </w:r>
-      <w:ins w:id="13" w:author="Baker, Stuart" w:date="2020-09-02T23:20:00Z">
-        <w:r>
-          <w:rPr>
-            <w:b/>
-          </w:rPr>
-          <w:t xml:space="preserve"> (Informative)</w:t>
-        </w:r>
-      </w:ins>
+      <w:r>
+        <w:rPr>
+          <w:b/>
+        </w:rPr>
+        <w:t xml:space="preserve"> (Informative)</w:t>
+      </w:r>
     </w:p>
     <w:p>
       <w:pPr>
@@ -2481,14 +2469,12 @@
         </w:rPr>
         <w:t>Specification</w:t>
       </w:r>
-      <w:ins w:id="14" w:author="Baker, Stuart" w:date="2020-09-02T23:20:00Z">
-        <w:r>
-          <w:rPr>
-            <w:b/>
-          </w:rPr>
-          <w:t xml:space="preserve"> (Normative)</w:t>
-        </w:r>
-      </w:ins>
+      <w:r>
+        <w:rPr>
+          <w:b/>
+        </w:rPr>
+        <w:t xml:space="preserve"> (Normative)</w:t>
+      </w:r>
     </w:p>
     <w:p>
       <w:pPr>
@@ -2561,11 +2547,9 @@
       <w:r>
         <w:t>Maximum processing temperature</w:t>
       </w:r>
-      <w:ins w:id="15" w:author="Baker, Stuart" w:date="2020-09-02T23:20:00Z">
-        <w:r>
-          <w:t xml:space="preserve"> (Informative)</w:t>
-        </w:r>
-      </w:ins>
+      <w:r>
+        <w:t xml:space="preserve"> (Informative)</w:t>
+      </w:r>
       <w:r>
         <w:t>: 230C for 30 – 60 seconds</w:t>
       </w:r>
@@ -4529,24 +4513,15 @@
         <w:tab/>
         <w:t>Track Right (pins 1 &amp; 18) and Track Left (pins 9 &amp; 10) are connected to the vehicle w</w:t>
       </w:r>
-      <w:ins w:id="16" w:author="Baker, Stuart" w:date="2020-09-02T23:21:00Z">
-        <w:r>
-          <w:t>h</w:t>
-        </w:r>
-      </w:ins>
+      <w:r>
+        <w:t>h</w:t>
+      </w:r>
       <w:r>
         <w:t>ee</w:t>
       </w:r>
-      <w:ins w:id="17" w:author="Baker, Stuart" w:date="2020-09-02T23:21:00Z">
-        <w:r>
-          <w:t>l</w:t>
-        </w:r>
-      </w:ins>
-      <w:del w:id="18" w:author="Baker, Stuart" w:date="2020-09-02T23:21:00Z">
-        <w:r>
-          <w:delText>k</w:delText>
-        </w:r>
-      </w:del>
+      <w:r>
+        <w:t>l</w:t>
+      </w:r>
       <w:r>
         <w:t>s for the incoming power supply.</w:t>
       </w:r>
@@ -4570,23 +4545,15 @@
       <w:r>
         <w:t xml:space="preserve"> normally connected to the right rail. Motor – (pin 11) is normally connected to the left rail</w:t>
       </w:r>
-      <w:ins w:id="19" w:author="Baker, Stuart" w:date="2020-09-02T23:21:00Z">
-        <w:r>
-          <w:t xml:space="preserve"> </w:t>
-        </w:r>
-      </w:ins>
-      <w:ins w:id="20" w:author="Baker, Stuart" w:date="2020-09-10T20:22:00Z">
-        <w:r>
-          <w:t>if</w:t>
-        </w:r>
-      </w:ins>
-      <w:bookmarkStart w:id="21" w:name="_GoBack"/>
-      <w:bookmarkEnd w:id="21"/>
-      <w:ins w:id="22" w:author="Baker, Stuart" w:date="2020-09-02T23:21:00Z">
-        <w:r>
-          <w:t xml:space="preserve"> no decoder is present</w:t>
-        </w:r>
-      </w:ins>
+      <w:r>
+        <w:t xml:space="preserve"> </w:t>
+      </w:r>
+      <w:r>
+        <w:t>if</w:t>
+      </w:r>
+      <w:r>
+        <w:t xml:space="preserve"> no decoder is present</w:t>
+      </w:r>
       <w:r>
         <w:t>.</w:t>
       </w:r>
@@ -4685,11 +4652,9 @@
       <w:r>
         <w:t xml:space="preserve">series resistor. </w:t>
       </w:r>
-      <w:ins w:id="23" w:author="Baker, Stuart" w:date="2020-09-02T23:21:00Z">
-        <w:r>
-          <w:t xml:space="preserve">During startup, these decoder outputs may be briefly undefined. If this brief undefined state is critical to the system board operation, then precautions should be implemented on the system board. </w:t>
-        </w:r>
-      </w:ins>
+      <w:r>
+        <w:t xml:space="preserve">During startup, these decoder outputs may be briefly undefined. If this brief undefined state is critical to the system board operation, then precautions should be implemented on the system board. </w:t>
+      </w:r>
       <w:r>
         <w:t>(AUX5/AUX6 NEXT18 only)</w:t>
       </w:r>
@@ -4705,27 +4670,15 @@
         <w:tab/>
         <w:t xml:space="preserve">The impedance of the speaker is </w:t>
       </w:r>
-      <w:del w:id="24" w:author="Baker, Stuart" w:date="2020-09-02T23:22:00Z">
-        <w:r>
-          <w:delText>determined by the manufacturer of th</w:delText>
-        </w:r>
-        <w:r>
-          <w:delText xml:space="preserve">e decoder </w:delText>
-        </w:r>
-      </w:del>
-      <w:ins w:id="25" w:author="Baker, Stuart" w:date="2020-09-02T23:22:00Z">
-        <w:r>
-          <w:t xml:space="preserve">4Ω - 8Ω </w:t>
-        </w:r>
-      </w:ins>
+      <w:r>
+        <w:t xml:space="preserve">4Ω - 8Ω </w:t>
+      </w:r>
       <w:r>
         <w:t>and must be documented</w:t>
       </w:r>
-      <w:ins w:id="26" w:author="Baker, Stuart" w:date="2020-09-02T23:23:00Z">
-        <w:r>
-          <w:t xml:space="preserve"> by the decoder manufacturer</w:t>
-        </w:r>
-      </w:ins>
+      <w:r>
+        <w:t xml:space="preserve"> by the decoder manufacturer</w:t>
+      </w:r>
       <w:r>
         <w:t>. (NEXT18-S only)</w:t>
       </w:r>
@@ -4739,8 +4692,8 @@
       <w:pPr>
         <w:pStyle w:val="Caption"/>
       </w:pPr>
-      <w:bookmarkStart w:id="27" w:name="_Ref49980401"/>
-      <w:bookmarkStart w:id="28" w:name="_Ref49980407"/>
+      <w:bookmarkStart w:id="4" w:name="_Ref49980401"/>
+      <w:bookmarkStart w:id="5" w:name="_Ref49980407"/>
       <w:r>
         <w:t xml:space="preserve">Table </w:t>
       </w:r>
@@ -4765,11 +4718,11 @@
         </w:rPr>
         <w:fldChar w:fldCharType="end"/>
       </w:r>
-      <w:bookmarkEnd w:id="27"/>
+      <w:bookmarkEnd w:id="4"/>
       <w:r>
         <w:t>: TTL/LVTTL voltage levels</w:t>
       </w:r>
-      <w:bookmarkEnd w:id="28"/>
+      <w:bookmarkEnd w:id="5"/>
     </w:p>
     <w:tbl>
       <w:tblPr>
@@ -5072,7 +5025,7 @@
           <w:noProof/>
         </w:rPr>
         <w:drawing>
-          <wp:inline distT="0" distB="0" distL="0" distR="0" wp14:anchorId="41FFA801" wp14:editId="07DD01B0">
+          <wp:inline distT="0" distB="0" distL="0" distR="0" wp14:anchorId="26099D9B" wp14:editId="59F01115">
             <wp:extent cx="5943600" cy="2160270"/>
             <wp:effectExtent l="0" t="0" r="0" b="0"/>
             <wp:docPr id="12" name="Picture 12"/>
@@ -5231,11 +5184,9 @@
             <w:tcW w:w="1548" w:type="dxa"/>
           </w:tcPr>
           <w:p>
-            <w:ins w:id="29" w:author="Baker, Stuart" w:date="2020-09-10T10:25:00Z">
-              <w:r>
-                <w:t>Sep 10, 2020</w:t>
-              </w:r>
-            </w:ins>
+            <w:r>
+              <w:t>Sep 10, 2020</w:t>
+            </w:r>
           </w:p>
         </w:tc>
         <w:tc>
@@ -6858,54 +6809,50 @@
       <w:pPr>
         <w:pStyle w:val="EndnoteText"/>
       </w:pPr>
-      <w:ins w:id="1" w:author="Baker, Stuart" w:date="2020-09-02T23:32:00Z">
-        <w:r>
-          <w:rPr>
-            <w:rStyle w:val="EndnoteReference"/>
-          </w:rPr>
-          <w:endnoteRef/>
-        </w:r>
-        <w:r>
-          <w:t xml:space="preserve"> </w:t>
-        </w:r>
-      </w:ins>
-      <w:ins w:id="2" w:author="Baker, Stuart" w:date="2020-09-02T23:33:00Z">
-        <w:r>
-          <w:t xml:space="preserve">RCN stands for </w:t>
-        </w:r>
-        <w:proofErr w:type="spellStart"/>
-        <w:r>
-          <w:t>RailCommunty</w:t>
-        </w:r>
-        <w:proofErr w:type="spellEnd"/>
-        <w:r>
-          <w:t xml:space="preserve"> </w:t>
-        </w:r>
-        <w:proofErr w:type="spellStart"/>
-        <w:r>
-          <w:t>Normen</w:t>
-        </w:r>
-        <w:proofErr w:type="spellEnd"/>
-        <w:r>
-          <w:t xml:space="preserve">. The direct German to English translation of </w:t>
-        </w:r>
-        <w:proofErr w:type="spellStart"/>
-        <w:r>
-          <w:t>Normen</w:t>
-        </w:r>
-        <w:proofErr w:type="spellEnd"/>
-        <w:r>
-          <w:t xml:space="preserve"> is Norms and in this context is intended to have an equivalent meaning to Standards. </w:t>
-        </w:r>
-        <w:proofErr w:type="spellStart"/>
-        <w:r>
-          <w:t>RailCommunity</w:t>
-        </w:r>
-        <w:proofErr w:type="spellEnd"/>
-        <w:r>
-          <w:t xml:space="preserve"> is an organization of manufacturers that creates German language standards for model railway electronics.</w:t>
-        </w:r>
-      </w:ins>
+      <w:r>
+        <w:rPr>
+          <w:rStyle w:val="EndnoteReference"/>
+        </w:rPr>
+        <w:endnoteRef/>
+      </w:r>
+      <w:r>
+        <w:t xml:space="preserve"> </w:t>
+      </w:r>
+      <w:r>
+        <w:t xml:space="preserve">RCN stands for </w:t>
+      </w:r>
+      <w:proofErr w:type="spellStart"/>
+      <w:r>
+        <w:t>RailCommunty</w:t>
+      </w:r>
+      <w:proofErr w:type="spellEnd"/>
+      <w:r>
+        <w:t xml:space="preserve"> </w:t>
+      </w:r>
+      <w:proofErr w:type="spellStart"/>
+      <w:r>
+        <w:t>Normen</w:t>
+      </w:r>
+      <w:proofErr w:type="spellEnd"/>
+      <w:r>
+        <w:t xml:space="preserve">. The direct German to English translation of </w:t>
+      </w:r>
+      <w:proofErr w:type="spellStart"/>
+      <w:r>
+        <w:t>Normen</w:t>
+      </w:r>
+      <w:proofErr w:type="spellEnd"/>
+      <w:r>
+        <w:t xml:space="preserve"> is Norms and in this context is intended to have an equivalent meaning to Standards. </w:t>
+      </w:r>
+      <w:proofErr w:type="spellStart"/>
+      <w:r>
+        <w:t>RailCommunity</w:t>
+      </w:r>
+      <w:proofErr w:type="spellEnd"/>
+      <w:r>
+        <w:t xml:space="preserve"> is an organization of manufacturers that creates German language standards for model railway electronics.</w:t>
+      </w:r>
     </w:p>
   </w:endnote>
   <w:endnote w:id="2">
@@ -6913,22 +6860,18 @@
       <w:pPr>
         <w:pStyle w:val="EndnoteText"/>
       </w:pPr>
-      <w:ins w:id="4" w:author="Baker, Stuart" w:date="2020-09-02T23:33:00Z">
-        <w:r>
-          <w:rPr>
-            <w:rStyle w:val="EndnoteReference"/>
-          </w:rPr>
-          <w:endnoteRef/>
-        </w:r>
-        <w:r>
-          <w:t xml:space="preserve"> </w:t>
-        </w:r>
-      </w:ins>
-      <w:ins w:id="5" w:author="Baker, Stuart" w:date="2020-09-02T23:34:00Z">
-        <w:r>
-          <w:t>NEM stands for Norms of the European Model Railroads. Norms, in this context, is intended to have an equivalent meaning to Standards. MOROP is the organization that maintains the NEM documents. MOROP is an organization that creates model railway standards primarily targeted at the European market.</w:t>
-        </w:r>
-      </w:ins>
+      <w:r>
+        <w:rPr>
+          <w:rStyle w:val="EndnoteReference"/>
+        </w:rPr>
+        <w:endnoteRef/>
+      </w:r>
+      <w:r>
+        <w:t xml:space="preserve"> </w:t>
+      </w:r>
+      <w:r>
+        <w:t>NEM stands for Norms of the European Model Railroads. Norms, in this context, is intended to have an equivalent meaning to Standards. MOROP is the organization that maintains the NEM documents. MOROP is an organization that creates model railway standards primarily targeted at the European market.</w:t>
+      </w:r>
     </w:p>
   </w:endnote>
 </w:endnotes>
@@ -7201,7 +7144,7 @@
         <w:rStyle w:val="PageNumber"/>
         <w:noProof/>
       </w:rPr>
-      <w:t>7</w:t>
+      <w:t>8</w:t>
     </w:r>
     <w:r>
       <w:rPr>
@@ -7252,14 +7195,12 @@
       </w:rPr>
       <w:t xml:space="preserve"> –</w:t>
     </w:r>
-    <w:ins w:id="30" w:author="Baker, Stuart" w:date="2020-09-10T10:24:00Z">
-      <w:r>
-        <w:rPr>
-          <w:rStyle w:val="PageNumber"/>
-        </w:rPr>
-        <w:t xml:space="preserve"> </w:t>
-      </w:r>
-    </w:ins>
+    <w:r>
+      <w:rPr>
+        <w:rStyle w:val="PageNumber"/>
+      </w:rPr>
+      <w:t xml:space="preserve"> </w:t>
+    </w:r>
     <w:sdt>
       <w:sdtPr>
         <w:rPr>
@@ -7448,14 +7389,12 @@
       </w:rPr>
       <w:t xml:space="preserve"> –</w:t>
     </w:r>
-    <w:ins w:id="31" w:author="Baker, Stuart" w:date="2020-09-10T10:24:00Z">
-      <w:r>
-        <w:rPr>
-          <w:rStyle w:val="PageNumber"/>
-        </w:rPr>
-        <w:t xml:space="preserve"> </w:t>
-      </w:r>
-    </w:ins>
+    <w:r>
+      <w:rPr>
+        <w:rStyle w:val="PageNumber"/>
+      </w:rPr>
+      <w:t xml:space="preserve"> </w:t>
+    </w:r>
     <w:sdt>
       <w:sdtPr>
         <w:rPr>
@@ -7587,7 +7526,7 @@
               <w:noProof/>
             </w:rPr>
             <w:drawing>
-              <wp:inline distT="0" distB="0" distL="0" distR="0" wp14:anchorId="4F1B1C7B" wp14:editId="5E2087DA">
+              <wp:inline distT="0" distB="0" distL="0" distR="0" wp14:anchorId="41C4ABF8" wp14:editId="310612AD">
                 <wp:extent cx="552450" cy="581025"/>
                 <wp:effectExtent l="0" t="0" r="6350" b="3175"/>
                 <wp:docPr id="13" name="Picture 13" descr="nmra logo"/>
@@ -13267,7 +13206,7 @@
   <w:rsids>
     <w:rsidRoot w:val="00AA6D5A"/>
     <w:rsid w:val="000A5C64"/>
-    <w:rsid w:val="003553CF"/>
+    <w:rsid w:val="00202F4A"/>
     <w:rsid w:val="005503D4"/>
     <w:rsid w:val="00AA6D5A"/>
   </w:rsids>
@@ -14054,7 +13993,7 @@
 </file>
 
 <file path=customXml/itemProps2.xml><?xml version="1.0" encoding="utf-8"?>
-<ds:datastoreItem xmlns:ds="http://schemas.openxmlformats.org/officeDocument/2006/customXml" ds:itemID="{1110F4F5-FC82-4EB4-865C-629E176A37B6}">
+<ds:datastoreItem xmlns:ds="http://schemas.openxmlformats.org/officeDocument/2006/customXml" ds:itemID="{CE600898-605B-46FD-A373-319EDFCC4A7A}">
   <ds:schemaRefs>
     <ds:schemaRef ds:uri="http://schemas.openxmlformats.org/officeDocument/2006/bibliography"/>
   </ds:schemaRefs>

</xml_diff>

<commit_message>
Fix review comments for issues #33, #34, and #35.
</commit_message>
<xml_diff>
--- a/drafts/S-9.1.1.5 Next18 & Next18-S Decoder Interface.docx
+++ b/drafts/S-9.1.1.5 Next18 & Next18-S Decoder Interface.docx
@@ -85,7 +85,7 @@
         </w:numPr>
       </w:pPr>
       <w:r>
-        <w:t>TN-9.1.1 DCC Interfaces, which provides commentary on general DCC interface requirements</w:t>
+        <w:t>TN-9.1.1.5 Next18 and Next18-S Decoder Interface, which provides commentary on the Next18 and Next18-S decoder interface</w:t>
       </w:r>
     </w:p>
     <w:p>
@@ -97,7 +97,7 @@
         </w:numPr>
       </w:pPr>
       <w:r>
-        <w:t>TN-9.1.1.5 Next18 and Next18-S Decoder Interface, which provides commentary on the Next18 and Next18-S decoder interface</w:t>
+        <w:t>TI-9.1.1 Sources for Connectors for DCC, which provides a list of manufacturer part numbers for DCC interface connectors</w:t>
       </w:r>
     </w:p>
     <w:p>
@@ -109,7 +109,7 @@
         </w:numPr>
       </w:pPr>
       <w:r>
-        <w:t>TI-9.1.1 Sources for Connectors for DCC, which provides a list of manufacturer part numbers for DCC interface connectors</w:t>
+        <w:t>TI-9.2.3 Serial User Standard Interface for DCC, which provides information on SUSI</w:t>
       </w:r>
     </w:p>
     <w:p>
@@ -121,24 +121,7 @@
         </w:numPr>
       </w:pPr>
       <w:r>
-        <w:t>TI-9.2.3 Serial User Standard Interface for DCC, which provides information on SUSI</w:t>
-      </w:r>
-    </w:p>
-    <w:p>
-      <w:pPr>
-        <w:pStyle w:val="ListParagraph"/>
-        <w:numPr>
-          <w:ilvl w:val="0"/>
-          <w:numId w:val="20"/>
-        </w:numPr>
-      </w:pPr>
-      <w:r>
-        <w:t>RCN-118 Decoder Interfaces Next</w:t>
-      </w:r>
-      <w:bookmarkStart w:id="0" w:name="_GoBack"/>
-      <w:bookmarkEnd w:id="0"/>
-      <w:r>
-        <w:t>18/Next18-S, with which this standard is intended to be in harmony</w:t>
+        <w:t>RCN-118 Decoder Interfaces Next18/Next18-S, with which this standard is intended to be in harmony</w:t>
       </w:r>
       <w:r>
         <w:rPr>
@@ -359,34 +342,34 @@
         <w:fldChar w:fldCharType="begin"/>
       </w:r>
       <w:r>
+        <w:instrText xml:space="preserve"> REF _Ref49975861 \h </w:instrText>
+      </w:r>
+      <w:r>
+        <w:fldChar w:fldCharType="separate"/>
+      </w:r>
+      <w:r>
+        <w:t xml:space="preserve">Figure </w:t>
+      </w:r>
+      <w:r>
+        <w:rPr>
+          <w:noProof/>
+        </w:rPr>
+        <w:t>1</w:t>
+      </w:r>
+      <w:r>
+        <w:fldChar w:fldCharType="end"/>
+      </w:r>
+      <w:r>
+        <w:t>) on the system board of vehicle and the enca</w:t>
+      </w:r>
+      <w:r>
+        <w:t>psulated 18-pin header (</w:t>
+      </w:r>
+      <w:r>
+        <w:fldChar w:fldCharType="begin"/>
+      </w:r>
+      <w:r>
         <w:instrText xml:space="preserve"> REF _Ref49975851 \h </w:instrText>
-      </w:r>
-      <w:r>
-        <w:fldChar w:fldCharType="separate"/>
-      </w:r>
-      <w:r>
-        <w:t xml:space="preserve">Figure </w:t>
-      </w:r>
-      <w:r>
-        <w:rPr>
-          <w:noProof/>
-        </w:rPr>
-        <w:t>1</w:t>
-      </w:r>
-      <w:r>
-        <w:fldChar w:fldCharType="end"/>
-      </w:r>
-      <w:r>
-        <w:t>) on the system board of vehicle and the enca</w:t>
-      </w:r>
-      <w:r>
-        <w:t>psulated 18-pin header (</w:t>
-      </w:r>
-      <w:r>
-        <w:fldChar w:fldCharType="begin"/>
-      </w:r>
-      <w:r>
-        <w:instrText xml:space="preserve"> REF _Ref49975861 \h </w:instrText>
       </w:r>
       <w:r>
         <w:fldChar w:fldCharType="separate"/>
@@ -413,7 +396,7 @@
           <w:noProof/>
         </w:rPr>
         <w:drawing>
-          <wp:anchor distT="0" distB="0" distL="114300" distR="114300" simplePos="0" relativeHeight="251658240" behindDoc="0" locked="0" layoutInCell="1" allowOverlap="1" wp14:anchorId="31F42897" wp14:editId="7EC5F67A">
+          <wp:anchor distT="0" distB="0" distL="114300" distR="114300" simplePos="0" relativeHeight="251658240" behindDoc="0" locked="0" layoutInCell="1" allowOverlap="1" wp14:anchorId="75444C2B" wp14:editId="582B0F78">
             <wp:simplePos x="0" y="0"/>
             <wp:positionH relativeFrom="margin">
               <wp:posOffset>1035685</wp:posOffset>
@@ -475,7 +458,7 @@
           <w:noProof/>
         </w:rPr>
         <w:drawing>
-          <wp:anchor distT="0" distB="0" distL="114300" distR="114300" simplePos="0" relativeHeight="251661312" behindDoc="0" locked="0" layoutInCell="1" allowOverlap="1" wp14:anchorId="0B8DAD6B" wp14:editId="5542A887">
+          <wp:anchor distT="0" distB="0" distL="114300" distR="114300" simplePos="0" relativeHeight="251661312" behindDoc="0" locked="0" layoutInCell="1" allowOverlap="1" wp14:anchorId="06FD668F" wp14:editId="42542802">
             <wp:simplePos x="0" y="0"/>
             <wp:positionH relativeFrom="margin">
               <wp:posOffset>3416300</wp:posOffset>
@@ -543,149 +526,7 @@
         <mc:AlternateContent>
           <mc:Choice Requires="wps">
             <w:drawing>
-              <wp:anchor distT="0" distB="0" distL="114300" distR="114300" simplePos="0" relativeHeight="251662336" behindDoc="0" locked="0" layoutInCell="1" allowOverlap="1" wp14:anchorId="794827E5" wp14:editId="602F68C3">
-                <wp:simplePos x="0" y="0"/>
-                <wp:positionH relativeFrom="column">
-                  <wp:posOffset>3405505</wp:posOffset>
-                </wp:positionH>
-                <wp:positionV relativeFrom="paragraph">
-                  <wp:posOffset>80645</wp:posOffset>
-                </wp:positionV>
-                <wp:extent cx="1652270" cy="635"/>
-                <wp:effectExtent l="0" t="0" r="5080" b="16510"/>
-                <wp:wrapSquare wrapText="bothSides"/>
-                <wp:docPr id="2" name="Text Box 2"/>
-                <wp:cNvGraphicFramePr/>
-                <a:graphic xmlns:a="http://schemas.openxmlformats.org/drawingml/2006/main">
-                  <a:graphicData uri="http://schemas.microsoft.com/office/word/2010/wordprocessingShape">
-                    <wps:wsp>
-                      <wps:cNvSpPr txBox="1"/>
-                      <wps:spPr>
-                        <a:xfrm>
-                          <a:off x="0" y="0"/>
-                          <a:ext cx="1652270" cy="635"/>
-                        </a:xfrm>
-                        <a:prstGeom prst="rect">
-                          <a:avLst/>
-                        </a:prstGeom>
-                        <a:noFill/>
-                        <a:ln>
-                          <a:noFill/>
-                        </a:ln>
-                        <a:effectLst/>
-                      </wps:spPr>
-                      <wps:txbx>
-                        <w:txbxContent>
-                          <w:p>
-                            <w:pPr>
-                              <w:pStyle w:val="Caption"/>
-                              <w:rPr>
-                                <w:noProof/>
-                              </w:rPr>
-                            </w:pPr>
-                            <w:bookmarkStart w:id="1" w:name="_Ref49975851"/>
-                            <w:r>
-                              <w:t xml:space="preserve">Figure </w:t>
-                            </w:r>
-                            <w:r>
-                              <w:fldChar w:fldCharType="begin"/>
-                            </w:r>
-                            <w:r>
-                              <w:instrText xml:space="preserve"> SEQ Figure \* ARABIC </w:instrText>
-                            </w:r>
-                            <w:r>
-                              <w:fldChar w:fldCharType="separate"/>
-                            </w:r>
-                            <w:r>
-                              <w:rPr>
-                                <w:noProof/>
-                              </w:rPr>
-                              <w:t>1</w:t>
-                            </w:r>
-                            <w:r>
-                              <w:rPr>
-                                <w:noProof/>
-                              </w:rPr>
-                              <w:fldChar w:fldCharType="end"/>
-                            </w:r>
-                            <w:bookmarkEnd w:id="1"/>
-                            <w:r>
-                              <w:t>: 18-pin plug</w:t>
-                            </w:r>
-                          </w:p>
-                        </w:txbxContent>
-                      </wps:txbx>
-                      <wps:bodyPr rot="0" spcFirstLastPara="0" vertOverflow="overflow" horzOverflow="overflow" vert="horz" wrap="square" lIns="0" tIns="0" rIns="0" bIns="0" numCol="1" spcCol="0" rtlCol="0" fromWordArt="0" anchor="t" anchorCtr="0" forceAA="0" compatLnSpc="1">
-                        <a:prstTxWarp prst="textNoShape">
-                          <a:avLst/>
-                        </a:prstTxWarp>
-                        <a:spAutoFit/>
-                      </wps:bodyPr>
-                    </wps:wsp>
-                  </a:graphicData>
-                </a:graphic>
-              </wp:anchor>
-            </w:drawing>
-          </mc:Choice>
-          <mc:Fallback>
-            <w:pict>
-              <v:shapetype id="_x0000_t202" coordsize="21600,21600" o:spt="202" path="m,l,21600r21600,l21600,xe">
-                <v:stroke joinstyle="miter"/>
-                <v:path gradientshapeok="t" o:connecttype="rect"/>
-              </v:shapetype>
-              <v:shape id="Text Box 2" o:spid="_x0000_s1026" type="#_x0000_t202" style="position:absolute;margin-left:268.15pt;margin-top:6.35pt;width:130.1pt;height:.05pt;z-index:251662336;visibility:visible;mso-wrap-style:square;mso-wrap-distance-left:9pt;mso-wrap-distance-top:0;mso-wrap-distance-right:9pt;mso-wrap-distance-bottom:0;mso-position-horizontal:absolute;mso-position-horizontal-relative:text;mso-position-vertical:absolute;mso-position-vertical-relative:text;v-text-anchor:top" o:gfxdata="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" filled="f" stroked="f">
-                <v:textbox style="mso-fit-shape-to-text:t" inset="0,0,0,0">
-                  <w:txbxContent>
-                    <w:p>
-                      <w:pPr>
-                        <w:pStyle w:val="Caption"/>
-                        <w:rPr>
-                          <w:noProof/>
-                        </w:rPr>
-                      </w:pPr>
-                      <w:bookmarkStart w:id="7" w:name="_Ref49975851"/>
-                      <w:r>
-                        <w:t xml:space="preserve">Figure </w:t>
-                      </w:r>
-                      <w:r>
-                        <w:fldChar w:fldCharType="begin"/>
-                      </w:r>
-                      <w:r>
-                        <w:instrText xml:space="preserve"> SEQ Figure \* ARABIC </w:instrText>
-                      </w:r>
-                      <w:r>
-                        <w:fldChar w:fldCharType="separate"/>
-                      </w:r>
-                      <w:r>
-                        <w:rPr>
-                          <w:noProof/>
-                        </w:rPr>
-                        <w:t>1</w:t>
-                      </w:r>
-                      <w:r>
-                        <w:fldChar w:fldCharType="end"/>
-                      </w:r>
-                      <w:bookmarkEnd w:id="7"/>
-                      <w:r>
-                        <w:t>: 18-pin plug</w:t>
-                      </w:r>
-                    </w:p>
-                  </w:txbxContent>
-                </v:textbox>
-                <w10:wrap type="square"/>
-              </v:shape>
-            </w:pict>
-          </mc:Fallback>
-        </mc:AlternateContent>
-      </w:r>
-      <w:r>
-        <w:rPr>
-          <w:noProof/>
-        </w:rPr>
-        <mc:AlternateContent>
-          <mc:Choice Requires="wps">
-            <w:drawing>
-              <wp:anchor distT="0" distB="0" distL="114300" distR="114300" simplePos="0" relativeHeight="251663360" behindDoc="0" locked="0" layoutInCell="1" allowOverlap="1" wp14:anchorId="15D2E253" wp14:editId="564149B1">
+              <wp:anchor distT="0" distB="0" distL="114300" distR="114300" simplePos="0" relativeHeight="251663360" behindDoc="0" locked="0" layoutInCell="1" allowOverlap="1" wp14:anchorId="624D17CA" wp14:editId="42967EB8">
                 <wp:simplePos x="0" y="0"/>
                 <wp:positionH relativeFrom="column">
                   <wp:posOffset>1035685</wp:posOffset>
@@ -725,7 +566,157 @@
                                 <w:noProof/>
                               </w:rPr>
                             </w:pPr>
-                            <w:bookmarkStart w:id="2" w:name="_Ref49975861"/>
+                            <w:bookmarkStart w:id="0" w:name="_Ref49975861"/>
+                            <w:r>
+                              <w:t xml:space="preserve">Figure </w:t>
+                            </w:r>
+                            <w:r>
+                              <w:fldChar w:fldCharType="begin"/>
+                            </w:r>
+                            <w:r>
+                              <w:instrText xml:space="preserve"> SEQ Figure \* ARABIC </w:instrText>
+                            </w:r>
+                            <w:r>
+                              <w:fldChar w:fldCharType="separate"/>
+                            </w:r>
+                            <w:r>
+                              <w:rPr>
+                                <w:noProof/>
+                              </w:rPr>
+                              <w:t>1</w:t>
+                            </w:r>
+                            <w:r>
+                              <w:rPr>
+                                <w:noProof/>
+                              </w:rPr>
+                              <w:fldChar w:fldCharType="end"/>
+                            </w:r>
+                            <w:bookmarkEnd w:id="0"/>
+                            <w:r>
+                              <w:t>: 18-pin socket</w:t>
+                            </w:r>
+                          </w:p>
+                        </w:txbxContent>
+                      </wps:txbx>
+                      <wps:bodyPr rot="0" spcFirstLastPara="0" vertOverflow="overflow" horzOverflow="overflow" vert="horz" wrap="square" lIns="0" tIns="0" rIns="0" bIns="0" numCol="1" spcCol="0" rtlCol="0" fromWordArt="0" anchor="t" anchorCtr="0" forceAA="0" compatLnSpc="1">
+                        <a:prstTxWarp prst="textNoShape">
+                          <a:avLst/>
+                        </a:prstTxWarp>
+                        <a:spAutoFit/>
+                      </wps:bodyPr>
+                    </wps:wsp>
+                  </a:graphicData>
+                </a:graphic>
+                <wp14:sizeRelV relativeFrom="margin">
+                  <wp14:pctHeight>0</wp14:pctHeight>
+                </wp14:sizeRelV>
+              </wp:anchor>
+            </w:drawing>
+          </mc:Choice>
+          <mc:Fallback>
+            <w:pict>
+              <v:shapetype id="_x0000_t202" coordsize="21600,21600" o:spt="202" path="m,l,21600r21600,l21600,xe">
+                <v:stroke joinstyle="miter"/>
+                <v:path gradientshapeok="t" o:connecttype="rect"/>
+              </v:shapetype>
+              <v:shape id="Text Box 1" o:spid="_x0000_s1026" type="#_x0000_t202" style="position:absolute;margin-left:81.55pt;margin-top:6.1pt;width:127.85pt;height:.05pt;z-index:251663360;visibility:visible;mso-wrap-style:square;mso-height-percent:0;mso-wrap-distance-left:9pt;mso-wrap-distance-top:0;mso-wrap-distance-right:9pt;mso-wrap-distance-bottom:0;mso-position-horizontal:absolute;mso-position-horizontal-relative:text;mso-position-vertical:absolute;mso-position-vertical-relative:text;mso-height-percent:0;mso-height-relative:margin;v-text-anchor:top" o:gfxdata="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" filled="f" stroked="f">
+                <v:textbox style="mso-fit-shape-to-text:t" inset="0,0,0,0">
+                  <w:txbxContent>
+                    <w:p>
+                      <w:pPr>
+                        <w:pStyle w:val="Caption"/>
+                        <w:rPr>
+                          <w:noProof/>
+                        </w:rPr>
+                      </w:pPr>
+                      <w:bookmarkStart w:id="1" w:name="_Ref49975861"/>
+                      <w:r>
+                        <w:t xml:space="preserve">Figure </w:t>
+                      </w:r>
+                      <w:r>
+                        <w:fldChar w:fldCharType="begin"/>
+                      </w:r>
+                      <w:r>
+                        <w:instrText xml:space="preserve"> SEQ Figure \* ARABIC </w:instrText>
+                      </w:r>
+                      <w:r>
+                        <w:fldChar w:fldCharType="separate"/>
+                      </w:r>
+                      <w:r>
+                        <w:rPr>
+                          <w:noProof/>
+                        </w:rPr>
+                        <w:t>1</w:t>
+                      </w:r>
+                      <w:r>
+                        <w:rPr>
+                          <w:noProof/>
+                        </w:rPr>
+                        <w:fldChar w:fldCharType="end"/>
+                      </w:r>
+                      <w:bookmarkEnd w:id="1"/>
+                      <w:r>
+                        <w:t>: 18-pin socket</w:t>
+                      </w:r>
+                    </w:p>
+                  </w:txbxContent>
+                </v:textbox>
+                <w10:wrap type="square"/>
+              </v:shape>
+            </w:pict>
+          </mc:Fallback>
+        </mc:AlternateContent>
+      </w:r>
+    </w:p>
+    <w:p>
+      <w:r>
+        <w:rPr>
+          <w:noProof/>
+        </w:rPr>
+        <mc:AlternateContent>
+          <mc:Choice Requires="wps">
+            <w:drawing>
+              <wp:anchor distT="0" distB="0" distL="114300" distR="114300" simplePos="0" relativeHeight="251662336" behindDoc="0" locked="0" layoutInCell="1" allowOverlap="1" wp14:anchorId="518D4E3D" wp14:editId="34FF5918">
+                <wp:simplePos x="0" y="0"/>
+                <wp:positionH relativeFrom="column">
+                  <wp:posOffset>3405375</wp:posOffset>
+                </wp:positionH>
+                <wp:positionV relativeFrom="paragraph">
+                  <wp:posOffset>-170685</wp:posOffset>
+                </wp:positionV>
+                <wp:extent cx="1655438" cy="326328"/>
+                <wp:effectExtent l="0" t="0" r="2540" b="15240"/>
+                <wp:wrapSquare wrapText="bothSides"/>
+                <wp:docPr id="2" name="Text Box 2"/>
+                <wp:cNvGraphicFramePr/>
+                <a:graphic xmlns:a="http://schemas.openxmlformats.org/drawingml/2006/main">
+                  <a:graphicData uri="http://schemas.microsoft.com/office/word/2010/wordprocessingShape">
+                    <wps:wsp>
+                      <wps:cNvSpPr txBox="1"/>
+                      <wps:spPr>
+                        <a:xfrm>
+                          <a:off x="0" y="0"/>
+                          <a:ext cx="1655438" cy="326328"/>
+                        </a:xfrm>
+                        <a:prstGeom prst="rect">
+                          <a:avLst/>
+                        </a:prstGeom>
+                        <a:noFill/>
+                        <a:ln>
+                          <a:noFill/>
+                        </a:ln>
+                        <a:effectLst/>
+                      </wps:spPr>
+                      <wps:txbx>
+                        <w:txbxContent>
+                          <w:p>
+                            <w:pPr>
+                              <w:pStyle w:val="Caption"/>
+                              <w:rPr>
+                                <w:noProof/>
+                              </w:rPr>
+                            </w:pPr>
+                            <w:bookmarkStart w:id="2" w:name="_Ref49975851"/>
                             <w:r>
                               <w:t xml:space="preserve">Figure </w:t>
                             </w:r>
@@ -752,7 +743,7 @@
                             </w:r>
                             <w:bookmarkEnd w:id="2"/>
                             <w:r>
-                              <w:t>: 18-pin socket</w:t>
+                              <w:t>: 18-pin plug</w:t>
                             </w:r>
                           </w:p>
                         </w:txbxContent>
@@ -766,15 +757,12 @@
                     </wps:wsp>
                   </a:graphicData>
                 </a:graphic>
-                <wp14:sizeRelV relativeFrom="margin">
-                  <wp14:pctHeight>0</wp14:pctHeight>
-                </wp14:sizeRelV>
               </wp:anchor>
             </w:drawing>
           </mc:Choice>
           <mc:Fallback>
             <w:pict>
-              <v:shape id="Text Box 1" o:spid="_x0000_s1027" type="#_x0000_t202" style="position:absolute;margin-left:81.55pt;margin-top:6.1pt;width:127.85pt;height:.05pt;z-index:251663360;visibility:visible;mso-wrap-style:square;mso-height-percent:0;mso-wrap-distance-left:9pt;mso-wrap-distance-top:0;mso-wrap-distance-right:9pt;mso-wrap-distance-bottom:0;mso-position-horizontal:absolute;mso-position-horizontal-relative:text;mso-position-vertical:absolute;mso-position-vertical-relative:text;mso-height-percent:0;mso-height-relative:margin;v-text-anchor:top" o:gfxdata="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" filled="f" stroked="f">
+              <v:shape id="Text Box 2" o:spid="_x0000_s1027" type="#_x0000_t202" style="position:absolute;margin-left:268.15pt;margin-top:-13.45pt;width:130.35pt;height:25.7pt;z-index:251662336;visibility:visible;mso-wrap-style:square;mso-wrap-distance-left:9pt;mso-wrap-distance-top:0;mso-wrap-distance-right:9pt;mso-wrap-distance-bottom:0;mso-position-horizontal:absolute;mso-position-horizontal-relative:text;mso-position-vertical:absolute;mso-position-vertical-relative:text;v-text-anchor:top" o:gfxdata="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" filled="f" stroked="f">
                 <v:textbox style="mso-fit-shape-to-text:t" inset="0,0,0,0">
                   <w:txbxContent>
                     <w:p>
@@ -784,7 +772,7 @@
                           <w:noProof/>
                         </w:rPr>
                       </w:pPr>
-                      <w:bookmarkStart w:id="9" w:name="_Ref49975861"/>
+                      <w:bookmarkStart w:id="3" w:name="_Ref49975851"/>
                       <w:r>
                         <w:t xml:space="preserve">Figure </w:t>
                       </w:r>
@@ -804,11 +792,14 @@
                         <w:t>2</w:t>
                       </w:r>
                       <w:r>
+                        <w:rPr>
+                          <w:noProof/>
+                        </w:rPr>
                         <w:fldChar w:fldCharType="end"/>
                       </w:r>
-                      <w:bookmarkEnd w:id="9"/>
+                      <w:bookmarkEnd w:id="3"/>
                       <w:r>
-                        <w:t>: 18-pin socket</w:t>
+                        <w:t>: 18-pin plug</w:t>
                       </w:r>
                     </w:p>
                   </w:txbxContent>
@@ -820,7 +811,6 @@
         </mc:AlternateContent>
       </w:r>
     </w:p>
-    <w:p/>
     <w:p>
       <w:r>
         <w:t>The electrical connections are arranged symmetrically to prevent damages if installed in a rotated orientation. However, the vehicle shall reserve space such that intended installation orientation is obvious.</w:t>
@@ -865,7 +855,7 @@
       <w:pPr>
         <w:pStyle w:val="Caption"/>
       </w:pPr>
-      <w:bookmarkStart w:id="3" w:name="_Ref49975800"/>
+      <w:bookmarkStart w:id="4" w:name="_Ref49975800"/>
       <w:r>
         <w:t xml:space="preserve">Table </w:t>
       </w:r>
@@ -890,7 +880,7 @@
         </w:rPr>
         <w:fldChar w:fldCharType="end"/>
       </w:r>
-      <w:bookmarkEnd w:id="3"/>
+      <w:bookmarkEnd w:id="4"/>
       <w:r>
         <w:t>: Decoder dimensions</w:t>
       </w:r>
@@ -1650,6 +1640,9 @@
                         <w:t>3</w:t>
                       </w:r>
                       <w:r>
+                        <w:rPr>
+                          <w:noProof/>
+                        </w:rPr>
                         <w:fldChar w:fldCharType="end"/>
                       </w:r>
                       <w:r>
@@ -4692,8 +4685,8 @@
       <w:pPr>
         <w:pStyle w:val="Caption"/>
       </w:pPr>
-      <w:bookmarkStart w:id="4" w:name="_Ref49980401"/>
-      <w:bookmarkStart w:id="5" w:name="_Ref49980407"/>
+      <w:bookmarkStart w:id="5" w:name="_Ref49980401"/>
+      <w:bookmarkStart w:id="6" w:name="_Ref49980407"/>
       <w:r>
         <w:t xml:space="preserve">Table </w:t>
       </w:r>
@@ -4718,11 +4711,11 @@
         </w:rPr>
         <w:fldChar w:fldCharType="end"/>
       </w:r>
-      <w:bookmarkEnd w:id="4"/>
+      <w:bookmarkEnd w:id="5"/>
       <w:r>
         <w:t>: TTL/LVTTL voltage levels</w:t>
       </w:r>
-      <w:bookmarkEnd w:id="5"/>
+      <w:bookmarkEnd w:id="6"/>
     </w:p>
     <w:tbl>
       <w:tblPr>
@@ -5185,7 +5178,10 @@
           </w:tcPr>
           <w:p>
             <w:r>
-              <w:t>Sep 10, 2020</w:t>
+              <w:t>Oct 25</w:t>
+            </w:r>
+            <w:r>
+              <w:t>, 2020</w:t>
             </w:r>
           </w:p>
         </w:tc>
@@ -5225,7 +5221,10 @@
           <w:tcPr>
             <w:tcW w:w="8316" w:type="dxa"/>
           </w:tcPr>
-          <w:p/>
+          <w:p>
+            <w:bookmarkStart w:id="7" w:name="_GoBack"/>
+            <w:bookmarkEnd w:id="7"/>
+          </w:p>
         </w:tc>
       </w:tr>
       <w:tr>
@@ -6823,7 +6822,13 @@
       </w:r>
       <w:proofErr w:type="spellStart"/>
       <w:r>
-        <w:t>RailCommunty</w:t>
+        <w:t>RailCommun</w:t>
+      </w:r>
+      <w:r>
+        <w:t>i</w:t>
+      </w:r>
+      <w:r>
+        <w:t>ty</w:t>
       </w:r>
       <w:proofErr w:type="spellEnd"/>
       <w:r>
@@ -6916,11 +6921,21 @@
           <w:pPr>
             <w:jc w:val="right"/>
           </w:pPr>
-          <w:fldSimple w:instr=" DOCPROPERTY &quot;Company&quot;  \* MERGEFORMAT ">
-            <w:r>
-              <w:t>© 2020 National Model Railroad Association, Inc.</w:t>
-            </w:r>
-          </w:fldSimple>
+          <w:r>
+            <w:fldChar w:fldCharType="begin"/>
+          </w:r>
+          <w:r>
+            <w:instrText xml:space="preserve"> DOCPROPERTY "Company"  \* MERGEFORMAT </w:instrText>
+          </w:r>
+          <w:r>
+            <w:fldChar w:fldCharType="separate"/>
+          </w:r>
+          <w:r>
+            <w:t>© 2020 National Model Railroad Association, Inc.</w:t>
+          </w:r>
+          <w:r>
+            <w:fldChar w:fldCharType="end"/>
+          </w:r>
         </w:p>
       </w:tc>
     </w:tr>
@@ -7014,19 +7029,39 @@
           <w:pPr>
             <w:jc w:val="right"/>
           </w:pPr>
-          <w:fldSimple w:instr=" TITLE  \* MERGEFORMAT ">
-            <w:r>
-              <w:t>S-9.1.1.5 Draft</w:t>
-            </w:r>
-          </w:fldSimple>
+          <w:r>
+            <w:fldChar w:fldCharType="begin"/>
+          </w:r>
+          <w:r>
+            <w:instrText xml:space="preserve"> TITLE  \* MERGEFORMAT </w:instrText>
+          </w:r>
+          <w:r>
+            <w:fldChar w:fldCharType="separate"/>
+          </w:r>
+          <w:r>
+            <w:t>S-9.1.1.5 Draft</w:t>
+          </w:r>
+          <w:r>
+            <w:fldChar w:fldCharType="end"/>
+          </w:r>
           <w:r>
             <w:t xml:space="preserve"> </w:t>
           </w:r>
-          <w:fldSimple w:instr=" SUBJECT  \* MERGEFORMAT ">
-            <w:r>
-              <w:t>Next18 and Next18-S Decoder Interface</w:t>
-            </w:r>
-          </w:fldSimple>
+          <w:r>
+            <w:fldChar w:fldCharType="begin"/>
+          </w:r>
+          <w:r>
+            <w:instrText xml:space="preserve"> SUBJECT  \* MERGEFORMAT </w:instrText>
+          </w:r>
+          <w:r>
+            <w:fldChar w:fldCharType="separate"/>
+          </w:r>
+          <w:r>
+            <w:t>Next18 and Next18-S Decoder Interface</w:t>
+          </w:r>
+          <w:r>
+            <w:fldChar w:fldCharType="end"/>
+          </w:r>
         </w:p>
       </w:tc>
     </w:tr>
@@ -7213,7 +7248,7 @@
           <w:docPart w:val="521B462ACB6D407387971123183B73F4"/>
         </w:placeholder>
         <w:dataBinding w:prefixMappings="xmlns:ns0='http://schemas.microsoft.com/office/2006/coverPageProps' " w:xpath="/ns0:CoverPageProperties[1]/ns0:PublishDate[1]" w:storeItemID="{55AF091B-3C7A-41E3-B477-F2FDAA23CFDA}"/>
-        <w:date w:fullDate="2020-09-10T00:00:00Z">
+        <w:date w:fullDate="2020-10-25T00:00:00Z">
           <w:dateFormat w:val="MMM d, yyyy"/>
           <w:lid w:val="en-US"/>
           <w:storeMappedDataAs w:val="dateTime"/>
@@ -7230,7 +7265,7 @@
           <w:rPr>
             <w:rStyle w:val="PageNumber"/>
           </w:rPr>
-          <w:t>Sep 10, 2020</w:t>
+          <w:t>Oct 25, 2020</w:t>
         </w:r>
       </w:sdtContent>
     </w:sdt>
@@ -7407,7 +7442,7 @@
           <w:docPart w:val="32859B54F0B046E1B10277A8A0EEA00B"/>
         </w:placeholder>
         <w:dataBinding w:prefixMappings="xmlns:ns0='http://schemas.microsoft.com/office/2006/coverPageProps' " w:xpath="/ns0:CoverPageProperties[1]/ns0:PublishDate[1]" w:storeItemID="{55AF091B-3C7A-41E3-B477-F2FDAA23CFDA}"/>
-        <w:date w:fullDate="2020-09-10T00:00:00Z">
+        <w:date w:fullDate="2020-10-25T00:00:00Z">
           <w:dateFormat w:val="MMM d, yyyy"/>
           <w:lid w:val="en-US"/>
           <w:storeMappedDataAs w:val="dateTime"/>
@@ -7424,7 +7459,7 @@
           <w:rPr>
             <w:rStyle w:val="PageNumber"/>
           </w:rPr>
-          <w:t>Sep 10, 2020</w:t>
+          <w:t>Oct 25, 2020</w:t>
         </w:r>
       </w:sdtContent>
     </w:sdt>
@@ -7526,7 +7561,7 @@
               <w:noProof/>
             </w:rPr>
             <w:drawing>
-              <wp:inline distT="0" distB="0" distL="0" distR="0" wp14:anchorId="41C4ABF8" wp14:editId="310612AD">
+              <wp:inline distT="0" distB="0" distL="0" distR="0" wp14:anchorId="4C61821A" wp14:editId="53C8EF2B">
                 <wp:extent cx="552450" cy="581025"/>
                 <wp:effectExtent l="0" t="0" r="6350" b="3175"/>
                 <wp:docPr id="13" name="Picture 13" descr="nmra logo"/>
@@ -8138,7 +8173,7 @@
                 <w:docPart w:val="51C4733D826A4148A9947AF174B0F463"/>
               </w:placeholder>
               <w:dataBinding w:prefixMappings="xmlns:ns0='http://schemas.microsoft.com/office/2006/coverPageProps' " w:xpath="/ns0:CoverPageProperties[1]/ns0:PublishDate[1]" w:storeItemID="{55AF091B-3C7A-41E3-B477-F2FDAA23CFDA}"/>
-              <w:date w:fullDate="2020-09-10T00:00:00Z">
+              <w:date w:fullDate="2020-10-25T00:00:00Z">
                 <w:dateFormat w:val="MMM d, yyyy"/>
                 <w:lid w:val="en-US"/>
                 <w:storeMappedDataAs w:val="dateTime"/>
@@ -8151,7 +8186,7 @@
                 <w:rPr>
                   <w:sz w:val="20"/>
                 </w:rPr>
-                <w:t>Sep 10, 2020</w:t>
+                <w:t>Oct 25, 2020</w:t>
               </w:r>
             </w:sdtContent>
           </w:sdt>
@@ -13194,6 +13229,7 @@
 <file path=word/glossary/settings.xml><?xml version="1.0" encoding="utf-8"?>
 <w:settings xmlns:mc="http://schemas.openxmlformats.org/markup-compatibility/2006" xmlns:o="urn:schemas-microsoft-com:office:office" xmlns:r="http://schemas.openxmlformats.org/officeDocument/2006/relationships" xmlns:m="http://schemas.openxmlformats.org/officeDocument/2006/math" xmlns:v="urn:schemas-microsoft-com:vml" xmlns:w10="urn:schemas-microsoft-com:office:word" xmlns:w="http://schemas.openxmlformats.org/wordprocessingml/2006/main" xmlns:w14="http://schemas.microsoft.com/office/word/2010/wordml" xmlns:sl="http://schemas.openxmlformats.org/schemaLibrary/2006/main" mc:Ignorable="w14">
   <w:view w:val="normal"/>
+  <w:revisionView w:inkAnnotations="0"/>
   <w:defaultTabStop w:val="720"/>
   <w:characterSpacingControl w:val="doNotCompress"/>
   <w:compat>
@@ -13209,6 +13245,7 @@
     <w:rsid w:val="00202F4A"/>
     <w:rsid w:val="005503D4"/>
     <w:rsid w:val="00AA6D5A"/>
+    <w:rsid w:val="00E3564E"/>
   </w:rsids>
   <m:mathPr>
     <m:mathFont m:val="Cambria Math"/>
@@ -13971,7 +14008,7 @@
 
 <file path=customXml/item1.xml><?xml version="1.0" encoding="utf-8"?>
 <CoverPageProperties xmlns="http://schemas.microsoft.com/office/2006/coverPageProps">
-  <PublishDate>2020-09-10T00:00:00</PublishDate>
+  <PublishDate>2020-10-25T00:00:00</PublishDate>
   <Abstract/>
   <CompanyAddress/>
   <CompanyPhone/>
@@ -13993,7 +14030,7 @@
 </file>
 
 <file path=customXml/itemProps2.xml><?xml version="1.0" encoding="utf-8"?>
-<ds:datastoreItem xmlns:ds="http://schemas.openxmlformats.org/officeDocument/2006/customXml" ds:itemID="{CE600898-605B-46FD-A373-319EDFCC4A7A}">
+<ds:datastoreItem xmlns:ds="http://schemas.openxmlformats.org/officeDocument/2006/customXml" ds:itemID="{AD594B27-A176-4332-B503-B781C05F1ACA}">
   <ds:schemaRefs>
     <ds:schemaRef ds:uri="http://schemas.openxmlformats.org/officeDocument/2006/bibliography"/>
   </ds:schemaRefs>

</xml_diff>

<commit_message>
Fix review comments for issues #33, #34, and #45.
</commit_message>
<xml_diff>
--- a/drafts/S-9.1.1.5 Next18 & Next18-S Decoder Interface.docx
+++ b/drafts/S-9.1.1.5 Next18 & Next18-S Decoder Interface.docx
@@ -85,7 +85,7 @@
         </w:numPr>
       </w:pPr>
       <w:r>
-        <w:t>TN-9.1.1 DCC Interfaces, which provides commentary on general DCC interface requirements</w:t>
+        <w:t>TN-9.1.1.5 Next18 and Next18-S Decoder Interface, which provides commentary on the Next18 and Next18-S decoder interface</w:t>
       </w:r>
     </w:p>
     <w:p>
@@ -97,7 +97,7 @@
         </w:numPr>
       </w:pPr>
       <w:r>
-        <w:t>TN-9.1.1.5 Next18 and Next18-S Decoder Interface, which provides commentary on the Next18 and Next18-S decoder interface</w:t>
+        <w:t>TI-9.1.1 Sources for Connectors for DCC, which provides a list of manufacturer part numbers for DCC interface connectors</w:t>
       </w:r>
     </w:p>
     <w:p>
@@ -109,7 +109,7 @@
         </w:numPr>
       </w:pPr>
       <w:r>
-        <w:t>TI-9.1.1 Sources for Connectors for DCC, which provides a list of manufacturer part numbers for DCC interface connectors</w:t>
+        <w:t>TI-9.2.3 Serial User Standard Interface for DCC, which provides information on SUSI</w:t>
       </w:r>
     </w:p>
     <w:p>
@@ -121,24 +121,7 @@
         </w:numPr>
       </w:pPr>
       <w:r>
-        <w:t>TI-9.2.3 Serial User Standard Interface for DCC, which provides information on SUSI</w:t>
-      </w:r>
-    </w:p>
-    <w:p>
-      <w:pPr>
-        <w:pStyle w:val="ListParagraph"/>
-        <w:numPr>
-          <w:ilvl w:val="0"/>
-          <w:numId w:val="20"/>
-        </w:numPr>
-      </w:pPr>
-      <w:r>
-        <w:t>RCN-118 Decoder Interfaces Next</w:t>
-      </w:r>
-      <w:bookmarkStart w:id="0" w:name="_GoBack"/>
-      <w:bookmarkEnd w:id="0"/>
-      <w:r>
-        <w:t>18/Next18-S, with which this standard is intended to be in harmony</w:t>
+        <w:t>RCN-118 Decoder Interfaces Next18/Next18-S, with which this standard is intended to be in harmony</w:t>
       </w:r>
       <w:r>
         <w:rPr>
@@ -359,34 +342,34 @@
         <w:fldChar w:fldCharType="begin"/>
       </w:r>
       <w:r>
+        <w:instrText xml:space="preserve"> REF _Ref49975861 \h </w:instrText>
+      </w:r>
+      <w:r>
+        <w:fldChar w:fldCharType="separate"/>
+      </w:r>
+      <w:r>
+        <w:t xml:space="preserve">Figure </w:t>
+      </w:r>
+      <w:r>
+        <w:rPr>
+          <w:noProof/>
+        </w:rPr>
+        <w:t>1</w:t>
+      </w:r>
+      <w:r>
+        <w:fldChar w:fldCharType="end"/>
+      </w:r>
+      <w:r>
+        <w:t>) on the system board of vehicle and the enca</w:t>
+      </w:r>
+      <w:r>
+        <w:t>psulated 18-pin header (</w:t>
+      </w:r>
+      <w:r>
+        <w:fldChar w:fldCharType="begin"/>
+      </w:r>
+      <w:r>
         <w:instrText xml:space="preserve"> REF _Ref49975851 \h </w:instrText>
-      </w:r>
-      <w:r>
-        <w:fldChar w:fldCharType="separate"/>
-      </w:r>
-      <w:r>
-        <w:t xml:space="preserve">Figure </w:t>
-      </w:r>
-      <w:r>
-        <w:rPr>
-          <w:noProof/>
-        </w:rPr>
-        <w:t>1</w:t>
-      </w:r>
-      <w:r>
-        <w:fldChar w:fldCharType="end"/>
-      </w:r>
-      <w:r>
-        <w:t>) on the system board of vehicle and the enca</w:t>
-      </w:r>
-      <w:r>
-        <w:t>psulated 18-pin header (</w:t>
-      </w:r>
-      <w:r>
-        <w:fldChar w:fldCharType="begin"/>
-      </w:r>
-      <w:r>
-        <w:instrText xml:space="preserve"> REF _Ref49975861 \h </w:instrText>
       </w:r>
       <w:r>
         <w:fldChar w:fldCharType="separate"/>
@@ -413,7 +396,7 @@
           <w:noProof/>
         </w:rPr>
         <w:drawing>
-          <wp:anchor distT="0" distB="0" distL="114300" distR="114300" simplePos="0" relativeHeight="251658240" behindDoc="0" locked="0" layoutInCell="1" allowOverlap="1" wp14:anchorId="31F42897" wp14:editId="7EC5F67A">
+          <wp:anchor distT="0" distB="0" distL="114300" distR="114300" simplePos="0" relativeHeight="251658240" behindDoc="0" locked="0" layoutInCell="1" allowOverlap="1" wp14:anchorId="75444C2B" wp14:editId="582B0F78">
             <wp:simplePos x="0" y="0"/>
             <wp:positionH relativeFrom="margin">
               <wp:posOffset>1035685</wp:posOffset>
@@ -475,7 +458,7 @@
           <w:noProof/>
         </w:rPr>
         <w:drawing>
-          <wp:anchor distT="0" distB="0" distL="114300" distR="114300" simplePos="0" relativeHeight="251661312" behindDoc="0" locked="0" layoutInCell="1" allowOverlap="1" wp14:anchorId="0B8DAD6B" wp14:editId="5542A887">
+          <wp:anchor distT="0" distB="0" distL="114300" distR="114300" simplePos="0" relativeHeight="251661312" behindDoc="0" locked="0" layoutInCell="1" allowOverlap="1" wp14:anchorId="06FD668F" wp14:editId="42542802">
             <wp:simplePos x="0" y="0"/>
             <wp:positionH relativeFrom="margin">
               <wp:posOffset>3416300</wp:posOffset>
@@ -543,149 +526,7 @@
         <mc:AlternateContent>
           <mc:Choice Requires="wps">
             <w:drawing>
-              <wp:anchor distT="0" distB="0" distL="114300" distR="114300" simplePos="0" relativeHeight="251662336" behindDoc="0" locked="0" layoutInCell="1" allowOverlap="1" wp14:anchorId="794827E5" wp14:editId="602F68C3">
-                <wp:simplePos x="0" y="0"/>
-                <wp:positionH relativeFrom="column">
-                  <wp:posOffset>3405505</wp:posOffset>
-                </wp:positionH>
-                <wp:positionV relativeFrom="paragraph">
-                  <wp:posOffset>80645</wp:posOffset>
-                </wp:positionV>
-                <wp:extent cx="1652270" cy="635"/>
-                <wp:effectExtent l="0" t="0" r="5080" b="16510"/>
-                <wp:wrapSquare wrapText="bothSides"/>
-                <wp:docPr id="2" name="Text Box 2"/>
-                <wp:cNvGraphicFramePr/>
-                <a:graphic xmlns:a="http://schemas.openxmlformats.org/drawingml/2006/main">
-                  <a:graphicData uri="http://schemas.microsoft.com/office/word/2010/wordprocessingShape">
-                    <wps:wsp>
-                      <wps:cNvSpPr txBox="1"/>
-                      <wps:spPr>
-                        <a:xfrm>
-                          <a:off x="0" y="0"/>
-                          <a:ext cx="1652270" cy="635"/>
-                        </a:xfrm>
-                        <a:prstGeom prst="rect">
-                          <a:avLst/>
-                        </a:prstGeom>
-                        <a:noFill/>
-                        <a:ln>
-                          <a:noFill/>
-                        </a:ln>
-                        <a:effectLst/>
-                      </wps:spPr>
-                      <wps:txbx>
-                        <w:txbxContent>
-                          <w:p>
-                            <w:pPr>
-                              <w:pStyle w:val="Caption"/>
-                              <w:rPr>
-                                <w:noProof/>
-                              </w:rPr>
-                            </w:pPr>
-                            <w:bookmarkStart w:id="1" w:name="_Ref49975851"/>
-                            <w:r>
-                              <w:t xml:space="preserve">Figure </w:t>
-                            </w:r>
-                            <w:r>
-                              <w:fldChar w:fldCharType="begin"/>
-                            </w:r>
-                            <w:r>
-                              <w:instrText xml:space="preserve"> SEQ Figure \* ARABIC </w:instrText>
-                            </w:r>
-                            <w:r>
-                              <w:fldChar w:fldCharType="separate"/>
-                            </w:r>
-                            <w:r>
-                              <w:rPr>
-                                <w:noProof/>
-                              </w:rPr>
-                              <w:t>1</w:t>
-                            </w:r>
-                            <w:r>
-                              <w:rPr>
-                                <w:noProof/>
-                              </w:rPr>
-                              <w:fldChar w:fldCharType="end"/>
-                            </w:r>
-                            <w:bookmarkEnd w:id="1"/>
-                            <w:r>
-                              <w:t>: 18-pin plug</w:t>
-                            </w:r>
-                          </w:p>
-                        </w:txbxContent>
-                      </wps:txbx>
-                      <wps:bodyPr rot="0" spcFirstLastPara="0" vertOverflow="overflow" horzOverflow="overflow" vert="horz" wrap="square" lIns="0" tIns="0" rIns="0" bIns="0" numCol="1" spcCol="0" rtlCol="0" fromWordArt="0" anchor="t" anchorCtr="0" forceAA="0" compatLnSpc="1">
-                        <a:prstTxWarp prst="textNoShape">
-                          <a:avLst/>
-                        </a:prstTxWarp>
-                        <a:spAutoFit/>
-                      </wps:bodyPr>
-                    </wps:wsp>
-                  </a:graphicData>
-                </a:graphic>
-              </wp:anchor>
-            </w:drawing>
-          </mc:Choice>
-          <mc:Fallback>
-            <w:pict>
-              <v:shapetype id="_x0000_t202" coordsize="21600,21600" o:spt="202" path="m,l,21600r21600,l21600,xe">
-                <v:stroke joinstyle="miter"/>
-                <v:path gradientshapeok="t" o:connecttype="rect"/>
-              </v:shapetype>
-              <v:shape id="Text Box 2" o:spid="_x0000_s1026" type="#_x0000_t202" style="position:absolute;margin-left:268.15pt;margin-top:6.35pt;width:130.1pt;height:.05pt;z-index:251662336;visibility:visible;mso-wrap-style:square;mso-wrap-distance-left:9pt;mso-wrap-distance-top:0;mso-wrap-distance-right:9pt;mso-wrap-distance-bottom:0;mso-position-horizontal:absolute;mso-position-horizontal-relative:text;mso-position-vertical:absolute;mso-position-vertical-relative:text;v-text-anchor:top" o:gfxdata="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" filled="f" stroked="f">
-                <v:textbox style="mso-fit-shape-to-text:t" inset="0,0,0,0">
-                  <w:txbxContent>
-                    <w:p>
-                      <w:pPr>
-                        <w:pStyle w:val="Caption"/>
-                        <w:rPr>
-                          <w:noProof/>
-                        </w:rPr>
-                      </w:pPr>
-                      <w:bookmarkStart w:id="7" w:name="_Ref49975851"/>
-                      <w:r>
-                        <w:t xml:space="preserve">Figure </w:t>
-                      </w:r>
-                      <w:r>
-                        <w:fldChar w:fldCharType="begin"/>
-                      </w:r>
-                      <w:r>
-                        <w:instrText xml:space="preserve"> SEQ Figure \* ARABIC </w:instrText>
-                      </w:r>
-                      <w:r>
-                        <w:fldChar w:fldCharType="separate"/>
-                      </w:r>
-                      <w:r>
-                        <w:rPr>
-                          <w:noProof/>
-                        </w:rPr>
-                        <w:t>1</w:t>
-                      </w:r>
-                      <w:r>
-                        <w:fldChar w:fldCharType="end"/>
-                      </w:r>
-                      <w:bookmarkEnd w:id="7"/>
-                      <w:r>
-                        <w:t>: 18-pin plug</w:t>
-                      </w:r>
-                    </w:p>
-                  </w:txbxContent>
-                </v:textbox>
-                <w10:wrap type="square"/>
-              </v:shape>
-            </w:pict>
-          </mc:Fallback>
-        </mc:AlternateContent>
-      </w:r>
-      <w:r>
-        <w:rPr>
-          <w:noProof/>
-        </w:rPr>
-        <mc:AlternateContent>
-          <mc:Choice Requires="wps">
-            <w:drawing>
-              <wp:anchor distT="0" distB="0" distL="114300" distR="114300" simplePos="0" relativeHeight="251663360" behindDoc="0" locked="0" layoutInCell="1" allowOverlap="1" wp14:anchorId="15D2E253" wp14:editId="564149B1">
+              <wp:anchor distT="0" distB="0" distL="114300" distR="114300" simplePos="0" relativeHeight="251663360" behindDoc="0" locked="0" layoutInCell="1" allowOverlap="1" wp14:anchorId="624D17CA" wp14:editId="42967EB8">
                 <wp:simplePos x="0" y="0"/>
                 <wp:positionH relativeFrom="column">
                   <wp:posOffset>1035685</wp:posOffset>
@@ -725,7 +566,157 @@
                                 <w:noProof/>
                               </w:rPr>
                             </w:pPr>
-                            <w:bookmarkStart w:id="2" w:name="_Ref49975861"/>
+                            <w:bookmarkStart w:id="0" w:name="_Ref49975861"/>
+                            <w:r>
+                              <w:t xml:space="preserve">Figure </w:t>
+                            </w:r>
+                            <w:r>
+                              <w:fldChar w:fldCharType="begin"/>
+                            </w:r>
+                            <w:r>
+                              <w:instrText xml:space="preserve"> SEQ Figure \* ARABIC </w:instrText>
+                            </w:r>
+                            <w:r>
+                              <w:fldChar w:fldCharType="separate"/>
+                            </w:r>
+                            <w:r>
+                              <w:rPr>
+                                <w:noProof/>
+                              </w:rPr>
+                              <w:t>1</w:t>
+                            </w:r>
+                            <w:r>
+                              <w:rPr>
+                                <w:noProof/>
+                              </w:rPr>
+                              <w:fldChar w:fldCharType="end"/>
+                            </w:r>
+                            <w:bookmarkEnd w:id="0"/>
+                            <w:r>
+                              <w:t>: 18-pin socket</w:t>
+                            </w:r>
+                          </w:p>
+                        </w:txbxContent>
+                      </wps:txbx>
+                      <wps:bodyPr rot="0" spcFirstLastPara="0" vertOverflow="overflow" horzOverflow="overflow" vert="horz" wrap="square" lIns="0" tIns="0" rIns="0" bIns="0" numCol="1" spcCol="0" rtlCol="0" fromWordArt="0" anchor="t" anchorCtr="0" forceAA="0" compatLnSpc="1">
+                        <a:prstTxWarp prst="textNoShape">
+                          <a:avLst/>
+                        </a:prstTxWarp>
+                        <a:spAutoFit/>
+                      </wps:bodyPr>
+                    </wps:wsp>
+                  </a:graphicData>
+                </a:graphic>
+                <wp14:sizeRelV relativeFrom="margin">
+                  <wp14:pctHeight>0</wp14:pctHeight>
+                </wp14:sizeRelV>
+              </wp:anchor>
+            </w:drawing>
+          </mc:Choice>
+          <mc:Fallback>
+            <w:pict>
+              <v:shapetype id="_x0000_t202" coordsize="21600,21600" o:spt="202" path="m,l,21600r21600,l21600,xe">
+                <v:stroke joinstyle="miter"/>
+                <v:path gradientshapeok="t" o:connecttype="rect"/>
+              </v:shapetype>
+              <v:shape id="Text Box 1" o:spid="_x0000_s1026" type="#_x0000_t202" style="position:absolute;margin-left:81.55pt;margin-top:6.1pt;width:127.85pt;height:.05pt;z-index:251663360;visibility:visible;mso-wrap-style:square;mso-height-percent:0;mso-wrap-distance-left:9pt;mso-wrap-distance-top:0;mso-wrap-distance-right:9pt;mso-wrap-distance-bottom:0;mso-position-horizontal:absolute;mso-position-horizontal-relative:text;mso-position-vertical:absolute;mso-position-vertical-relative:text;mso-height-percent:0;mso-height-relative:margin;v-text-anchor:top" o:gfxdata="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" filled="f" stroked="f">
+                <v:textbox style="mso-fit-shape-to-text:t" inset="0,0,0,0">
+                  <w:txbxContent>
+                    <w:p>
+                      <w:pPr>
+                        <w:pStyle w:val="Caption"/>
+                        <w:rPr>
+                          <w:noProof/>
+                        </w:rPr>
+                      </w:pPr>
+                      <w:bookmarkStart w:id="1" w:name="_Ref49975861"/>
+                      <w:r>
+                        <w:t xml:space="preserve">Figure </w:t>
+                      </w:r>
+                      <w:r>
+                        <w:fldChar w:fldCharType="begin"/>
+                      </w:r>
+                      <w:r>
+                        <w:instrText xml:space="preserve"> SEQ Figure \* ARABIC </w:instrText>
+                      </w:r>
+                      <w:r>
+                        <w:fldChar w:fldCharType="separate"/>
+                      </w:r>
+                      <w:r>
+                        <w:rPr>
+                          <w:noProof/>
+                        </w:rPr>
+                        <w:t>1</w:t>
+                      </w:r>
+                      <w:r>
+                        <w:rPr>
+                          <w:noProof/>
+                        </w:rPr>
+                        <w:fldChar w:fldCharType="end"/>
+                      </w:r>
+                      <w:bookmarkEnd w:id="1"/>
+                      <w:r>
+                        <w:t>: 18-pin socket</w:t>
+                      </w:r>
+                    </w:p>
+                  </w:txbxContent>
+                </v:textbox>
+                <w10:wrap type="square"/>
+              </v:shape>
+            </w:pict>
+          </mc:Fallback>
+        </mc:AlternateContent>
+      </w:r>
+    </w:p>
+    <w:p>
+      <w:r>
+        <w:rPr>
+          <w:noProof/>
+        </w:rPr>
+        <mc:AlternateContent>
+          <mc:Choice Requires="wps">
+            <w:drawing>
+              <wp:anchor distT="0" distB="0" distL="114300" distR="114300" simplePos="0" relativeHeight="251662336" behindDoc="0" locked="0" layoutInCell="1" allowOverlap="1" wp14:anchorId="518D4E3D" wp14:editId="34FF5918">
+                <wp:simplePos x="0" y="0"/>
+                <wp:positionH relativeFrom="column">
+                  <wp:posOffset>3405375</wp:posOffset>
+                </wp:positionH>
+                <wp:positionV relativeFrom="paragraph">
+                  <wp:posOffset>-170685</wp:posOffset>
+                </wp:positionV>
+                <wp:extent cx="1655438" cy="326328"/>
+                <wp:effectExtent l="0" t="0" r="2540" b="15240"/>
+                <wp:wrapSquare wrapText="bothSides"/>
+                <wp:docPr id="2" name="Text Box 2"/>
+                <wp:cNvGraphicFramePr/>
+                <a:graphic xmlns:a="http://schemas.openxmlformats.org/drawingml/2006/main">
+                  <a:graphicData uri="http://schemas.microsoft.com/office/word/2010/wordprocessingShape">
+                    <wps:wsp>
+                      <wps:cNvSpPr txBox="1"/>
+                      <wps:spPr>
+                        <a:xfrm>
+                          <a:off x="0" y="0"/>
+                          <a:ext cx="1655438" cy="326328"/>
+                        </a:xfrm>
+                        <a:prstGeom prst="rect">
+                          <a:avLst/>
+                        </a:prstGeom>
+                        <a:noFill/>
+                        <a:ln>
+                          <a:noFill/>
+                        </a:ln>
+                        <a:effectLst/>
+                      </wps:spPr>
+                      <wps:txbx>
+                        <w:txbxContent>
+                          <w:p>
+                            <w:pPr>
+                              <w:pStyle w:val="Caption"/>
+                              <w:rPr>
+                                <w:noProof/>
+                              </w:rPr>
+                            </w:pPr>
+                            <w:bookmarkStart w:id="2" w:name="_Ref49975851"/>
                             <w:r>
                               <w:t xml:space="preserve">Figure </w:t>
                             </w:r>
@@ -752,7 +743,7 @@
                             </w:r>
                             <w:bookmarkEnd w:id="2"/>
                             <w:r>
-                              <w:t>: 18-pin socket</w:t>
+                              <w:t>: 18-pin plug</w:t>
                             </w:r>
                           </w:p>
                         </w:txbxContent>
@@ -766,15 +757,12 @@
                     </wps:wsp>
                   </a:graphicData>
                 </a:graphic>
-                <wp14:sizeRelV relativeFrom="margin">
-                  <wp14:pctHeight>0</wp14:pctHeight>
-                </wp14:sizeRelV>
               </wp:anchor>
             </w:drawing>
           </mc:Choice>
           <mc:Fallback>
             <w:pict>
-              <v:shape id="Text Box 1" o:spid="_x0000_s1027" type="#_x0000_t202" style="position:absolute;margin-left:81.55pt;margin-top:6.1pt;width:127.85pt;height:.05pt;z-index:251663360;visibility:visible;mso-wrap-style:square;mso-height-percent:0;mso-wrap-distance-left:9pt;mso-wrap-distance-top:0;mso-wrap-distance-right:9pt;mso-wrap-distance-bottom:0;mso-position-horizontal:absolute;mso-position-horizontal-relative:text;mso-position-vertical:absolute;mso-position-vertical-relative:text;mso-height-percent:0;mso-height-relative:margin;v-text-anchor:top" o:gfxdata="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" filled="f" stroked="f">
+              <v:shape id="Text Box 2" o:spid="_x0000_s1027" type="#_x0000_t202" style="position:absolute;margin-left:268.15pt;margin-top:-13.45pt;width:130.35pt;height:25.7pt;z-index:251662336;visibility:visible;mso-wrap-style:square;mso-wrap-distance-left:9pt;mso-wrap-distance-top:0;mso-wrap-distance-right:9pt;mso-wrap-distance-bottom:0;mso-position-horizontal:absolute;mso-position-horizontal-relative:text;mso-position-vertical:absolute;mso-position-vertical-relative:text;v-text-anchor:top" o:gfxdata="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" filled="f" stroked="f">
                 <v:textbox style="mso-fit-shape-to-text:t" inset="0,0,0,0">
                   <w:txbxContent>
                     <w:p>
@@ -784,7 +772,7 @@
                           <w:noProof/>
                         </w:rPr>
                       </w:pPr>
-                      <w:bookmarkStart w:id="9" w:name="_Ref49975861"/>
+                      <w:bookmarkStart w:id="3" w:name="_Ref49975851"/>
                       <w:r>
                         <w:t xml:space="preserve">Figure </w:t>
                       </w:r>
@@ -804,11 +792,14 @@
                         <w:t>2</w:t>
                       </w:r>
                       <w:r>
+                        <w:rPr>
+                          <w:noProof/>
+                        </w:rPr>
                         <w:fldChar w:fldCharType="end"/>
                       </w:r>
-                      <w:bookmarkEnd w:id="9"/>
+                      <w:bookmarkEnd w:id="3"/>
                       <w:r>
-                        <w:t>: 18-pin socket</w:t>
+                        <w:t>: 18-pin plug</w:t>
                       </w:r>
                     </w:p>
                   </w:txbxContent>
@@ -820,7 +811,6 @@
         </mc:AlternateContent>
       </w:r>
     </w:p>
-    <w:p/>
     <w:p>
       <w:r>
         <w:t>The electrical connections are arranged symmetrically to prevent damages if installed in a rotated orientation. However, the vehicle shall reserve space such that intended installation orientation is obvious.</w:t>
@@ -865,7 +855,7 @@
       <w:pPr>
         <w:pStyle w:val="Caption"/>
       </w:pPr>
-      <w:bookmarkStart w:id="3" w:name="_Ref49975800"/>
+      <w:bookmarkStart w:id="4" w:name="_Ref49975800"/>
       <w:r>
         <w:t xml:space="preserve">Table </w:t>
       </w:r>
@@ -890,7 +880,7 @@
         </w:rPr>
         <w:fldChar w:fldCharType="end"/>
       </w:r>
-      <w:bookmarkEnd w:id="3"/>
+      <w:bookmarkEnd w:id="4"/>
       <w:r>
         <w:t>: Decoder dimensions</w:t>
       </w:r>
@@ -1650,6 +1640,9 @@
                         <w:t>3</w:t>
                       </w:r>
                       <w:r>
+                        <w:rPr>
+                          <w:noProof/>
+                        </w:rPr>
                         <w:fldChar w:fldCharType="end"/>
                       </w:r>
                       <w:r>
@@ -4692,8 +4685,8 @@
       <w:pPr>
         <w:pStyle w:val="Caption"/>
       </w:pPr>
-      <w:bookmarkStart w:id="4" w:name="_Ref49980401"/>
-      <w:bookmarkStart w:id="5" w:name="_Ref49980407"/>
+      <w:bookmarkStart w:id="5" w:name="_Ref49980401"/>
+      <w:bookmarkStart w:id="6" w:name="_Ref49980407"/>
       <w:r>
         <w:t xml:space="preserve">Table </w:t>
       </w:r>
@@ -4718,11 +4711,11 @@
         </w:rPr>
         <w:fldChar w:fldCharType="end"/>
       </w:r>
-      <w:bookmarkEnd w:id="4"/>
+      <w:bookmarkEnd w:id="5"/>
       <w:r>
         <w:t>: TTL/LVTTL voltage levels</w:t>
       </w:r>
-      <w:bookmarkEnd w:id="5"/>
+      <w:bookmarkEnd w:id="6"/>
     </w:p>
     <w:tbl>
       <w:tblPr>
@@ -5185,7 +5178,10 @@
           </w:tcPr>
           <w:p>
             <w:r>
-              <w:t>Sep 10, 2020</w:t>
+              <w:t>Oct 25</w:t>
+            </w:r>
+            <w:r>
+              <w:t>, 2020</w:t>
             </w:r>
           </w:p>
         </w:tc>
@@ -5225,7 +5221,10 @@
           <w:tcPr>
             <w:tcW w:w="8316" w:type="dxa"/>
           </w:tcPr>
-          <w:p/>
+          <w:p>
+            <w:bookmarkStart w:id="7" w:name="_GoBack"/>
+            <w:bookmarkEnd w:id="7"/>
+          </w:p>
         </w:tc>
       </w:tr>
       <w:tr>
@@ -6823,7 +6822,13 @@
       </w:r>
       <w:proofErr w:type="spellStart"/>
       <w:r>
-        <w:t>RailCommunty</w:t>
+        <w:t>RailCommun</w:t>
+      </w:r>
+      <w:r>
+        <w:t>i</w:t>
+      </w:r>
+      <w:r>
+        <w:t>ty</w:t>
       </w:r>
       <w:proofErr w:type="spellEnd"/>
       <w:r>
@@ -6916,11 +6921,21 @@
           <w:pPr>
             <w:jc w:val="right"/>
           </w:pPr>
-          <w:fldSimple w:instr=" DOCPROPERTY &quot;Company&quot;  \* MERGEFORMAT ">
-            <w:r>
-              <w:t>© 2020 National Model Railroad Association, Inc.</w:t>
-            </w:r>
-          </w:fldSimple>
+          <w:r>
+            <w:fldChar w:fldCharType="begin"/>
+          </w:r>
+          <w:r>
+            <w:instrText xml:space="preserve"> DOCPROPERTY "Company"  \* MERGEFORMAT </w:instrText>
+          </w:r>
+          <w:r>
+            <w:fldChar w:fldCharType="separate"/>
+          </w:r>
+          <w:r>
+            <w:t>© 2020 National Model Railroad Association, Inc.</w:t>
+          </w:r>
+          <w:r>
+            <w:fldChar w:fldCharType="end"/>
+          </w:r>
         </w:p>
       </w:tc>
     </w:tr>
@@ -7014,19 +7029,39 @@
           <w:pPr>
             <w:jc w:val="right"/>
           </w:pPr>
-          <w:fldSimple w:instr=" TITLE  \* MERGEFORMAT ">
-            <w:r>
-              <w:t>S-9.1.1.5 Draft</w:t>
-            </w:r>
-          </w:fldSimple>
+          <w:r>
+            <w:fldChar w:fldCharType="begin"/>
+          </w:r>
+          <w:r>
+            <w:instrText xml:space="preserve"> TITLE  \* MERGEFORMAT </w:instrText>
+          </w:r>
+          <w:r>
+            <w:fldChar w:fldCharType="separate"/>
+          </w:r>
+          <w:r>
+            <w:t>S-9.1.1.5 Draft</w:t>
+          </w:r>
+          <w:r>
+            <w:fldChar w:fldCharType="end"/>
+          </w:r>
           <w:r>
             <w:t xml:space="preserve"> </w:t>
           </w:r>
-          <w:fldSimple w:instr=" SUBJECT  \* MERGEFORMAT ">
-            <w:r>
-              <w:t>Next18 and Next18-S Decoder Interface</w:t>
-            </w:r>
-          </w:fldSimple>
+          <w:r>
+            <w:fldChar w:fldCharType="begin"/>
+          </w:r>
+          <w:r>
+            <w:instrText xml:space="preserve"> SUBJECT  \* MERGEFORMAT </w:instrText>
+          </w:r>
+          <w:r>
+            <w:fldChar w:fldCharType="separate"/>
+          </w:r>
+          <w:r>
+            <w:t>Next18 and Next18-S Decoder Interface</w:t>
+          </w:r>
+          <w:r>
+            <w:fldChar w:fldCharType="end"/>
+          </w:r>
         </w:p>
       </w:tc>
     </w:tr>
@@ -7213,7 +7248,7 @@
           <w:docPart w:val="521B462ACB6D407387971123183B73F4"/>
         </w:placeholder>
         <w:dataBinding w:prefixMappings="xmlns:ns0='http://schemas.microsoft.com/office/2006/coverPageProps' " w:xpath="/ns0:CoverPageProperties[1]/ns0:PublishDate[1]" w:storeItemID="{55AF091B-3C7A-41E3-B477-F2FDAA23CFDA}"/>
-        <w:date w:fullDate="2020-09-10T00:00:00Z">
+        <w:date w:fullDate="2020-10-25T00:00:00Z">
           <w:dateFormat w:val="MMM d, yyyy"/>
           <w:lid w:val="en-US"/>
           <w:storeMappedDataAs w:val="dateTime"/>
@@ -7230,7 +7265,7 @@
           <w:rPr>
             <w:rStyle w:val="PageNumber"/>
           </w:rPr>
-          <w:t>Sep 10, 2020</w:t>
+          <w:t>Oct 25, 2020</w:t>
         </w:r>
       </w:sdtContent>
     </w:sdt>
@@ -7407,7 +7442,7 @@
           <w:docPart w:val="32859B54F0B046E1B10277A8A0EEA00B"/>
         </w:placeholder>
         <w:dataBinding w:prefixMappings="xmlns:ns0='http://schemas.microsoft.com/office/2006/coverPageProps' " w:xpath="/ns0:CoverPageProperties[1]/ns0:PublishDate[1]" w:storeItemID="{55AF091B-3C7A-41E3-B477-F2FDAA23CFDA}"/>
-        <w:date w:fullDate="2020-09-10T00:00:00Z">
+        <w:date w:fullDate="2020-10-25T00:00:00Z">
           <w:dateFormat w:val="MMM d, yyyy"/>
           <w:lid w:val="en-US"/>
           <w:storeMappedDataAs w:val="dateTime"/>
@@ -7424,7 +7459,7 @@
           <w:rPr>
             <w:rStyle w:val="PageNumber"/>
           </w:rPr>
-          <w:t>Sep 10, 2020</w:t>
+          <w:t>Oct 25, 2020</w:t>
         </w:r>
       </w:sdtContent>
     </w:sdt>
@@ -7526,7 +7561,7 @@
               <w:noProof/>
             </w:rPr>
             <w:drawing>
-              <wp:inline distT="0" distB="0" distL="0" distR="0" wp14:anchorId="41C4ABF8" wp14:editId="310612AD">
+              <wp:inline distT="0" distB="0" distL="0" distR="0" wp14:anchorId="4C61821A" wp14:editId="53C8EF2B">
                 <wp:extent cx="552450" cy="581025"/>
                 <wp:effectExtent l="0" t="0" r="6350" b="3175"/>
                 <wp:docPr id="13" name="Picture 13" descr="nmra logo"/>
@@ -8138,7 +8173,7 @@
                 <w:docPart w:val="51C4733D826A4148A9947AF174B0F463"/>
               </w:placeholder>
               <w:dataBinding w:prefixMappings="xmlns:ns0='http://schemas.microsoft.com/office/2006/coverPageProps' " w:xpath="/ns0:CoverPageProperties[1]/ns0:PublishDate[1]" w:storeItemID="{55AF091B-3C7A-41E3-B477-F2FDAA23CFDA}"/>
-              <w:date w:fullDate="2020-09-10T00:00:00Z">
+              <w:date w:fullDate="2020-10-25T00:00:00Z">
                 <w:dateFormat w:val="MMM d, yyyy"/>
                 <w:lid w:val="en-US"/>
                 <w:storeMappedDataAs w:val="dateTime"/>
@@ -8151,7 +8186,7 @@
                 <w:rPr>
                   <w:sz w:val="20"/>
                 </w:rPr>
-                <w:t>Sep 10, 2020</w:t>
+                <w:t>Oct 25, 2020</w:t>
               </w:r>
             </w:sdtContent>
           </w:sdt>
@@ -13194,6 +13229,7 @@
 <file path=word/glossary/settings.xml><?xml version="1.0" encoding="utf-8"?>
 <w:settings xmlns:mc="http://schemas.openxmlformats.org/markup-compatibility/2006" xmlns:o="urn:schemas-microsoft-com:office:office" xmlns:r="http://schemas.openxmlformats.org/officeDocument/2006/relationships" xmlns:m="http://schemas.openxmlformats.org/officeDocument/2006/math" xmlns:v="urn:schemas-microsoft-com:vml" xmlns:w10="urn:schemas-microsoft-com:office:word" xmlns:w="http://schemas.openxmlformats.org/wordprocessingml/2006/main" xmlns:w14="http://schemas.microsoft.com/office/word/2010/wordml" xmlns:sl="http://schemas.openxmlformats.org/schemaLibrary/2006/main" mc:Ignorable="w14">
   <w:view w:val="normal"/>
+  <w:revisionView w:inkAnnotations="0"/>
   <w:defaultTabStop w:val="720"/>
   <w:characterSpacingControl w:val="doNotCompress"/>
   <w:compat>
@@ -13209,6 +13245,7 @@
     <w:rsid w:val="00202F4A"/>
     <w:rsid w:val="005503D4"/>
     <w:rsid w:val="00AA6D5A"/>
+    <w:rsid w:val="00E3564E"/>
   </w:rsids>
   <m:mathPr>
     <m:mathFont m:val="Cambria Math"/>
@@ -13971,7 +14008,7 @@
 
 <file path=customXml/item1.xml><?xml version="1.0" encoding="utf-8"?>
 <CoverPageProperties xmlns="http://schemas.microsoft.com/office/2006/coverPageProps">
-  <PublishDate>2020-09-10T00:00:00</PublishDate>
+  <PublishDate>2020-10-25T00:00:00</PublishDate>
   <Abstract/>
   <CompanyAddress/>
   <CompanyPhone/>
@@ -13993,7 +14030,7 @@
 </file>
 
 <file path=customXml/itemProps2.xml><?xml version="1.0" encoding="utf-8"?>
-<ds:datastoreItem xmlns:ds="http://schemas.openxmlformats.org/officeDocument/2006/customXml" ds:itemID="{CE600898-605B-46FD-A373-319EDFCC4A7A}">
+<ds:datastoreItem xmlns:ds="http://schemas.openxmlformats.org/officeDocument/2006/customXml" ds:itemID="{AD594B27-A176-4332-B503-B781C05F1ACA}">
   <ds:schemaRefs>
     <ds:schemaRef ds:uri="http://schemas.openxmlformats.org/officeDocument/2006/bibliography"/>
   </ds:schemaRefs>

</xml_diff>

<commit_message>
Update revision history date.
</commit_message>
<xml_diff>
--- a/drafts/S-9.1.1.5 Next18 & Next18-S Decoder Interface.docx
+++ b/drafts/S-9.1.1.5 Next18 & Next18-S Decoder Interface.docx
@@ -1,6 +1,6 @@
 
 <file path=word/document.xml><?xml version="1.0" encoding="utf-8"?>
-<w:document xmlns:wpc="http://schemas.microsoft.com/office/word/2010/wordprocessingCanvas" xmlns:mc="http://schemas.openxmlformats.org/markup-compatibility/2006" xmlns:o="urn:schemas-microsoft-com:office:office" xmlns:r="http://schemas.openxmlformats.org/officeDocument/2006/relationships" xmlns:m="http://schemas.openxmlformats.org/officeDocument/2006/math" xmlns:v="urn:schemas-microsoft-com:vml" xmlns:wp14="http://schemas.microsoft.com/office/word/2010/wordprocessingDrawing" xmlns:wp="http://schemas.openxmlformats.org/drawingml/2006/wordprocessingDrawing" xmlns:w10="urn:schemas-microsoft-com:office:word" xmlns:w="http://schemas.openxmlformats.org/wordprocessingml/2006/main" xmlns:w14="http://schemas.microsoft.com/office/word/2010/wordml" xmlns:w15="http://schemas.microsoft.com/office/word/2012/wordml" xmlns:wpg="http://schemas.microsoft.com/office/word/2010/wordprocessingGroup" xmlns:wpi="http://schemas.microsoft.com/office/word/2010/wordprocessingInk" xmlns:wne="http://schemas.microsoft.com/office/word/2006/wordml" xmlns:wps="http://schemas.microsoft.com/office/word/2010/wordprocessingShape" mc:Ignorable="w14 w15 wp14">
+<w:document xmlns:wpc="http://schemas.microsoft.com/office/word/2010/wordprocessingCanvas" xmlns:mc="http://schemas.openxmlformats.org/markup-compatibility/2006" xmlns:o="urn:schemas-microsoft-com:office:office" xmlns:r="http://schemas.openxmlformats.org/officeDocument/2006/relationships" xmlns:m="http://schemas.openxmlformats.org/officeDocument/2006/math" xmlns:v="urn:schemas-microsoft-com:vml" xmlns:wp14="http://schemas.microsoft.com/office/word/2010/wordprocessingDrawing" xmlns:wp="http://schemas.openxmlformats.org/drawingml/2006/wordprocessingDrawing" xmlns:w10="urn:schemas-microsoft-com:office:word" xmlns:w="http://schemas.openxmlformats.org/wordprocessingml/2006/main" xmlns:w14="http://schemas.microsoft.com/office/word/2010/wordml" xmlns:wpg="http://schemas.microsoft.com/office/word/2010/wordprocessingGroup" xmlns:wpi="http://schemas.microsoft.com/office/word/2010/wordprocessingInk" xmlns:wne="http://schemas.microsoft.com/office/word/2006/wordml" xmlns:wps="http://schemas.microsoft.com/office/word/2010/wordprocessingShape" mc:Ignorable="w14 wp14">
   <w:body>
     <w:p>
       <w:pPr>
@@ -9,8 +9,6 @@
       <w:r>
         <w:t>General</w:t>
       </w:r>
-      <w:bookmarkStart w:id="0" w:name="_GoBack"/>
-      <w:bookmarkEnd w:id="0"/>
     </w:p>
     <w:p>
       <w:pPr>
@@ -429,7 +427,7 @@
                     </pic:cNvPicPr>
                   </pic:nvPicPr>
                   <pic:blipFill>
-                    <a:blip r:embed="rId9">
+                    <a:blip r:embed="rId10">
                       <a:extLst>
                         <a:ext uri="{28A0092B-C50C-407E-A947-70E740481C1C}">
                           <a14:useLocalDpi xmlns:a14="http://schemas.microsoft.com/office/drawing/2010/main" val="0"/>
@@ -491,7 +489,7 @@
                     </pic:cNvPicPr>
                   </pic:nvPicPr>
                   <pic:blipFill>
-                    <a:blip r:embed="rId10">
+                    <a:blip r:embed="rId11">
                       <a:extLst>
                         <a:ext uri="{28A0092B-C50C-407E-A947-70E740481C1C}">
                           <a14:useLocalDpi xmlns:a14="http://schemas.microsoft.com/office/drawing/2010/main" val="0"/>
@@ -574,19 +572,32 @@
                                 <w:noProof/>
                               </w:rPr>
                             </w:pPr>
-                            <w:bookmarkStart w:id="1" w:name="_Ref49975861"/>
+                            <w:bookmarkStart w:id="0" w:name="_Ref49975861"/>
                             <w:r>
                               <w:t xml:space="preserve">Figure </w:t>
                             </w:r>
-                            <w:fldSimple w:instr=" SEQ Figure \* ARABIC ">
-                              <w:r>
-                                <w:rPr>
-                                  <w:noProof/>
-                                </w:rPr>
-                                <w:t>1</w:t>
-                              </w:r>
-                            </w:fldSimple>
-                            <w:bookmarkEnd w:id="1"/>
+                            <w:r>
+                              <w:fldChar w:fldCharType="begin"/>
+                            </w:r>
+                            <w:r>
+                              <w:instrText xml:space="preserve"> SEQ Figure \* ARABIC </w:instrText>
+                            </w:r>
+                            <w:r>
+                              <w:fldChar w:fldCharType="separate"/>
+                            </w:r>
+                            <w:r>
+                              <w:rPr>
+                                <w:noProof/>
+                              </w:rPr>
+                              <w:t>1</w:t>
+                            </w:r>
+                            <w:r>
+                              <w:rPr>
+                                <w:noProof/>
+                              </w:rPr>
+                              <w:fldChar w:fldCharType="end"/>
+                            </w:r>
+                            <w:bookmarkEnd w:id="0"/>
                             <w:r>
                               <w:t>: 18-pin socket</w:t>
                             </w:r>
@@ -608,7 +619,7 @@
               </wp:anchor>
             </w:drawing>
           </mc:Choice>
-          <mc:Fallback>
+          <mc:Fallback xmlns:w15="http://schemas.microsoft.com/office/word/2012/wordml">
             <w:pict>
               <v:shapetype w14:anchorId="624D17CA" id="_x0000_t202" coordsize="21600,21600" o:spt="202" path="m,l,21600r21600,l21600,xe">
                 <v:stroke joinstyle="miter"/>
@@ -698,19 +709,32 @@
                                 <w:noProof/>
                               </w:rPr>
                             </w:pPr>
-                            <w:bookmarkStart w:id="3" w:name="_Ref49975851"/>
+                            <w:bookmarkStart w:id="1" w:name="_Ref49975851"/>
                             <w:r>
                               <w:t xml:space="preserve">Figure </w:t>
                             </w:r>
-                            <w:fldSimple w:instr=" SEQ Figure \* ARABIC ">
-                              <w:r>
-                                <w:rPr>
-                                  <w:noProof/>
-                                </w:rPr>
-                                <w:t>2</w:t>
-                              </w:r>
-                            </w:fldSimple>
-                            <w:bookmarkEnd w:id="3"/>
+                            <w:r>
+                              <w:fldChar w:fldCharType="begin"/>
+                            </w:r>
+                            <w:r>
+                              <w:instrText xml:space="preserve"> SEQ Figure \* ARABIC </w:instrText>
+                            </w:r>
+                            <w:r>
+                              <w:fldChar w:fldCharType="separate"/>
+                            </w:r>
+                            <w:r>
+                              <w:rPr>
+                                <w:noProof/>
+                              </w:rPr>
+                              <w:t>2</w:t>
+                            </w:r>
+                            <w:r>
+                              <w:rPr>
+                                <w:noProof/>
+                              </w:rPr>
+                              <w:fldChar w:fldCharType="end"/>
+                            </w:r>
+                            <w:bookmarkEnd w:id="1"/>
                             <w:r>
                               <w:t>: 18-pin plug</w:t>
                             </w:r>
@@ -729,7 +753,7 @@
               </wp:anchor>
             </w:drawing>
           </mc:Choice>
-          <mc:Fallback>
+          <mc:Fallback xmlns:w15="http://schemas.microsoft.com/office/word/2012/wordml">
             <w:pict>
               <v:shape w14:anchorId="518D4E3D" id="Text Box 2" o:spid="_x0000_s1027" type="#_x0000_t202" style="position:absolute;margin-left:268.15pt;margin-top:-13.45pt;width:130.35pt;height:25.7pt;z-index:251655168;visibility:visible;mso-wrap-style:square;mso-wrap-distance-left:9pt;mso-wrap-distance-top:0;mso-wrap-distance-right:9pt;mso-wrap-distance-bottom:0;mso-position-horizontal:absolute;mso-position-horizontal-relative:text;mso-position-vertical:absolute;mso-position-vertical-relative:text;v-text-anchor:top" o:gfxdata="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" filled="f" stroked="f">
                 <v:textbox style="mso-fit-shape-to-text:t" inset="0,0,0,0">
@@ -811,19 +835,32 @@
       <w:pPr>
         <w:pStyle w:val="Caption"/>
       </w:pPr>
-      <w:bookmarkStart w:id="5" w:name="_Ref49975800"/>
+      <w:bookmarkStart w:id="2" w:name="_Ref49975800"/>
       <w:r>
         <w:t xml:space="preserve">Table </w:t>
       </w:r>
-      <w:fldSimple w:instr=" SEQ Table \* ARABIC ">
-        <w:r>
-          <w:rPr>
-            <w:noProof/>
-          </w:rPr>
-          <w:t>1</w:t>
-        </w:r>
-      </w:fldSimple>
-      <w:bookmarkEnd w:id="5"/>
+      <w:r>
+        <w:fldChar w:fldCharType="begin"/>
+      </w:r>
+      <w:r>
+        <w:instrText xml:space="preserve"> SEQ Table \* ARABIC </w:instrText>
+      </w:r>
+      <w:r>
+        <w:fldChar w:fldCharType="separate"/>
+      </w:r>
+      <w:r>
+        <w:rPr>
+          <w:noProof/>
+        </w:rPr>
+        <w:t>1</w:t>
+      </w:r>
+      <w:r>
+        <w:rPr>
+          <w:noProof/>
+        </w:rPr>
+        <w:fldChar w:fldCharType="end"/>
+      </w:r>
+      <w:bookmarkEnd w:id="2"/>
       <w:r>
         <w:t>: Decoder dimensions</w:t>
       </w:r>
@@ -1382,7 +1419,7 @@
                     <pic:cNvPicPr/>
                   </pic:nvPicPr>
                   <pic:blipFill>
-                    <a:blip r:embed="rId11">
+                    <a:blip r:embed="rId12">
                       <a:extLst>
                         <a:ext uri="{28A0092B-C50C-407E-A947-70E740481C1C}">
                           <a14:useLocalDpi xmlns:a14="http://schemas.microsoft.com/office/drawing/2010/main" val="0"/>
@@ -1513,14 +1550,27 @@
                             <w:r>
                               <w:t xml:space="preserve">Figure </w:t>
                             </w:r>
-                            <w:fldSimple w:instr=" SEQ Figure \* ARABIC ">
-                              <w:r>
-                                <w:rPr>
-                                  <w:noProof/>
-                                </w:rPr>
-                                <w:t>3</w:t>
-                              </w:r>
-                            </w:fldSimple>
+                            <w:r>
+                              <w:fldChar w:fldCharType="begin"/>
+                            </w:r>
+                            <w:r>
+                              <w:instrText xml:space="preserve"> SEQ Figure \* ARABIC </w:instrText>
+                            </w:r>
+                            <w:r>
+                              <w:fldChar w:fldCharType="separate"/>
+                            </w:r>
+                            <w:r>
+                              <w:rPr>
+                                <w:noProof/>
+                              </w:rPr>
+                              <w:t>3</w:t>
+                            </w:r>
+                            <w:r>
+                              <w:rPr>
+                                <w:noProof/>
+                              </w:rPr>
+                              <w:fldChar w:fldCharType="end"/>
+                            </w:r>
                             <w:r>
                               <w:t>: View from component side of connector</w:t>
                             </w:r>
@@ -1542,7 +1592,7 @@
               </wp:anchor>
             </w:drawing>
           </mc:Choice>
-          <mc:Fallback>
+          <mc:Fallback xmlns:w15="http://schemas.microsoft.com/office/word/2012/wordml">
             <w:pict>
               <v:shape w14:anchorId="5886EB51" id="Text Box 9" o:spid="_x0000_s1028" type="#_x0000_t202" style="position:absolute;margin-left:-318.4pt;margin-top:17.35pt;width:295.3pt;height:.05pt;z-index:251661312;visibility:visible;mso-wrap-style:square;mso-width-percent:0;mso-wrap-distance-left:9pt;mso-wrap-distance-top:0;mso-wrap-distance-right:9pt;mso-wrap-distance-bottom:0;mso-position-horizontal:absolute;mso-position-horizontal-relative:text;mso-position-vertical:absolute;mso-position-vertical-relative:text;mso-width-percent:0;mso-width-relative:margin;v-text-anchor:top" o:gfxdata="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" filled="f" stroked="f">
                 <v:textbox style="mso-fit-shape-to-text:t" inset="0,0,0,0">
@@ -1604,7 +1654,7 @@
                     <pic:cNvPicPr/>
                   </pic:nvPicPr>
                   <pic:blipFill>
-                    <a:blip r:embed="rId12"/>
+                    <a:blip r:embed="rId13"/>
                     <a:stretch>
                       <a:fillRect/>
                     </a:stretch>
@@ -1632,14 +1682,27 @@
       <w:r>
         <w:t xml:space="preserve">Figure </w:t>
       </w:r>
-      <w:fldSimple w:instr=" SEQ Figure \* ARABIC ">
-        <w:r>
-          <w:rPr>
-            <w:noProof/>
-          </w:rPr>
-          <w:t>4</w:t>
-        </w:r>
-      </w:fldSimple>
+      <w:r>
+        <w:fldChar w:fldCharType="begin"/>
+      </w:r>
+      <w:r>
+        <w:instrText xml:space="preserve"> SEQ Figure \* ARABIC </w:instrText>
+      </w:r>
+      <w:r>
+        <w:fldChar w:fldCharType="separate"/>
+      </w:r>
+      <w:r>
+        <w:rPr>
+          <w:noProof/>
+        </w:rPr>
+        <w:t>4</w:t>
+      </w:r>
+      <w:r>
+        <w:rPr>
+          <w:noProof/>
+        </w:rPr>
+        <w:fldChar w:fldCharType="end"/>
+      </w:r>
       <w:r>
         <w:t>: Decoder side view</w:t>
       </w:r>
@@ -1704,7 +1767,7 @@
                     <pic:cNvPicPr/>
                   </pic:nvPicPr>
                   <pic:blipFill>
-                    <a:blip r:embed="rId13">
+                    <a:blip r:embed="rId14">
                       <a:extLst>
                         <a:ext uri="{28A0092B-C50C-407E-A947-70E740481C1C}">
                           <a14:useLocalDpi xmlns:a14="http://schemas.microsoft.com/office/drawing/2010/main" val="0"/>
@@ -1745,9 +1808,9 @@
       </w:tblPr>
       <w:tblGrid>
         <w:gridCol w:w="1123"/>
-        <w:gridCol w:w="774"/>
-        <w:gridCol w:w="774"/>
-        <w:gridCol w:w="774"/>
+        <w:gridCol w:w="861"/>
+        <w:gridCol w:w="861"/>
+        <w:gridCol w:w="861"/>
       </w:tblGrid>
       <w:tr>
         <w:tc>
@@ -2033,7 +2096,7 @@
                     <pic:cNvPicPr/>
                   </pic:nvPicPr>
                   <pic:blipFill>
-                    <a:blip r:embed="rId14">
+                    <a:blip r:embed="rId15">
                       <a:extLst>
                         <a:ext uri="{28A0092B-C50C-407E-A947-70E740481C1C}">
                           <a14:useLocalDpi xmlns:a14="http://schemas.microsoft.com/office/drawing/2010/main" val="0"/>
@@ -2074,9 +2137,9 @@
       </w:tblPr>
       <w:tblGrid>
         <w:gridCol w:w="1123"/>
-        <w:gridCol w:w="774"/>
-        <w:gridCol w:w="774"/>
-        <w:gridCol w:w="774"/>
+        <w:gridCol w:w="861"/>
+        <w:gridCol w:w="861"/>
+        <w:gridCol w:w="861"/>
       </w:tblGrid>
       <w:tr>
         <w:tc>
@@ -4566,24 +4629,37 @@
       <w:pPr>
         <w:pStyle w:val="Caption"/>
       </w:pPr>
-      <w:bookmarkStart w:id="6" w:name="_Ref49980401"/>
-      <w:bookmarkStart w:id="7" w:name="_Ref49980407"/>
+      <w:bookmarkStart w:id="3" w:name="_Ref49980401"/>
+      <w:bookmarkStart w:id="4" w:name="_Ref49980407"/>
       <w:r>
         <w:t xml:space="preserve">Table </w:t>
       </w:r>
-      <w:fldSimple w:instr=" SEQ Table \* ARABIC ">
-        <w:r>
-          <w:rPr>
-            <w:noProof/>
-          </w:rPr>
-          <w:t>2</w:t>
-        </w:r>
-      </w:fldSimple>
-      <w:bookmarkEnd w:id="6"/>
+      <w:r>
+        <w:fldChar w:fldCharType="begin"/>
+      </w:r>
+      <w:r>
+        <w:instrText xml:space="preserve"> SEQ Table \* ARABIC </w:instrText>
+      </w:r>
+      <w:r>
+        <w:fldChar w:fldCharType="separate"/>
+      </w:r>
+      <w:r>
+        <w:rPr>
+          <w:noProof/>
+        </w:rPr>
+        <w:t>2</w:t>
+      </w:r>
+      <w:r>
+        <w:rPr>
+          <w:noProof/>
+        </w:rPr>
+        <w:fldChar w:fldCharType="end"/>
+      </w:r>
+      <w:bookmarkEnd w:id="3"/>
       <w:r>
         <w:t>: TTL/LVTTL voltage levels</w:t>
       </w:r>
-      <w:bookmarkEnd w:id="7"/>
+      <w:bookmarkEnd w:id="4"/>
     </w:p>
     <w:tbl>
       <w:tblPr>
@@ -4887,7 +4963,7 @@
                     <pic:cNvPicPr/>
                   </pic:nvPicPr>
                   <pic:blipFill>
-                    <a:blip r:embed="rId15"/>
+                    <a:blip r:embed="rId16"/>
                     <a:stretch>
                       <a:fillRect/>
                     </a:stretch>
@@ -4915,14 +4991,27 @@
       <w:r>
         <w:t xml:space="preserve">Figure </w:t>
       </w:r>
-      <w:fldSimple w:instr=" SEQ Figure \* ARABIC ">
-        <w:r>
-          <w:rPr>
-            <w:noProof/>
-          </w:rPr>
-          <w:t>5</w:t>
-        </w:r>
-      </w:fldSimple>
+      <w:r>
+        <w:fldChar w:fldCharType="begin"/>
+      </w:r>
+      <w:r>
+        <w:instrText xml:space="preserve"> SEQ Figure \* ARABIC </w:instrText>
+      </w:r>
+      <w:r>
+        <w:fldChar w:fldCharType="separate"/>
+      </w:r>
+      <w:r>
+        <w:rPr>
+          <w:noProof/>
+        </w:rPr>
+        <w:t>5</w:t>
+      </w:r>
+      <w:r>
+        <w:rPr>
+          <w:noProof/>
+        </w:rPr>
+        <w:fldChar w:fldCharType="end"/>
+      </w:r>
       <w:r>
         <w:t>: Typical dummy plugs</w:t>
       </w:r>
@@ -5019,8 +5108,10 @@
           </w:tcPr>
           <w:p>
             <w:r>
-              <w:t>Nov 17</w:t>
-            </w:r>
+              <w:t>Dec 6</w:t>
+            </w:r>
+            <w:bookmarkStart w:id="5" w:name="_GoBack"/>
+            <w:bookmarkEnd w:id="5"/>
             <w:r>
               <w:t>, 2020</w:t>
             </w:r>
@@ -5083,10 +5174,10 @@
     <w:p>
       <w:pPr>
         <w:sectPr>
-          <w:footerReference w:type="even" r:id="rId16"/>
-          <w:footerReference w:type="default" r:id="rId17"/>
-          <w:headerReference w:type="first" r:id="rId18"/>
-          <w:footerReference w:type="first" r:id="rId19"/>
+          <w:footerReference w:type="even" r:id="rId17"/>
+          <w:footerReference w:type="default" r:id="rId18"/>
+          <w:headerReference w:type="first" r:id="rId19"/>
+          <w:footerReference w:type="first" r:id="rId20"/>
           <w:pgSz w:w="12240" w:h="15840" w:code="1"/>
           <w:pgMar w:top="864" w:right="1440" w:bottom="864" w:left="1152" w:header="288" w:footer="648" w:gutter="0"/>
           <w:lnNumType w:countBy="5" w:restart="continuous"/>
@@ -5110,7 +5201,7 @@
           <w:szCs w:val="26"/>
         </w:rPr>
         <w:sectPr>
-          <w:headerReference w:type="default" r:id="rId20"/>
+          <w:headerReference w:type="default" r:id="rId21"/>
           <w:pgSz w:w="12240" w:h="15840" w:code="1"/>
           <w:pgMar w:top="864" w:right="1440" w:bottom="864" w:left="1152" w:header="288" w:footer="648" w:gutter="0"/>
           <w:cols w:space="144"/>
@@ -5147,6 +5238,7 @@
           <w:sz w:val="17"/>
           <w:szCs w:val="17"/>
         </w:rPr>
+        <w:lastRenderedPageBreak/>
         <w:t>The Standards (S), Recommended Practices (RP), Technical Note (TN)</w:t>
       </w:r>
       <w:r>
@@ -5533,6 +5625,7 @@
           <w:sz w:val="17"/>
           <w:szCs w:val="17"/>
         </w:rPr>
+        <w:lastRenderedPageBreak/>
         <w:t>Translations</w:t>
       </w:r>
     </w:p>
@@ -6624,7 +6717,7 @@
 </file>
 
 <file path=word/endnotes.xml><?xml version="1.0" encoding="utf-8"?>
-<w:endnotes xmlns:wpc="http://schemas.microsoft.com/office/word/2010/wordprocessingCanvas" xmlns:mc="http://schemas.openxmlformats.org/markup-compatibility/2006" xmlns:o="urn:schemas-microsoft-com:office:office" xmlns:r="http://schemas.openxmlformats.org/officeDocument/2006/relationships" xmlns:m="http://schemas.openxmlformats.org/officeDocument/2006/math" xmlns:v="urn:schemas-microsoft-com:vml" xmlns:wp14="http://schemas.microsoft.com/office/word/2010/wordprocessingDrawing" xmlns:wp="http://schemas.openxmlformats.org/drawingml/2006/wordprocessingDrawing" xmlns:w10="urn:schemas-microsoft-com:office:word" xmlns:w="http://schemas.openxmlformats.org/wordprocessingml/2006/main" xmlns:w14="http://schemas.microsoft.com/office/word/2010/wordml" xmlns:w15="http://schemas.microsoft.com/office/word/2012/wordml" xmlns:wpg="http://schemas.microsoft.com/office/word/2010/wordprocessingGroup" xmlns:wpi="http://schemas.microsoft.com/office/word/2010/wordprocessingInk" xmlns:wne="http://schemas.microsoft.com/office/word/2006/wordml" xmlns:wps="http://schemas.microsoft.com/office/word/2010/wordprocessingShape" mc:Ignorable="w14 w15 wp14">
+<w:endnotes xmlns:wpc="http://schemas.microsoft.com/office/word/2010/wordprocessingCanvas" xmlns:mc="http://schemas.openxmlformats.org/markup-compatibility/2006" xmlns:o="urn:schemas-microsoft-com:office:office" xmlns:r="http://schemas.openxmlformats.org/officeDocument/2006/relationships" xmlns:m="http://schemas.openxmlformats.org/officeDocument/2006/math" xmlns:v="urn:schemas-microsoft-com:vml" xmlns:wp14="http://schemas.microsoft.com/office/word/2010/wordprocessingDrawing" xmlns:wp="http://schemas.openxmlformats.org/drawingml/2006/wordprocessingDrawing" xmlns:w10="urn:schemas-microsoft-com:office:word" xmlns:w="http://schemas.openxmlformats.org/wordprocessingml/2006/main" xmlns:w14="http://schemas.microsoft.com/office/word/2010/wordml" xmlns:wpg="http://schemas.microsoft.com/office/word/2010/wordprocessingGroup" xmlns:wpi="http://schemas.microsoft.com/office/word/2010/wordprocessingInk" xmlns:wne="http://schemas.microsoft.com/office/word/2006/wordml" xmlns:wps="http://schemas.microsoft.com/office/word/2010/wordprocessingShape" mc:Ignorable="w14 wp14">
   <w:endnote w:type="separator" w:id="-1">
     <w:p>
       <w:r>
@@ -6719,7 +6812,7 @@
 </file>
 
 <file path=word/footer1.xml><?xml version="1.0" encoding="utf-8"?>
-<w:ftr xmlns:wpc="http://schemas.microsoft.com/office/word/2010/wordprocessingCanvas" xmlns:mc="http://schemas.openxmlformats.org/markup-compatibility/2006" xmlns:o="urn:schemas-microsoft-com:office:office" xmlns:r="http://schemas.openxmlformats.org/officeDocument/2006/relationships" xmlns:m="http://schemas.openxmlformats.org/officeDocument/2006/math" xmlns:v="urn:schemas-microsoft-com:vml" xmlns:wp14="http://schemas.microsoft.com/office/word/2010/wordprocessingDrawing" xmlns:wp="http://schemas.openxmlformats.org/drawingml/2006/wordprocessingDrawing" xmlns:w10="urn:schemas-microsoft-com:office:word" xmlns:w="http://schemas.openxmlformats.org/wordprocessingml/2006/main" xmlns:w14="http://schemas.microsoft.com/office/word/2010/wordml" xmlns:w15="http://schemas.microsoft.com/office/word/2012/wordml" xmlns:wpg="http://schemas.microsoft.com/office/word/2010/wordprocessingGroup" xmlns:wpi="http://schemas.microsoft.com/office/word/2010/wordprocessingInk" xmlns:wne="http://schemas.microsoft.com/office/word/2006/wordml" xmlns:wps="http://schemas.microsoft.com/office/word/2010/wordprocessingShape" mc:Ignorable="w14 w15 wp14">
+<w:ftr xmlns:wpc="http://schemas.microsoft.com/office/word/2010/wordprocessingCanvas" xmlns:mc="http://schemas.openxmlformats.org/markup-compatibility/2006" xmlns:o="urn:schemas-microsoft-com:office:office" xmlns:r="http://schemas.openxmlformats.org/officeDocument/2006/relationships" xmlns:m="http://schemas.openxmlformats.org/officeDocument/2006/math" xmlns:v="urn:schemas-microsoft-com:vml" xmlns:wp14="http://schemas.microsoft.com/office/word/2010/wordprocessingDrawing" xmlns:wp="http://schemas.openxmlformats.org/drawingml/2006/wordprocessingDrawing" xmlns:w10="urn:schemas-microsoft-com:office:word" xmlns:w="http://schemas.openxmlformats.org/wordprocessingml/2006/main" xmlns:w14="http://schemas.microsoft.com/office/word/2010/wordml" xmlns:wpg="http://schemas.microsoft.com/office/word/2010/wordprocessingGroup" xmlns:wpi="http://schemas.microsoft.com/office/word/2010/wordprocessingInk" xmlns:wne="http://schemas.microsoft.com/office/word/2006/wordml" xmlns:wps="http://schemas.microsoft.com/office/word/2010/wordprocessingShape" mc:Ignorable="w14 wp14">
   <w:tbl>
     <w:tblPr>
       <w:tblStyle w:val="TableGrid"/>
@@ -6757,11 +6850,21 @@
           <w:pPr>
             <w:jc w:val="right"/>
           </w:pPr>
-          <w:fldSimple w:instr=" DOCPROPERTY &quot;Company&quot;  \* MERGEFORMAT ">
-            <w:r>
-              <w:t>© 2020 National Model Railroad Association, Inc.</w:t>
-            </w:r>
-          </w:fldSimple>
+          <w:r>
+            <w:fldChar w:fldCharType="begin"/>
+          </w:r>
+          <w:r>
+            <w:instrText xml:space="preserve"> DOCPROPERTY "Company"  \* MERGEFORMAT </w:instrText>
+          </w:r>
+          <w:r>
+            <w:fldChar w:fldCharType="separate"/>
+          </w:r>
+          <w:r>
+            <w:t>© 2020 National Model Railroad Association, Inc.</w:t>
+          </w:r>
+          <w:r>
+            <w:fldChar w:fldCharType="end"/>
+          </w:r>
         </w:p>
       </w:tc>
     </w:tr>
@@ -6855,19 +6958,39 @@
           <w:pPr>
             <w:jc w:val="right"/>
           </w:pPr>
-          <w:fldSimple w:instr=" TITLE  \* MERGEFORMAT ">
-            <w:r>
-              <w:t>S-9.1.1.5 Draft</w:t>
-            </w:r>
-          </w:fldSimple>
+          <w:r>
+            <w:fldChar w:fldCharType="begin"/>
+          </w:r>
+          <w:r>
+            <w:instrText xml:space="preserve"> TITLE  \* MERGEFORMAT </w:instrText>
+          </w:r>
+          <w:r>
+            <w:fldChar w:fldCharType="separate"/>
+          </w:r>
+          <w:r>
+            <w:t>S-9.1.1.5 Draft</w:t>
+          </w:r>
+          <w:r>
+            <w:fldChar w:fldCharType="end"/>
+          </w:r>
           <w:r>
             <w:t xml:space="preserve"> </w:t>
           </w:r>
-          <w:fldSimple w:instr=" SUBJECT  \* MERGEFORMAT ">
-            <w:r>
-              <w:t>Next18 &amp; Next18-S Decoder Interface</w:t>
-            </w:r>
-          </w:fldSimple>
+          <w:r>
+            <w:fldChar w:fldCharType="begin"/>
+          </w:r>
+          <w:r>
+            <w:instrText xml:space="preserve"> SUBJECT  \* MERGEFORMAT </w:instrText>
+          </w:r>
+          <w:r>
+            <w:fldChar w:fldCharType="separate"/>
+          </w:r>
+          <w:r>
+            <w:t>Next18 &amp; Next18-S Decoder Interface</w:t>
+          </w:r>
+          <w:r>
+            <w:fldChar w:fldCharType="end"/>
+          </w:r>
         </w:p>
       </w:tc>
     </w:tr>
@@ -6881,7 +7004,7 @@
 </file>
 
 <file path=word/footer2.xml><?xml version="1.0" encoding="utf-8"?>
-<w:ftr xmlns:wpc="http://schemas.microsoft.com/office/word/2010/wordprocessingCanvas" xmlns:mc="http://schemas.openxmlformats.org/markup-compatibility/2006" xmlns:o="urn:schemas-microsoft-com:office:office" xmlns:r="http://schemas.openxmlformats.org/officeDocument/2006/relationships" xmlns:m="http://schemas.openxmlformats.org/officeDocument/2006/math" xmlns:v="urn:schemas-microsoft-com:vml" xmlns:wp14="http://schemas.microsoft.com/office/word/2010/wordprocessingDrawing" xmlns:wp="http://schemas.openxmlformats.org/drawingml/2006/wordprocessingDrawing" xmlns:w10="urn:schemas-microsoft-com:office:word" xmlns:w="http://schemas.openxmlformats.org/wordprocessingml/2006/main" xmlns:w14="http://schemas.microsoft.com/office/word/2010/wordml" xmlns:w15="http://schemas.microsoft.com/office/word/2012/wordml" xmlns:wpg="http://schemas.microsoft.com/office/word/2010/wordprocessingGroup" xmlns:wpi="http://schemas.microsoft.com/office/word/2010/wordprocessingInk" xmlns:wne="http://schemas.microsoft.com/office/word/2006/wordml" xmlns:wps="http://schemas.microsoft.com/office/word/2010/wordprocessingShape" mc:Ignorable="w14 w15 wp14">
+<w:ftr xmlns:wpc="http://schemas.microsoft.com/office/word/2010/wordprocessingCanvas" xmlns:mc="http://schemas.openxmlformats.org/markup-compatibility/2006" xmlns:o="urn:schemas-microsoft-com:office:office" xmlns:r="http://schemas.openxmlformats.org/officeDocument/2006/relationships" xmlns:m="http://schemas.openxmlformats.org/officeDocument/2006/math" xmlns:v="urn:schemas-microsoft-com:vml" xmlns:wp14="http://schemas.microsoft.com/office/word/2010/wordprocessingDrawing" xmlns:wp="http://schemas.openxmlformats.org/drawingml/2006/wordprocessingDrawing" xmlns:w10="urn:schemas-microsoft-com:office:word" xmlns:w="http://schemas.openxmlformats.org/wordprocessingml/2006/main" xmlns:w14="http://schemas.microsoft.com/office/word/2010/wordml" xmlns:wpg="http://schemas.microsoft.com/office/word/2010/wordprocessingGroup" xmlns:wpi="http://schemas.microsoft.com/office/word/2010/wordprocessingInk" xmlns:wne="http://schemas.microsoft.com/office/word/2006/wordml" xmlns:wps="http://schemas.microsoft.com/office/word/2010/wordprocessingShape" mc:Ignorable="w14 wp14">
   <w:p>
     <w:pPr>
       <w:spacing w:after="0"/>
@@ -6985,7 +7108,7 @@
         <w:rStyle w:val="PageNumber"/>
         <w:noProof/>
       </w:rPr>
-      <w:t>9</w:t>
+      <w:t>7</w:t>
     </w:r>
     <w:r>
       <w:rPr>
@@ -7080,7 +7203,7 @@
 </file>
 
 <file path=word/footer3.xml><?xml version="1.0" encoding="utf-8"?>
-<w:ftr xmlns:wpc="http://schemas.microsoft.com/office/word/2010/wordprocessingCanvas" xmlns:mc="http://schemas.openxmlformats.org/markup-compatibility/2006" xmlns:o="urn:schemas-microsoft-com:office:office" xmlns:r="http://schemas.openxmlformats.org/officeDocument/2006/relationships" xmlns:m="http://schemas.openxmlformats.org/officeDocument/2006/math" xmlns:v="urn:schemas-microsoft-com:vml" xmlns:wp14="http://schemas.microsoft.com/office/word/2010/wordprocessingDrawing" xmlns:wp="http://schemas.openxmlformats.org/drawingml/2006/wordprocessingDrawing" xmlns:w10="urn:schemas-microsoft-com:office:word" xmlns:w="http://schemas.openxmlformats.org/wordprocessingml/2006/main" xmlns:w14="http://schemas.microsoft.com/office/word/2010/wordml" xmlns:w15="http://schemas.microsoft.com/office/word/2012/wordml" xmlns:wpg="http://schemas.microsoft.com/office/word/2010/wordprocessingGroup" xmlns:wpi="http://schemas.microsoft.com/office/word/2010/wordprocessingInk" xmlns:wne="http://schemas.microsoft.com/office/word/2006/wordml" xmlns:wps="http://schemas.microsoft.com/office/word/2010/wordprocessingShape" mc:Ignorable="w14 w15 wp14">
+<w:ftr xmlns:wpc="http://schemas.microsoft.com/office/word/2010/wordprocessingCanvas" xmlns:mc="http://schemas.openxmlformats.org/markup-compatibility/2006" xmlns:o="urn:schemas-microsoft-com:office:office" xmlns:r="http://schemas.openxmlformats.org/officeDocument/2006/relationships" xmlns:m="http://schemas.openxmlformats.org/officeDocument/2006/math" xmlns:v="urn:schemas-microsoft-com:vml" xmlns:wp14="http://schemas.microsoft.com/office/word/2010/wordprocessingDrawing" xmlns:wp="http://schemas.openxmlformats.org/drawingml/2006/wordprocessingDrawing" xmlns:w10="urn:schemas-microsoft-com:office:word" xmlns:w="http://schemas.openxmlformats.org/wordprocessingml/2006/main" xmlns:w14="http://schemas.microsoft.com/office/word/2010/wordml" xmlns:wpg="http://schemas.microsoft.com/office/word/2010/wordprocessingGroup" xmlns:wpi="http://schemas.microsoft.com/office/word/2010/wordprocessingInk" xmlns:wne="http://schemas.microsoft.com/office/word/2006/wordml" xmlns:wps="http://schemas.microsoft.com/office/word/2010/wordprocessingShape" mc:Ignorable="w14 wp14">
   <w:p>
     <w:pPr>
       <w:spacing w:after="0"/>
@@ -7274,7 +7397,7 @@
 </file>
 
 <file path=word/footnotes.xml><?xml version="1.0" encoding="utf-8"?>
-<w:footnotes xmlns:wpc="http://schemas.microsoft.com/office/word/2010/wordprocessingCanvas" xmlns:mc="http://schemas.openxmlformats.org/markup-compatibility/2006" xmlns:o="urn:schemas-microsoft-com:office:office" xmlns:r="http://schemas.openxmlformats.org/officeDocument/2006/relationships" xmlns:m="http://schemas.openxmlformats.org/officeDocument/2006/math" xmlns:v="urn:schemas-microsoft-com:vml" xmlns:wp14="http://schemas.microsoft.com/office/word/2010/wordprocessingDrawing" xmlns:wp="http://schemas.openxmlformats.org/drawingml/2006/wordprocessingDrawing" xmlns:w10="urn:schemas-microsoft-com:office:word" xmlns:w="http://schemas.openxmlformats.org/wordprocessingml/2006/main" xmlns:w14="http://schemas.microsoft.com/office/word/2010/wordml" xmlns:w15="http://schemas.microsoft.com/office/word/2012/wordml" xmlns:wpg="http://schemas.microsoft.com/office/word/2010/wordprocessingGroup" xmlns:wpi="http://schemas.microsoft.com/office/word/2010/wordprocessingInk" xmlns:wne="http://schemas.microsoft.com/office/word/2006/wordml" xmlns:wps="http://schemas.microsoft.com/office/word/2010/wordprocessingShape" mc:Ignorable="w14 w15 wp14">
+<w:footnotes xmlns:wpc="http://schemas.microsoft.com/office/word/2010/wordprocessingCanvas" xmlns:mc="http://schemas.openxmlformats.org/markup-compatibility/2006" xmlns:o="urn:schemas-microsoft-com:office:office" xmlns:r="http://schemas.openxmlformats.org/officeDocument/2006/relationships" xmlns:m="http://schemas.openxmlformats.org/officeDocument/2006/math" xmlns:v="urn:schemas-microsoft-com:vml" xmlns:wp14="http://schemas.microsoft.com/office/word/2010/wordprocessingDrawing" xmlns:wp="http://schemas.openxmlformats.org/drawingml/2006/wordprocessingDrawing" xmlns:w10="urn:schemas-microsoft-com:office:word" xmlns:w="http://schemas.openxmlformats.org/wordprocessingml/2006/main" xmlns:w14="http://schemas.microsoft.com/office/word/2010/wordml" xmlns:wpg="http://schemas.microsoft.com/office/word/2010/wordprocessingGroup" xmlns:wpi="http://schemas.microsoft.com/office/word/2010/wordprocessingInk" xmlns:wne="http://schemas.microsoft.com/office/word/2006/wordml" xmlns:wps="http://schemas.microsoft.com/office/word/2010/wordprocessingShape" mc:Ignorable="w14 wp14">
   <w:footnote w:type="separator" w:id="-1">
     <w:p>
       <w:r>
@@ -7293,7 +7416,7 @@
 </file>
 
 <file path=word/header1.xml><?xml version="1.0" encoding="utf-8"?>
-<w:hdr xmlns:wpc="http://schemas.microsoft.com/office/word/2010/wordprocessingCanvas" xmlns:mc="http://schemas.openxmlformats.org/markup-compatibility/2006" xmlns:o="urn:schemas-microsoft-com:office:office" xmlns:r="http://schemas.openxmlformats.org/officeDocument/2006/relationships" xmlns:m="http://schemas.openxmlformats.org/officeDocument/2006/math" xmlns:v="urn:schemas-microsoft-com:vml" xmlns:wp14="http://schemas.microsoft.com/office/word/2010/wordprocessingDrawing" xmlns:wp="http://schemas.openxmlformats.org/drawingml/2006/wordprocessingDrawing" xmlns:w10="urn:schemas-microsoft-com:office:word" xmlns:w="http://schemas.openxmlformats.org/wordprocessingml/2006/main" xmlns:w14="http://schemas.microsoft.com/office/word/2010/wordml" xmlns:w15="http://schemas.microsoft.com/office/word/2012/wordml" xmlns:wpg="http://schemas.microsoft.com/office/word/2010/wordprocessingGroup" xmlns:wpi="http://schemas.microsoft.com/office/word/2010/wordprocessingInk" xmlns:wne="http://schemas.microsoft.com/office/word/2006/wordml" xmlns:wps="http://schemas.microsoft.com/office/word/2010/wordprocessingShape" mc:Ignorable="w14 w15 wp14">
+<w:hdr xmlns:wpc="http://schemas.microsoft.com/office/word/2010/wordprocessingCanvas" xmlns:mc="http://schemas.openxmlformats.org/markup-compatibility/2006" xmlns:o="urn:schemas-microsoft-com:office:office" xmlns:r="http://schemas.openxmlformats.org/officeDocument/2006/relationships" xmlns:m="http://schemas.openxmlformats.org/officeDocument/2006/math" xmlns:v="urn:schemas-microsoft-com:vml" xmlns:wp14="http://schemas.microsoft.com/office/word/2010/wordprocessingDrawing" xmlns:wp="http://schemas.openxmlformats.org/drawingml/2006/wordprocessingDrawing" xmlns:w10="urn:schemas-microsoft-com:office:word" xmlns:w="http://schemas.openxmlformats.org/wordprocessingml/2006/main" xmlns:w14="http://schemas.microsoft.com/office/word/2010/wordml" xmlns:wpg="http://schemas.microsoft.com/office/word/2010/wordprocessingGroup" xmlns:wpi="http://schemas.microsoft.com/office/word/2010/wordprocessingInk" xmlns:wne="http://schemas.microsoft.com/office/word/2006/wordml" xmlns:wps="http://schemas.microsoft.com/office/word/2010/wordprocessingShape" mc:Ignorable="w14 wp14">
   <w:tbl>
     <w:tblPr>
       <w:tblW w:w="5016" w:type="pct"/>
@@ -8040,7 +8163,7 @@
 </file>
 
 <file path=word/header2.xml><?xml version="1.0" encoding="utf-8"?>
-<w:hdr xmlns:wpc="http://schemas.microsoft.com/office/word/2010/wordprocessingCanvas" xmlns:mc="http://schemas.openxmlformats.org/markup-compatibility/2006" xmlns:o="urn:schemas-microsoft-com:office:office" xmlns:r="http://schemas.openxmlformats.org/officeDocument/2006/relationships" xmlns:m="http://schemas.openxmlformats.org/officeDocument/2006/math" xmlns:v="urn:schemas-microsoft-com:vml" xmlns:wp14="http://schemas.microsoft.com/office/word/2010/wordprocessingDrawing" xmlns:wp="http://schemas.openxmlformats.org/drawingml/2006/wordprocessingDrawing" xmlns:w10="urn:schemas-microsoft-com:office:word" xmlns:w="http://schemas.openxmlformats.org/wordprocessingml/2006/main" xmlns:w14="http://schemas.microsoft.com/office/word/2010/wordml" xmlns:w15="http://schemas.microsoft.com/office/word/2012/wordml" xmlns:wpg="http://schemas.microsoft.com/office/word/2010/wordprocessingGroup" xmlns:wpi="http://schemas.microsoft.com/office/word/2010/wordprocessingInk" xmlns:wne="http://schemas.microsoft.com/office/word/2006/wordml" xmlns:wps="http://schemas.microsoft.com/office/word/2010/wordprocessingShape" mc:Ignorable="w14 w15 wp14">
+<w:hdr xmlns:wpc="http://schemas.microsoft.com/office/word/2010/wordprocessingCanvas" xmlns:mc="http://schemas.openxmlformats.org/markup-compatibility/2006" xmlns:o="urn:schemas-microsoft-com:office:office" xmlns:r="http://schemas.openxmlformats.org/officeDocument/2006/relationships" xmlns:m="http://schemas.openxmlformats.org/officeDocument/2006/math" xmlns:v="urn:schemas-microsoft-com:vml" xmlns:wp14="http://schemas.microsoft.com/office/word/2010/wordprocessingDrawing" xmlns:wp="http://schemas.openxmlformats.org/drawingml/2006/wordprocessingDrawing" xmlns:w10="urn:schemas-microsoft-com:office:word" xmlns:w="http://schemas.openxmlformats.org/wordprocessingml/2006/main" xmlns:w14="http://schemas.microsoft.com/office/word/2010/wordml" xmlns:wpg="http://schemas.microsoft.com/office/word/2010/wordprocessingGroup" xmlns:wpi="http://schemas.microsoft.com/office/word/2010/wordprocessingInk" xmlns:wne="http://schemas.microsoft.com/office/word/2006/wordml" xmlns:wps="http://schemas.microsoft.com/office/word/2010/wordprocessingShape" mc:Ignorable="w14 wp14">
   <w:p>
     <w:pPr>
       <w:pStyle w:val="Header"/>
@@ -8050,8 +8173,8 @@
 </file>
 
 <file path=word/numbering.xml><?xml version="1.0" encoding="utf-8"?>
-<w:numbering xmlns:wpc="http://schemas.microsoft.com/office/word/2010/wordprocessingCanvas" xmlns:mc="http://schemas.openxmlformats.org/markup-compatibility/2006" xmlns:o="urn:schemas-microsoft-com:office:office" xmlns:r="http://schemas.openxmlformats.org/officeDocument/2006/relationships" xmlns:m="http://schemas.openxmlformats.org/officeDocument/2006/math" xmlns:v="urn:schemas-microsoft-com:vml" xmlns:wp14="http://schemas.microsoft.com/office/word/2010/wordprocessingDrawing" xmlns:wp="http://schemas.openxmlformats.org/drawingml/2006/wordprocessingDrawing" xmlns:w10="urn:schemas-microsoft-com:office:word" xmlns:w="http://schemas.openxmlformats.org/wordprocessingml/2006/main" xmlns:w14="http://schemas.microsoft.com/office/word/2010/wordml" xmlns:w15="http://schemas.microsoft.com/office/word/2012/wordml" xmlns:wpg="http://schemas.microsoft.com/office/word/2010/wordprocessingGroup" xmlns:wpi="http://schemas.microsoft.com/office/word/2010/wordprocessingInk" xmlns:wne="http://schemas.microsoft.com/office/word/2006/wordml" xmlns:wps="http://schemas.microsoft.com/office/word/2010/wordprocessingShape" mc:Ignorable="w14 w15 wp14">
-  <w:abstractNum w:abstractNumId="0" w15:restartNumberingAfterBreak="0">
+<w:numbering xmlns:wpc="http://schemas.microsoft.com/office/word/2010/wordprocessingCanvas" xmlns:mc="http://schemas.openxmlformats.org/markup-compatibility/2006" xmlns:o="urn:schemas-microsoft-com:office:office" xmlns:r="http://schemas.openxmlformats.org/officeDocument/2006/relationships" xmlns:m="http://schemas.openxmlformats.org/officeDocument/2006/math" xmlns:v="urn:schemas-microsoft-com:vml" xmlns:wp14="http://schemas.microsoft.com/office/word/2010/wordprocessingDrawing" xmlns:wp="http://schemas.openxmlformats.org/drawingml/2006/wordprocessingDrawing" xmlns:w10="urn:schemas-microsoft-com:office:word" xmlns:w="http://schemas.openxmlformats.org/wordprocessingml/2006/main" xmlns:w14="http://schemas.microsoft.com/office/word/2010/wordml" xmlns:wpg="http://schemas.microsoft.com/office/word/2010/wordprocessingGroup" xmlns:wpi="http://schemas.microsoft.com/office/word/2010/wordprocessingInk" xmlns:wne="http://schemas.microsoft.com/office/word/2006/wordml" xmlns:wps="http://schemas.microsoft.com/office/word/2010/wordprocessingShape" mc:Ignorable="w14 wp14">
+  <w:abstractNum w:abstractNumId="0">
     <w:nsid w:val="FFFFFF7C"/>
     <w:multiLevelType w:val="singleLevel"/>
     <w:tmpl w:val="4F2A88DE"/>
@@ -8069,7 +8192,7 @@
       </w:pPr>
     </w:lvl>
   </w:abstractNum>
-  <w:abstractNum w:abstractNumId="1" w15:restartNumberingAfterBreak="0">
+  <w:abstractNum w:abstractNumId="1">
     <w:nsid w:val="FFFFFF7D"/>
     <w:multiLevelType w:val="singleLevel"/>
     <w:tmpl w:val="C192836E"/>
@@ -8087,7 +8210,7 @@
       </w:pPr>
     </w:lvl>
   </w:abstractNum>
-  <w:abstractNum w:abstractNumId="2" w15:restartNumberingAfterBreak="0">
+  <w:abstractNum w:abstractNumId="2">
     <w:nsid w:val="FFFFFF7E"/>
     <w:multiLevelType w:val="singleLevel"/>
     <w:tmpl w:val="E9C85B04"/>
@@ -8105,7 +8228,7 @@
       </w:pPr>
     </w:lvl>
   </w:abstractNum>
-  <w:abstractNum w:abstractNumId="3" w15:restartNumberingAfterBreak="0">
+  <w:abstractNum w:abstractNumId="3">
     <w:nsid w:val="FFFFFF7F"/>
     <w:multiLevelType w:val="singleLevel"/>
     <w:tmpl w:val="182220A6"/>
@@ -8123,7 +8246,7 @@
       </w:pPr>
     </w:lvl>
   </w:abstractNum>
-  <w:abstractNum w:abstractNumId="4" w15:restartNumberingAfterBreak="0">
+  <w:abstractNum w:abstractNumId="4">
     <w:nsid w:val="FFFFFF80"/>
     <w:multiLevelType w:val="singleLevel"/>
     <w:tmpl w:val="61382E62"/>
@@ -8144,7 +8267,7 @@
       </w:rPr>
     </w:lvl>
   </w:abstractNum>
-  <w:abstractNum w:abstractNumId="5" w15:restartNumberingAfterBreak="0">
+  <w:abstractNum w:abstractNumId="5">
     <w:nsid w:val="FFFFFF81"/>
     <w:multiLevelType w:val="singleLevel"/>
     <w:tmpl w:val="2D36FE90"/>
@@ -8165,7 +8288,7 @@
       </w:rPr>
     </w:lvl>
   </w:abstractNum>
-  <w:abstractNum w:abstractNumId="6" w15:restartNumberingAfterBreak="0">
+  <w:abstractNum w:abstractNumId="6">
     <w:nsid w:val="FFFFFF82"/>
     <w:multiLevelType w:val="singleLevel"/>
     <w:tmpl w:val="61BE54E4"/>
@@ -8186,7 +8309,7 @@
       </w:rPr>
     </w:lvl>
   </w:abstractNum>
-  <w:abstractNum w:abstractNumId="7" w15:restartNumberingAfterBreak="0">
+  <w:abstractNum w:abstractNumId="7">
     <w:nsid w:val="FFFFFF83"/>
     <w:multiLevelType w:val="singleLevel"/>
     <w:tmpl w:val="DF2EA586"/>
@@ -8207,7 +8330,7 @@
       </w:rPr>
     </w:lvl>
   </w:abstractNum>
-  <w:abstractNum w:abstractNumId="8" w15:restartNumberingAfterBreak="0">
+  <w:abstractNum w:abstractNumId="8">
     <w:nsid w:val="FFFFFF88"/>
     <w:multiLevelType w:val="singleLevel"/>
     <w:tmpl w:val="B85ACB6C"/>
@@ -8225,7 +8348,7 @@
       </w:pPr>
     </w:lvl>
   </w:abstractNum>
-  <w:abstractNum w:abstractNumId="9" w15:restartNumberingAfterBreak="0">
+  <w:abstractNum w:abstractNumId="9">
     <w:nsid w:val="FFFFFF89"/>
     <w:multiLevelType w:val="singleLevel"/>
     <w:tmpl w:val="CBE469C4"/>
@@ -8246,7 +8369,7 @@
       </w:rPr>
     </w:lvl>
   </w:abstractNum>
-  <w:abstractNum w:abstractNumId="10" w15:restartNumberingAfterBreak="0">
+  <w:abstractNum w:abstractNumId="10">
     <w:nsid w:val="FFFFFFFE"/>
     <w:multiLevelType w:val="singleLevel"/>
     <w:tmpl w:val="FFFFFFFF"/>
@@ -8256,7 +8379,7 @@
       <w:lvlJc w:val="left"/>
     </w:lvl>
   </w:abstractNum>
-  <w:abstractNum w:abstractNumId="11" w15:restartNumberingAfterBreak="0">
+  <w:abstractNum w:abstractNumId="11">
     <w:nsid w:val="042112FB"/>
     <w:multiLevelType w:val="hybridMultilevel"/>
     <w:tmpl w:val="D2BAC7AE"/>
@@ -8369,7 +8492,7 @@
       </w:rPr>
     </w:lvl>
   </w:abstractNum>
-  <w:abstractNum w:abstractNumId="12" w15:restartNumberingAfterBreak="0">
+  <w:abstractNum w:abstractNumId="12">
     <w:nsid w:val="1AC05FBF"/>
     <w:multiLevelType w:val="singleLevel"/>
     <w:tmpl w:val="DA884720"/>
@@ -8391,7 +8514,7 @@
       </w:rPr>
     </w:lvl>
   </w:abstractNum>
-  <w:abstractNum w:abstractNumId="13" w15:restartNumberingAfterBreak="0">
+  <w:abstractNum w:abstractNumId="13">
     <w:nsid w:val="2DB82509"/>
     <w:multiLevelType w:val="singleLevel"/>
     <w:tmpl w:val="04090001"/>
@@ -8411,7 +8534,7 @@
       </w:rPr>
     </w:lvl>
   </w:abstractNum>
-  <w:abstractNum w:abstractNumId="14" w15:restartNumberingAfterBreak="0">
+  <w:abstractNum w:abstractNumId="14">
     <w:nsid w:val="40D607EC"/>
     <w:multiLevelType w:val="singleLevel"/>
     <w:tmpl w:val="40E273BC"/>
@@ -8426,7 +8549,7 @@
       </w:pPr>
     </w:lvl>
   </w:abstractNum>
-  <w:abstractNum w:abstractNumId="15" w15:restartNumberingAfterBreak="0">
+  <w:abstractNum w:abstractNumId="15">
     <w:nsid w:val="41C97C0B"/>
     <w:multiLevelType w:val="hybridMultilevel"/>
     <w:tmpl w:val="08063B74"/>
@@ -8512,7 +8635,7 @@
       </w:pPr>
     </w:lvl>
   </w:abstractNum>
-  <w:abstractNum w:abstractNumId="16" w15:restartNumberingAfterBreak="0">
+  <w:abstractNum w:abstractNumId="16">
     <w:nsid w:val="43D053D2"/>
     <w:multiLevelType w:val="hybridMultilevel"/>
     <w:tmpl w:val="A872CB4A"/>
@@ -8598,7 +8721,7 @@
       </w:pPr>
     </w:lvl>
   </w:abstractNum>
-  <w:abstractNum w:abstractNumId="17" w15:restartNumberingAfterBreak="0">
+  <w:abstractNum w:abstractNumId="17">
     <w:nsid w:val="46520B59"/>
     <w:multiLevelType w:val="singleLevel"/>
     <w:tmpl w:val="0409000F"/>
@@ -8618,7 +8741,7 @@
       </w:rPr>
     </w:lvl>
   </w:abstractNum>
-  <w:abstractNum w:abstractNumId="18" w15:restartNumberingAfterBreak="0">
+  <w:abstractNum w:abstractNumId="18">
     <w:nsid w:val="474E3515"/>
     <w:multiLevelType w:val="hybridMultilevel"/>
     <w:tmpl w:val="C8666D02"/>
@@ -8731,7 +8854,7 @@
       </w:rPr>
     </w:lvl>
   </w:abstractNum>
-  <w:abstractNum w:abstractNumId="19" w15:restartNumberingAfterBreak="0">
+  <w:abstractNum w:abstractNumId="19">
     <w:nsid w:val="510906A6"/>
     <w:multiLevelType w:val="singleLevel"/>
     <w:tmpl w:val="04090001"/>
@@ -8751,7 +8874,7 @@
       </w:rPr>
     </w:lvl>
   </w:abstractNum>
-  <w:abstractNum w:abstractNumId="20" w15:restartNumberingAfterBreak="0">
+  <w:abstractNum w:abstractNumId="20">
     <w:nsid w:val="5808725E"/>
     <w:multiLevelType w:val="hybridMultilevel"/>
     <w:tmpl w:val="C534D018"/>
@@ -8864,7 +8987,7 @@
       </w:rPr>
     </w:lvl>
   </w:abstractNum>
-  <w:abstractNum w:abstractNumId="21" w15:restartNumberingAfterBreak="0">
+  <w:abstractNum w:abstractNumId="21">
     <w:nsid w:val="64FE2F4B"/>
     <w:multiLevelType w:val="multilevel"/>
     <w:tmpl w:val="3238173C"/>
@@ -9013,7 +9136,7 @@
       </w:rPr>
     </w:lvl>
   </w:abstractNum>
-  <w:abstractNum w:abstractNumId="22" w15:restartNumberingAfterBreak="0">
+  <w:abstractNum w:abstractNumId="22">
     <w:nsid w:val="68D049E6"/>
     <w:multiLevelType w:val="multilevel"/>
     <w:tmpl w:val="04090025"/>
@@ -9108,7 +9231,7 @@
       </w:pPr>
     </w:lvl>
   </w:abstractNum>
-  <w:abstractNum w:abstractNumId="23" w15:restartNumberingAfterBreak="0">
+  <w:abstractNum w:abstractNumId="23">
     <w:nsid w:val="77362CC9"/>
     <w:multiLevelType w:val="hybridMultilevel"/>
     <w:tmpl w:val="8DD25866"/>
@@ -9221,7 +9344,7 @@
       </w:rPr>
     </w:lvl>
   </w:abstractNum>
-  <w:abstractNum w:abstractNumId="24" w15:restartNumberingAfterBreak="0">
+  <w:abstractNum w:abstractNumId="24">
     <w:nsid w:val="7D6E41E9"/>
     <w:multiLevelType w:val="singleLevel"/>
     <w:tmpl w:val="B03A3A72"/>
@@ -9335,7 +9458,7 @@
 </file>
 
 <file path=word/styles.xml><?xml version="1.0" encoding="utf-8"?>
-<w:styles xmlns:mc="http://schemas.openxmlformats.org/markup-compatibility/2006" xmlns:r="http://schemas.openxmlformats.org/officeDocument/2006/relationships" xmlns:w="http://schemas.openxmlformats.org/wordprocessingml/2006/main" xmlns:w14="http://schemas.microsoft.com/office/word/2010/wordml" xmlns:w15="http://schemas.microsoft.com/office/word/2012/wordml" mc:Ignorable="w14 w15">
+<w:styles xmlns:mc="http://schemas.openxmlformats.org/markup-compatibility/2006" xmlns:r="http://schemas.openxmlformats.org/officeDocument/2006/relationships" xmlns:w="http://schemas.openxmlformats.org/wordprocessingml/2006/main" xmlns:w14="http://schemas.microsoft.com/office/word/2010/wordml" mc:Ignorable="w14">
   <w:docDefaults>
     <w:rPrDefault>
       <w:rPr>
@@ -9345,368 +9468,143 @@
     </w:rPrDefault>
     <w:pPrDefault/>
   </w:docDefaults>
-  <w:latentStyles w:defLockedState="0" w:defUIPriority="0" w:defSemiHidden="0" w:defUnhideWhenUsed="0" w:defQFormat="0" w:count="371">
-    <w:lsdException w:name="Normal" w:qFormat="1"/>
-    <w:lsdException w:name="heading 1" w:qFormat="1"/>
-    <w:lsdException w:name="heading 2" w:qFormat="1"/>
-    <w:lsdException w:name="heading 3" w:qFormat="1"/>
-    <w:lsdException w:name="heading 4" w:qFormat="1"/>
-    <w:lsdException w:name="heading 5" w:qFormat="1"/>
-    <w:lsdException w:name="heading 6" w:semiHidden="1" w:unhideWhenUsed="1" w:qFormat="1"/>
-    <w:lsdException w:name="heading 7" w:qFormat="1"/>
-    <w:lsdException w:name="heading 8" w:qFormat="1"/>
-    <w:lsdException w:name="heading 9" w:qFormat="1"/>
-    <w:lsdException w:name="index 3" w:semiHidden="1" w:unhideWhenUsed="1"/>
-    <w:lsdException w:name="index 4" w:semiHidden="1" w:unhideWhenUsed="1"/>
-    <w:lsdException w:name="index 5" w:semiHidden="1" w:unhideWhenUsed="1"/>
-    <w:lsdException w:name="index 6" w:semiHidden="1" w:unhideWhenUsed="1"/>
-    <w:lsdException w:name="index 7" w:semiHidden="1" w:unhideWhenUsed="1"/>
-    <w:lsdException w:name="index 8" w:semiHidden="1" w:unhideWhenUsed="1"/>
-    <w:lsdException w:name="index 9" w:semiHidden="1" w:unhideWhenUsed="1"/>
-    <w:lsdException w:name="toc 1" w:semiHidden="1" w:unhideWhenUsed="1"/>
-    <w:lsdException w:name="toc 2" w:semiHidden="1" w:unhideWhenUsed="1"/>
-    <w:lsdException w:name="toc 3" w:semiHidden="1" w:unhideWhenUsed="1"/>
-    <w:lsdException w:name="toc 4" w:semiHidden="1" w:unhideWhenUsed="1"/>
-    <w:lsdException w:name="toc 5" w:semiHidden="1" w:unhideWhenUsed="1"/>
-    <w:lsdException w:name="toc 6" w:semiHidden="1" w:unhideWhenUsed="1"/>
-    <w:lsdException w:name="toc 7" w:semiHidden="1" w:unhideWhenUsed="1"/>
-    <w:lsdException w:name="toc 8" w:semiHidden="1" w:unhideWhenUsed="1"/>
-    <w:lsdException w:name="toc 9" w:semiHidden="1" w:unhideWhenUsed="1"/>
-    <w:lsdException w:name="Normal Indent" w:semiHidden="1" w:unhideWhenUsed="1"/>
-    <w:lsdException w:name="footnote text" w:semiHidden="1" w:unhideWhenUsed="1"/>
-    <w:lsdException w:name="annotation text" w:semiHidden="1" w:unhideWhenUsed="1"/>
-    <w:lsdException w:name="header" w:semiHidden="1" w:unhideWhenUsed="1"/>
-    <w:lsdException w:name="footer" w:semiHidden="1" w:unhideWhenUsed="1"/>
-    <w:lsdException w:name="index heading" w:semiHidden="1" w:unhideWhenUsed="1"/>
-    <w:lsdException w:name="caption" w:semiHidden="1" w:unhideWhenUsed="1" w:qFormat="1"/>
-    <w:lsdException w:name="table of figures" w:semiHidden="1" w:unhideWhenUsed="1"/>
-    <w:lsdException w:name="envelope address" w:semiHidden="1" w:unhideWhenUsed="1"/>
-    <w:lsdException w:name="envelope return" w:semiHidden="1" w:unhideWhenUsed="1"/>
-    <w:lsdException w:name="footnote reference" w:semiHidden="1" w:unhideWhenUsed="1"/>
-    <w:lsdException w:name="annotation reference" w:semiHidden="1" w:unhideWhenUsed="1"/>
-    <w:lsdException w:name="line number" w:semiHidden="1" w:unhideWhenUsed="1"/>
-    <w:lsdException w:name="page number" w:semiHidden="1" w:unhideWhenUsed="1"/>
-    <w:lsdException w:name="endnote reference" w:semiHidden="1" w:unhideWhenUsed="1"/>
-    <w:lsdException w:name="endnote text" w:semiHidden="1" w:unhideWhenUsed="1"/>
-    <w:lsdException w:name="table of authorities" w:semiHidden="1" w:unhideWhenUsed="1"/>
-    <w:lsdException w:name="macro" w:semiHidden="1" w:unhideWhenUsed="1"/>
-    <w:lsdException w:name="toa heading" w:semiHidden="1" w:unhideWhenUsed="1"/>
-    <w:lsdException w:name="List" w:semiHidden="1" w:unhideWhenUsed="1"/>
-    <w:lsdException w:name="List Bullet" w:semiHidden="1" w:unhideWhenUsed="1"/>
-    <w:lsdException w:name="List Number" w:semiHidden="1" w:unhideWhenUsed="1"/>
-    <w:lsdException w:name="List 2" w:semiHidden="1" w:unhideWhenUsed="1"/>
-    <w:lsdException w:name="List 3" w:semiHidden="1" w:unhideWhenUsed="1"/>
-    <w:lsdException w:name="List 4" w:semiHidden="1" w:unhideWhenUsed="1"/>
-    <w:lsdException w:name="List 5" w:semiHidden="1" w:unhideWhenUsed="1"/>
-    <w:lsdException w:name="List Bullet 3" w:semiHidden="1" w:unhideWhenUsed="1"/>
-    <w:lsdException w:name="List Bullet 4" w:semiHidden="1" w:unhideWhenUsed="1"/>
-    <w:lsdException w:name="List Number 3" w:semiHidden="1" w:unhideWhenUsed="1"/>
-    <w:lsdException w:name="List Number 4" w:semiHidden="1" w:unhideWhenUsed="1"/>
-    <w:lsdException w:name="List Number 5" w:semiHidden="1" w:unhideWhenUsed="1"/>
-    <w:lsdException w:name="Title" w:qFormat="1"/>
-    <w:lsdException w:name="Closing" w:semiHidden="1" w:unhideWhenUsed="1"/>
-    <w:lsdException w:name="Signature" w:semiHidden="1" w:unhideWhenUsed="1"/>
-    <w:lsdException w:name="Default Paragraph Font" w:semiHidden="1" w:unhideWhenUsed="1"/>
-    <w:lsdException w:name="Body Text" w:semiHidden="1" w:unhideWhenUsed="1"/>
-    <w:lsdException w:name="Body Text Indent" w:semiHidden="1" w:unhideWhenUsed="1"/>
-    <w:lsdException w:name="List Continue" w:semiHidden="1" w:unhideWhenUsed="1"/>
-    <w:lsdException w:name="List Continue 2" w:semiHidden="1" w:unhideWhenUsed="1"/>
-    <w:lsdException w:name="List Continue 3" w:semiHidden="1" w:unhideWhenUsed="1"/>
-    <w:lsdException w:name="List Continue 4" w:semiHidden="1" w:unhideWhenUsed="1"/>
-    <w:lsdException w:name="List Continue 5" w:semiHidden="1" w:unhideWhenUsed="1"/>
-    <w:lsdException w:name="Message Header" w:semiHidden="1" w:unhideWhenUsed="1"/>
-    <w:lsdException w:name="Subtitle" w:qFormat="1"/>
-    <w:lsdException w:name="Salutation" w:semiHidden="1" w:unhideWhenUsed="1"/>
-    <w:lsdException w:name="Date" w:semiHidden="1" w:unhideWhenUsed="1"/>
-    <w:lsdException w:name="Body Text First Indent" w:semiHidden="1" w:unhideWhenUsed="1"/>
-    <w:lsdException w:name="Body Text First Indent 2" w:semiHidden="1" w:unhideWhenUsed="1"/>
-    <w:lsdException w:name="Body Text Indent 3" w:semiHidden="1" w:unhideWhenUsed="1"/>
-    <w:lsdException w:name="Block Text" w:semiHidden="1" w:unhideWhenUsed="1"/>
-    <w:lsdException w:name="Hyperlink" w:semiHidden="1" w:unhideWhenUsed="1"/>
-    <w:lsdException w:name="FollowedHyperlink" w:semiHidden="1" w:unhideWhenUsed="1"/>
-    <w:lsdException w:name="Strong" w:qFormat="1"/>
-    <w:lsdException w:name="Emphasis" w:qFormat="1"/>
-    <w:lsdException w:name="Document Map" w:semiHidden="1" w:unhideWhenUsed="1"/>
-    <w:lsdException w:name="Plain Text" w:semiHidden="1" w:unhideWhenUsed="1"/>
-    <w:lsdException w:name="E-mail Signature" w:semiHidden="1" w:unhideWhenUsed="1"/>
-    <w:lsdException w:name="HTML Top of Form" w:semiHidden="1" w:unhideWhenUsed="1"/>
-    <w:lsdException w:name="HTML Bottom of Form" w:semiHidden="1" w:unhideWhenUsed="1"/>
-    <w:lsdException w:name="Normal (Web)" w:semiHidden="1" w:unhideWhenUsed="1"/>
-    <w:lsdException w:name="HTML Acronym" w:semiHidden="1" w:unhideWhenUsed="1"/>
-    <w:lsdException w:name="HTML Address" w:semiHidden="1" w:unhideWhenUsed="1"/>
-    <w:lsdException w:name="HTML Cite" w:semiHidden="1" w:unhideWhenUsed="1"/>
-    <w:lsdException w:name="HTML Code" w:semiHidden="1" w:unhideWhenUsed="1"/>
-    <w:lsdException w:name="HTML Definition" w:semiHidden="1" w:unhideWhenUsed="1"/>
-    <w:lsdException w:name="HTML Keyboard" w:semiHidden="1" w:unhideWhenUsed="1"/>
-    <w:lsdException w:name="HTML Preformatted" w:semiHidden="1" w:unhideWhenUsed="1"/>
-    <w:lsdException w:name="HTML Sample" w:semiHidden="1" w:unhideWhenUsed="1"/>
-    <w:lsdException w:name="HTML Typewriter" w:semiHidden="1" w:unhideWhenUsed="1"/>
-    <w:lsdException w:name="HTML Variable" w:semiHidden="1" w:unhideWhenUsed="1"/>
-    <w:lsdException w:name="Normal Table" w:semiHidden="1" w:unhideWhenUsed="1"/>
-    <w:lsdException w:name="annotation subject" w:semiHidden="1" w:unhideWhenUsed="1"/>
-    <w:lsdException w:name="No List" w:semiHidden="1" w:unhideWhenUsed="1"/>
-    <w:lsdException w:name="Outline List 1" w:semiHidden="1" w:unhideWhenUsed="1"/>
-    <w:lsdException w:name="Outline List 2" w:semiHidden="1" w:unhideWhenUsed="1"/>
-    <w:lsdException w:name="Outline List 3" w:semiHidden="1" w:unhideWhenUsed="1"/>
-    <w:lsdException w:name="Table Simple 1" w:semiHidden="1" w:unhideWhenUsed="1"/>
-    <w:lsdException w:name="Table Simple 2" w:semiHidden="1" w:unhideWhenUsed="1"/>
-    <w:lsdException w:name="Table Simple 3" w:semiHidden="1" w:unhideWhenUsed="1"/>
-    <w:lsdException w:name="Table Classic 1" w:semiHidden="1" w:unhideWhenUsed="1"/>
-    <w:lsdException w:name="Table Classic 2" w:semiHidden="1" w:unhideWhenUsed="1"/>
-    <w:lsdException w:name="Table Classic 3" w:semiHidden="1" w:unhideWhenUsed="1"/>
-    <w:lsdException w:name="Table Classic 4" w:semiHidden="1" w:unhideWhenUsed="1"/>
-    <w:lsdException w:name="Table Colorful 1" w:semiHidden="1" w:unhideWhenUsed="1"/>
-    <w:lsdException w:name="Table Colorful 2" w:semiHidden="1" w:unhideWhenUsed="1"/>
-    <w:lsdException w:name="Table Colorful 3" w:semiHidden="1" w:unhideWhenUsed="1"/>
-    <w:lsdException w:name="Table Columns 1" w:semiHidden="1" w:unhideWhenUsed="1"/>
-    <w:lsdException w:name="Table Columns 2" w:semiHidden="1" w:unhideWhenUsed="1"/>
-    <w:lsdException w:name="Table Columns 3" w:semiHidden="1" w:unhideWhenUsed="1"/>
-    <w:lsdException w:name="Table Columns 4" w:semiHidden="1" w:unhideWhenUsed="1"/>
-    <w:lsdException w:name="Table Columns 5" w:semiHidden="1" w:unhideWhenUsed="1"/>
-    <w:lsdException w:name="Table Grid 1" w:semiHidden="1" w:unhideWhenUsed="1"/>
-    <w:lsdException w:name="Table Grid 2" w:semiHidden="1" w:unhideWhenUsed="1"/>
-    <w:lsdException w:name="Table Grid 3" w:semiHidden="1" w:unhideWhenUsed="1"/>
-    <w:lsdException w:name="Table Grid 4" w:semiHidden="1" w:unhideWhenUsed="1"/>
-    <w:lsdException w:name="Table Grid 5" w:semiHidden="1" w:unhideWhenUsed="1"/>
-    <w:lsdException w:name="Table Grid 6" w:semiHidden="1" w:unhideWhenUsed="1"/>
-    <w:lsdException w:name="Table Grid 7" w:semiHidden="1" w:unhideWhenUsed="1"/>
-    <w:lsdException w:name="Table Grid 8" w:semiHidden="1" w:unhideWhenUsed="1"/>
-    <w:lsdException w:name="Table List 1" w:semiHidden="1" w:unhideWhenUsed="1"/>
-    <w:lsdException w:name="Table List 2" w:semiHidden="1" w:unhideWhenUsed="1"/>
-    <w:lsdException w:name="Table List 3" w:semiHidden="1" w:unhideWhenUsed="1"/>
-    <w:lsdException w:name="Table List 4" w:semiHidden="1" w:unhideWhenUsed="1"/>
-    <w:lsdException w:name="Table List 5" w:semiHidden="1" w:unhideWhenUsed="1"/>
-    <w:lsdException w:name="Table List 6" w:semiHidden="1" w:unhideWhenUsed="1"/>
-    <w:lsdException w:name="Table List 7" w:semiHidden="1" w:unhideWhenUsed="1"/>
-    <w:lsdException w:name="Table List 8" w:semiHidden="1" w:unhideWhenUsed="1"/>
-    <w:lsdException w:name="Table 3D effects 1" w:semiHidden="1" w:unhideWhenUsed="1"/>
-    <w:lsdException w:name="Table 3D effects 2" w:semiHidden="1" w:unhideWhenUsed="1"/>
-    <w:lsdException w:name="Table 3D effects 3" w:semiHidden="1" w:unhideWhenUsed="1"/>
-    <w:lsdException w:name="Table Contemporary" w:semiHidden="1" w:unhideWhenUsed="1"/>
-    <w:lsdException w:name="Table Elegant" w:semiHidden="1" w:unhideWhenUsed="1"/>
-    <w:lsdException w:name="Table Professional" w:semiHidden="1" w:unhideWhenUsed="1"/>
-    <w:lsdException w:name="Table Subtle 1" w:semiHidden="1" w:unhideWhenUsed="1"/>
-    <w:lsdException w:name="Table Subtle 2" w:semiHidden="1" w:unhideWhenUsed="1"/>
-    <w:lsdException w:name="Table Web 1" w:semiHidden="1" w:unhideWhenUsed="1"/>
-    <w:lsdException w:name="Table Web 2" w:semiHidden="1" w:unhideWhenUsed="1"/>
-    <w:lsdException w:name="Table Web 3" w:semiHidden="1" w:unhideWhenUsed="1"/>
-    <w:lsdException w:name="Balloon Text" w:semiHidden="1" w:unhideWhenUsed="1"/>
-    <w:lsdException w:name="Table Theme" w:semiHidden="1" w:unhideWhenUsed="1"/>
-    <w:lsdException w:name="Placeholder Text" w:semiHidden="1" w:uiPriority="99"/>
-    <w:lsdException w:name="No Spacing" w:uiPriority="1" w:qFormat="1"/>
-    <w:lsdException w:name="Light Shading" w:uiPriority="60"/>
-    <w:lsdException w:name="Light List" w:uiPriority="61"/>
-    <w:lsdException w:name="Light Grid" w:uiPriority="62"/>
-    <w:lsdException w:name="Medium Shading 1" w:uiPriority="63"/>
-    <w:lsdException w:name="Medium Shading 2" w:uiPriority="64"/>
-    <w:lsdException w:name="Medium List 1" w:uiPriority="65"/>
-    <w:lsdException w:name="Medium List 2" w:uiPriority="66"/>
-    <w:lsdException w:name="Medium Grid 1" w:uiPriority="67"/>
-    <w:lsdException w:name="Medium Grid 2" w:uiPriority="68"/>
-    <w:lsdException w:name="Medium Grid 3" w:uiPriority="69"/>
-    <w:lsdException w:name="Dark List" w:uiPriority="70"/>
-    <w:lsdException w:name="Colorful Shading" w:uiPriority="71"/>
-    <w:lsdException w:name="Colorful List" w:uiPriority="72"/>
-    <w:lsdException w:name="Colorful Grid" w:uiPriority="73"/>
-    <w:lsdException w:name="Light Shading Accent 1" w:uiPriority="60"/>
-    <w:lsdException w:name="Light List Accent 1" w:uiPriority="61"/>
-    <w:lsdException w:name="Light Grid Accent 1" w:uiPriority="62"/>
-    <w:lsdException w:name="Medium Shading 1 Accent 1" w:uiPriority="63"/>
-    <w:lsdException w:name="Medium Shading 2 Accent 1" w:uiPriority="64"/>
-    <w:lsdException w:name="Medium List 1 Accent 1" w:uiPriority="65"/>
-    <w:lsdException w:name="Revision" w:semiHidden="1" w:uiPriority="99"/>
-    <w:lsdException w:name="List Paragraph" w:uiPriority="34" w:qFormat="1"/>
-    <w:lsdException w:name="Quote" w:uiPriority="29" w:qFormat="1"/>
-    <w:lsdException w:name="Intense Quote" w:uiPriority="30" w:qFormat="1"/>
-    <w:lsdException w:name="Medium List 2 Accent 1" w:uiPriority="66"/>
-    <w:lsdException w:name="Medium Grid 1 Accent 1" w:uiPriority="67"/>
-    <w:lsdException w:name="Medium Grid 2 Accent 1" w:uiPriority="68"/>
-    <w:lsdException w:name="Medium Grid 3 Accent 1" w:uiPriority="69"/>
-    <w:lsdException w:name="Dark List Accent 1" w:uiPriority="70"/>
-    <w:lsdException w:name="Colorful Shading Accent 1" w:uiPriority="71"/>
-    <w:lsdException w:name="Colorful List Accent 1" w:uiPriority="72"/>
-    <w:lsdException w:name="Colorful Grid Accent 1" w:uiPriority="73"/>
-    <w:lsdException w:name="Light Shading Accent 2" w:uiPriority="60"/>
-    <w:lsdException w:name="Light List Accent 2" w:uiPriority="61"/>
-    <w:lsdException w:name="Light Grid Accent 2" w:uiPriority="62"/>
-    <w:lsdException w:name="Medium Shading 1 Accent 2" w:uiPriority="63"/>
-    <w:lsdException w:name="Medium Shading 2 Accent 2" w:uiPriority="64"/>
-    <w:lsdException w:name="Medium List 1 Accent 2" w:uiPriority="65"/>
-    <w:lsdException w:name="Medium List 2 Accent 2" w:uiPriority="66"/>
-    <w:lsdException w:name="Medium Grid 1 Accent 2" w:uiPriority="67"/>
-    <w:lsdException w:name="Medium Grid 2 Accent 2" w:uiPriority="68"/>
-    <w:lsdException w:name="Medium Grid 3 Accent 2" w:uiPriority="69"/>
-    <w:lsdException w:name="Dark List Accent 2" w:uiPriority="70"/>
-    <w:lsdException w:name="Colorful Shading Accent 2" w:uiPriority="71"/>
-    <w:lsdException w:name="Colorful List Accent 2" w:uiPriority="72"/>
-    <w:lsdException w:name="Colorful Grid Accent 2" w:uiPriority="73"/>
-    <w:lsdException w:name="Light Shading Accent 3" w:uiPriority="60"/>
-    <w:lsdException w:name="Light List Accent 3" w:uiPriority="61"/>
-    <w:lsdException w:name="Light Grid Accent 3" w:uiPriority="62"/>
-    <w:lsdException w:name="Medium Shading 1 Accent 3" w:uiPriority="63"/>
-    <w:lsdException w:name="Medium Shading 2 Accent 3" w:uiPriority="64"/>
-    <w:lsdException w:name="Medium List 1 Accent 3" w:uiPriority="65"/>
-    <w:lsdException w:name="Medium List 2 Accent 3" w:uiPriority="66"/>
-    <w:lsdException w:name="Medium Grid 1 Accent 3" w:uiPriority="67"/>
-    <w:lsdException w:name="Medium Grid 2 Accent 3" w:uiPriority="68"/>
-    <w:lsdException w:name="Medium Grid 3 Accent 3" w:uiPriority="69"/>
-    <w:lsdException w:name="Dark List Accent 3" w:uiPriority="70"/>
-    <w:lsdException w:name="Colorful Shading Accent 3" w:uiPriority="71"/>
-    <w:lsdException w:name="Colorful List Accent 3" w:uiPriority="72"/>
-    <w:lsdException w:name="Colorful Grid Accent 3" w:uiPriority="73"/>
-    <w:lsdException w:name="Light Shading Accent 4" w:uiPriority="60"/>
-    <w:lsdException w:name="Light List Accent 4" w:uiPriority="61"/>
-    <w:lsdException w:name="Light Grid Accent 4" w:uiPriority="62"/>
-    <w:lsdException w:name="Medium Shading 1 Accent 4" w:uiPriority="63"/>
-    <w:lsdException w:name="Medium Shading 2 Accent 4" w:uiPriority="64"/>
-    <w:lsdException w:name="Medium List 1 Accent 4" w:uiPriority="65"/>
-    <w:lsdException w:name="Medium List 2 Accent 4" w:uiPriority="66"/>
-    <w:lsdException w:name="Medium Grid 1 Accent 4" w:uiPriority="67"/>
-    <w:lsdException w:name="Medium Grid 2 Accent 4" w:uiPriority="68"/>
-    <w:lsdException w:name="Medium Grid 3 Accent 4" w:uiPriority="69"/>
-    <w:lsdException w:name="Dark List Accent 4" w:uiPriority="70"/>
-    <w:lsdException w:name="Colorful Shading Accent 4" w:uiPriority="71"/>
-    <w:lsdException w:name="Colorful List Accent 4" w:uiPriority="72"/>
-    <w:lsdException w:name="Colorful Grid Accent 4" w:uiPriority="73"/>
-    <w:lsdException w:name="Light Shading Accent 5" w:uiPriority="60"/>
-    <w:lsdException w:name="Light List Accent 5" w:uiPriority="61"/>
-    <w:lsdException w:name="Light Grid Accent 5" w:uiPriority="62"/>
-    <w:lsdException w:name="Medium Shading 1 Accent 5" w:uiPriority="63"/>
-    <w:lsdException w:name="Medium Shading 2 Accent 5" w:uiPriority="64"/>
-    <w:lsdException w:name="Medium List 1 Accent 5" w:uiPriority="65"/>
-    <w:lsdException w:name="Medium List 2 Accent 5" w:uiPriority="66"/>
-    <w:lsdException w:name="Medium Grid 1 Accent 5" w:uiPriority="67"/>
-    <w:lsdException w:name="Medium Grid 2 Accent 5" w:uiPriority="68"/>
-    <w:lsdException w:name="Medium Grid 3 Accent 5" w:uiPriority="69"/>
-    <w:lsdException w:name="Dark List Accent 5" w:uiPriority="70"/>
-    <w:lsdException w:name="Colorful Shading Accent 5" w:uiPriority="71"/>
-    <w:lsdException w:name="Colorful List Accent 5" w:uiPriority="72"/>
-    <w:lsdException w:name="Colorful Grid Accent 5" w:uiPriority="73"/>
-    <w:lsdException w:name="Light Shading Accent 6" w:uiPriority="60"/>
-    <w:lsdException w:name="Light List Accent 6" w:uiPriority="61"/>
-    <w:lsdException w:name="Light Grid Accent 6" w:uiPriority="62"/>
-    <w:lsdException w:name="Medium Shading 1 Accent 6" w:uiPriority="63"/>
-    <w:lsdException w:name="Medium Shading 2 Accent 6" w:uiPriority="64"/>
-    <w:lsdException w:name="Medium List 1 Accent 6" w:uiPriority="65"/>
-    <w:lsdException w:name="Medium List 2 Accent 6" w:uiPriority="66"/>
-    <w:lsdException w:name="Medium Grid 1 Accent 6" w:uiPriority="67"/>
-    <w:lsdException w:name="Medium Grid 2 Accent 6" w:uiPriority="68"/>
-    <w:lsdException w:name="Medium Grid 3 Accent 6" w:uiPriority="69"/>
-    <w:lsdException w:name="Dark List Accent 6" w:uiPriority="70"/>
-    <w:lsdException w:name="Colorful Shading Accent 6" w:uiPriority="71"/>
-    <w:lsdException w:name="Colorful List Accent 6" w:uiPriority="72"/>
-    <w:lsdException w:name="Colorful Grid Accent 6" w:uiPriority="73"/>
-    <w:lsdException w:name="Subtle Emphasis" w:uiPriority="19" w:qFormat="1"/>
-    <w:lsdException w:name="Intense Emphasis" w:uiPriority="21" w:qFormat="1"/>
-    <w:lsdException w:name="Subtle Reference" w:uiPriority="31" w:qFormat="1"/>
-    <w:lsdException w:name="Intense Reference" w:uiPriority="32" w:qFormat="1"/>
-    <w:lsdException w:name="Book Title" w:uiPriority="33" w:qFormat="1"/>
-    <w:lsdException w:name="Bibliography" w:semiHidden="1" w:uiPriority="37" w:unhideWhenUsed="1"/>
-    <w:lsdException w:name="TOC Heading" w:semiHidden="1" w:uiPriority="39" w:unhideWhenUsed="1" w:qFormat="1"/>
-    <w:lsdException w:name="Plain Table 1" w:uiPriority="41"/>
-    <w:lsdException w:name="Plain Table 2" w:uiPriority="42"/>
-    <w:lsdException w:name="Plain Table 3" w:uiPriority="43"/>
-    <w:lsdException w:name="Plain Table 4" w:uiPriority="44"/>
-    <w:lsdException w:name="Plain Table 5" w:uiPriority="45"/>
-    <w:lsdException w:name="Grid Table Light" w:uiPriority="40"/>
-    <w:lsdException w:name="Grid Table 1 Light" w:uiPriority="46"/>
-    <w:lsdException w:name="Grid Table 2" w:uiPriority="47"/>
-    <w:lsdException w:name="Grid Table 3" w:uiPriority="48"/>
-    <w:lsdException w:name="Grid Table 4" w:uiPriority="49"/>
-    <w:lsdException w:name="Grid Table 5 Dark" w:uiPriority="50"/>
-    <w:lsdException w:name="Grid Table 6 Colorful" w:uiPriority="51"/>
-    <w:lsdException w:name="Grid Table 7 Colorful" w:uiPriority="52"/>
-    <w:lsdException w:name="Grid Table 1 Light Accent 1" w:uiPriority="46"/>
-    <w:lsdException w:name="Grid Table 2 Accent 1" w:uiPriority="47"/>
-    <w:lsdException w:name="Grid Table 3 Accent 1" w:uiPriority="48"/>
-    <w:lsdException w:name="Grid Table 4 Accent 1" w:uiPriority="49"/>
-    <w:lsdException w:name="Grid Table 5 Dark Accent 1" w:uiPriority="50"/>
-    <w:lsdException w:name="Grid Table 6 Colorful Accent 1" w:uiPriority="51"/>
-    <w:lsdException w:name="Grid Table 7 Colorful Accent 1" w:uiPriority="52"/>
-    <w:lsdException w:name="Grid Table 1 Light Accent 2" w:uiPriority="46"/>
-    <w:lsdException w:name="Grid Table 2 Accent 2" w:uiPriority="47"/>
-    <w:lsdException w:name="Grid Table 3 Accent 2" w:uiPriority="48"/>
-    <w:lsdException w:name="Grid Table 4 Accent 2" w:uiPriority="49"/>
-    <w:lsdException w:name="Grid Table 5 Dark Accent 2" w:uiPriority="50"/>
-    <w:lsdException w:name="Grid Table 6 Colorful Accent 2" w:uiPriority="51"/>
-    <w:lsdException w:name="Grid Table 7 Colorful Accent 2" w:uiPriority="52"/>
-    <w:lsdException w:name="Grid Table 1 Light Accent 3" w:uiPriority="46"/>
-    <w:lsdException w:name="Grid Table 2 Accent 3" w:uiPriority="47"/>
-    <w:lsdException w:name="Grid Table 3 Accent 3" w:uiPriority="48"/>
-    <w:lsdException w:name="Grid Table 4 Accent 3" w:uiPriority="49"/>
-    <w:lsdException w:name="Grid Table 5 Dark Accent 3" w:uiPriority="50"/>
-    <w:lsdException w:name="Grid Table 6 Colorful Accent 3" w:uiPriority="51"/>
-    <w:lsdException w:name="Grid Table 7 Colorful Accent 3" w:uiPriority="52"/>
-    <w:lsdException w:name="Grid Table 1 Light Accent 4" w:uiPriority="46"/>
-    <w:lsdException w:name="Grid Table 2 Accent 4" w:uiPriority="47"/>
-    <w:lsdException w:name="Grid Table 3 Accent 4" w:uiPriority="48"/>
-    <w:lsdException w:name="Grid Table 4 Accent 4" w:uiPriority="49"/>
-    <w:lsdException w:name="Grid Table 5 Dark Accent 4" w:uiPriority="50"/>
-    <w:lsdException w:name="Grid Table 6 Colorful Accent 4" w:uiPriority="51"/>
-    <w:lsdException w:name="Grid Table 7 Colorful Accent 4" w:uiPriority="52"/>
-    <w:lsdException w:name="Grid Table 1 Light Accent 5" w:uiPriority="46"/>
-    <w:lsdException w:name="Grid Table 2 Accent 5" w:uiPriority="47"/>
-    <w:lsdException w:name="Grid Table 3 Accent 5" w:uiPriority="48"/>
-    <w:lsdException w:name="Grid Table 4 Accent 5" w:uiPriority="49"/>
-    <w:lsdException w:name="Grid Table 5 Dark Accent 5" w:uiPriority="50"/>
-    <w:lsdException w:name="Grid Table 6 Colorful Accent 5" w:uiPriority="51"/>
-    <w:lsdException w:name="Grid Table 7 Colorful Accent 5" w:uiPriority="52"/>
-    <w:lsdException w:name="Grid Table 1 Light Accent 6" w:uiPriority="46"/>
-    <w:lsdException w:name="Grid Table 2 Accent 6" w:uiPriority="47"/>
-    <w:lsdException w:name="Grid Table 3 Accent 6" w:uiPriority="48"/>
-    <w:lsdException w:name="Grid Table 4 Accent 6" w:uiPriority="49"/>
-    <w:lsdException w:name="Grid Table 5 Dark Accent 6" w:uiPriority="50"/>
-    <w:lsdException w:name="Grid Table 6 Colorful Accent 6" w:uiPriority="51"/>
-    <w:lsdException w:name="Grid Table 7 Colorful Accent 6" w:uiPriority="52"/>
-    <w:lsdException w:name="List Table 1 Light" w:uiPriority="46"/>
-    <w:lsdException w:name="List Table 2" w:uiPriority="47"/>
-    <w:lsdException w:name="List Table 3" w:uiPriority="48"/>
-    <w:lsdException w:name="List Table 4" w:uiPriority="49"/>
-    <w:lsdException w:name="List Table 5 Dark" w:uiPriority="50"/>
-    <w:lsdException w:name="List Table 6 Colorful" w:uiPriority="51"/>
-    <w:lsdException w:name="List Table 7 Colorful" w:uiPriority="52"/>
-    <w:lsdException w:name="List Table 1 Light Accent 1" w:uiPriority="46"/>
-    <w:lsdException w:name="List Table 2 Accent 1" w:uiPriority="47"/>
-    <w:lsdException w:name="List Table 3 Accent 1" w:uiPriority="48"/>
-    <w:lsdException w:name="List Table 4 Accent 1" w:uiPriority="49"/>
-    <w:lsdException w:name="List Table 5 Dark Accent 1" w:uiPriority="50"/>
-    <w:lsdException w:name="List Table 6 Colorful Accent 1" w:uiPriority="51"/>
-    <w:lsdException w:name="List Table 7 Colorful Accent 1" w:uiPriority="52"/>
-    <w:lsdException w:name="List Table 1 Light Accent 2" w:uiPriority="46"/>
-    <w:lsdException w:name="List Table 2 Accent 2" w:uiPriority="47"/>
-    <w:lsdException w:name="List Table 3 Accent 2" w:uiPriority="48"/>
-    <w:lsdException w:name="List Table 4 Accent 2" w:uiPriority="49"/>
-    <w:lsdException w:name="List Table 5 Dark Accent 2" w:uiPriority="50"/>
-    <w:lsdException w:name="List Table 6 Colorful Accent 2" w:uiPriority="51"/>
-    <w:lsdException w:name="List Table 7 Colorful Accent 2" w:uiPriority="52"/>
-    <w:lsdException w:name="List Table 1 Light Accent 3" w:uiPriority="46"/>
-    <w:lsdException w:name="List Table 2 Accent 3" w:uiPriority="47"/>
-    <w:lsdException w:name="List Table 3 Accent 3" w:uiPriority="48"/>
-    <w:lsdException w:name="List Table 4 Accent 3" w:uiPriority="49"/>
-    <w:lsdException w:name="List Table 5 Dark Accent 3" w:uiPriority="50"/>
-    <w:lsdException w:name="List Table 6 Colorful Accent 3" w:uiPriority="51"/>
-    <w:lsdException w:name="List Table 7 Colorful Accent 3" w:uiPriority="52"/>
-    <w:lsdException w:name="List Table 1 Light Accent 4" w:uiPriority="46"/>
-    <w:lsdException w:name="List Table 2 Accent 4" w:uiPriority="47"/>
-    <w:lsdException w:name="List Table 3 Accent 4" w:uiPriority="48"/>
-    <w:lsdException w:name="List Table 4 Accent 4" w:uiPriority="49"/>
-    <w:lsdException w:name="List Table 5 Dark Accent 4" w:uiPriority="50"/>
-    <w:lsdException w:name="List Table 6 Colorful Accent 4" w:uiPriority="51"/>
-    <w:lsdException w:name="List Table 7 Colorful Accent 4" w:uiPriority="52"/>
-    <w:lsdException w:name="List Table 1 Light Accent 5" w:uiPriority="46"/>
-    <w:lsdException w:name="List Table 2 Accent 5" w:uiPriority="47"/>
-    <w:lsdException w:name="List Table 3 Accent 5" w:uiPriority="48"/>
-    <w:lsdException w:name="List Table 4 Accent 5" w:uiPriority="49"/>
-    <w:lsdException w:name="List Table 5 Dark Accent 5" w:uiPriority="50"/>
-    <w:lsdException w:name="List Table 6 Colorful Accent 5" w:uiPriority="51"/>
-    <w:lsdException w:name="List Table 7 Colorful Accent 5" w:uiPriority="52"/>
-    <w:lsdException w:name="List Table 1 Light Accent 6" w:uiPriority="46"/>
-    <w:lsdException w:name="List Table 2 Accent 6" w:uiPriority="47"/>
-    <w:lsdException w:name="List Table 3 Accent 6" w:uiPriority="48"/>
-    <w:lsdException w:name="List Table 4 Accent 6" w:uiPriority="49"/>
-    <w:lsdException w:name="List Table 5 Dark Accent 6" w:uiPriority="50"/>
-    <w:lsdException w:name="List Table 6 Colorful Accent 6" w:uiPriority="51"/>
-    <w:lsdException w:name="List Table 7 Colorful Accent 6" w:uiPriority="52"/>
+  <w:latentStyles w:defLockedState="0" w:defUIPriority="0" w:defSemiHidden="1" w:defUnhideWhenUsed="1" w:defQFormat="0" w:count="267">
+    <w:lsdException w:name="Normal" w:semiHidden="0" w:unhideWhenUsed="0" w:qFormat="1"/>
+    <w:lsdException w:name="heading 1" w:semiHidden="0" w:unhideWhenUsed="0" w:qFormat="1"/>
+    <w:lsdException w:name="heading 2" w:semiHidden="0" w:unhideWhenUsed="0" w:qFormat="1"/>
+    <w:lsdException w:name="heading 3" w:semiHidden="0" w:unhideWhenUsed="0" w:qFormat="1"/>
+    <w:lsdException w:name="heading 4" w:semiHidden="0" w:unhideWhenUsed="0" w:qFormat="1"/>
+    <w:lsdException w:name="heading 5" w:semiHidden="0" w:unhideWhenUsed="0" w:qFormat="1"/>
+    <w:lsdException w:name="heading 6" w:qFormat="1"/>
+    <w:lsdException w:name="heading 7" w:semiHidden="0" w:unhideWhenUsed="0" w:qFormat="1"/>
+    <w:lsdException w:name="heading 8" w:semiHidden="0" w:unhideWhenUsed="0" w:qFormat="1"/>
+    <w:lsdException w:name="heading 9" w:semiHidden="0" w:unhideWhenUsed="0" w:qFormat="1"/>
+    <w:lsdException w:name="index 1" w:semiHidden="0" w:unhideWhenUsed="0"/>
+    <w:lsdException w:name="index 2" w:semiHidden="0" w:unhideWhenUsed="0"/>
+    <w:lsdException w:name="caption" w:qFormat="1"/>
+    <w:lsdException w:name="List Bullet 2" w:semiHidden="0" w:unhideWhenUsed="0"/>
+    <w:lsdException w:name="List Bullet 5" w:semiHidden="0" w:unhideWhenUsed="0"/>
+    <w:lsdException w:name="List Number 2" w:semiHidden="0" w:unhideWhenUsed="0"/>
+    <w:lsdException w:name="Title" w:semiHidden="0" w:unhideWhenUsed="0" w:qFormat="1"/>
+    <w:lsdException w:name="Subtitle" w:semiHidden="0" w:unhideWhenUsed="0" w:qFormat="1"/>
+    <w:lsdException w:name="Note Heading" w:semiHidden="0" w:unhideWhenUsed="0"/>
+    <w:lsdException w:name="Body Text 2" w:semiHidden="0" w:unhideWhenUsed="0"/>
+    <w:lsdException w:name="Body Text 3" w:semiHidden="0" w:unhideWhenUsed="0"/>
+    <w:lsdException w:name="Body Text Indent 2" w:semiHidden="0" w:unhideWhenUsed="0"/>
+    <w:lsdException w:name="Strong" w:semiHidden="0" w:unhideWhenUsed="0" w:qFormat="1"/>
+    <w:lsdException w:name="Emphasis" w:semiHidden="0" w:unhideWhenUsed="0" w:qFormat="1"/>
+    <w:lsdException w:name="Table Grid" w:semiHidden="0" w:unhideWhenUsed="0"/>
+    <w:lsdException w:name="Placeholder Text" w:uiPriority="99" w:unhideWhenUsed="0"/>
+    <w:lsdException w:name="No Spacing" w:semiHidden="0" w:uiPriority="1" w:unhideWhenUsed="0" w:qFormat="1"/>
+    <w:lsdException w:name="Light Shading" w:semiHidden="0" w:uiPriority="60" w:unhideWhenUsed="0"/>
+    <w:lsdException w:name="Light List" w:semiHidden="0" w:uiPriority="61" w:unhideWhenUsed="0"/>
+    <w:lsdException w:name="Light Grid" w:semiHidden="0" w:uiPriority="62" w:unhideWhenUsed="0"/>
+    <w:lsdException w:name="Medium Shading 1" w:semiHidden="0" w:uiPriority="63" w:unhideWhenUsed="0"/>
+    <w:lsdException w:name="Medium Shading 2" w:semiHidden="0" w:uiPriority="64" w:unhideWhenUsed="0"/>
+    <w:lsdException w:name="Medium List 1" w:semiHidden="0" w:uiPriority="65" w:unhideWhenUsed="0"/>
+    <w:lsdException w:name="Medium List 2" w:semiHidden="0" w:uiPriority="66" w:unhideWhenUsed="0"/>
+    <w:lsdException w:name="Medium Grid 1" w:semiHidden="0" w:uiPriority="67" w:unhideWhenUsed="0"/>
+    <w:lsdException w:name="Medium Grid 2" w:semiHidden="0" w:uiPriority="68" w:unhideWhenUsed="0"/>
+    <w:lsdException w:name="Medium Grid 3" w:semiHidden="0" w:uiPriority="69" w:unhideWhenUsed="0"/>
+    <w:lsdException w:name="Dark List" w:semiHidden="0" w:uiPriority="70" w:unhideWhenUsed="0"/>
+    <w:lsdException w:name="Colorful Shading" w:semiHidden="0" w:uiPriority="71" w:unhideWhenUsed="0"/>
+    <w:lsdException w:name="Colorful List" w:semiHidden="0" w:uiPriority="72" w:unhideWhenUsed="0"/>
+    <w:lsdException w:name="Colorful Grid" w:semiHidden="0" w:uiPriority="73" w:unhideWhenUsed="0"/>
+    <w:lsdException w:name="Light Shading Accent 1" w:semiHidden="0" w:uiPriority="60" w:unhideWhenUsed="0"/>
+    <w:lsdException w:name="Light List Accent 1" w:semiHidden="0" w:uiPriority="61" w:unhideWhenUsed="0"/>
+    <w:lsdException w:name="Light Grid Accent 1" w:semiHidden="0" w:uiPriority="62" w:unhideWhenUsed="0"/>
+    <w:lsdException w:name="Medium Shading 1 Accent 1" w:semiHidden="0" w:uiPriority="63" w:unhideWhenUsed="0"/>
+    <w:lsdException w:name="Medium Shading 2 Accent 1" w:semiHidden="0" w:uiPriority="64" w:unhideWhenUsed="0"/>
+    <w:lsdException w:name="Medium List 1 Accent 1" w:semiHidden="0" w:uiPriority="65" w:unhideWhenUsed="0"/>
+    <w:lsdException w:name="Revision" w:uiPriority="99" w:unhideWhenUsed="0"/>
+    <w:lsdException w:name="List Paragraph" w:semiHidden="0" w:uiPriority="34" w:unhideWhenUsed="0" w:qFormat="1"/>
+    <w:lsdException w:name="Quote" w:semiHidden="0" w:uiPriority="29" w:unhideWhenUsed="0" w:qFormat="1"/>
+    <w:lsdException w:name="Intense Quote" w:semiHidden="0" w:uiPriority="30" w:unhideWhenUsed="0" w:qFormat="1"/>
+    <w:lsdException w:name="Medium List 2 Accent 1" w:semiHidden="0" w:uiPriority="66" w:unhideWhenUsed="0"/>
+    <w:lsdException w:name="Medium Grid 1 Accent 1" w:semiHidden="0" w:uiPriority="67" w:unhideWhenUsed="0"/>
+    <w:lsdException w:name="Medium Grid 2 Accent 1" w:semiHidden="0" w:uiPriority="68" w:unhideWhenUsed="0"/>
+    <w:lsdException w:name="Medium Grid 3 Accent 1" w:semiHidden="0" w:uiPriority="69" w:unhideWhenUsed="0"/>
+    <w:lsdException w:name="Dark List Accent 1" w:semiHidden="0" w:uiPriority="70" w:unhideWhenUsed="0"/>
+    <w:lsdException w:name="Colorful Shading Accent 1" w:semiHidden="0" w:uiPriority="71" w:unhideWhenUsed="0"/>
+    <w:lsdException w:name="Colorful List Accent 1" w:semiHidden="0" w:uiPriority="72" w:unhideWhenUsed="0"/>
+    <w:lsdException w:name="Colorful Grid Accent 1" w:semiHidden="0" w:uiPriority="73" w:unhideWhenUsed="0"/>
+    <w:lsdException w:name="Light Shading Accent 2" w:semiHidden="0" w:uiPriority="60" w:unhideWhenUsed="0"/>
+    <w:lsdException w:name="Light List Accent 2" w:semiHidden="0" w:uiPriority="61" w:unhideWhenUsed="0"/>
+    <w:lsdException w:name="Light Grid Accent 2" w:semiHidden="0" w:uiPriority="62" w:unhideWhenUsed="0"/>
+    <w:lsdException w:name="Medium Shading 1 Accent 2" w:semiHidden="0" w:uiPriority="63" w:unhideWhenUsed="0"/>
+    <w:lsdException w:name="Medium Shading 2 Accent 2" w:semiHidden="0" w:uiPriority="64" w:unhideWhenUsed="0"/>
+    <w:lsdException w:name="Medium List 1 Accent 2" w:semiHidden="0" w:uiPriority="65" w:unhideWhenUsed="0"/>
+    <w:lsdException w:name="Medium List 2 Accent 2" w:semiHidden="0" w:uiPriority="66" w:unhideWhenUsed="0"/>
+    <w:lsdException w:name="Medium Grid 1 Accent 2" w:semiHidden="0" w:uiPriority="67" w:unhideWhenUsed="0"/>
+    <w:lsdException w:name="Medium Grid 2 Accent 2" w:semiHidden="0" w:uiPriority="68" w:unhideWhenUsed="0"/>
+    <w:lsdException w:name="Medium Grid 3 Accent 2" w:semiHidden="0" w:uiPriority="69" w:unhideWhenUsed="0"/>
+    <w:lsdException w:name="Dark List Accent 2" w:semiHidden="0" w:uiPriority="70" w:unhideWhenUsed="0"/>
+    <w:lsdException w:name="Colorful Shading Accent 2" w:semiHidden="0" w:uiPriority="71" w:unhideWhenUsed="0"/>
+    <w:lsdException w:name="Colorful List Accent 2" w:semiHidden="0" w:uiPriority="72" w:unhideWhenUsed="0"/>
+    <w:lsdException w:name="Colorful Grid Accent 2" w:semiHidden="0" w:uiPriority="73" w:unhideWhenUsed="0"/>
+    <w:lsdException w:name="Light Shading Accent 3" w:semiHidden="0" w:uiPriority="60" w:unhideWhenUsed="0"/>
+    <w:lsdException w:name="Light List Accent 3" w:semiHidden="0" w:uiPriority="61" w:unhideWhenUsed="0"/>
+    <w:lsdException w:name="Light Grid Accent 3" w:semiHidden="0" w:uiPriority="62" w:unhideWhenUsed="0"/>
+    <w:lsdException w:name="Medium Shading 1 Accent 3" w:semiHidden="0" w:uiPriority="63" w:unhideWhenUsed="0"/>
+    <w:lsdException w:name="Medium Shading 2 Accent 3" w:semiHidden="0" w:uiPriority="64" w:unhideWhenUsed="0"/>
+    <w:lsdException w:name="Medium List 1 Accent 3" w:semiHidden="0" w:uiPriority="65" w:unhideWhenUsed="0"/>
+    <w:lsdException w:name="Medium List 2 Accent 3" w:semiHidden="0" w:uiPriority="66" w:unhideWhenUsed="0"/>
+    <w:lsdException w:name="Medium Grid 1 Accent 3" w:semiHidden="0" w:uiPriority="67" w:unhideWhenUsed="0"/>
+    <w:lsdException w:name="Medium Grid 2 Accent 3" w:semiHidden="0" w:uiPriority="68" w:unhideWhenUsed="0"/>
+    <w:lsdException w:name="Medium Grid 3 Accent 3" w:semiHidden="0" w:uiPriority="69" w:unhideWhenUsed="0"/>
+    <w:lsdException w:name="Dark List Accent 3" w:semiHidden="0" w:uiPriority="70" w:unhideWhenUsed="0"/>
+    <w:lsdException w:name="Colorful Shading Accent 3" w:semiHidden="0" w:uiPriority="71" w:unhideWhenUsed="0"/>
+    <w:lsdException w:name="Colorful List Accent 3" w:semiHidden="0" w:uiPriority="72" w:unhideWhenUsed="0"/>
+    <w:lsdException w:name="Colorful Grid Accent 3" w:semiHidden="0" w:uiPriority="73" w:unhideWhenUsed="0"/>
+    <w:lsdException w:name="Light Shading Accent 4" w:semiHidden="0" w:uiPriority="60" w:unhideWhenUsed="0"/>
+    <w:lsdException w:name="Light List Accent 4" w:semiHidden="0" w:uiPriority="61" w:unhideWhenUsed="0"/>
+    <w:lsdException w:name="Light Grid Accent 4" w:semiHidden="0" w:uiPriority="62" w:unhideWhenUsed="0"/>
+    <w:lsdException w:name="Medium Shading 1 Accent 4" w:semiHidden="0" w:uiPriority="63" w:unhideWhenUsed="0"/>
+    <w:lsdException w:name="Medium Shading 2 Accent 4" w:semiHidden="0" w:uiPriority="64" w:unhideWhenUsed="0"/>
+    <w:lsdException w:name="Medium List 1 Accent 4" w:semiHidden="0" w:uiPriority="65" w:unhideWhenUsed="0"/>
+    <w:lsdException w:name="Medium List 2 Accent 4" w:semiHidden="0" w:uiPriority="66" w:unhideWhenUsed="0"/>
+    <w:lsdException w:name="Medium Grid 1 Accent 4" w:semiHidden="0" w:uiPriority="67" w:unhideWhenUsed="0"/>
+    <w:lsdException w:name="Medium Grid 2 Accent 4" w:semiHidden="0" w:uiPriority="68" w:unhideWhenUsed="0"/>
+    <w:lsdException w:name="Medium Grid 3 Accent 4" w:semiHidden="0" w:uiPriority="69" w:unhideWhenUsed="0"/>
+    <w:lsdException w:name="Dark List Accent 4" w:semiHidden="0" w:uiPriority="70" w:unhideWhenUsed="0"/>
+    <w:lsdException w:name="Colorful Shading Accent 4" w:semiHidden="0" w:uiPriority="71" w:unhideWhenUsed="0"/>
+    <w:lsdException w:name="Colorful List Accent 4" w:semiHidden="0" w:uiPriority="72" w:unhideWhenUsed="0"/>
+    <w:lsdException w:name="Colorful Grid Accent 4" w:semiHidden="0" w:uiPriority="73" w:unhideWhenUsed="0"/>
+    <w:lsdException w:name="Light Shading Accent 5" w:semiHidden="0" w:uiPriority="60" w:unhideWhenUsed="0"/>
+    <w:lsdException w:name="Light List Accent 5" w:semiHidden="0" w:uiPriority="61" w:unhideWhenUsed="0"/>
+    <w:lsdException w:name="Light Grid Accent 5" w:semiHidden="0" w:uiPriority="62" w:unhideWhenUsed="0"/>
+    <w:lsdException w:name="Medium Shading 1 Accent 5" w:semiHidden="0" w:uiPriority="63" w:unhideWhenUsed="0"/>
+    <w:lsdException w:name="Medium Shading 2 Accent 5" w:semiHidden="0" w:uiPriority="64" w:unhideWhenUsed="0"/>
+    <w:lsdException w:name="Medium List 1 Accent 5" w:semiHidden="0" w:uiPriority="65" w:unhideWhenUsed="0"/>
+    <w:lsdException w:name="Medium List 2 Accent 5" w:semiHidden="0" w:uiPriority="66" w:unhideWhenUsed="0"/>
+    <w:lsdException w:name="Medium Grid 1 Accent 5" w:semiHidden="0" w:uiPriority="67" w:unhideWhenUsed="0"/>
+    <w:lsdException w:name="Medium Grid 2 Accent 5" w:semiHidden="0" w:uiPriority="68" w:unhideWhenUsed="0"/>
+    <w:lsdException w:name="Medium Grid 3 Accent 5" w:semiHidden="0" w:uiPriority="69" w:unhideWhenUsed="0"/>
+    <w:lsdException w:name="Dark List Accent 5" w:semiHidden="0" w:uiPriority="70" w:unhideWhenUsed="0"/>
+    <w:lsdException w:name="Colorful Shading Accent 5" w:semiHidden="0" w:uiPriority="71" w:unhideWhenUsed="0"/>
+    <w:lsdException w:name="Colorful List Accent 5" w:semiHidden="0" w:uiPriority="72" w:unhideWhenUsed="0"/>
+    <w:lsdException w:name="Colorful Grid Accent 5" w:semiHidden="0" w:uiPriority="73" w:unhideWhenUsed="0"/>
+    <w:lsdException w:name="Light Shading Accent 6" w:semiHidden="0" w:uiPriority="60" w:unhideWhenUsed="0"/>
+    <w:lsdException w:name="Light List Accent 6" w:semiHidden="0" w:uiPriority="61" w:unhideWhenUsed="0"/>
+    <w:lsdException w:name="Light Grid Accent 6" w:semiHidden="0" w:uiPriority="62" w:unhideWhenUsed="0"/>
+    <w:lsdException w:name="Medium Shading 1 Accent 6" w:semiHidden="0" w:uiPriority="63" w:unhideWhenUsed="0"/>
+    <w:lsdException w:name="Medium Shading 2 Accent 6" w:semiHidden="0" w:uiPriority="64" w:unhideWhenUsed="0"/>
+    <w:lsdException w:name="Medium List 1 Accent 6" w:semiHidden="0" w:uiPriority="65" w:unhideWhenUsed="0"/>
+    <w:lsdException w:name="Medium List 2 Accent 6" w:semiHidden="0" w:uiPriority="66" w:unhideWhenUsed="0"/>
+    <w:lsdException w:name="Medium Grid 1 Accent 6" w:semiHidden="0" w:uiPriority="67" w:unhideWhenUsed="0"/>
+    <w:lsdException w:name="Medium Grid 2 Accent 6" w:semiHidden="0" w:uiPriority="68" w:unhideWhenUsed="0"/>
+    <w:lsdException w:name="Medium Grid 3 Accent 6" w:semiHidden="0" w:uiPriority="69" w:unhideWhenUsed="0"/>
+    <w:lsdException w:name="Dark List Accent 6" w:semiHidden="0" w:uiPriority="70" w:unhideWhenUsed="0"/>
+    <w:lsdException w:name="Colorful Shading Accent 6" w:semiHidden="0" w:uiPriority="71" w:unhideWhenUsed="0"/>
+    <w:lsdException w:name="Colorful List Accent 6" w:semiHidden="0" w:uiPriority="72" w:unhideWhenUsed="0"/>
+    <w:lsdException w:name="Colorful Grid Accent 6" w:semiHidden="0" w:uiPriority="73" w:unhideWhenUsed="0"/>
+    <w:lsdException w:name="Subtle Emphasis" w:semiHidden="0" w:uiPriority="19" w:unhideWhenUsed="0" w:qFormat="1"/>
+    <w:lsdException w:name="Intense Emphasis" w:semiHidden="0" w:uiPriority="21" w:unhideWhenUsed="0" w:qFormat="1"/>
+    <w:lsdException w:name="Subtle Reference" w:semiHidden="0" w:uiPriority="31" w:unhideWhenUsed="0" w:qFormat="1"/>
+    <w:lsdException w:name="Intense Reference" w:semiHidden="0" w:uiPriority="32" w:unhideWhenUsed="0" w:qFormat="1"/>
+    <w:lsdException w:name="Book Title" w:semiHidden="0" w:uiPriority="33" w:unhideWhenUsed="0" w:qFormat="1"/>
+    <w:lsdException w:name="Bibliography" w:uiPriority="37"/>
+    <w:lsdException w:name="TOC Heading" w:uiPriority="39" w:qFormat="1"/>
   </w:latentStyles>
   <w:style w:type="paragraph" w:default="1" w:styleId="Normal">
     <w:name w:val="Normal"/>
@@ -11200,8 +11098,1649 @@
 </w:styles>
 </file>
 
+<file path=word/stylesWithEffects.xml><?xml version="1.0" encoding="utf-8"?>
+<w:styles xmlns:wpc="http://schemas.microsoft.com/office/word/2010/wordprocessingCanvas" xmlns:mc="http://schemas.openxmlformats.org/markup-compatibility/2006" xmlns:o="urn:schemas-microsoft-com:office:office" xmlns:r="http://schemas.openxmlformats.org/officeDocument/2006/relationships" xmlns:m="http://schemas.openxmlformats.org/officeDocument/2006/math" xmlns:v="urn:schemas-microsoft-com:vml" xmlns:wp14="http://schemas.microsoft.com/office/word/2010/wordprocessingDrawing" xmlns:wp="http://schemas.openxmlformats.org/drawingml/2006/wordprocessingDrawing" xmlns:w10="urn:schemas-microsoft-com:office:word" xmlns:w="http://schemas.openxmlformats.org/wordprocessingml/2006/main" xmlns:w14="http://schemas.microsoft.com/office/word/2010/wordml" xmlns:wpg="http://schemas.microsoft.com/office/word/2010/wordprocessingGroup" xmlns:wpi="http://schemas.microsoft.com/office/word/2010/wordprocessingInk" xmlns:wne="http://schemas.microsoft.com/office/word/2006/wordml" xmlns:wps="http://schemas.microsoft.com/office/word/2010/wordprocessingShape" mc:Ignorable="w14 wp14">
+  <w:docDefaults>
+    <w:rPrDefault>
+      <w:rPr>
+        <w:rFonts w:ascii="Times New Roman" w:eastAsia="Times New Roman" w:hAnsi="Times New Roman" w:cs="Times New Roman"/>
+        <w:lang w:val="en-US" w:eastAsia="en-US" w:bidi="ar-SA"/>
+      </w:rPr>
+    </w:rPrDefault>
+    <w:pPrDefault/>
+  </w:docDefaults>
+  <w:latentStyles w:defLockedState="0" w:defUIPriority="0" w:defSemiHidden="1" w:defUnhideWhenUsed="1" w:defQFormat="0" w:count="267">
+    <w:lsdException w:name="Normal" w:semiHidden="0" w:unhideWhenUsed="0" w:qFormat="1"/>
+    <w:lsdException w:name="heading 1" w:semiHidden="0" w:unhideWhenUsed="0" w:qFormat="1"/>
+    <w:lsdException w:name="heading 2" w:semiHidden="0" w:unhideWhenUsed="0" w:qFormat="1"/>
+    <w:lsdException w:name="heading 3" w:semiHidden="0" w:unhideWhenUsed="0" w:qFormat="1"/>
+    <w:lsdException w:name="heading 4" w:semiHidden="0" w:unhideWhenUsed="0" w:qFormat="1"/>
+    <w:lsdException w:name="heading 5" w:semiHidden="0" w:unhideWhenUsed="0" w:qFormat="1"/>
+    <w:lsdException w:name="heading 6" w:qFormat="1"/>
+    <w:lsdException w:name="heading 7" w:semiHidden="0" w:unhideWhenUsed="0" w:qFormat="1"/>
+    <w:lsdException w:name="heading 8" w:semiHidden="0" w:unhideWhenUsed="0" w:qFormat="1"/>
+    <w:lsdException w:name="heading 9" w:semiHidden="0" w:unhideWhenUsed="0" w:qFormat="1"/>
+    <w:lsdException w:name="index 1" w:semiHidden="0" w:unhideWhenUsed="0"/>
+    <w:lsdException w:name="index 2" w:semiHidden="0" w:unhideWhenUsed="0"/>
+    <w:lsdException w:name="caption" w:qFormat="1"/>
+    <w:lsdException w:name="List Bullet 2" w:semiHidden="0" w:unhideWhenUsed="0"/>
+    <w:lsdException w:name="List Bullet 5" w:semiHidden="0" w:unhideWhenUsed="0"/>
+    <w:lsdException w:name="List Number 2" w:semiHidden="0" w:unhideWhenUsed="0"/>
+    <w:lsdException w:name="Title" w:semiHidden="0" w:unhideWhenUsed="0" w:qFormat="1"/>
+    <w:lsdException w:name="Subtitle" w:semiHidden="0" w:unhideWhenUsed="0" w:qFormat="1"/>
+    <w:lsdException w:name="Note Heading" w:semiHidden="0" w:unhideWhenUsed="0"/>
+    <w:lsdException w:name="Body Text 2" w:semiHidden="0" w:unhideWhenUsed="0"/>
+    <w:lsdException w:name="Body Text 3" w:semiHidden="0" w:unhideWhenUsed="0"/>
+    <w:lsdException w:name="Body Text Indent 2" w:semiHidden="0" w:unhideWhenUsed="0"/>
+    <w:lsdException w:name="Strong" w:semiHidden="0" w:unhideWhenUsed="0" w:qFormat="1"/>
+    <w:lsdException w:name="Emphasis" w:semiHidden="0" w:unhideWhenUsed="0" w:qFormat="1"/>
+    <w:lsdException w:name="Table Grid" w:semiHidden="0" w:unhideWhenUsed="0"/>
+    <w:lsdException w:name="Placeholder Text" w:uiPriority="99" w:unhideWhenUsed="0"/>
+    <w:lsdException w:name="No Spacing" w:semiHidden="0" w:uiPriority="1" w:unhideWhenUsed="0" w:qFormat="1"/>
+    <w:lsdException w:name="Light Shading" w:semiHidden="0" w:uiPriority="60" w:unhideWhenUsed="0"/>
+    <w:lsdException w:name="Light List" w:semiHidden="0" w:uiPriority="61" w:unhideWhenUsed="0"/>
+    <w:lsdException w:name="Light Grid" w:semiHidden="0" w:uiPriority="62" w:unhideWhenUsed="0"/>
+    <w:lsdException w:name="Medium Shading 1" w:semiHidden="0" w:uiPriority="63" w:unhideWhenUsed="0"/>
+    <w:lsdException w:name="Medium Shading 2" w:semiHidden="0" w:uiPriority="64" w:unhideWhenUsed="0"/>
+    <w:lsdException w:name="Medium List 1" w:semiHidden="0" w:uiPriority="65" w:unhideWhenUsed="0"/>
+    <w:lsdException w:name="Medium List 2" w:semiHidden="0" w:uiPriority="66" w:unhideWhenUsed="0"/>
+    <w:lsdException w:name="Medium Grid 1" w:semiHidden="0" w:uiPriority="67" w:unhideWhenUsed="0"/>
+    <w:lsdException w:name="Medium Grid 2" w:semiHidden="0" w:uiPriority="68" w:unhideWhenUsed="0"/>
+    <w:lsdException w:name="Medium Grid 3" w:semiHidden="0" w:uiPriority="69" w:unhideWhenUsed="0"/>
+    <w:lsdException w:name="Dark List" w:semiHidden="0" w:uiPriority="70" w:unhideWhenUsed="0"/>
+    <w:lsdException w:name="Colorful Shading" w:semiHidden="0" w:uiPriority="71" w:unhideWhenUsed="0"/>
+    <w:lsdException w:name="Colorful List" w:semiHidden="0" w:uiPriority="72" w:unhideWhenUsed="0"/>
+    <w:lsdException w:name="Colorful Grid" w:semiHidden="0" w:uiPriority="73" w:unhideWhenUsed="0"/>
+    <w:lsdException w:name="Light Shading Accent 1" w:semiHidden="0" w:uiPriority="60" w:unhideWhenUsed="0"/>
+    <w:lsdException w:name="Light List Accent 1" w:semiHidden="0" w:uiPriority="61" w:unhideWhenUsed="0"/>
+    <w:lsdException w:name="Light Grid Accent 1" w:semiHidden="0" w:uiPriority="62" w:unhideWhenUsed="0"/>
+    <w:lsdException w:name="Medium Shading 1 Accent 1" w:semiHidden="0" w:uiPriority="63" w:unhideWhenUsed="0"/>
+    <w:lsdException w:name="Medium Shading 2 Accent 1" w:semiHidden="0" w:uiPriority="64" w:unhideWhenUsed="0"/>
+    <w:lsdException w:name="Medium List 1 Accent 1" w:semiHidden="0" w:uiPriority="65" w:unhideWhenUsed="0"/>
+    <w:lsdException w:name="Revision" w:uiPriority="99" w:unhideWhenUsed="0"/>
+    <w:lsdException w:name="List Paragraph" w:semiHidden="0" w:uiPriority="34" w:unhideWhenUsed="0" w:qFormat="1"/>
+    <w:lsdException w:name="Quote" w:semiHidden="0" w:uiPriority="29" w:unhideWhenUsed="0" w:qFormat="1"/>
+    <w:lsdException w:name="Intense Quote" w:semiHidden="0" w:uiPriority="30" w:unhideWhenUsed="0" w:qFormat="1"/>
+    <w:lsdException w:name="Medium List 2 Accent 1" w:semiHidden="0" w:uiPriority="66" w:unhideWhenUsed="0"/>
+    <w:lsdException w:name="Medium Grid 1 Accent 1" w:semiHidden="0" w:uiPriority="67" w:unhideWhenUsed="0"/>
+    <w:lsdException w:name="Medium Grid 2 Accent 1" w:semiHidden="0" w:uiPriority="68" w:unhideWhenUsed="0"/>
+    <w:lsdException w:name="Medium Grid 3 Accent 1" w:semiHidden="0" w:uiPriority="69" w:unhideWhenUsed="0"/>
+    <w:lsdException w:name="Dark List Accent 1" w:semiHidden="0" w:uiPriority="70" w:unhideWhenUsed="0"/>
+    <w:lsdException w:name="Colorful Shading Accent 1" w:semiHidden="0" w:uiPriority="71" w:unhideWhenUsed="0"/>
+    <w:lsdException w:name="Colorful List Accent 1" w:semiHidden="0" w:uiPriority="72" w:unhideWhenUsed="0"/>
+    <w:lsdException w:name="Colorful Grid Accent 1" w:semiHidden="0" w:uiPriority="73" w:unhideWhenUsed="0"/>
+    <w:lsdException w:name="Light Shading Accent 2" w:semiHidden="0" w:uiPriority="60" w:unhideWhenUsed="0"/>
+    <w:lsdException w:name="Light List Accent 2" w:semiHidden="0" w:uiPriority="61" w:unhideWhenUsed="0"/>
+    <w:lsdException w:name="Light Grid Accent 2" w:semiHidden="0" w:uiPriority="62" w:unhideWhenUsed="0"/>
+    <w:lsdException w:name="Medium Shading 1 Accent 2" w:semiHidden="0" w:uiPriority="63" w:unhideWhenUsed="0"/>
+    <w:lsdException w:name="Medium Shading 2 Accent 2" w:semiHidden="0" w:uiPriority="64" w:unhideWhenUsed="0"/>
+    <w:lsdException w:name="Medium List 1 Accent 2" w:semiHidden="0" w:uiPriority="65" w:unhideWhenUsed="0"/>
+    <w:lsdException w:name="Medium List 2 Accent 2" w:semiHidden="0" w:uiPriority="66" w:unhideWhenUsed="0"/>
+    <w:lsdException w:name="Medium Grid 1 Accent 2" w:semiHidden="0" w:uiPriority="67" w:unhideWhenUsed="0"/>
+    <w:lsdException w:name="Medium Grid 2 Accent 2" w:semiHidden="0" w:uiPriority="68" w:unhideWhenUsed="0"/>
+    <w:lsdException w:name="Medium Grid 3 Accent 2" w:semiHidden="0" w:uiPriority="69" w:unhideWhenUsed="0"/>
+    <w:lsdException w:name="Dark List Accent 2" w:semiHidden="0" w:uiPriority="70" w:unhideWhenUsed="0"/>
+    <w:lsdException w:name="Colorful Shading Accent 2" w:semiHidden="0" w:uiPriority="71" w:unhideWhenUsed="0"/>
+    <w:lsdException w:name="Colorful List Accent 2" w:semiHidden="0" w:uiPriority="72" w:unhideWhenUsed="0"/>
+    <w:lsdException w:name="Colorful Grid Accent 2" w:semiHidden="0" w:uiPriority="73" w:unhideWhenUsed="0"/>
+    <w:lsdException w:name="Light Shading Accent 3" w:semiHidden="0" w:uiPriority="60" w:unhideWhenUsed="0"/>
+    <w:lsdException w:name="Light List Accent 3" w:semiHidden="0" w:uiPriority="61" w:unhideWhenUsed="0"/>
+    <w:lsdException w:name="Light Grid Accent 3" w:semiHidden="0" w:uiPriority="62" w:unhideWhenUsed="0"/>
+    <w:lsdException w:name="Medium Shading 1 Accent 3" w:semiHidden="0" w:uiPriority="63" w:unhideWhenUsed="0"/>
+    <w:lsdException w:name="Medium Shading 2 Accent 3" w:semiHidden="0" w:uiPriority="64" w:unhideWhenUsed="0"/>
+    <w:lsdException w:name="Medium List 1 Accent 3" w:semiHidden="0" w:uiPriority="65" w:unhideWhenUsed="0"/>
+    <w:lsdException w:name="Medium List 2 Accent 3" w:semiHidden="0" w:uiPriority="66" w:unhideWhenUsed="0"/>
+    <w:lsdException w:name="Medium Grid 1 Accent 3" w:semiHidden="0" w:uiPriority="67" w:unhideWhenUsed="0"/>
+    <w:lsdException w:name="Medium Grid 2 Accent 3" w:semiHidden="0" w:uiPriority="68" w:unhideWhenUsed="0"/>
+    <w:lsdException w:name="Medium Grid 3 Accent 3" w:semiHidden="0" w:uiPriority="69" w:unhideWhenUsed="0"/>
+    <w:lsdException w:name="Dark List Accent 3" w:semiHidden="0" w:uiPriority="70" w:unhideWhenUsed="0"/>
+    <w:lsdException w:name="Colorful Shading Accent 3" w:semiHidden="0" w:uiPriority="71" w:unhideWhenUsed="0"/>
+    <w:lsdException w:name="Colorful List Accent 3" w:semiHidden="0" w:uiPriority="72" w:unhideWhenUsed="0"/>
+    <w:lsdException w:name="Colorful Grid Accent 3" w:semiHidden="0" w:uiPriority="73" w:unhideWhenUsed="0"/>
+    <w:lsdException w:name="Light Shading Accent 4" w:semiHidden="0" w:uiPriority="60" w:unhideWhenUsed="0"/>
+    <w:lsdException w:name="Light List Accent 4" w:semiHidden="0" w:uiPriority="61" w:unhideWhenUsed="0"/>
+    <w:lsdException w:name="Light Grid Accent 4" w:semiHidden="0" w:uiPriority="62" w:unhideWhenUsed="0"/>
+    <w:lsdException w:name="Medium Shading 1 Accent 4" w:semiHidden="0" w:uiPriority="63" w:unhideWhenUsed="0"/>
+    <w:lsdException w:name="Medium Shading 2 Accent 4" w:semiHidden="0" w:uiPriority="64" w:unhideWhenUsed="0"/>
+    <w:lsdException w:name="Medium List 1 Accent 4" w:semiHidden="0" w:uiPriority="65" w:unhideWhenUsed="0"/>
+    <w:lsdException w:name="Medium List 2 Accent 4" w:semiHidden="0" w:uiPriority="66" w:unhideWhenUsed="0"/>
+    <w:lsdException w:name="Medium Grid 1 Accent 4" w:semiHidden="0" w:uiPriority="67" w:unhideWhenUsed="0"/>
+    <w:lsdException w:name="Medium Grid 2 Accent 4" w:semiHidden="0" w:uiPriority="68" w:unhideWhenUsed="0"/>
+    <w:lsdException w:name="Medium Grid 3 Accent 4" w:semiHidden="0" w:uiPriority="69" w:unhideWhenUsed="0"/>
+    <w:lsdException w:name="Dark List Accent 4" w:semiHidden="0" w:uiPriority="70" w:unhideWhenUsed="0"/>
+    <w:lsdException w:name="Colorful Shading Accent 4" w:semiHidden="0" w:uiPriority="71" w:unhideWhenUsed="0"/>
+    <w:lsdException w:name="Colorful List Accent 4" w:semiHidden="0" w:uiPriority="72" w:unhideWhenUsed="0"/>
+    <w:lsdException w:name="Colorful Grid Accent 4" w:semiHidden="0" w:uiPriority="73" w:unhideWhenUsed="0"/>
+    <w:lsdException w:name="Light Shading Accent 5" w:semiHidden="0" w:uiPriority="60" w:unhideWhenUsed="0"/>
+    <w:lsdException w:name="Light List Accent 5" w:semiHidden="0" w:uiPriority="61" w:unhideWhenUsed="0"/>
+    <w:lsdException w:name="Light Grid Accent 5" w:semiHidden="0" w:uiPriority="62" w:unhideWhenUsed="0"/>
+    <w:lsdException w:name="Medium Shading 1 Accent 5" w:semiHidden="0" w:uiPriority="63" w:unhideWhenUsed="0"/>
+    <w:lsdException w:name="Medium Shading 2 Accent 5" w:semiHidden="0" w:uiPriority="64" w:unhideWhenUsed="0"/>
+    <w:lsdException w:name="Medium List 1 Accent 5" w:semiHidden="0" w:uiPriority="65" w:unhideWhenUsed="0"/>
+    <w:lsdException w:name="Medium List 2 Accent 5" w:semiHidden="0" w:uiPriority="66" w:unhideWhenUsed="0"/>
+    <w:lsdException w:name="Medium Grid 1 Accent 5" w:semiHidden="0" w:uiPriority="67" w:unhideWhenUsed="0"/>
+    <w:lsdException w:name="Medium Grid 2 Accent 5" w:semiHidden="0" w:uiPriority="68" w:unhideWhenUsed="0"/>
+    <w:lsdException w:name="Medium Grid 3 Accent 5" w:semiHidden="0" w:uiPriority="69" w:unhideWhenUsed="0"/>
+    <w:lsdException w:name="Dark List Accent 5" w:semiHidden="0" w:uiPriority="70" w:unhideWhenUsed="0"/>
+    <w:lsdException w:name="Colorful Shading Accent 5" w:semiHidden="0" w:uiPriority="71" w:unhideWhenUsed="0"/>
+    <w:lsdException w:name="Colorful List Accent 5" w:semiHidden="0" w:uiPriority="72" w:unhideWhenUsed="0"/>
+    <w:lsdException w:name="Colorful Grid Accent 5" w:semiHidden="0" w:uiPriority="73" w:unhideWhenUsed="0"/>
+    <w:lsdException w:name="Light Shading Accent 6" w:semiHidden="0" w:uiPriority="60" w:unhideWhenUsed="0"/>
+    <w:lsdException w:name="Light List Accent 6" w:semiHidden="0" w:uiPriority="61" w:unhideWhenUsed="0"/>
+    <w:lsdException w:name="Light Grid Accent 6" w:semiHidden="0" w:uiPriority="62" w:unhideWhenUsed="0"/>
+    <w:lsdException w:name="Medium Shading 1 Accent 6" w:semiHidden="0" w:uiPriority="63" w:unhideWhenUsed="0"/>
+    <w:lsdException w:name="Medium Shading 2 Accent 6" w:semiHidden="0" w:uiPriority="64" w:unhideWhenUsed="0"/>
+    <w:lsdException w:name="Medium List 1 Accent 6" w:semiHidden="0" w:uiPriority="65" w:unhideWhenUsed="0"/>
+    <w:lsdException w:name="Medium List 2 Accent 6" w:semiHidden="0" w:uiPriority="66" w:unhideWhenUsed="0"/>
+    <w:lsdException w:name="Medium Grid 1 Accent 6" w:semiHidden="0" w:uiPriority="67" w:unhideWhenUsed="0"/>
+    <w:lsdException w:name="Medium Grid 2 Accent 6" w:semiHidden="0" w:uiPriority="68" w:unhideWhenUsed="0"/>
+    <w:lsdException w:name="Medium Grid 3 Accent 6" w:semiHidden="0" w:uiPriority="69" w:unhideWhenUsed="0"/>
+    <w:lsdException w:name="Dark List Accent 6" w:semiHidden="0" w:uiPriority="70" w:unhideWhenUsed="0"/>
+    <w:lsdException w:name="Colorful Shading Accent 6" w:semiHidden="0" w:uiPriority="71" w:unhideWhenUsed="0"/>
+    <w:lsdException w:name="Colorful List Accent 6" w:semiHidden="0" w:uiPriority="72" w:unhideWhenUsed="0"/>
+    <w:lsdException w:name="Colorful Grid Accent 6" w:semiHidden="0" w:uiPriority="73" w:unhideWhenUsed="0"/>
+    <w:lsdException w:name="Subtle Emphasis" w:semiHidden="0" w:uiPriority="19" w:unhideWhenUsed="0" w:qFormat="1"/>
+    <w:lsdException w:name="Intense Emphasis" w:semiHidden="0" w:uiPriority="21" w:unhideWhenUsed="0" w:qFormat="1"/>
+    <w:lsdException w:name="Subtle Reference" w:semiHidden="0" w:uiPriority="31" w:unhideWhenUsed="0" w:qFormat="1"/>
+    <w:lsdException w:name="Intense Reference" w:semiHidden="0" w:uiPriority="32" w:unhideWhenUsed="0" w:qFormat="1"/>
+    <w:lsdException w:name="Book Title" w:semiHidden="0" w:uiPriority="33" w:unhideWhenUsed="0" w:qFormat="1"/>
+    <w:lsdException w:name="Bibliography" w:uiPriority="37"/>
+    <w:lsdException w:name="TOC Heading" w:uiPriority="39" w:qFormat="1"/>
+  </w:latentStyles>
+  <w:style w:type="paragraph" w:default="1" w:styleId="Normal">
+    <w:name w:val="Normal"/>
+    <w:qFormat/>
+    <w:rsid w:val="0044186D"/>
+    <w:pPr>
+      <w:spacing w:after="120"/>
+    </w:pPr>
+    <w:rPr>
+      <w:sz w:val="24"/>
+    </w:rPr>
+  </w:style>
+  <w:style w:type="paragraph" w:styleId="Heading1">
+    <w:name w:val="heading 1"/>
+    <w:basedOn w:val="Normal"/>
+    <w:next w:val="Normal"/>
+    <w:qFormat/>
+    <w:pPr>
+      <w:keepNext/>
+      <w:numPr>
+        <w:numId w:val="19"/>
+      </w:numPr>
+      <w:spacing w:before="240" w:after="60"/>
+      <w:outlineLvl w:val="0"/>
+    </w:pPr>
+    <w:rPr>
+      <w:rFonts w:ascii="Arial" w:hAnsi="Arial"/>
+      <w:b/>
+      <w:kern w:val="32"/>
+      <w:sz w:val="32"/>
+      <w:szCs w:val="32"/>
+    </w:rPr>
+  </w:style>
+  <w:style w:type="paragraph" w:styleId="Heading2">
+    <w:name w:val="heading 2"/>
+    <w:basedOn w:val="Normal"/>
+    <w:next w:val="Normal"/>
+    <w:qFormat/>
+    <w:rsid w:val="00643AF9"/>
+    <w:pPr>
+      <w:keepNext/>
+      <w:numPr>
+        <w:ilvl w:val="1"/>
+        <w:numId w:val="19"/>
+      </w:numPr>
+      <w:spacing w:before="240" w:after="60"/>
+      <w:outlineLvl w:val="1"/>
+    </w:pPr>
+    <w:rPr>
+      <w:rFonts w:ascii="Arial" w:hAnsi="Arial"/>
+      <w:b/>
+      <w:sz w:val="28"/>
+      <w:szCs w:val="28"/>
+    </w:rPr>
+  </w:style>
+  <w:style w:type="paragraph" w:styleId="Heading3">
+    <w:name w:val="heading 3"/>
+    <w:basedOn w:val="Normal"/>
+    <w:next w:val="Normal"/>
+    <w:qFormat/>
+    <w:rsid w:val="00643AF9"/>
+    <w:pPr>
+      <w:keepNext/>
+      <w:numPr>
+        <w:ilvl w:val="2"/>
+        <w:numId w:val="19"/>
+      </w:numPr>
+      <w:spacing w:before="240" w:after="60"/>
+      <w:outlineLvl w:val="2"/>
+    </w:pPr>
+    <w:rPr>
+      <w:rFonts w:ascii="Arial" w:hAnsi="Arial"/>
+      <w:b/>
+      <w:color w:val="000000"/>
+    </w:rPr>
+  </w:style>
+  <w:style w:type="paragraph" w:styleId="Heading4">
+    <w:name w:val="heading 4"/>
+    <w:basedOn w:val="Normal"/>
+    <w:next w:val="Normal"/>
+    <w:qFormat/>
+    <w:rsid w:val="002A058D"/>
+    <w:pPr>
+      <w:keepNext/>
+      <w:numPr>
+        <w:ilvl w:val="3"/>
+        <w:numId w:val="19"/>
+      </w:numPr>
+      <w:spacing w:before="240" w:after="60"/>
+      <w:ind w:left="1008" w:hanging="1008"/>
+      <w:outlineLvl w:val="3"/>
+    </w:pPr>
+    <w:rPr>
+      <w:rFonts w:ascii="Arial" w:hAnsi="Arial"/>
+      <w:b/>
+    </w:rPr>
+  </w:style>
+  <w:style w:type="paragraph" w:styleId="Heading5">
+    <w:name w:val="heading 5"/>
+    <w:basedOn w:val="Normal"/>
+    <w:next w:val="Normal"/>
+    <w:qFormat/>
+    <w:rsid w:val="002A058D"/>
+    <w:pPr>
+      <w:keepNext/>
+      <w:numPr>
+        <w:ilvl w:val="4"/>
+        <w:numId w:val="19"/>
+      </w:numPr>
+      <w:spacing w:before="240" w:after="60"/>
+      <w:ind w:left="1152" w:hanging="1152"/>
+      <w:outlineLvl w:val="4"/>
+    </w:pPr>
+    <w:rPr>
+      <w:rFonts w:ascii="Arial" w:hAnsi="Arial"/>
+      <w:b/>
+      <w:color w:val="000000"/>
+    </w:rPr>
+  </w:style>
+  <w:style w:type="paragraph" w:styleId="Heading6">
+    <w:name w:val="heading 6"/>
+    <w:basedOn w:val="Normal"/>
+    <w:next w:val="Normal"/>
+    <w:qFormat/>
+    <w:rsid w:val="002A058D"/>
+    <w:pPr>
+      <w:keepNext/>
+      <w:numPr>
+        <w:ilvl w:val="5"/>
+        <w:numId w:val="19"/>
+      </w:numPr>
+      <w:spacing w:before="240" w:after="60"/>
+      <w:ind w:left="1440" w:hanging="1440"/>
+      <w:outlineLvl w:val="5"/>
+    </w:pPr>
+    <w:rPr>
+      <w:rFonts w:ascii="Arial" w:hAnsi="Arial"/>
+      <w:b/>
+      <w:color w:val="000000"/>
+    </w:rPr>
+  </w:style>
+  <w:style w:type="paragraph" w:styleId="Heading7">
+    <w:name w:val="heading 7"/>
+    <w:basedOn w:val="Normal"/>
+    <w:next w:val="Normal"/>
+    <w:qFormat/>
+    <w:rsid w:val="002A058D"/>
+    <w:pPr>
+      <w:keepNext/>
+      <w:numPr>
+        <w:ilvl w:val="6"/>
+        <w:numId w:val="19"/>
+      </w:numPr>
+      <w:spacing w:before="240" w:after="60"/>
+      <w:ind w:left="1584" w:hanging="1584"/>
+      <w:outlineLvl w:val="6"/>
+    </w:pPr>
+    <w:rPr>
+      <w:rFonts w:ascii="Arial" w:hAnsi="Arial"/>
+      <w:b/>
+      <w:color w:val="000000"/>
+    </w:rPr>
+  </w:style>
+  <w:style w:type="paragraph" w:styleId="Heading8">
+    <w:name w:val="heading 8"/>
+    <w:basedOn w:val="Normal"/>
+    <w:next w:val="Normal"/>
+    <w:qFormat/>
+    <w:rsid w:val="002A058D"/>
+    <w:pPr>
+      <w:keepNext/>
+      <w:numPr>
+        <w:ilvl w:val="7"/>
+        <w:numId w:val="19"/>
+      </w:numPr>
+      <w:spacing w:before="240" w:after="60"/>
+      <w:ind w:left="1872" w:hanging="1872"/>
+      <w:outlineLvl w:val="7"/>
+    </w:pPr>
+    <w:rPr>
+      <w:rFonts w:ascii="Arial" w:hAnsi="Arial"/>
+      <w:b/>
+      <w:color w:val="000000"/>
+    </w:rPr>
+  </w:style>
+  <w:style w:type="paragraph" w:styleId="Heading9">
+    <w:name w:val="heading 9"/>
+    <w:basedOn w:val="Normal"/>
+    <w:next w:val="Normal"/>
+    <w:qFormat/>
+    <w:rsid w:val="002A058D"/>
+    <w:pPr>
+      <w:keepNext/>
+      <w:numPr>
+        <w:ilvl w:val="8"/>
+        <w:numId w:val="19"/>
+      </w:numPr>
+      <w:spacing w:before="240" w:after="60"/>
+      <w:ind w:left="2016" w:hanging="2016"/>
+      <w:outlineLvl w:val="8"/>
+    </w:pPr>
+    <w:rPr>
+      <w:rFonts w:ascii="Arial" w:hAnsi="Arial"/>
+      <w:b/>
+      <w:color w:val="000000"/>
+    </w:rPr>
+  </w:style>
+  <w:style w:type="character" w:default="1" w:styleId="DefaultParagraphFont">
+    <w:name w:val="Default Paragraph Font"/>
+    <w:uiPriority w:val="1"/>
+    <w:semiHidden/>
+    <w:unhideWhenUsed/>
+  </w:style>
+  <w:style w:type="table" w:default="1" w:styleId="TableNormal">
+    <w:name w:val="Normal Table"/>
+    <w:uiPriority w:val="99"/>
+    <w:semiHidden/>
+    <w:unhideWhenUsed/>
+    <w:tblPr>
+      <w:tblInd w:w="0" w:type="dxa"/>
+      <w:tblCellMar>
+        <w:top w:w="0" w:type="dxa"/>
+        <w:left w:w="108" w:type="dxa"/>
+        <w:bottom w:w="0" w:type="dxa"/>
+        <w:right w:w="108" w:type="dxa"/>
+      </w:tblCellMar>
+    </w:tblPr>
+  </w:style>
+  <w:style w:type="numbering" w:default="1" w:styleId="NoList">
+    <w:name w:val="No List"/>
+    <w:uiPriority w:val="99"/>
+    <w:semiHidden/>
+    <w:unhideWhenUsed/>
+  </w:style>
+  <w:style w:type="paragraph" w:styleId="Caption">
+    <w:name w:val="caption"/>
+    <w:basedOn w:val="Normal"/>
+    <w:next w:val="Normal"/>
+    <w:autoRedefine/>
+    <w:qFormat/>
+    <w:rsid w:val="00627998"/>
+    <w:pPr>
+      <w:keepNext/>
+      <w:spacing w:before="120"/>
+    </w:pPr>
+    <w:rPr>
+      <w:b/>
+    </w:rPr>
+  </w:style>
+  <w:style w:type="character" w:styleId="LineNumber">
+    <w:name w:val="line number"/>
+    <w:basedOn w:val="DefaultParagraphFont"/>
+  </w:style>
+  <w:style w:type="paragraph" w:styleId="Header">
+    <w:name w:val="header"/>
+    <w:basedOn w:val="Normal"/>
+    <w:pPr>
+      <w:tabs>
+        <w:tab w:val="center" w:pos="4320"/>
+        <w:tab w:val="right" w:pos="8640"/>
+      </w:tabs>
+    </w:pPr>
+  </w:style>
+  <w:style w:type="paragraph" w:styleId="Footer">
+    <w:name w:val="footer"/>
+    <w:basedOn w:val="Normal"/>
+    <w:semiHidden/>
+    <w:pPr>
+      <w:tabs>
+        <w:tab w:val="center" w:pos="4320"/>
+        <w:tab w:val="right" w:pos="8640"/>
+      </w:tabs>
+    </w:pPr>
+  </w:style>
+  <w:style w:type="paragraph" w:customStyle="1" w:styleId="TitleCover">
+    <w:name w:val="Title Cover"/>
+    <w:basedOn w:val="Normal"/>
+    <w:next w:val="Normal"/>
+    <w:pPr>
+      <w:keepNext/>
+      <w:keepLines/>
+      <w:spacing w:before="720" w:after="160"/>
+      <w:jc w:val="center"/>
+    </w:pPr>
+    <w:rPr>
+      <w:rFonts w:ascii="Arial" w:hAnsi="Arial"/>
+      <w:b/>
+      <w:color w:val="000000"/>
+      <w:kern w:val="28"/>
+      <w:sz w:val="48"/>
+    </w:rPr>
+  </w:style>
+  <w:style w:type="paragraph" w:customStyle="1" w:styleId="Exception">
+    <w:name w:val="Exception"/>
+    <w:basedOn w:val="Normal"/>
+    <w:next w:val="Normal"/>
+    <w:pPr>
+      <w:spacing w:before="120"/>
+      <w:ind w:left="720" w:right="720"/>
+      <w:jc w:val="both"/>
+    </w:pPr>
+    <w:rPr>
+      <w:i/>
+    </w:rPr>
+  </w:style>
+  <w:style w:type="character" w:styleId="FootnoteReference">
+    <w:name w:val="footnote reference"/>
+    <w:basedOn w:val="DefaultParagraphFont"/>
+    <w:rPr>
+      <w:position w:val="6"/>
+      <w:sz w:val="16"/>
+    </w:rPr>
+  </w:style>
+  <w:style w:type="character" w:styleId="PageNumber">
+    <w:name w:val="page number"/>
+    <w:basedOn w:val="DefaultParagraphFont"/>
+  </w:style>
+  <w:style w:type="paragraph" w:customStyle="1" w:styleId="INDENT">
+    <w:name w:val="INDENT"/>
+    <w:basedOn w:val="HANGINGINDENT"/>
+    <w:pPr>
+      <w:spacing w:before="100" w:after="100"/>
+      <w:ind w:left="288" w:firstLine="0"/>
+    </w:pPr>
+  </w:style>
+  <w:style w:type="paragraph" w:customStyle="1" w:styleId="HANGINGINDENT">
+    <w:name w:val="HANGING INDENT"/>
+    <w:basedOn w:val="Normal"/>
+    <w:pPr>
+      <w:ind w:left="720" w:hanging="720"/>
+    </w:pPr>
+    <w:rPr>
+      <w:color w:val="000000"/>
+      <w:sz w:val="20"/>
+    </w:rPr>
+  </w:style>
+  <w:style w:type="paragraph" w:styleId="FootnoteText">
+    <w:name w:val="footnote text"/>
+    <w:basedOn w:val="Normal"/>
+    <w:next w:val="Normal"/>
+    <w:rPr>
+      <w:rFonts w:ascii="Times" w:hAnsi="Times"/>
+      <w:color w:val="000000"/>
+      <w:sz w:val="20"/>
+    </w:rPr>
+  </w:style>
+  <w:style w:type="character" w:styleId="CommentReference">
+    <w:name w:val="annotation reference"/>
+    <w:basedOn w:val="DefaultParagraphFont"/>
+    <w:rPr>
+      <w:sz w:val="16"/>
+    </w:rPr>
+  </w:style>
+  <w:style w:type="paragraph" w:styleId="CommentText">
+    <w:name w:val="annotation text"/>
+    <w:basedOn w:val="Normal"/>
+    <w:rPr>
+      <w:color w:val="000000"/>
+      <w:sz w:val="20"/>
+    </w:rPr>
+  </w:style>
+  <w:style w:type="paragraph" w:customStyle="1" w:styleId="H4">
+    <w:name w:val="H4"/>
+    <w:basedOn w:val="Normal"/>
+    <w:next w:val="Normal"/>
+    <w:pPr>
+      <w:keepNext/>
+      <w:widowControl w:val="0"/>
+      <w:spacing w:before="100" w:after="100"/>
+      <w:outlineLvl w:val="4"/>
+    </w:pPr>
+    <w:rPr>
+      <w:b/>
+      <w:snapToGrid w:val="0"/>
+    </w:rPr>
+  </w:style>
+  <w:style w:type="paragraph" w:customStyle="1" w:styleId="Preformatted">
+    <w:name w:val="Preformatted"/>
+    <w:basedOn w:val="Normal"/>
+    <w:pPr>
+      <w:widowControl w:val="0"/>
+      <w:tabs>
+        <w:tab w:val="left" w:pos="0"/>
+        <w:tab w:val="left" w:pos="959"/>
+        <w:tab w:val="left" w:pos="1918"/>
+        <w:tab w:val="left" w:pos="2877"/>
+        <w:tab w:val="left" w:pos="3836"/>
+        <w:tab w:val="left" w:pos="4795"/>
+        <w:tab w:val="left" w:pos="5754"/>
+        <w:tab w:val="left" w:pos="6713"/>
+        <w:tab w:val="left" w:pos="7672"/>
+        <w:tab w:val="left" w:pos="8631"/>
+        <w:tab w:val="left" w:pos="9590"/>
+      </w:tabs>
+    </w:pPr>
+    <w:rPr>
+      <w:rFonts w:ascii="Courier New" w:hAnsi="Courier New"/>
+      <w:snapToGrid w:val="0"/>
+      <w:sz w:val="20"/>
+    </w:rPr>
+  </w:style>
+  <w:style w:type="character" w:styleId="Hyperlink">
+    <w:name w:val="Hyperlink"/>
+    <w:basedOn w:val="DefaultParagraphFont"/>
+    <w:rPr>
+      <w:color w:val="0000FF"/>
+      <w:u w:val="single"/>
+    </w:rPr>
+  </w:style>
+  <w:style w:type="paragraph" w:customStyle="1" w:styleId="Text2">
+    <w:name w:val="Text 2"/>
+    <w:basedOn w:val="Normal"/>
+    <w:pPr>
+      <w:ind w:left="720" w:firstLine="18"/>
+    </w:pPr>
+    <w:rPr>
+      <w:sz w:val="20"/>
+    </w:rPr>
+  </w:style>
+  <w:style w:type="paragraph" w:styleId="List2">
+    <w:name w:val="List 2"/>
+    <w:basedOn w:val="Normal"/>
+    <w:pPr>
+      <w:spacing w:after="240"/>
+      <w:ind w:left="1080" w:hanging="360"/>
+    </w:pPr>
+    <w:rPr>
+      <w:sz w:val="20"/>
+    </w:rPr>
+  </w:style>
+  <w:style w:type="paragraph" w:customStyle="1" w:styleId="AreasOfConcern">
+    <w:name w:val="AreasOfConcern"/>
+    <w:basedOn w:val="Normal"/>
+    <w:rPr>
+      <w:color w:val="0000FF"/>
+      <w:sz w:val="20"/>
+      <w:u w:val="dotted"/>
+    </w:rPr>
+  </w:style>
+  <w:style w:type="paragraph" w:styleId="BlockText">
+    <w:name w:val="Block Text"/>
+    <w:basedOn w:val="Normal"/>
+    <w:pPr>
+      <w:ind w:left="1440" w:right="1440"/>
+    </w:pPr>
+    <w:rPr>
+      <w:color w:val="000000"/>
+      <w:sz w:val="20"/>
+    </w:rPr>
+  </w:style>
+  <w:style w:type="paragraph" w:styleId="BodyText">
+    <w:name w:val="Body Text"/>
+    <w:basedOn w:val="Normal"/>
+    <w:rPr>
+      <w:color w:val="000000"/>
+      <w:sz w:val="20"/>
+    </w:rPr>
+  </w:style>
+  <w:style w:type="paragraph" w:styleId="BodyText2">
+    <w:name w:val="Body Text 2"/>
+    <w:basedOn w:val="Normal"/>
+    <w:pPr>
+      <w:spacing w:line="480" w:lineRule="auto"/>
+    </w:pPr>
+    <w:rPr>
+      <w:color w:val="000000"/>
+      <w:sz w:val="20"/>
+    </w:rPr>
+  </w:style>
+  <w:style w:type="paragraph" w:styleId="BodyText3">
+    <w:name w:val="Body Text 3"/>
+    <w:basedOn w:val="Normal"/>
+    <w:rPr>
+      <w:color w:val="000000"/>
+      <w:sz w:val="16"/>
+    </w:rPr>
+  </w:style>
+  <w:style w:type="paragraph" w:styleId="BodyTextFirstIndent">
+    <w:name w:val="Body Text First Indent"/>
+    <w:basedOn w:val="BodyText"/>
+    <w:pPr>
+      <w:ind w:firstLine="210"/>
+    </w:pPr>
+  </w:style>
+  <w:style w:type="paragraph" w:styleId="BodyTextIndent">
+    <w:name w:val="Body Text Indent"/>
+    <w:basedOn w:val="Normal"/>
+    <w:pPr>
+      <w:ind w:left="360"/>
+    </w:pPr>
+    <w:rPr>
+      <w:color w:val="000000"/>
+      <w:sz w:val="20"/>
+    </w:rPr>
+  </w:style>
+  <w:style w:type="paragraph" w:styleId="BodyTextFirstIndent2">
+    <w:name w:val="Body Text First Indent 2"/>
+    <w:basedOn w:val="BodyTextIndent"/>
+    <w:pPr>
+      <w:ind w:firstLine="210"/>
+    </w:pPr>
+  </w:style>
+  <w:style w:type="paragraph" w:styleId="BodyTextIndent2">
+    <w:name w:val="Body Text Indent 2"/>
+    <w:basedOn w:val="Normal"/>
+    <w:pPr>
+      <w:spacing w:line="480" w:lineRule="auto"/>
+      <w:ind w:left="360"/>
+    </w:pPr>
+    <w:rPr>
+      <w:color w:val="000000"/>
+      <w:sz w:val="20"/>
+    </w:rPr>
+  </w:style>
+  <w:style w:type="paragraph" w:styleId="BodyTextIndent3">
+    <w:name w:val="Body Text Indent 3"/>
+    <w:basedOn w:val="Normal"/>
+    <w:pPr>
+      <w:ind w:left="360"/>
+    </w:pPr>
+    <w:rPr>
+      <w:color w:val="000000"/>
+      <w:sz w:val="16"/>
+    </w:rPr>
+  </w:style>
+  <w:style w:type="paragraph" w:styleId="Closing">
+    <w:name w:val="Closing"/>
+    <w:basedOn w:val="Normal"/>
+    <w:pPr>
+      <w:ind w:left="4320"/>
+    </w:pPr>
+    <w:rPr>
+      <w:color w:val="000000"/>
+      <w:sz w:val="20"/>
+    </w:rPr>
+  </w:style>
+  <w:style w:type="paragraph" w:styleId="Date">
+    <w:name w:val="Date"/>
+    <w:basedOn w:val="Normal"/>
+    <w:next w:val="Normal"/>
+    <w:rPr>
+      <w:color w:val="000000"/>
+      <w:sz w:val="20"/>
+    </w:rPr>
+  </w:style>
+  <w:style w:type="paragraph" w:styleId="DocumentMap">
+    <w:name w:val="Document Map"/>
+    <w:basedOn w:val="Normal"/>
+    <w:pPr>
+      <w:shd w:val="clear" w:color="auto" w:fill="000080"/>
+    </w:pPr>
+    <w:rPr>
+      <w:rFonts w:ascii="Tahoma" w:hAnsi="Tahoma"/>
+      <w:color w:val="000000"/>
+      <w:sz w:val="20"/>
+    </w:rPr>
+  </w:style>
+  <w:style w:type="paragraph" w:styleId="EndnoteText">
+    <w:name w:val="endnote text"/>
+    <w:basedOn w:val="Normal"/>
+    <w:rPr>
+      <w:color w:val="000000"/>
+      <w:sz w:val="20"/>
+    </w:rPr>
+  </w:style>
+  <w:style w:type="paragraph" w:styleId="EnvelopeAddress">
+    <w:name w:val="envelope address"/>
+    <w:basedOn w:val="Normal"/>
+    <w:pPr>
+      <w:framePr w:w="7920" w:h="1980" w:hRule="exact" w:hSpace="180" w:wrap="auto" w:hAnchor="page" w:xAlign="center" w:yAlign="bottom"/>
+      <w:ind w:left="2880"/>
+    </w:pPr>
+    <w:rPr>
+      <w:rFonts w:ascii="Arial" w:hAnsi="Arial"/>
+      <w:color w:val="000000"/>
+    </w:rPr>
+  </w:style>
+  <w:style w:type="paragraph" w:styleId="EnvelopeReturn">
+    <w:name w:val="envelope return"/>
+    <w:basedOn w:val="Normal"/>
+    <w:rPr>
+      <w:rFonts w:ascii="Arial" w:hAnsi="Arial"/>
+      <w:color w:val="000000"/>
+      <w:sz w:val="20"/>
+    </w:rPr>
+  </w:style>
+  <w:style w:type="paragraph" w:styleId="Index1">
+    <w:name w:val="index 1"/>
+    <w:basedOn w:val="Normal"/>
+    <w:next w:val="Normal"/>
+    <w:autoRedefine/>
+    <w:pPr>
+      <w:ind w:left="200" w:hanging="200"/>
+    </w:pPr>
+    <w:rPr>
+      <w:color w:val="000000"/>
+      <w:sz w:val="20"/>
+    </w:rPr>
+  </w:style>
+  <w:style w:type="paragraph" w:styleId="Index2">
+    <w:name w:val="index 2"/>
+    <w:basedOn w:val="Normal"/>
+    <w:next w:val="Normal"/>
+    <w:autoRedefine/>
+    <w:pPr>
+      <w:ind w:left="400" w:hanging="200"/>
+    </w:pPr>
+    <w:rPr>
+      <w:color w:val="000000"/>
+      <w:sz w:val="20"/>
+    </w:rPr>
+  </w:style>
+  <w:style w:type="paragraph" w:styleId="Index3">
+    <w:name w:val="index 3"/>
+    <w:basedOn w:val="Normal"/>
+    <w:next w:val="Normal"/>
+    <w:autoRedefine/>
+    <w:pPr>
+      <w:ind w:left="600" w:hanging="200"/>
+    </w:pPr>
+    <w:rPr>
+      <w:color w:val="000000"/>
+      <w:sz w:val="20"/>
+    </w:rPr>
+  </w:style>
+  <w:style w:type="paragraph" w:styleId="Index4">
+    <w:name w:val="index 4"/>
+    <w:basedOn w:val="Normal"/>
+    <w:next w:val="Normal"/>
+    <w:autoRedefine/>
+    <w:pPr>
+      <w:ind w:left="800" w:hanging="200"/>
+    </w:pPr>
+    <w:rPr>
+      <w:color w:val="000000"/>
+      <w:sz w:val="20"/>
+    </w:rPr>
+  </w:style>
+  <w:style w:type="paragraph" w:styleId="Index5">
+    <w:name w:val="index 5"/>
+    <w:basedOn w:val="Normal"/>
+    <w:next w:val="Normal"/>
+    <w:autoRedefine/>
+    <w:pPr>
+      <w:ind w:left="1000" w:hanging="200"/>
+    </w:pPr>
+    <w:rPr>
+      <w:color w:val="000000"/>
+      <w:sz w:val="20"/>
+    </w:rPr>
+  </w:style>
+  <w:style w:type="paragraph" w:styleId="Index6">
+    <w:name w:val="index 6"/>
+    <w:basedOn w:val="Normal"/>
+    <w:next w:val="Normal"/>
+    <w:autoRedefine/>
+    <w:pPr>
+      <w:ind w:left="1200" w:hanging="200"/>
+    </w:pPr>
+    <w:rPr>
+      <w:color w:val="000000"/>
+      <w:sz w:val="20"/>
+    </w:rPr>
+  </w:style>
+  <w:style w:type="paragraph" w:styleId="Index7">
+    <w:name w:val="index 7"/>
+    <w:basedOn w:val="Normal"/>
+    <w:next w:val="Normal"/>
+    <w:autoRedefine/>
+    <w:pPr>
+      <w:ind w:left="1400" w:hanging="200"/>
+    </w:pPr>
+    <w:rPr>
+      <w:color w:val="000000"/>
+      <w:sz w:val="20"/>
+    </w:rPr>
+  </w:style>
+  <w:style w:type="paragraph" w:styleId="Index8">
+    <w:name w:val="index 8"/>
+    <w:basedOn w:val="Normal"/>
+    <w:next w:val="Normal"/>
+    <w:autoRedefine/>
+    <w:pPr>
+      <w:ind w:left="1600" w:hanging="200"/>
+    </w:pPr>
+    <w:rPr>
+      <w:color w:val="000000"/>
+      <w:sz w:val="20"/>
+    </w:rPr>
+  </w:style>
+  <w:style w:type="paragraph" w:styleId="Index9">
+    <w:name w:val="index 9"/>
+    <w:basedOn w:val="Normal"/>
+    <w:next w:val="Normal"/>
+    <w:autoRedefine/>
+    <w:pPr>
+      <w:ind w:left="1800" w:hanging="200"/>
+    </w:pPr>
+    <w:rPr>
+      <w:color w:val="000000"/>
+      <w:sz w:val="20"/>
+    </w:rPr>
+  </w:style>
+  <w:style w:type="paragraph" w:styleId="IndexHeading">
+    <w:name w:val="index heading"/>
+    <w:basedOn w:val="Normal"/>
+    <w:next w:val="Index1"/>
+    <w:rPr>
+      <w:rFonts w:ascii="Arial" w:hAnsi="Arial"/>
+      <w:b/>
+      <w:color w:val="000000"/>
+      <w:sz w:val="20"/>
+    </w:rPr>
+  </w:style>
+  <w:style w:type="paragraph" w:styleId="List">
+    <w:name w:val="List"/>
+    <w:basedOn w:val="Normal"/>
+    <w:pPr>
+      <w:ind w:left="360" w:hanging="360"/>
+    </w:pPr>
+    <w:rPr>
+      <w:color w:val="000000"/>
+      <w:sz w:val="20"/>
+    </w:rPr>
+  </w:style>
+  <w:style w:type="paragraph" w:styleId="List3">
+    <w:name w:val="List 3"/>
+    <w:basedOn w:val="Normal"/>
+    <w:pPr>
+      <w:ind w:left="1080" w:hanging="360"/>
+    </w:pPr>
+    <w:rPr>
+      <w:color w:val="000000"/>
+      <w:sz w:val="20"/>
+    </w:rPr>
+  </w:style>
+  <w:style w:type="paragraph" w:styleId="List4">
+    <w:name w:val="List 4"/>
+    <w:basedOn w:val="Normal"/>
+    <w:pPr>
+      <w:ind w:left="1440" w:hanging="360"/>
+    </w:pPr>
+    <w:rPr>
+      <w:color w:val="000000"/>
+      <w:sz w:val="20"/>
+    </w:rPr>
+  </w:style>
+  <w:style w:type="paragraph" w:styleId="List5">
+    <w:name w:val="List 5"/>
+    <w:basedOn w:val="Normal"/>
+    <w:pPr>
+      <w:ind w:left="1800" w:hanging="360"/>
+    </w:pPr>
+    <w:rPr>
+      <w:color w:val="000000"/>
+      <w:sz w:val="20"/>
+    </w:rPr>
+  </w:style>
+  <w:style w:type="paragraph" w:styleId="ListBullet">
+    <w:name w:val="List Bullet"/>
+    <w:basedOn w:val="Normal"/>
+    <w:autoRedefine/>
+    <w:pPr>
+      <w:numPr>
+        <w:numId w:val="7"/>
+      </w:numPr>
+    </w:pPr>
+    <w:rPr>
+      <w:color w:val="000000"/>
+      <w:sz w:val="20"/>
+    </w:rPr>
+  </w:style>
+  <w:style w:type="paragraph" w:styleId="ListBullet2">
+    <w:name w:val="List Bullet 2"/>
+    <w:basedOn w:val="Normal"/>
+    <w:autoRedefine/>
+    <w:pPr>
+      <w:numPr>
+        <w:numId w:val="8"/>
+      </w:numPr>
+    </w:pPr>
+    <w:rPr>
+      <w:color w:val="000000"/>
+      <w:sz w:val="20"/>
+    </w:rPr>
+  </w:style>
+  <w:style w:type="paragraph" w:styleId="ListBullet3">
+    <w:name w:val="List Bullet 3"/>
+    <w:basedOn w:val="Normal"/>
+    <w:autoRedefine/>
+    <w:pPr>
+      <w:numPr>
+        <w:numId w:val="9"/>
+      </w:numPr>
+    </w:pPr>
+    <w:rPr>
+      <w:color w:val="000000"/>
+      <w:sz w:val="20"/>
+    </w:rPr>
+  </w:style>
+  <w:style w:type="paragraph" w:styleId="ListBullet4">
+    <w:name w:val="List Bullet 4"/>
+    <w:basedOn w:val="Normal"/>
+    <w:autoRedefine/>
+    <w:pPr>
+      <w:numPr>
+        <w:numId w:val="10"/>
+      </w:numPr>
+    </w:pPr>
+    <w:rPr>
+      <w:color w:val="000000"/>
+      <w:sz w:val="20"/>
+    </w:rPr>
+  </w:style>
+  <w:style w:type="paragraph" w:styleId="ListBullet5">
+    <w:name w:val="List Bullet 5"/>
+    <w:basedOn w:val="Normal"/>
+    <w:autoRedefine/>
+    <w:pPr>
+      <w:numPr>
+        <w:numId w:val="11"/>
+      </w:numPr>
+    </w:pPr>
+    <w:rPr>
+      <w:color w:val="000000"/>
+      <w:sz w:val="20"/>
+    </w:rPr>
+  </w:style>
+  <w:style w:type="paragraph" w:styleId="ListContinue">
+    <w:name w:val="List Continue"/>
+    <w:basedOn w:val="Normal"/>
+    <w:pPr>
+      <w:ind w:left="360"/>
+    </w:pPr>
+    <w:rPr>
+      <w:color w:val="000000"/>
+      <w:sz w:val="20"/>
+    </w:rPr>
+  </w:style>
+  <w:style w:type="paragraph" w:styleId="ListContinue2">
+    <w:name w:val="List Continue 2"/>
+    <w:basedOn w:val="Normal"/>
+    <w:pPr>
+      <w:ind w:left="720"/>
+    </w:pPr>
+    <w:rPr>
+      <w:color w:val="000000"/>
+      <w:sz w:val="20"/>
+    </w:rPr>
+  </w:style>
+  <w:style w:type="paragraph" w:styleId="ListContinue3">
+    <w:name w:val="List Continue 3"/>
+    <w:basedOn w:val="Normal"/>
+    <w:pPr>
+      <w:ind w:left="1080"/>
+    </w:pPr>
+    <w:rPr>
+      <w:color w:val="000000"/>
+      <w:sz w:val="20"/>
+    </w:rPr>
+  </w:style>
+  <w:style w:type="paragraph" w:styleId="ListContinue4">
+    <w:name w:val="List Continue 4"/>
+    <w:basedOn w:val="Normal"/>
+    <w:pPr>
+      <w:ind w:left="1440"/>
+    </w:pPr>
+    <w:rPr>
+      <w:color w:val="000000"/>
+      <w:sz w:val="20"/>
+    </w:rPr>
+  </w:style>
+  <w:style w:type="paragraph" w:styleId="ListContinue5">
+    <w:name w:val="List Continue 5"/>
+    <w:basedOn w:val="Normal"/>
+    <w:pPr>
+      <w:ind w:left="1800"/>
+    </w:pPr>
+    <w:rPr>
+      <w:color w:val="000000"/>
+      <w:sz w:val="20"/>
+    </w:rPr>
+  </w:style>
+  <w:style w:type="paragraph" w:styleId="ListNumber">
+    <w:name w:val="List Number"/>
+    <w:basedOn w:val="Normal"/>
+    <w:pPr>
+      <w:numPr>
+        <w:numId w:val="12"/>
+      </w:numPr>
+    </w:pPr>
+    <w:rPr>
+      <w:color w:val="000000"/>
+      <w:sz w:val="20"/>
+    </w:rPr>
+  </w:style>
+  <w:style w:type="paragraph" w:styleId="ListNumber2">
+    <w:name w:val="List Number 2"/>
+    <w:basedOn w:val="Normal"/>
+    <w:pPr>
+      <w:numPr>
+        <w:numId w:val="13"/>
+      </w:numPr>
+    </w:pPr>
+    <w:rPr>
+      <w:color w:val="000000"/>
+      <w:sz w:val="20"/>
+    </w:rPr>
+  </w:style>
+  <w:style w:type="paragraph" w:styleId="ListNumber3">
+    <w:name w:val="List Number 3"/>
+    <w:basedOn w:val="Normal"/>
+    <w:pPr>
+      <w:numPr>
+        <w:numId w:val="14"/>
+      </w:numPr>
+    </w:pPr>
+    <w:rPr>
+      <w:color w:val="000000"/>
+      <w:sz w:val="20"/>
+    </w:rPr>
+  </w:style>
+  <w:style w:type="paragraph" w:styleId="ListNumber4">
+    <w:name w:val="List Number 4"/>
+    <w:basedOn w:val="Normal"/>
+    <w:pPr>
+      <w:numPr>
+        <w:numId w:val="15"/>
+      </w:numPr>
+    </w:pPr>
+    <w:rPr>
+      <w:color w:val="000000"/>
+      <w:sz w:val="20"/>
+    </w:rPr>
+  </w:style>
+  <w:style w:type="paragraph" w:styleId="ListNumber5">
+    <w:name w:val="List Number 5"/>
+    <w:basedOn w:val="Normal"/>
+    <w:pPr>
+      <w:numPr>
+        <w:numId w:val="16"/>
+      </w:numPr>
+    </w:pPr>
+    <w:rPr>
+      <w:color w:val="000000"/>
+      <w:sz w:val="20"/>
+    </w:rPr>
+  </w:style>
+  <w:style w:type="paragraph" w:styleId="MacroText">
+    <w:name w:val="macro"/>
+    <w:pPr>
+      <w:tabs>
+        <w:tab w:val="left" w:pos="480"/>
+        <w:tab w:val="left" w:pos="960"/>
+        <w:tab w:val="left" w:pos="1440"/>
+        <w:tab w:val="left" w:pos="1920"/>
+        <w:tab w:val="left" w:pos="2400"/>
+        <w:tab w:val="left" w:pos="2880"/>
+        <w:tab w:val="left" w:pos="3360"/>
+        <w:tab w:val="left" w:pos="3840"/>
+        <w:tab w:val="left" w:pos="4320"/>
+      </w:tabs>
+    </w:pPr>
+    <w:rPr>
+      <w:rFonts w:ascii="Courier New" w:hAnsi="Courier New"/>
+      <w:color w:val="000000"/>
+    </w:rPr>
+  </w:style>
+  <w:style w:type="paragraph" w:styleId="MessageHeader">
+    <w:name w:val="Message Header"/>
+    <w:basedOn w:val="Normal"/>
+    <w:pPr>
+      <w:pBdr>
+        <w:top w:val="single" w:sz="6" w:space="1" w:color="auto"/>
+        <w:left w:val="single" w:sz="6" w:space="1" w:color="auto"/>
+        <w:bottom w:val="single" w:sz="6" w:space="1" w:color="auto"/>
+        <w:right w:val="single" w:sz="6" w:space="1" w:color="auto"/>
+      </w:pBdr>
+      <w:shd w:val="pct20" w:color="auto" w:fill="auto"/>
+      <w:ind w:left="1080" w:hanging="1080"/>
+    </w:pPr>
+    <w:rPr>
+      <w:rFonts w:ascii="Arial" w:hAnsi="Arial"/>
+      <w:color w:val="000000"/>
+    </w:rPr>
+  </w:style>
+  <w:style w:type="paragraph" w:styleId="NormalIndent">
+    <w:name w:val="Normal Indent"/>
+    <w:basedOn w:val="Normal"/>
+    <w:pPr>
+      <w:ind w:left="720"/>
+    </w:pPr>
+    <w:rPr>
+      <w:color w:val="000000"/>
+      <w:sz w:val="20"/>
+    </w:rPr>
+  </w:style>
+  <w:style w:type="paragraph" w:styleId="NoteHeading">
+    <w:name w:val="Note Heading"/>
+    <w:basedOn w:val="Normal"/>
+    <w:next w:val="Normal"/>
+    <w:rPr>
+      <w:color w:val="000000"/>
+      <w:sz w:val="20"/>
+    </w:rPr>
+  </w:style>
+  <w:style w:type="paragraph" w:styleId="PlainText">
+    <w:name w:val="Plain Text"/>
+    <w:basedOn w:val="Normal"/>
+    <w:rPr>
+      <w:rFonts w:ascii="Courier New" w:hAnsi="Courier New"/>
+      <w:color w:val="000000"/>
+      <w:sz w:val="20"/>
+    </w:rPr>
+  </w:style>
+  <w:style w:type="paragraph" w:styleId="Salutation">
+    <w:name w:val="Salutation"/>
+    <w:basedOn w:val="Normal"/>
+    <w:next w:val="Normal"/>
+    <w:rPr>
+      <w:color w:val="000000"/>
+      <w:sz w:val="20"/>
+    </w:rPr>
+  </w:style>
+  <w:style w:type="paragraph" w:styleId="Signature">
+    <w:name w:val="Signature"/>
+    <w:basedOn w:val="Normal"/>
+    <w:pPr>
+      <w:ind w:left="4320"/>
+    </w:pPr>
+    <w:rPr>
+      <w:color w:val="000000"/>
+      <w:sz w:val="20"/>
+    </w:rPr>
+  </w:style>
+  <w:style w:type="paragraph" w:styleId="Subtitle">
+    <w:name w:val="Subtitle"/>
+    <w:basedOn w:val="Normal"/>
+    <w:qFormat/>
+    <w:pPr>
+      <w:spacing w:after="60"/>
+      <w:jc w:val="center"/>
+      <w:outlineLvl w:val="1"/>
+    </w:pPr>
+    <w:rPr>
+      <w:rFonts w:ascii="Arial" w:hAnsi="Arial"/>
+      <w:color w:val="000000"/>
+    </w:rPr>
+  </w:style>
+  <w:style w:type="paragraph" w:styleId="TableofAuthorities">
+    <w:name w:val="table of authorities"/>
+    <w:basedOn w:val="Normal"/>
+    <w:next w:val="Normal"/>
+    <w:pPr>
+      <w:ind w:left="200" w:hanging="200"/>
+    </w:pPr>
+    <w:rPr>
+      <w:color w:val="000000"/>
+      <w:sz w:val="20"/>
+    </w:rPr>
+  </w:style>
+  <w:style w:type="paragraph" w:styleId="TableofFigures">
+    <w:name w:val="table of figures"/>
+    <w:basedOn w:val="Normal"/>
+    <w:next w:val="Normal"/>
+    <w:pPr>
+      <w:ind w:left="400" w:hanging="400"/>
+    </w:pPr>
+    <w:rPr>
+      <w:color w:val="000000"/>
+      <w:sz w:val="20"/>
+    </w:rPr>
+  </w:style>
+  <w:style w:type="paragraph" w:styleId="Title">
+    <w:name w:val="Title"/>
+    <w:basedOn w:val="Normal"/>
+    <w:qFormat/>
+    <w:pPr>
+      <w:spacing w:before="240" w:after="60"/>
+      <w:jc w:val="center"/>
+      <w:outlineLvl w:val="0"/>
+    </w:pPr>
+    <w:rPr>
+      <w:rFonts w:ascii="Arial" w:hAnsi="Arial"/>
+      <w:b/>
+      <w:color w:val="000000"/>
+      <w:kern w:val="28"/>
+      <w:sz w:val="32"/>
+    </w:rPr>
+  </w:style>
+  <w:style w:type="paragraph" w:styleId="TOAHeading">
+    <w:name w:val="toa heading"/>
+    <w:basedOn w:val="Normal"/>
+    <w:next w:val="Normal"/>
+    <w:pPr>
+      <w:spacing w:before="120"/>
+    </w:pPr>
+    <w:rPr>
+      <w:rFonts w:ascii="Arial" w:hAnsi="Arial"/>
+      <w:b/>
+      <w:color w:val="000000"/>
+    </w:rPr>
+  </w:style>
+  <w:style w:type="paragraph" w:styleId="TOC1">
+    <w:name w:val="toc 1"/>
+    <w:basedOn w:val="Normal"/>
+    <w:next w:val="Normal"/>
+    <w:autoRedefine/>
+    <w:rPr>
+      <w:color w:val="000000"/>
+      <w:sz w:val="20"/>
+    </w:rPr>
+  </w:style>
+  <w:style w:type="paragraph" w:styleId="TOC2">
+    <w:name w:val="toc 2"/>
+    <w:basedOn w:val="Normal"/>
+    <w:next w:val="Normal"/>
+    <w:autoRedefine/>
+    <w:pPr>
+      <w:ind w:left="200"/>
+    </w:pPr>
+    <w:rPr>
+      <w:color w:val="000000"/>
+      <w:sz w:val="20"/>
+    </w:rPr>
+  </w:style>
+  <w:style w:type="paragraph" w:styleId="TOC3">
+    <w:name w:val="toc 3"/>
+    <w:basedOn w:val="Normal"/>
+    <w:next w:val="Normal"/>
+    <w:autoRedefine/>
+    <w:pPr>
+      <w:ind w:left="400"/>
+    </w:pPr>
+    <w:rPr>
+      <w:color w:val="000000"/>
+      <w:sz w:val="20"/>
+    </w:rPr>
+  </w:style>
+  <w:style w:type="paragraph" w:styleId="TOC4">
+    <w:name w:val="toc 4"/>
+    <w:basedOn w:val="Normal"/>
+    <w:next w:val="Normal"/>
+    <w:autoRedefine/>
+    <w:pPr>
+      <w:ind w:left="600"/>
+    </w:pPr>
+    <w:rPr>
+      <w:color w:val="000000"/>
+      <w:sz w:val="20"/>
+    </w:rPr>
+  </w:style>
+  <w:style w:type="paragraph" w:styleId="TOC5">
+    <w:name w:val="toc 5"/>
+    <w:basedOn w:val="Normal"/>
+    <w:next w:val="Normal"/>
+    <w:autoRedefine/>
+    <w:pPr>
+      <w:ind w:left="800"/>
+    </w:pPr>
+    <w:rPr>
+      <w:color w:val="000000"/>
+      <w:sz w:val="20"/>
+    </w:rPr>
+  </w:style>
+  <w:style w:type="paragraph" w:styleId="TOC6">
+    <w:name w:val="toc 6"/>
+    <w:basedOn w:val="Normal"/>
+    <w:next w:val="Normal"/>
+    <w:autoRedefine/>
+    <w:pPr>
+      <w:ind w:left="1000"/>
+    </w:pPr>
+    <w:rPr>
+      <w:color w:val="000000"/>
+      <w:sz w:val="20"/>
+    </w:rPr>
+  </w:style>
+  <w:style w:type="paragraph" w:styleId="TOC7">
+    <w:name w:val="toc 7"/>
+    <w:basedOn w:val="Normal"/>
+    <w:next w:val="Normal"/>
+    <w:autoRedefine/>
+    <w:pPr>
+      <w:ind w:left="1200"/>
+    </w:pPr>
+    <w:rPr>
+      <w:color w:val="000000"/>
+      <w:sz w:val="20"/>
+    </w:rPr>
+  </w:style>
+  <w:style w:type="paragraph" w:styleId="TOC8">
+    <w:name w:val="toc 8"/>
+    <w:basedOn w:val="Normal"/>
+    <w:next w:val="Normal"/>
+    <w:autoRedefine/>
+    <w:pPr>
+      <w:ind w:left="1400"/>
+    </w:pPr>
+    <w:rPr>
+      <w:color w:val="000000"/>
+      <w:sz w:val="20"/>
+    </w:rPr>
+  </w:style>
+  <w:style w:type="paragraph" w:styleId="TOC9">
+    <w:name w:val="toc 9"/>
+    <w:basedOn w:val="Normal"/>
+    <w:next w:val="Normal"/>
+    <w:autoRedefine/>
+    <w:pPr>
+      <w:ind w:left="1600"/>
+    </w:pPr>
+    <w:rPr>
+      <w:color w:val="000000"/>
+      <w:sz w:val="20"/>
+    </w:rPr>
+  </w:style>
+  <w:style w:type="character" w:styleId="FollowedHyperlink">
+    <w:name w:val="FollowedHyperlink"/>
+    <w:basedOn w:val="DefaultParagraphFont"/>
+    <w:rPr>
+      <w:color w:val="800080"/>
+      <w:u w:val="single"/>
+    </w:rPr>
+  </w:style>
+  <w:style w:type="paragraph" w:customStyle="1" w:styleId="xl24">
+    <w:name w:val="xl24"/>
+    <w:basedOn w:val="Normal"/>
+    <w:pPr>
+      <w:pBdr>
+        <w:top w:val="single" w:sz="4" w:space="0" w:color="auto"/>
+        <w:bottom w:val="single" w:sz="4" w:space="0" w:color="auto"/>
+        <w:right w:val="single" w:sz="4" w:space="0" w:color="auto"/>
+      </w:pBdr>
+      <w:shd w:val="clear" w:color="auto" w:fill="C0C0C0"/>
+      <w:spacing w:before="100" w:beforeAutospacing="1" w:after="100" w:afterAutospacing="1"/>
+      <w:jc w:val="center"/>
+      <w:textAlignment w:val="center"/>
+    </w:pPr>
+    <w:rPr>
+      <w:rFonts w:ascii="Arial" w:hAnsi="Arial"/>
+      <w:b/>
+      <w:sz w:val="16"/>
+    </w:rPr>
+  </w:style>
+  <w:style w:type="paragraph" w:customStyle="1" w:styleId="xl25">
+    <w:name w:val="xl25"/>
+    <w:basedOn w:val="Normal"/>
+    <w:pPr>
+      <w:pBdr>
+        <w:top w:val="single" w:sz="4" w:space="0" w:color="auto"/>
+        <w:left w:val="single" w:sz="4" w:space="0" w:color="auto"/>
+        <w:bottom w:val="single" w:sz="4" w:space="0" w:color="auto"/>
+        <w:right w:val="single" w:sz="4" w:space="0" w:color="auto"/>
+      </w:pBdr>
+      <w:shd w:val="clear" w:color="auto" w:fill="C0C0C0"/>
+      <w:spacing w:before="100" w:beforeAutospacing="1" w:after="100" w:afterAutospacing="1"/>
+      <w:jc w:val="center"/>
+      <w:textAlignment w:val="center"/>
+    </w:pPr>
+    <w:rPr>
+      <w:rFonts w:ascii="Arial Bold" w:hAnsi="Arial Bold"/>
+      <w:b/>
+      <w:sz w:val="18"/>
+    </w:rPr>
+  </w:style>
+  <w:style w:type="paragraph" w:customStyle="1" w:styleId="xl26">
+    <w:name w:val="xl26"/>
+    <w:basedOn w:val="Normal"/>
+    <w:pPr>
+      <w:pBdr>
+        <w:left w:val="single" w:sz="4" w:space="0" w:color="auto"/>
+        <w:right w:val="single" w:sz="4" w:space="0" w:color="auto"/>
+      </w:pBdr>
+      <w:shd w:val="clear" w:color="auto" w:fill="C0C0C0"/>
+      <w:spacing w:before="100" w:beforeAutospacing="1" w:after="100" w:afterAutospacing="1"/>
+      <w:jc w:val="center"/>
+      <w:textAlignment w:val="center"/>
+    </w:pPr>
+    <w:rPr>
+      <w:rFonts w:ascii="Arial Bold" w:hAnsi="Arial Bold"/>
+      <w:b/>
+      <w:sz w:val="18"/>
+    </w:rPr>
+  </w:style>
+  <w:style w:type="paragraph" w:customStyle="1" w:styleId="xl27">
+    <w:name w:val="xl27"/>
+    <w:basedOn w:val="Normal"/>
+    <w:pPr>
+      <w:pBdr>
+        <w:left w:val="single" w:sz="4" w:space="0" w:color="auto"/>
+        <w:bottom w:val="single" w:sz="4" w:space="0" w:color="auto"/>
+        <w:right w:val="single" w:sz="4" w:space="0" w:color="auto"/>
+      </w:pBdr>
+      <w:shd w:val="clear" w:color="auto" w:fill="C0C0C0"/>
+      <w:spacing w:before="100" w:beforeAutospacing="1" w:after="100" w:afterAutospacing="1"/>
+      <w:jc w:val="center"/>
+      <w:textAlignment w:val="center"/>
+    </w:pPr>
+    <w:rPr>
+      <w:rFonts w:ascii="Arial Bold" w:hAnsi="Arial Bold"/>
+      <w:b/>
+      <w:sz w:val="18"/>
+    </w:rPr>
+  </w:style>
+  <w:style w:type="paragraph" w:customStyle="1" w:styleId="xl28">
+    <w:name w:val="xl28"/>
+    <w:basedOn w:val="Normal"/>
+    <w:pPr>
+      <w:pBdr>
+        <w:left w:val="single" w:sz="4" w:space="0" w:color="auto"/>
+        <w:bottom w:val="single" w:sz="4" w:space="0" w:color="auto"/>
+        <w:right w:val="single" w:sz="4" w:space="0" w:color="auto"/>
+      </w:pBdr>
+      <w:shd w:val="clear" w:color="auto" w:fill="C0C0C0"/>
+      <w:spacing w:before="100" w:beforeAutospacing="1" w:after="100" w:afterAutospacing="1"/>
+      <w:jc w:val="center"/>
+      <w:textAlignment w:val="center"/>
+    </w:pPr>
+    <w:rPr>
+      <w:rFonts w:ascii="Arial Bold" w:hAnsi="Arial Bold"/>
+      <w:sz w:val="18"/>
+    </w:rPr>
+  </w:style>
+  <w:style w:type="paragraph" w:customStyle="1" w:styleId="xl29">
+    <w:name w:val="xl29"/>
+    <w:basedOn w:val="Normal"/>
+    <w:pPr>
+      <w:pBdr>
+        <w:left w:val="single" w:sz="4" w:space="0" w:color="auto"/>
+        <w:right w:val="single" w:sz="4" w:space="0" w:color="auto"/>
+      </w:pBdr>
+      <w:shd w:val="clear" w:color="auto" w:fill="C0C0C0"/>
+      <w:spacing w:before="100" w:beforeAutospacing="1" w:after="100" w:afterAutospacing="1"/>
+      <w:jc w:val="center"/>
+      <w:textAlignment w:val="center"/>
+    </w:pPr>
+    <w:rPr>
+      <w:rFonts w:ascii="Arial Bold" w:hAnsi="Arial Bold"/>
+      <w:b/>
+      <w:sz w:val="18"/>
+    </w:rPr>
+  </w:style>
+  <w:style w:type="paragraph" w:customStyle="1" w:styleId="xl30">
+    <w:name w:val="xl30"/>
+    <w:basedOn w:val="Normal"/>
+    <w:pPr>
+      <w:pBdr>
+        <w:right w:val="single" w:sz="4" w:space="0" w:color="auto"/>
+      </w:pBdr>
+      <w:spacing w:before="100" w:beforeAutospacing="1" w:after="100" w:afterAutospacing="1"/>
+      <w:jc w:val="center"/>
+      <w:textAlignment w:val="center"/>
+    </w:pPr>
+    <w:rPr>
+      <w:rFonts w:ascii="Arial" w:hAnsi="Arial"/>
+      <w:sz w:val="18"/>
+    </w:rPr>
+  </w:style>
+  <w:style w:type="paragraph" w:customStyle="1" w:styleId="xl31">
+    <w:name w:val="xl31"/>
+    <w:basedOn w:val="Normal"/>
+    <w:pPr>
+      <w:pBdr>
+        <w:bottom w:val="single" w:sz="4" w:space="0" w:color="auto"/>
+        <w:right w:val="single" w:sz="4" w:space="0" w:color="auto"/>
+      </w:pBdr>
+      <w:spacing w:before="100" w:beforeAutospacing="1" w:after="100" w:afterAutospacing="1"/>
+      <w:jc w:val="center"/>
+      <w:textAlignment w:val="center"/>
+    </w:pPr>
+    <w:rPr>
+      <w:rFonts w:ascii="Arial" w:hAnsi="Arial"/>
+      <w:sz w:val="18"/>
+    </w:rPr>
+  </w:style>
+  <w:style w:type="paragraph" w:customStyle="1" w:styleId="xl32">
+    <w:name w:val="xl32"/>
+    <w:basedOn w:val="Normal"/>
+    <w:pPr>
+      <w:pBdr>
+        <w:right w:val="single" w:sz="4" w:space="0" w:color="auto"/>
+      </w:pBdr>
+      <w:spacing w:before="100" w:beforeAutospacing="1" w:after="100" w:afterAutospacing="1"/>
+      <w:jc w:val="center"/>
+      <w:textAlignment w:val="center"/>
+    </w:pPr>
+    <w:rPr>
+      <w:rFonts w:ascii="Arial" w:hAnsi="Arial"/>
+      <w:sz w:val="18"/>
+    </w:rPr>
+  </w:style>
+  <w:style w:type="paragraph" w:customStyle="1" w:styleId="xl33">
+    <w:name w:val="xl33"/>
+    <w:basedOn w:val="Normal"/>
+    <w:pPr>
+      <w:pBdr>
+        <w:bottom w:val="single" w:sz="4" w:space="0" w:color="auto"/>
+        <w:right w:val="single" w:sz="4" w:space="0" w:color="auto"/>
+      </w:pBdr>
+      <w:spacing w:before="100" w:beforeAutospacing="1" w:after="100" w:afterAutospacing="1"/>
+      <w:jc w:val="center"/>
+      <w:textAlignment w:val="center"/>
+    </w:pPr>
+    <w:rPr>
+      <w:rFonts w:ascii="Arial" w:hAnsi="Arial"/>
+      <w:sz w:val="18"/>
+    </w:rPr>
+  </w:style>
+  <w:style w:type="table" w:styleId="TableGrid">
+    <w:name w:val="Table Grid"/>
+    <w:basedOn w:val="TableNormal"/>
+    <w:rsid w:val="002A46D5"/>
+    <w:tblPr>
+      <w:tblBorders>
+        <w:top w:val="single" w:sz="4" w:space="0" w:color="auto"/>
+        <w:left w:val="single" w:sz="4" w:space="0" w:color="auto"/>
+        <w:bottom w:val="single" w:sz="4" w:space="0" w:color="auto"/>
+        <w:right w:val="single" w:sz="4" w:space="0" w:color="auto"/>
+        <w:insideH w:val="single" w:sz="4" w:space="0" w:color="auto"/>
+        <w:insideV w:val="single" w:sz="4" w:space="0" w:color="auto"/>
+      </w:tblBorders>
+    </w:tblPr>
+  </w:style>
+  <w:style w:type="paragraph" w:styleId="BalloonText">
+    <w:name w:val="Balloon Text"/>
+    <w:basedOn w:val="Normal"/>
+    <w:link w:val="BalloonTextChar"/>
+    <w:semiHidden/>
+    <w:unhideWhenUsed/>
+    <w:rsid w:val="00F7685D"/>
+    <w:rPr>
+      <w:rFonts w:ascii="Tahoma" w:hAnsi="Tahoma" w:cs="Tahoma"/>
+      <w:sz w:val="16"/>
+      <w:szCs w:val="16"/>
+    </w:rPr>
+  </w:style>
+  <w:style w:type="character" w:customStyle="1" w:styleId="BalloonTextChar">
+    <w:name w:val="Balloon Text Char"/>
+    <w:basedOn w:val="DefaultParagraphFont"/>
+    <w:link w:val="BalloonText"/>
+    <w:semiHidden/>
+    <w:rsid w:val="00F7685D"/>
+    <w:rPr>
+      <w:rFonts w:ascii="Tahoma" w:hAnsi="Tahoma" w:cs="Tahoma"/>
+      <w:sz w:val="16"/>
+      <w:szCs w:val="16"/>
+    </w:rPr>
+  </w:style>
+  <w:style w:type="character" w:styleId="Strong">
+    <w:name w:val="Strong"/>
+    <w:basedOn w:val="DefaultParagraphFont"/>
+    <w:qFormat/>
+    <w:rsid w:val="00851FCA"/>
+    <w:rPr>
+      <w:b/>
+      <w:bCs/>
+    </w:rPr>
+  </w:style>
+  <w:style w:type="paragraph" w:styleId="ListParagraph">
+    <w:name w:val="List Paragraph"/>
+    <w:basedOn w:val="Normal"/>
+    <w:uiPriority w:val="34"/>
+    <w:qFormat/>
+    <w:rsid w:val="00623B38"/>
+    <w:pPr>
+      <w:ind w:left="720"/>
+      <w:contextualSpacing/>
+    </w:pPr>
+  </w:style>
+  <w:style w:type="character" w:styleId="EndnoteReference">
+    <w:name w:val="endnote reference"/>
+    <w:basedOn w:val="DefaultParagraphFont"/>
+    <w:semiHidden/>
+    <w:unhideWhenUsed/>
+    <w:rsid w:val="00003969"/>
+    <w:rPr>
+      <w:vertAlign w:val="superscript"/>
+    </w:rPr>
+  </w:style>
+  <w:style w:type="character" w:styleId="PlaceholderText">
+    <w:name w:val="Placeholder Text"/>
+    <w:basedOn w:val="DefaultParagraphFont"/>
+    <w:uiPriority w:val="99"/>
+    <w:semiHidden/>
+    <w:rsid w:val="004D09B6"/>
+    <w:rPr>
+      <w:color w:val="808080"/>
+    </w:rPr>
+  </w:style>
+</w:styles>
+</file>
+
 <file path=word/glossary/document.xml><?xml version="1.0" encoding="utf-8"?>
-<w:glossaryDocument xmlns:wpc="http://schemas.microsoft.com/office/word/2010/wordprocessingCanvas" xmlns:mc="http://schemas.openxmlformats.org/markup-compatibility/2006" xmlns:o="urn:schemas-microsoft-com:office:office" xmlns:r="http://schemas.openxmlformats.org/officeDocument/2006/relationships" xmlns:m="http://schemas.openxmlformats.org/officeDocument/2006/math" xmlns:v="urn:schemas-microsoft-com:vml" xmlns:wp14="http://schemas.microsoft.com/office/word/2010/wordprocessingDrawing" xmlns:wp="http://schemas.openxmlformats.org/drawingml/2006/wordprocessingDrawing" xmlns:w10="urn:schemas-microsoft-com:office:word" xmlns:w="http://schemas.openxmlformats.org/wordprocessingml/2006/main" xmlns:w14="http://schemas.microsoft.com/office/word/2010/wordml" xmlns:w15="http://schemas.microsoft.com/office/word/2012/wordml" xmlns:wpg="http://schemas.microsoft.com/office/word/2010/wordprocessingGroup" xmlns:wpi="http://schemas.microsoft.com/office/word/2010/wordprocessingInk" xmlns:wne="http://schemas.microsoft.com/office/word/2006/wordml" xmlns:wps="http://schemas.microsoft.com/office/word/2010/wordprocessingShape" mc:Ignorable="w14 w15 wp14">
+<w:glossaryDocument xmlns:wpc="http://schemas.microsoft.com/office/word/2010/wordprocessingCanvas" xmlns:mc="http://schemas.openxmlformats.org/markup-compatibility/2006" xmlns:o="urn:schemas-microsoft-com:office:office" xmlns:r="http://schemas.openxmlformats.org/officeDocument/2006/relationships" xmlns:m="http://schemas.openxmlformats.org/officeDocument/2006/math" xmlns:v="urn:schemas-microsoft-com:vml" xmlns:wp14="http://schemas.microsoft.com/office/word/2010/wordprocessingDrawing" xmlns:wp="http://schemas.openxmlformats.org/drawingml/2006/wordprocessingDrawing" xmlns:w10="urn:schemas-microsoft-com:office:word" xmlns:w="http://schemas.openxmlformats.org/wordprocessingml/2006/main" xmlns:w14="http://schemas.microsoft.com/office/word/2010/wordml" xmlns:wpg="http://schemas.microsoft.com/office/word/2010/wordprocessingGroup" xmlns:wpi="http://schemas.microsoft.com/office/word/2010/wordprocessingInk" xmlns:wne="http://schemas.microsoft.com/office/word/2006/wordml" xmlns:wps="http://schemas.microsoft.com/office/word/2010/wordprocessingShape" mc:Ignorable="w14 wp14">
   <w:docParts>
     <w:docPart>
       <w:docPartPr>
@@ -11494,7 +13033,7 @@
 </file>
 
 <file path=word/glossary/fontTable.xml><?xml version="1.0" encoding="utf-8"?>
-<w:fonts xmlns:mc="http://schemas.openxmlformats.org/markup-compatibility/2006" xmlns:r="http://schemas.openxmlformats.org/officeDocument/2006/relationships" xmlns:w="http://schemas.openxmlformats.org/wordprocessingml/2006/main" xmlns:w14="http://schemas.microsoft.com/office/word/2010/wordml" xmlns:w15="http://schemas.microsoft.com/office/word/2012/wordml" mc:Ignorable="w14 w15">
+<w:fonts xmlns:mc="http://schemas.openxmlformats.org/markup-compatibility/2006" xmlns:r="http://schemas.openxmlformats.org/officeDocument/2006/relationships" xmlns:w="http://schemas.openxmlformats.org/wordprocessingml/2006/main" xmlns:w14="http://schemas.microsoft.com/office/word/2010/wordml" mc:Ignorable="w14">
   <w:font w:name="Symbol">
     <w:panose1 w:val="05050102010706020507"/>
     <w:charset w:val="02"/>
@@ -11602,13 +13141,13 @@
     <w:sig w:usb0="E4002EFF" w:usb1="C000247B" w:usb2="00000009" w:usb3="00000000" w:csb0="000001FF" w:csb1="00000000"/>
   </w:font>
   <w:font w:name="MS Mincho">
-    <w:altName w:val="MS Gothic"/>
+    <w:altName w:val="ＭＳ 明朝"/>
     <w:panose1 w:val="02020609040205080304"/>
     <w:charset w:val="80"/>
     <w:family w:val="roman"/>
     <w:notTrueType/>
     <w:pitch w:val="fixed"/>
-    <w:sig w:usb0="00000000" w:usb1="08070000" w:usb2="00000010" w:usb3="00000000" w:csb0="00020000" w:csb1="00000000"/>
+    <w:sig w:usb0="00000001" w:usb1="08070000" w:usb2="00000010" w:usb3="00000000" w:csb0="00020000" w:csb1="00000000"/>
   </w:font>
   <w:font w:name="Cambria">
     <w:panose1 w:val="02040503050406030204"/>
@@ -11617,18 +13156,11 @@
     <w:pitch w:val="variable"/>
     <w:sig w:usb0="E00006FF" w:usb1="420024FF" w:usb2="02000000" w:usb3="00000000" w:csb0="0000019F" w:csb1="00000000"/>
   </w:font>
-  <w:font w:name="Calibri Light">
-    <w:panose1 w:val="020F0302020204030204"/>
-    <w:charset w:val="00"/>
-    <w:family w:val="swiss"/>
-    <w:pitch w:val="variable"/>
-    <w:sig w:usb0="E4002EFF" w:usb1="C000247B" w:usb2="00000009" w:usb3="00000000" w:csb0="000001FF" w:csb1="00000000"/>
-  </w:font>
 </w:fonts>
 </file>
 
 <file path=word/glossary/settings.xml><?xml version="1.0" encoding="utf-8"?>
-<w:settings xmlns:mc="http://schemas.openxmlformats.org/markup-compatibility/2006" xmlns:o="urn:schemas-microsoft-com:office:office" xmlns:r="http://schemas.openxmlformats.org/officeDocument/2006/relationships" xmlns:m="http://schemas.openxmlformats.org/officeDocument/2006/math" xmlns:v="urn:schemas-microsoft-com:vml" xmlns:w10="urn:schemas-microsoft-com:office:word" xmlns:w="http://schemas.openxmlformats.org/wordprocessingml/2006/main" xmlns:w14="http://schemas.microsoft.com/office/word/2010/wordml" xmlns:w15="http://schemas.microsoft.com/office/word/2012/wordml" xmlns:sl="http://schemas.openxmlformats.org/schemaLibrary/2006/main" mc:Ignorable="w14 w15">
+<w:settings xmlns:mc="http://schemas.openxmlformats.org/markup-compatibility/2006" xmlns:o="urn:schemas-microsoft-com:office:office" xmlns:r="http://schemas.openxmlformats.org/officeDocument/2006/relationships" xmlns:m="http://schemas.openxmlformats.org/officeDocument/2006/math" xmlns:v="urn:schemas-microsoft-com:vml" xmlns:w10="urn:schemas-microsoft-com:office:word" xmlns:w="http://schemas.openxmlformats.org/wordprocessingml/2006/main" xmlns:w14="http://schemas.microsoft.com/office/word/2010/wordml" xmlns:sl="http://schemas.openxmlformats.org/schemaLibrary/2006/main" mc:Ignorable="w14">
   <w:view w:val="normal"/>
   <w:revisionView w:inkAnnotations="0"/>
   <w:defaultTabStop w:val="720"/>
@@ -11649,6 +13181,7 @@
     <w:rsid w:val="005F4B75"/>
     <w:rsid w:val="00810202"/>
     <w:rsid w:val="008328EB"/>
+    <w:rsid w:val="00996774"/>
     <w:rsid w:val="00AA6D5A"/>
     <w:rsid w:val="00E3564E"/>
     <w:rsid w:val="00FE4BE6"/>
@@ -11674,7 +13207,7 @@
 </file>
 
 <file path=word/glossary/styles.xml><?xml version="1.0" encoding="utf-8"?>
-<w:styles xmlns:mc="http://schemas.openxmlformats.org/markup-compatibility/2006" xmlns:r="http://schemas.openxmlformats.org/officeDocument/2006/relationships" xmlns:w="http://schemas.openxmlformats.org/wordprocessingml/2006/main" xmlns:w14="http://schemas.microsoft.com/office/word/2010/wordml" xmlns:w15="http://schemas.microsoft.com/office/word/2012/wordml" mc:Ignorable="w14 w15">
+<w:styles xmlns:mc="http://schemas.openxmlformats.org/markup-compatibility/2006" xmlns:r="http://schemas.openxmlformats.org/officeDocument/2006/relationships" xmlns:w="http://schemas.openxmlformats.org/wordprocessingml/2006/main" xmlns:w14="http://schemas.microsoft.com/office/word/2010/wordml" mc:Ignorable="w14">
   <w:docDefaults>
     <w:rPrDefault>
       <w:rPr>
@@ -11690,378 +13223,144 @@
       </w:pPr>
     </w:pPrDefault>
   </w:docDefaults>
-  <w:latentStyles w:defLockedState="0" w:defUIPriority="99" w:defSemiHidden="0" w:defUnhideWhenUsed="0" w:defQFormat="0" w:count="371">
-    <w:lsdException w:name="Normal" w:uiPriority="0" w:qFormat="1"/>
-    <w:lsdException w:name="heading 1" w:uiPriority="9" w:qFormat="1"/>
-    <w:lsdException w:name="heading 2" w:semiHidden="1" w:uiPriority="9" w:unhideWhenUsed="1" w:qFormat="1"/>
-    <w:lsdException w:name="heading 3" w:semiHidden="1" w:uiPriority="9" w:unhideWhenUsed="1" w:qFormat="1"/>
-    <w:lsdException w:name="heading 4" w:semiHidden="1" w:uiPriority="9" w:unhideWhenUsed="1" w:qFormat="1"/>
-    <w:lsdException w:name="heading 5" w:semiHidden="1" w:uiPriority="9" w:unhideWhenUsed="1" w:qFormat="1"/>
-    <w:lsdException w:name="heading 6" w:semiHidden="1" w:uiPriority="9" w:unhideWhenUsed="1" w:qFormat="1"/>
-    <w:lsdException w:name="heading 7" w:semiHidden="1" w:uiPriority="9" w:unhideWhenUsed="1" w:qFormat="1"/>
-    <w:lsdException w:name="heading 8" w:semiHidden="1" w:uiPriority="9" w:unhideWhenUsed="1" w:qFormat="1"/>
-    <w:lsdException w:name="heading 9" w:semiHidden="1" w:uiPriority="9" w:unhideWhenUsed="1" w:qFormat="1"/>
-    <w:lsdException w:name="index 1" w:semiHidden="1" w:unhideWhenUsed="1"/>
-    <w:lsdException w:name="index 2" w:semiHidden="1" w:unhideWhenUsed="1"/>
-    <w:lsdException w:name="index 3" w:semiHidden="1" w:unhideWhenUsed="1"/>
-    <w:lsdException w:name="index 4" w:semiHidden="1" w:unhideWhenUsed="1"/>
-    <w:lsdException w:name="index 5" w:semiHidden="1" w:unhideWhenUsed="1"/>
-    <w:lsdException w:name="index 6" w:semiHidden="1" w:unhideWhenUsed="1"/>
-    <w:lsdException w:name="index 7" w:semiHidden="1" w:unhideWhenUsed="1"/>
-    <w:lsdException w:name="index 8" w:semiHidden="1" w:unhideWhenUsed="1"/>
-    <w:lsdException w:name="index 9" w:semiHidden="1" w:unhideWhenUsed="1"/>
-    <w:lsdException w:name="toc 1" w:semiHidden="1" w:uiPriority="39" w:unhideWhenUsed="1"/>
-    <w:lsdException w:name="toc 2" w:semiHidden="1" w:uiPriority="39" w:unhideWhenUsed="1"/>
-    <w:lsdException w:name="toc 3" w:semiHidden="1" w:uiPriority="39" w:unhideWhenUsed="1"/>
-    <w:lsdException w:name="toc 4" w:semiHidden="1" w:uiPriority="39" w:unhideWhenUsed="1"/>
-    <w:lsdException w:name="toc 5" w:semiHidden="1" w:uiPriority="39" w:unhideWhenUsed="1"/>
-    <w:lsdException w:name="toc 6" w:semiHidden="1" w:uiPriority="39" w:unhideWhenUsed="1"/>
-    <w:lsdException w:name="toc 7" w:semiHidden="1" w:uiPriority="39" w:unhideWhenUsed="1"/>
-    <w:lsdException w:name="toc 8" w:semiHidden="1" w:uiPriority="39" w:unhideWhenUsed="1"/>
-    <w:lsdException w:name="toc 9" w:semiHidden="1" w:uiPriority="39" w:unhideWhenUsed="1"/>
-    <w:lsdException w:name="Normal Indent" w:semiHidden="1" w:unhideWhenUsed="1"/>
-    <w:lsdException w:name="footnote text" w:semiHidden="1" w:unhideWhenUsed="1"/>
-    <w:lsdException w:name="annotation text" w:semiHidden="1" w:unhideWhenUsed="1"/>
-    <w:lsdException w:name="header" w:semiHidden="1" w:unhideWhenUsed="1"/>
-    <w:lsdException w:name="footer" w:semiHidden="1" w:unhideWhenUsed="1"/>
-    <w:lsdException w:name="index heading" w:semiHidden="1" w:unhideWhenUsed="1"/>
-    <w:lsdException w:name="caption" w:semiHidden="1" w:uiPriority="35" w:unhideWhenUsed="1" w:qFormat="1"/>
-    <w:lsdException w:name="table of figures" w:semiHidden="1" w:unhideWhenUsed="1"/>
-    <w:lsdException w:name="envelope address" w:semiHidden="1" w:unhideWhenUsed="1"/>
-    <w:lsdException w:name="envelope return" w:semiHidden="1" w:unhideWhenUsed="1"/>
-    <w:lsdException w:name="footnote reference" w:semiHidden="1" w:unhideWhenUsed="1"/>
-    <w:lsdException w:name="annotation reference" w:semiHidden="1" w:unhideWhenUsed="1"/>
-    <w:lsdException w:name="line number" w:semiHidden="1" w:unhideWhenUsed="1"/>
-    <w:lsdException w:name="page number" w:semiHidden="1" w:unhideWhenUsed="1"/>
-    <w:lsdException w:name="endnote reference" w:semiHidden="1" w:unhideWhenUsed="1"/>
-    <w:lsdException w:name="endnote text" w:semiHidden="1" w:unhideWhenUsed="1"/>
-    <w:lsdException w:name="table of authorities" w:semiHidden="1" w:unhideWhenUsed="1"/>
-    <w:lsdException w:name="macro" w:semiHidden="1" w:unhideWhenUsed="1"/>
-    <w:lsdException w:name="toa heading" w:semiHidden="1" w:unhideWhenUsed="1"/>
-    <w:lsdException w:name="List" w:semiHidden="1" w:unhideWhenUsed="1"/>
-    <w:lsdException w:name="List Bullet" w:semiHidden="1" w:unhideWhenUsed="1"/>
-    <w:lsdException w:name="List Number" w:semiHidden="1" w:unhideWhenUsed="1"/>
-    <w:lsdException w:name="List 2" w:semiHidden="1" w:unhideWhenUsed="1"/>
-    <w:lsdException w:name="List 3" w:semiHidden="1" w:unhideWhenUsed="1"/>
-    <w:lsdException w:name="List 4" w:semiHidden="1" w:unhideWhenUsed="1"/>
-    <w:lsdException w:name="List 5" w:semiHidden="1" w:unhideWhenUsed="1"/>
-    <w:lsdException w:name="List Bullet 2" w:semiHidden="1" w:unhideWhenUsed="1"/>
-    <w:lsdException w:name="List Bullet 3" w:semiHidden="1" w:unhideWhenUsed="1"/>
-    <w:lsdException w:name="List Bullet 4" w:semiHidden="1" w:unhideWhenUsed="1"/>
-    <w:lsdException w:name="List Bullet 5" w:semiHidden="1" w:unhideWhenUsed="1"/>
-    <w:lsdException w:name="List Number 2" w:semiHidden="1" w:unhideWhenUsed="1"/>
-    <w:lsdException w:name="List Number 3" w:semiHidden="1" w:unhideWhenUsed="1"/>
-    <w:lsdException w:name="List Number 4" w:semiHidden="1" w:unhideWhenUsed="1"/>
-    <w:lsdException w:name="List Number 5" w:semiHidden="1" w:unhideWhenUsed="1"/>
-    <w:lsdException w:name="Title" w:uiPriority="10" w:qFormat="1"/>
-    <w:lsdException w:name="Closing" w:semiHidden="1" w:unhideWhenUsed="1"/>
-    <w:lsdException w:name="Signature" w:semiHidden="1" w:unhideWhenUsed="1"/>
-    <w:lsdException w:name="Default Paragraph Font" w:semiHidden="1" w:uiPriority="1" w:unhideWhenUsed="1"/>
-    <w:lsdException w:name="Body Text" w:semiHidden="1" w:unhideWhenUsed="1"/>
-    <w:lsdException w:name="Body Text Indent" w:semiHidden="1" w:unhideWhenUsed="1"/>
-    <w:lsdException w:name="List Continue" w:semiHidden="1" w:unhideWhenUsed="1"/>
-    <w:lsdException w:name="List Continue 2" w:semiHidden="1" w:unhideWhenUsed="1"/>
-    <w:lsdException w:name="List Continue 3" w:semiHidden="1" w:unhideWhenUsed="1"/>
-    <w:lsdException w:name="List Continue 4" w:semiHidden="1" w:unhideWhenUsed="1"/>
-    <w:lsdException w:name="List Continue 5" w:semiHidden="1" w:unhideWhenUsed="1"/>
-    <w:lsdException w:name="Message Header" w:semiHidden="1" w:unhideWhenUsed="1"/>
-    <w:lsdException w:name="Subtitle" w:uiPriority="11" w:qFormat="1"/>
-    <w:lsdException w:name="Salutation" w:semiHidden="1" w:unhideWhenUsed="1"/>
-    <w:lsdException w:name="Date" w:semiHidden="1" w:unhideWhenUsed="1"/>
-    <w:lsdException w:name="Body Text First Indent" w:semiHidden="1" w:unhideWhenUsed="1"/>
-    <w:lsdException w:name="Body Text First Indent 2" w:semiHidden="1" w:unhideWhenUsed="1"/>
-    <w:lsdException w:name="Note Heading" w:semiHidden="1" w:unhideWhenUsed="1"/>
-    <w:lsdException w:name="Body Text 2" w:semiHidden="1" w:unhideWhenUsed="1"/>
-    <w:lsdException w:name="Body Text 3" w:semiHidden="1" w:unhideWhenUsed="1"/>
-    <w:lsdException w:name="Body Text Indent 2" w:semiHidden="1" w:unhideWhenUsed="1"/>
-    <w:lsdException w:name="Body Text Indent 3" w:semiHidden="1" w:unhideWhenUsed="1"/>
-    <w:lsdException w:name="Block Text" w:semiHidden="1" w:unhideWhenUsed="1"/>
-    <w:lsdException w:name="Hyperlink" w:semiHidden="1" w:unhideWhenUsed="1"/>
-    <w:lsdException w:name="FollowedHyperlink" w:semiHidden="1" w:unhideWhenUsed="1"/>
-    <w:lsdException w:name="Strong" w:uiPriority="22" w:qFormat="1"/>
-    <w:lsdException w:name="Emphasis" w:uiPriority="20" w:qFormat="1"/>
-    <w:lsdException w:name="Document Map" w:semiHidden="1" w:unhideWhenUsed="1"/>
-    <w:lsdException w:name="Plain Text" w:semiHidden="1" w:unhideWhenUsed="1"/>
-    <w:lsdException w:name="E-mail Signature" w:semiHidden="1" w:unhideWhenUsed="1"/>
-    <w:lsdException w:name="HTML Top of Form" w:semiHidden="1" w:unhideWhenUsed="1"/>
-    <w:lsdException w:name="HTML Bottom of Form" w:semiHidden="1" w:unhideWhenUsed="1"/>
-    <w:lsdException w:name="Normal (Web)" w:semiHidden="1" w:unhideWhenUsed="1"/>
-    <w:lsdException w:name="HTML Acronym" w:semiHidden="1" w:unhideWhenUsed="1"/>
-    <w:lsdException w:name="HTML Address" w:semiHidden="1" w:unhideWhenUsed="1"/>
-    <w:lsdException w:name="HTML Cite" w:semiHidden="1" w:unhideWhenUsed="1"/>
-    <w:lsdException w:name="HTML Code" w:semiHidden="1" w:unhideWhenUsed="1"/>
-    <w:lsdException w:name="HTML Definition" w:semiHidden="1" w:unhideWhenUsed="1"/>
-    <w:lsdException w:name="HTML Keyboard" w:semiHidden="1" w:unhideWhenUsed="1"/>
-    <w:lsdException w:name="HTML Preformatted" w:semiHidden="1" w:unhideWhenUsed="1"/>
-    <w:lsdException w:name="HTML Sample" w:semiHidden="1" w:unhideWhenUsed="1"/>
-    <w:lsdException w:name="HTML Typewriter" w:semiHidden="1" w:unhideWhenUsed="1"/>
-    <w:lsdException w:name="HTML Variable" w:semiHidden="1" w:unhideWhenUsed="1"/>
-    <w:lsdException w:name="Normal Table" w:semiHidden="1" w:unhideWhenUsed="1"/>
-    <w:lsdException w:name="annotation subject" w:semiHidden="1" w:unhideWhenUsed="1"/>
-    <w:lsdException w:name="No List" w:semiHidden="1" w:unhideWhenUsed="1"/>
-    <w:lsdException w:name="Outline List 1" w:semiHidden="1" w:unhideWhenUsed="1"/>
-    <w:lsdException w:name="Outline List 2" w:semiHidden="1" w:unhideWhenUsed="1"/>
-    <w:lsdException w:name="Outline List 3" w:semiHidden="1" w:unhideWhenUsed="1"/>
-    <w:lsdException w:name="Table Simple 1" w:semiHidden="1" w:unhideWhenUsed="1"/>
-    <w:lsdException w:name="Table Simple 2" w:semiHidden="1" w:unhideWhenUsed="1"/>
-    <w:lsdException w:name="Table Simple 3" w:semiHidden="1" w:unhideWhenUsed="1"/>
-    <w:lsdException w:name="Table Classic 1" w:semiHidden="1" w:unhideWhenUsed="1"/>
-    <w:lsdException w:name="Table Classic 2" w:semiHidden="1" w:unhideWhenUsed="1"/>
-    <w:lsdException w:name="Table Classic 3" w:semiHidden="1" w:unhideWhenUsed="1"/>
-    <w:lsdException w:name="Table Classic 4" w:semiHidden="1" w:unhideWhenUsed="1"/>
-    <w:lsdException w:name="Table Colorful 1" w:semiHidden="1" w:unhideWhenUsed="1"/>
-    <w:lsdException w:name="Table Colorful 2" w:semiHidden="1" w:unhideWhenUsed="1"/>
-    <w:lsdException w:name="Table Colorful 3" w:semiHidden="1" w:unhideWhenUsed="1"/>
-    <w:lsdException w:name="Table Columns 1" w:semiHidden="1" w:unhideWhenUsed="1"/>
-    <w:lsdException w:name="Table Columns 2" w:semiHidden="1" w:unhideWhenUsed="1"/>
-    <w:lsdException w:name="Table Columns 3" w:semiHidden="1" w:unhideWhenUsed="1"/>
-    <w:lsdException w:name="Table Columns 4" w:semiHidden="1" w:unhideWhenUsed="1"/>
-    <w:lsdException w:name="Table Columns 5" w:semiHidden="1" w:unhideWhenUsed="1"/>
-    <w:lsdException w:name="Table Grid 1" w:semiHidden="1" w:unhideWhenUsed="1"/>
-    <w:lsdException w:name="Table Grid 2" w:semiHidden="1" w:unhideWhenUsed="1"/>
-    <w:lsdException w:name="Table Grid 3" w:semiHidden="1" w:unhideWhenUsed="1"/>
-    <w:lsdException w:name="Table Grid 4" w:semiHidden="1" w:unhideWhenUsed="1"/>
-    <w:lsdException w:name="Table Grid 5" w:semiHidden="1" w:unhideWhenUsed="1"/>
-    <w:lsdException w:name="Table Grid 6" w:semiHidden="1" w:unhideWhenUsed="1"/>
-    <w:lsdException w:name="Table Grid 7" w:semiHidden="1" w:unhideWhenUsed="1"/>
-    <w:lsdException w:name="Table Grid 8" w:semiHidden="1" w:unhideWhenUsed="1"/>
-    <w:lsdException w:name="Table List 1" w:semiHidden="1" w:unhideWhenUsed="1"/>
-    <w:lsdException w:name="Table List 2" w:semiHidden="1" w:unhideWhenUsed="1"/>
-    <w:lsdException w:name="Table List 3" w:semiHidden="1" w:unhideWhenUsed="1"/>
-    <w:lsdException w:name="Table List 4" w:semiHidden="1" w:unhideWhenUsed="1"/>
-    <w:lsdException w:name="Table List 5" w:semiHidden="1" w:unhideWhenUsed="1"/>
-    <w:lsdException w:name="Table List 6" w:semiHidden="1" w:unhideWhenUsed="1"/>
-    <w:lsdException w:name="Table List 7" w:semiHidden="1" w:unhideWhenUsed="1"/>
-    <w:lsdException w:name="Table List 8" w:semiHidden="1" w:unhideWhenUsed="1"/>
-    <w:lsdException w:name="Table 3D effects 1" w:semiHidden="1" w:unhideWhenUsed="1"/>
-    <w:lsdException w:name="Table 3D effects 2" w:semiHidden="1" w:unhideWhenUsed="1"/>
-    <w:lsdException w:name="Table 3D effects 3" w:semiHidden="1" w:unhideWhenUsed="1"/>
-    <w:lsdException w:name="Table Contemporary" w:semiHidden="1" w:unhideWhenUsed="1"/>
-    <w:lsdException w:name="Table Elegant" w:semiHidden="1" w:unhideWhenUsed="1"/>
-    <w:lsdException w:name="Table Professional" w:semiHidden="1" w:unhideWhenUsed="1"/>
-    <w:lsdException w:name="Table Subtle 1" w:semiHidden="1" w:unhideWhenUsed="1"/>
-    <w:lsdException w:name="Table Subtle 2" w:semiHidden="1" w:unhideWhenUsed="1"/>
-    <w:lsdException w:name="Table Web 1" w:semiHidden="1" w:unhideWhenUsed="1"/>
-    <w:lsdException w:name="Table Web 2" w:semiHidden="1" w:unhideWhenUsed="1"/>
-    <w:lsdException w:name="Table Web 3" w:semiHidden="1" w:unhideWhenUsed="1"/>
-    <w:lsdException w:name="Balloon Text" w:semiHidden="1" w:unhideWhenUsed="1"/>
-    <w:lsdException w:name="Table Grid" w:uiPriority="59"/>
-    <w:lsdException w:name="Table Theme" w:semiHidden="1" w:unhideWhenUsed="1"/>
-    <w:lsdException w:name="Placeholder Text" w:semiHidden="1"/>
-    <w:lsdException w:name="No Spacing" w:uiPriority="1" w:qFormat="1"/>
-    <w:lsdException w:name="Light Shading" w:uiPriority="60"/>
-    <w:lsdException w:name="Light List" w:uiPriority="61"/>
-    <w:lsdException w:name="Light Grid" w:uiPriority="62"/>
-    <w:lsdException w:name="Medium Shading 1" w:uiPriority="63"/>
-    <w:lsdException w:name="Medium Shading 2" w:uiPriority="64"/>
-    <w:lsdException w:name="Medium List 1" w:uiPriority="65"/>
-    <w:lsdException w:name="Medium List 2" w:uiPriority="66"/>
-    <w:lsdException w:name="Medium Grid 1" w:uiPriority="67"/>
-    <w:lsdException w:name="Medium Grid 2" w:uiPriority="68"/>
-    <w:lsdException w:name="Medium Grid 3" w:uiPriority="69"/>
-    <w:lsdException w:name="Dark List" w:uiPriority="70"/>
-    <w:lsdException w:name="Colorful Shading" w:uiPriority="71"/>
-    <w:lsdException w:name="Colorful List" w:uiPriority="72"/>
-    <w:lsdException w:name="Colorful Grid" w:uiPriority="73"/>
-    <w:lsdException w:name="Light Shading Accent 1" w:uiPriority="60"/>
-    <w:lsdException w:name="Light List Accent 1" w:uiPriority="61"/>
-    <w:lsdException w:name="Light Grid Accent 1" w:uiPriority="62"/>
-    <w:lsdException w:name="Medium Shading 1 Accent 1" w:uiPriority="63"/>
-    <w:lsdException w:name="Medium Shading 2 Accent 1" w:uiPriority="64"/>
-    <w:lsdException w:name="Medium List 1 Accent 1" w:uiPriority="65"/>
-    <w:lsdException w:name="Revision" w:semiHidden="1"/>
-    <w:lsdException w:name="List Paragraph" w:uiPriority="34" w:qFormat="1"/>
-    <w:lsdException w:name="Quote" w:uiPriority="29" w:qFormat="1"/>
-    <w:lsdException w:name="Intense Quote" w:uiPriority="30" w:qFormat="1"/>
-    <w:lsdException w:name="Medium List 2 Accent 1" w:uiPriority="66"/>
-    <w:lsdException w:name="Medium Grid 1 Accent 1" w:uiPriority="67"/>
-    <w:lsdException w:name="Medium Grid 2 Accent 1" w:uiPriority="68"/>
-    <w:lsdException w:name="Medium Grid 3 Accent 1" w:uiPriority="69"/>
-    <w:lsdException w:name="Dark List Accent 1" w:uiPriority="70"/>
-    <w:lsdException w:name="Colorful Shading Accent 1" w:uiPriority="71"/>
-    <w:lsdException w:name="Colorful List Accent 1" w:uiPriority="72"/>
-    <w:lsdException w:name="Colorful Grid Accent 1" w:uiPriority="73"/>
-    <w:lsdException w:name="Light Shading Accent 2" w:uiPriority="60"/>
-    <w:lsdException w:name="Light List Accent 2" w:uiPriority="61"/>
-    <w:lsdException w:name="Light Grid Accent 2" w:uiPriority="62"/>
-    <w:lsdException w:name="Medium Shading 1 Accent 2" w:uiPriority="63"/>
-    <w:lsdException w:name="Medium Shading 2 Accent 2" w:uiPriority="64"/>
-    <w:lsdException w:name="Medium List 1 Accent 2" w:uiPriority="65"/>
-    <w:lsdException w:name="Medium List 2 Accent 2" w:uiPriority="66"/>
-    <w:lsdException w:name="Medium Grid 1 Accent 2" w:uiPriority="67"/>
-    <w:lsdException w:name="Medium Grid 2 Accent 2" w:uiPriority="68"/>
-    <w:lsdException w:name="Medium Grid 3 Accent 2" w:uiPriority="69"/>
-    <w:lsdException w:name="Dark List Accent 2" w:uiPriority="70"/>
-    <w:lsdException w:name="Colorful Shading Accent 2" w:uiPriority="71"/>
-    <w:lsdException w:name="Colorful List Accent 2" w:uiPriority="72"/>
-    <w:lsdException w:name="Colorful Grid Accent 2" w:uiPriority="73"/>
-    <w:lsdException w:name="Light Shading Accent 3" w:uiPriority="60"/>
-    <w:lsdException w:name="Light List Accent 3" w:uiPriority="61"/>
-    <w:lsdException w:name="Light Grid Accent 3" w:uiPriority="62"/>
-    <w:lsdException w:name="Medium Shading 1 Accent 3" w:uiPriority="63"/>
-    <w:lsdException w:name="Medium Shading 2 Accent 3" w:uiPriority="64"/>
-    <w:lsdException w:name="Medium List 1 Accent 3" w:uiPriority="65"/>
-    <w:lsdException w:name="Medium List 2 Accent 3" w:uiPriority="66"/>
-    <w:lsdException w:name="Medium Grid 1 Accent 3" w:uiPriority="67"/>
-    <w:lsdException w:name="Medium Grid 2 Accent 3" w:uiPriority="68"/>
-    <w:lsdException w:name="Medium Grid 3 Accent 3" w:uiPriority="69"/>
-    <w:lsdException w:name="Dark List Accent 3" w:uiPriority="70"/>
-    <w:lsdException w:name="Colorful Shading Accent 3" w:uiPriority="71"/>
-    <w:lsdException w:name="Colorful List Accent 3" w:uiPriority="72"/>
-    <w:lsdException w:name="Colorful Grid Accent 3" w:uiPriority="73"/>
-    <w:lsdException w:name="Light Shading Accent 4" w:uiPriority="60"/>
-    <w:lsdException w:name="Light List Accent 4" w:uiPriority="61"/>
-    <w:lsdException w:name="Light Grid Accent 4" w:uiPriority="62"/>
-    <w:lsdException w:name="Medium Shading 1 Accent 4" w:uiPriority="63"/>
-    <w:lsdException w:name="Medium Shading 2 Accent 4" w:uiPriority="64"/>
-    <w:lsdException w:name="Medium List 1 Accent 4" w:uiPriority="65"/>
-    <w:lsdException w:name="Medium List 2 Accent 4" w:uiPriority="66"/>
-    <w:lsdException w:name="Medium Grid 1 Accent 4" w:uiPriority="67"/>
-    <w:lsdException w:name="Medium Grid 2 Accent 4" w:uiPriority="68"/>
-    <w:lsdException w:name="Medium Grid 3 Accent 4" w:uiPriority="69"/>
-    <w:lsdException w:name="Dark List Accent 4" w:uiPriority="70"/>
-    <w:lsdException w:name="Colorful Shading Accent 4" w:uiPriority="71"/>
-    <w:lsdException w:name="Colorful List Accent 4" w:uiPriority="72"/>
-    <w:lsdException w:name="Colorful Grid Accent 4" w:uiPriority="73"/>
-    <w:lsdException w:name="Light Shading Accent 5" w:uiPriority="60"/>
-    <w:lsdException w:name="Light List Accent 5" w:uiPriority="61"/>
-    <w:lsdException w:name="Light Grid Accent 5" w:uiPriority="62"/>
-    <w:lsdException w:name="Medium Shading 1 Accent 5" w:uiPriority="63"/>
-    <w:lsdException w:name="Medium Shading 2 Accent 5" w:uiPriority="64"/>
-    <w:lsdException w:name="Medium List 1 Accent 5" w:uiPriority="65"/>
-    <w:lsdException w:name="Medium List 2 Accent 5" w:uiPriority="66"/>
-    <w:lsdException w:name="Medium Grid 1 Accent 5" w:uiPriority="67"/>
-    <w:lsdException w:name="Medium Grid 2 Accent 5" w:uiPriority="68"/>
-    <w:lsdException w:name="Medium Grid 3 Accent 5" w:uiPriority="69"/>
-    <w:lsdException w:name="Dark List Accent 5" w:uiPriority="70"/>
-    <w:lsdException w:name="Colorful Shading Accent 5" w:uiPriority="71"/>
-    <w:lsdException w:name="Colorful List Accent 5" w:uiPriority="72"/>
-    <w:lsdException w:name="Colorful Grid Accent 5" w:uiPriority="73"/>
-    <w:lsdException w:name="Light Shading Accent 6" w:uiPriority="60"/>
-    <w:lsdException w:name="Light List Accent 6" w:uiPriority="61"/>
-    <w:lsdException w:name="Light Grid Accent 6" w:uiPriority="62"/>
-    <w:lsdException w:name="Medium Shading 1 Accent 6" w:uiPriority="63"/>
-    <w:lsdException w:name="Medium Shading 2 Accent 6" w:uiPriority="64"/>
-    <w:lsdException w:name="Medium List 1 Accent 6" w:uiPriority="65"/>
-    <w:lsdException w:name="Medium List 2 Accent 6" w:uiPriority="66"/>
-    <w:lsdException w:name="Medium Grid 1 Accent 6" w:uiPriority="67"/>
-    <w:lsdException w:name="Medium Grid 2 Accent 6" w:uiPriority="68"/>
-    <w:lsdException w:name="Medium Grid 3 Accent 6" w:uiPriority="69"/>
-    <w:lsdException w:name="Dark List Accent 6" w:uiPriority="70"/>
-    <w:lsdException w:name="Colorful Shading Accent 6" w:uiPriority="71"/>
-    <w:lsdException w:name="Colorful List Accent 6" w:uiPriority="72"/>
-    <w:lsdException w:name="Colorful Grid Accent 6" w:uiPriority="73"/>
-    <w:lsdException w:name="Subtle Emphasis" w:uiPriority="19" w:qFormat="1"/>
-    <w:lsdException w:name="Intense Emphasis" w:uiPriority="21" w:qFormat="1"/>
-    <w:lsdException w:name="Subtle Reference" w:uiPriority="31" w:qFormat="1"/>
-    <w:lsdException w:name="Intense Reference" w:uiPriority="32" w:qFormat="1"/>
-    <w:lsdException w:name="Book Title" w:uiPriority="33" w:qFormat="1"/>
-    <w:lsdException w:name="Bibliography" w:semiHidden="1" w:uiPriority="37" w:unhideWhenUsed="1"/>
-    <w:lsdException w:name="TOC Heading" w:semiHidden="1" w:uiPriority="39" w:unhideWhenUsed="1" w:qFormat="1"/>
-    <w:lsdException w:name="Plain Table 1" w:uiPriority="41"/>
-    <w:lsdException w:name="Plain Table 2" w:uiPriority="42"/>
-    <w:lsdException w:name="Plain Table 3" w:uiPriority="43"/>
-    <w:lsdException w:name="Plain Table 4" w:uiPriority="44"/>
-    <w:lsdException w:name="Plain Table 5" w:uiPriority="45"/>
-    <w:lsdException w:name="Grid Table Light" w:uiPriority="40"/>
-    <w:lsdException w:name="Grid Table 1 Light" w:uiPriority="46"/>
-    <w:lsdException w:name="Grid Table 2" w:uiPriority="47"/>
-    <w:lsdException w:name="Grid Table 3" w:uiPriority="48"/>
-    <w:lsdException w:name="Grid Table 4" w:uiPriority="49"/>
-    <w:lsdException w:name="Grid Table 5 Dark" w:uiPriority="50"/>
-    <w:lsdException w:name="Grid Table 6 Colorful" w:uiPriority="51"/>
-    <w:lsdException w:name="Grid Table 7 Colorful" w:uiPriority="52"/>
-    <w:lsdException w:name="Grid Table 1 Light Accent 1" w:uiPriority="46"/>
-    <w:lsdException w:name="Grid Table 2 Accent 1" w:uiPriority="47"/>
-    <w:lsdException w:name="Grid Table 3 Accent 1" w:uiPriority="48"/>
-    <w:lsdException w:name="Grid Table 4 Accent 1" w:uiPriority="49"/>
-    <w:lsdException w:name="Grid Table 5 Dark Accent 1" w:uiPriority="50"/>
-    <w:lsdException w:name="Grid Table 6 Colorful Accent 1" w:uiPriority="51"/>
-    <w:lsdException w:name="Grid Table 7 Colorful Accent 1" w:uiPriority="52"/>
-    <w:lsdException w:name="Grid Table 1 Light Accent 2" w:uiPriority="46"/>
-    <w:lsdException w:name="Grid Table 2 Accent 2" w:uiPriority="47"/>
-    <w:lsdException w:name="Grid Table 3 Accent 2" w:uiPriority="48"/>
-    <w:lsdException w:name="Grid Table 4 Accent 2" w:uiPriority="49"/>
-    <w:lsdException w:name="Grid Table 5 Dark Accent 2" w:uiPriority="50"/>
-    <w:lsdException w:name="Grid Table 6 Colorful Accent 2" w:uiPriority="51"/>
-    <w:lsdException w:name="Grid Table 7 Colorful Accent 2" w:uiPriority="52"/>
-    <w:lsdException w:name="Grid Table 1 Light Accent 3" w:uiPriority="46"/>
-    <w:lsdException w:name="Grid Table 2 Accent 3" w:uiPriority="47"/>
-    <w:lsdException w:name="Grid Table 3 Accent 3" w:uiPriority="48"/>
-    <w:lsdException w:name="Grid Table 4 Accent 3" w:uiPriority="49"/>
-    <w:lsdException w:name="Grid Table 5 Dark Accent 3" w:uiPriority="50"/>
-    <w:lsdException w:name="Grid Table 6 Colorful Accent 3" w:uiPriority="51"/>
-    <w:lsdException w:name="Grid Table 7 Colorful Accent 3" w:uiPriority="52"/>
-    <w:lsdException w:name="Grid Table 1 Light Accent 4" w:uiPriority="46"/>
-    <w:lsdException w:name="Grid Table 2 Accent 4" w:uiPriority="47"/>
-    <w:lsdException w:name="Grid Table 3 Accent 4" w:uiPriority="48"/>
-    <w:lsdException w:name="Grid Table 4 Accent 4" w:uiPriority="49"/>
-    <w:lsdException w:name="Grid Table 5 Dark Accent 4" w:uiPriority="50"/>
-    <w:lsdException w:name="Grid Table 6 Colorful Accent 4" w:uiPriority="51"/>
-    <w:lsdException w:name="Grid Table 7 Colorful Accent 4" w:uiPriority="52"/>
-    <w:lsdException w:name="Grid Table 1 Light Accent 5" w:uiPriority="46"/>
-    <w:lsdException w:name="Grid Table 2 Accent 5" w:uiPriority="47"/>
-    <w:lsdException w:name="Grid Table 3 Accent 5" w:uiPriority="48"/>
-    <w:lsdException w:name="Grid Table 4 Accent 5" w:uiPriority="49"/>
-    <w:lsdException w:name="Grid Table 5 Dark Accent 5" w:uiPriority="50"/>
-    <w:lsdException w:name="Grid Table 6 Colorful Accent 5" w:uiPriority="51"/>
-    <w:lsdException w:name="Grid Table 7 Colorful Accent 5" w:uiPriority="52"/>
-    <w:lsdException w:name="Grid Table 1 Light Accent 6" w:uiPriority="46"/>
-    <w:lsdException w:name="Grid Table 2 Accent 6" w:uiPriority="47"/>
-    <w:lsdException w:name="Grid Table 3 Accent 6" w:uiPriority="48"/>
-    <w:lsdException w:name="Grid Table 4 Accent 6" w:uiPriority="49"/>
-    <w:lsdException w:name="Grid Table 5 Dark Accent 6" w:uiPriority="50"/>
-    <w:lsdException w:name="Grid Table 6 Colorful Accent 6" w:uiPriority="51"/>
-    <w:lsdException w:name="Grid Table 7 Colorful Accent 6" w:uiPriority="52"/>
-    <w:lsdException w:name="List Table 1 Light" w:uiPriority="46"/>
-    <w:lsdException w:name="List Table 2" w:uiPriority="47"/>
-    <w:lsdException w:name="List Table 3" w:uiPriority="48"/>
-    <w:lsdException w:name="List Table 4" w:uiPriority="49"/>
-    <w:lsdException w:name="List Table 5 Dark" w:uiPriority="50"/>
-    <w:lsdException w:name="List Table 6 Colorful" w:uiPriority="51"/>
-    <w:lsdException w:name="List Table 7 Colorful" w:uiPriority="52"/>
-    <w:lsdException w:name="List Table 1 Light Accent 1" w:uiPriority="46"/>
-    <w:lsdException w:name="List Table 2 Accent 1" w:uiPriority="47"/>
-    <w:lsdException w:name="List Table 3 Accent 1" w:uiPriority="48"/>
-    <w:lsdException w:name="List Table 4 Accent 1" w:uiPriority="49"/>
-    <w:lsdException w:name="List Table 5 Dark Accent 1" w:uiPriority="50"/>
-    <w:lsdException w:name="List Table 6 Colorful Accent 1" w:uiPriority="51"/>
-    <w:lsdException w:name="List Table 7 Colorful Accent 1" w:uiPriority="52"/>
-    <w:lsdException w:name="List Table 1 Light Accent 2" w:uiPriority="46"/>
-    <w:lsdException w:name="List Table 2 Accent 2" w:uiPriority="47"/>
-    <w:lsdException w:name="List Table 3 Accent 2" w:uiPriority="48"/>
-    <w:lsdException w:name="List Table 4 Accent 2" w:uiPriority="49"/>
-    <w:lsdException w:name="List Table 5 Dark Accent 2" w:uiPriority="50"/>
-    <w:lsdException w:name="List Table 6 Colorful Accent 2" w:uiPriority="51"/>
-    <w:lsdException w:name="List Table 7 Colorful Accent 2" w:uiPriority="52"/>
-    <w:lsdException w:name="List Table 1 Light Accent 3" w:uiPriority="46"/>
-    <w:lsdException w:name="List Table 2 Accent 3" w:uiPriority="47"/>
-    <w:lsdException w:name="List Table 3 Accent 3" w:uiPriority="48"/>
-    <w:lsdException w:name="List Table 4 Accent 3" w:uiPriority="49"/>
-    <w:lsdException w:name="List Table 5 Dark Accent 3" w:uiPriority="50"/>
-    <w:lsdException w:name="List Table 6 Colorful Accent 3" w:uiPriority="51"/>
-    <w:lsdException w:name="List Table 7 Colorful Accent 3" w:uiPriority="52"/>
-    <w:lsdException w:name="List Table 1 Light Accent 4" w:uiPriority="46"/>
-    <w:lsdException w:name="List Table 2 Accent 4" w:uiPriority="47"/>
-    <w:lsdException w:name="List Table 3 Accent 4" w:uiPriority="48"/>
-    <w:lsdException w:name="List Table 4 Accent 4" w:uiPriority="49"/>
-    <w:lsdException w:name="List Table 5 Dark Accent 4" w:uiPriority="50"/>
-    <w:lsdException w:name="List Table 6 Colorful Accent 4" w:uiPriority="51"/>
-    <w:lsdException w:name="List Table 7 Colorful Accent 4" w:uiPriority="52"/>
-    <w:lsdException w:name="List Table 1 Light Accent 5" w:uiPriority="46"/>
-    <w:lsdException w:name="List Table 2 Accent 5" w:uiPriority="47"/>
-    <w:lsdException w:name="List Table 3 Accent 5" w:uiPriority="48"/>
-    <w:lsdException w:name="List Table 4 Accent 5" w:uiPriority="49"/>
-    <w:lsdException w:name="List Table 5 Dark Accent 5" w:uiPriority="50"/>
-    <w:lsdException w:name="List Table 6 Colorful Accent 5" w:uiPriority="51"/>
-    <w:lsdException w:name="List Table 7 Colorful Accent 5" w:uiPriority="52"/>
-    <w:lsdException w:name="List Table 1 Light Accent 6" w:uiPriority="46"/>
-    <w:lsdException w:name="List Table 2 Accent 6" w:uiPriority="47"/>
-    <w:lsdException w:name="List Table 3 Accent 6" w:uiPriority="48"/>
-    <w:lsdException w:name="List Table 4 Accent 6" w:uiPriority="49"/>
-    <w:lsdException w:name="List Table 5 Dark Accent 6" w:uiPriority="50"/>
-    <w:lsdException w:name="List Table 6 Colorful Accent 6" w:uiPriority="51"/>
-    <w:lsdException w:name="List Table 7 Colorful Accent 6" w:uiPriority="52"/>
+  <w:latentStyles w:defLockedState="0" w:defUIPriority="99" w:defSemiHidden="1" w:defUnhideWhenUsed="1" w:defQFormat="0" w:count="267">
+    <w:lsdException w:name="Normal" w:semiHidden="0" w:uiPriority="0" w:unhideWhenUsed="0" w:qFormat="1"/>
+    <w:lsdException w:name="heading 1" w:semiHidden="0" w:uiPriority="9" w:unhideWhenUsed="0" w:qFormat="1"/>
+    <w:lsdException w:name="heading 2" w:uiPriority="9" w:qFormat="1"/>
+    <w:lsdException w:name="heading 3" w:uiPriority="9" w:qFormat="1"/>
+    <w:lsdException w:name="heading 4" w:uiPriority="9" w:qFormat="1"/>
+    <w:lsdException w:name="heading 5" w:uiPriority="9" w:qFormat="1"/>
+    <w:lsdException w:name="heading 6" w:uiPriority="9" w:qFormat="1"/>
+    <w:lsdException w:name="heading 7" w:uiPriority="9" w:qFormat="1"/>
+    <w:lsdException w:name="heading 8" w:uiPriority="9" w:qFormat="1"/>
+    <w:lsdException w:name="heading 9" w:uiPriority="9" w:qFormat="1"/>
+    <w:lsdException w:name="toc 1" w:uiPriority="39"/>
+    <w:lsdException w:name="toc 2" w:uiPriority="39"/>
+    <w:lsdException w:name="toc 3" w:uiPriority="39"/>
+    <w:lsdException w:name="toc 4" w:uiPriority="39"/>
+    <w:lsdException w:name="toc 5" w:uiPriority="39"/>
+    <w:lsdException w:name="toc 6" w:uiPriority="39"/>
+    <w:lsdException w:name="toc 7" w:uiPriority="39"/>
+    <w:lsdException w:name="toc 8" w:uiPriority="39"/>
+    <w:lsdException w:name="toc 9" w:uiPriority="39"/>
+    <w:lsdException w:name="caption" w:uiPriority="35" w:qFormat="1"/>
+    <w:lsdException w:name="Title" w:semiHidden="0" w:uiPriority="10" w:unhideWhenUsed="0" w:qFormat="1"/>
+    <w:lsdException w:name="Default Paragraph Font" w:uiPriority="1"/>
+    <w:lsdException w:name="Subtitle" w:semiHidden="0" w:uiPriority="11" w:unhideWhenUsed="0" w:qFormat="1"/>
+    <w:lsdException w:name="Strong" w:semiHidden="0" w:uiPriority="22" w:unhideWhenUsed="0" w:qFormat="1"/>
+    <w:lsdException w:name="Emphasis" w:semiHidden="0" w:uiPriority="20" w:unhideWhenUsed="0" w:qFormat="1"/>
+    <w:lsdException w:name="Table Grid" w:semiHidden="0" w:uiPriority="59" w:unhideWhenUsed="0"/>
+    <w:lsdException w:name="Placeholder Text" w:unhideWhenUsed="0"/>
+    <w:lsdException w:name="No Spacing" w:semiHidden="0" w:uiPriority="1" w:unhideWhenUsed="0" w:qFormat="1"/>
+    <w:lsdException w:name="Light Shading" w:semiHidden="0" w:uiPriority="60" w:unhideWhenUsed="0"/>
+    <w:lsdException w:name="Light List" w:semiHidden="0" w:uiPriority="61" w:unhideWhenUsed="0"/>
+    <w:lsdException w:name="Light Grid" w:semiHidden="0" w:uiPriority="62" w:unhideWhenUsed="0"/>
+    <w:lsdException w:name="Medium Shading 1" w:semiHidden="0" w:uiPriority="63" w:unhideWhenUsed="0"/>
+    <w:lsdException w:name="Medium Shading 2" w:semiHidden="0" w:uiPriority="64" w:unhideWhenUsed="0"/>
+    <w:lsdException w:name="Medium List 1" w:semiHidden="0" w:uiPriority="65" w:unhideWhenUsed="0"/>
+    <w:lsdException w:name="Medium List 2" w:semiHidden="0" w:uiPriority="66" w:unhideWhenUsed="0"/>
+    <w:lsdException w:name="Medium Grid 1" w:semiHidden="0" w:uiPriority="67" w:unhideWhenUsed="0"/>
+    <w:lsdException w:name="Medium Grid 2" w:semiHidden="0" w:uiPriority="68" w:unhideWhenUsed="0"/>
+    <w:lsdException w:name="Medium Grid 3" w:semiHidden="0" w:uiPriority="69" w:unhideWhenUsed="0"/>
+    <w:lsdException w:name="Dark List" w:semiHidden="0" w:uiPriority="70" w:unhideWhenUsed="0"/>
+    <w:lsdException w:name="Colorful Shading" w:semiHidden="0" w:uiPriority="71" w:unhideWhenUsed="0"/>
+    <w:lsdException w:name="Colorful List" w:semiHidden="0" w:uiPriority="72" w:unhideWhenUsed="0"/>
+    <w:lsdException w:name="Colorful Grid" w:semiHidden="0" w:uiPriority="73" w:unhideWhenUsed="0"/>
+    <w:lsdException w:name="Light Shading Accent 1" w:semiHidden="0" w:uiPriority="60" w:unhideWhenUsed="0"/>
+    <w:lsdException w:name="Light List Accent 1" w:semiHidden="0" w:uiPriority="61" w:unhideWhenUsed="0"/>
+    <w:lsdException w:name="Light Grid Accent 1" w:semiHidden="0" w:uiPriority="62" w:unhideWhenUsed="0"/>
+    <w:lsdException w:name="Medium Shading 1 Accent 1" w:semiHidden="0" w:uiPriority="63" w:unhideWhenUsed="0"/>
+    <w:lsdException w:name="Medium Shading 2 Accent 1" w:semiHidden="0" w:uiPriority="64" w:unhideWhenUsed="0"/>
+    <w:lsdException w:name="Medium List 1 Accent 1" w:semiHidden="0" w:uiPriority="65" w:unhideWhenUsed="0"/>
+    <w:lsdException w:name="Revision" w:unhideWhenUsed="0"/>
+    <w:lsdException w:name="List Paragraph" w:semiHidden="0" w:uiPriority="34" w:unhideWhenUsed="0" w:qFormat="1"/>
+    <w:lsdException w:name="Quote" w:semiHidden="0" w:uiPriority="29" w:unhideWhenUsed="0" w:qFormat="1"/>
+    <w:lsdException w:name="Intense Quote" w:semiHidden="0" w:uiPriority="30" w:unhideWhenUsed="0" w:qFormat="1"/>
+    <w:lsdException w:name="Medium List 2 Accent 1" w:semiHidden="0" w:uiPriority="66" w:unhideWhenUsed="0"/>
+    <w:lsdException w:name="Medium Grid 1 Accent 1" w:semiHidden="0" w:uiPriority="67" w:unhideWhenUsed="0"/>
+    <w:lsdException w:name="Medium Grid 2 Accent 1" w:semiHidden="0" w:uiPriority="68" w:unhideWhenUsed="0"/>
+    <w:lsdException w:name="Medium Grid 3 Accent 1" w:semiHidden="0" w:uiPriority="69" w:unhideWhenUsed="0"/>
+    <w:lsdException w:name="Dark List Accent 1" w:semiHidden="0" w:uiPriority="70" w:unhideWhenUsed="0"/>
+    <w:lsdException w:name="Colorful Shading Accent 1" w:semiHidden="0" w:uiPriority="71" w:unhideWhenUsed="0"/>
+    <w:lsdException w:name="Colorful List Accent 1" w:semiHidden="0" w:uiPriority="72" w:unhideWhenUsed="0"/>
+    <w:lsdException w:name="Colorful Grid Accent 1" w:semiHidden="0" w:uiPriority="73" w:unhideWhenUsed="0"/>
+    <w:lsdException w:name="Light Shading Accent 2" w:semiHidden="0" w:uiPriority="60" w:unhideWhenUsed="0"/>
+    <w:lsdException w:name="Light List Accent 2" w:semiHidden="0" w:uiPriority="61" w:unhideWhenUsed="0"/>
+    <w:lsdException w:name="Light Grid Accent 2" w:semiHidden="0" w:uiPriority="62" w:unhideWhenUsed="0"/>
+    <w:lsdException w:name="Medium Shading 1 Accent 2" w:semiHidden="0" w:uiPriority="63" w:unhideWhenUsed="0"/>
+    <w:lsdException w:name="Medium Shading 2 Accent 2" w:semiHidden="0" w:uiPriority="64" w:unhideWhenUsed="0"/>
+    <w:lsdException w:name="Medium List 1 Accent 2" w:semiHidden="0" w:uiPriority="65" w:unhideWhenUsed="0"/>
+    <w:lsdException w:name="Medium List 2 Accent 2" w:semiHidden="0" w:uiPriority="66" w:unhideWhenUsed="0"/>
+    <w:lsdException w:name="Medium Grid 1 Accent 2" w:semiHidden="0" w:uiPriority="67" w:unhideWhenUsed="0"/>
+    <w:lsdException w:name="Medium Grid 2 Accent 2" w:semiHidden="0" w:uiPriority="68" w:unhideWhenUsed="0"/>
+    <w:lsdException w:name="Medium Grid 3 Accent 2" w:semiHidden="0" w:uiPriority="69" w:unhideWhenUsed="0"/>
+    <w:lsdException w:name="Dark List Accent 2" w:semiHidden="0" w:uiPriority="70" w:unhideWhenUsed="0"/>
+    <w:lsdException w:name="Colorful Shading Accent 2" w:semiHidden="0" w:uiPriority="71" w:unhideWhenUsed="0"/>
+    <w:lsdException w:name="Colorful List Accent 2" w:semiHidden="0" w:uiPriority="72" w:unhideWhenUsed="0"/>
+    <w:lsdException w:name="Colorful Grid Accent 2" w:semiHidden="0" w:uiPriority="73" w:unhideWhenUsed="0"/>
+    <w:lsdException w:name="Light Shading Accent 3" w:semiHidden="0" w:uiPriority="60" w:unhideWhenUsed="0"/>
+    <w:lsdException w:name="Light List Accent 3" w:semiHidden="0" w:uiPriority="61" w:unhideWhenUsed="0"/>
+    <w:lsdException w:name="Light Grid Accent 3" w:semiHidden="0" w:uiPriority="62" w:unhideWhenUsed="0"/>
+    <w:lsdException w:name="Medium Shading 1 Accent 3" w:semiHidden="0" w:uiPriority="63" w:unhideWhenUsed="0"/>
+    <w:lsdException w:name="Medium Shading 2 Accent 3" w:semiHidden="0" w:uiPriority="64" w:unhideWhenUsed="0"/>
+    <w:lsdException w:name="Medium List 1 Accent 3" w:semiHidden="0" w:uiPriority="65" w:unhideWhenUsed="0"/>
+    <w:lsdException w:name="Medium List 2 Accent 3" w:semiHidden="0" w:uiPriority="66" w:unhideWhenUsed="0"/>
+    <w:lsdException w:name="Medium Grid 1 Accent 3" w:semiHidden="0" w:uiPriority="67" w:unhideWhenUsed="0"/>
+    <w:lsdException w:name="Medium Grid 2 Accent 3" w:semiHidden="0" w:uiPriority="68" w:unhideWhenUsed="0"/>
+    <w:lsdException w:name="Medium Grid 3 Accent 3" w:semiHidden="0" w:uiPriority="69" w:unhideWhenUsed="0"/>
+    <w:lsdException w:name="Dark List Accent 3" w:semiHidden="0" w:uiPriority="70" w:unhideWhenUsed="0"/>
+    <w:lsdException w:name="Colorful Shading Accent 3" w:semiHidden="0" w:uiPriority="71" w:unhideWhenUsed="0"/>
+    <w:lsdException w:name="Colorful List Accent 3" w:semiHidden="0" w:uiPriority="72" w:unhideWhenUsed="0"/>
+    <w:lsdException w:name="Colorful Grid Accent 3" w:semiHidden="0" w:uiPriority="73" w:unhideWhenUsed="0"/>
+    <w:lsdException w:name="Light Shading Accent 4" w:semiHidden="0" w:uiPriority="60" w:unhideWhenUsed="0"/>
+    <w:lsdException w:name="Light List Accent 4" w:semiHidden="0" w:uiPriority="61" w:unhideWhenUsed="0"/>
+    <w:lsdException w:name="Light Grid Accent 4" w:semiHidden="0" w:uiPriority="62" w:unhideWhenUsed="0"/>
+    <w:lsdException w:name="Medium Shading 1 Accent 4" w:semiHidden="0" w:uiPriority="63" w:unhideWhenUsed="0"/>
+    <w:lsdException w:name="Medium Shading 2 Accent 4" w:semiHidden="0" w:uiPriority="64" w:unhideWhenUsed="0"/>
+    <w:lsdException w:name="Medium List 1 Accent 4" w:semiHidden="0" w:uiPriority="65" w:unhideWhenUsed="0"/>
+    <w:lsdException w:name="Medium List 2 Accent 4" w:semiHidden="0" w:uiPriority="66" w:unhideWhenUsed="0"/>
+    <w:lsdException w:name="Medium Grid 1 Accent 4" w:semiHidden="0" w:uiPriority="67" w:unhideWhenUsed="0"/>
+    <w:lsdException w:name="Medium Grid 2 Accent 4" w:semiHidden="0" w:uiPriority="68" w:unhideWhenUsed="0"/>
+    <w:lsdException w:name="Medium Grid 3 Accent 4" w:semiHidden="0" w:uiPriority="69" w:unhideWhenUsed="0"/>
+    <w:lsdException w:name="Dark List Accent 4" w:semiHidden="0" w:uiPriority="70" w:unhideWhenUsed="0"/>
+    <w:lsdException w:name="Colorful Shading Accent 4" w:semiHidden="0" w:uiPriority="71" w:unhideWhenUsed="0"/>
+    <w:lsdException w:name="Colorful List Accent 4" w:semiHidden="0" w:uiPriority="72" w:unhideWhenUsed="0"/>
+    <w:lsdException w:name="Colorful Grid Accent 4" w:semiHidden="0" w:uiPriority="73" w:unhideWhenUsed="0"/>
+    <w:lsdException w:name="Light Shading Accent 5" w:semiHidden="0" w:uiPriority="60" w:unhideWhenUsed="0"/>
+    <w:lsdException w:name="Light List Accent 5" w:semiHidden="0" w:uiPriority="61" w:unhideWhenUsed="0"/>
+    <w:lsdException w:name="Light Grid Accent 5" w:semiHidden="0" w:uiPriority="62" w:unhideWhenUsed="0"/>
+    <w:lsdException w:name="Medium Shading 1 Accent 5" w:semiHidden="0" w:uiPriority="63" w:unhideWhenUsed="0"/>
+    <w:lsdException w:name="Medium Shading 2 Accent 5" w:semiHidden="0" w:uiPriority="64" w:unhideWhenUsed="0"/>
+    <w:lsdException w:name="Medium List 1 Accent 5" w:semiHidden="0" w:uiPriority="65" w:unhideWhenUsed="0"/>
+    <w:lsdException w:name="Medium List 2 Accent 5" w:semiHidden="0" w:uiPriority="66" w:unhideWhenUsed="0"/>
+    <w:lsdException w:name="Medium Grid 1 Accent 5" w:semiHidden="0" w:uiPriority="67" w:unhideWhenUsed="0"/>
+    <w:lsdException w:name="Medium Grid 2 Accent 5" w:semiHidden="0" w:uiPriority="68" w:unhideWhenUsed="0"/>
+    <w:lsdException w:name="Medium Grid 3 Accent 5" w:semiHidden="0" w:uiPriority="69" w:unhideWhenUsed="0"/>
+    <w:lsdException w:name="Dark List Accent 5" w:semiHidden="0" w:uiPriority="70" w:unhideWhenUsed="0"/>
+    <w:lsdException w:name="Colorful Shading Accent 5" w:semiHidden="0" w:uiPriority="71" w:unhideWhenUsed="0"/>
+    <w:lsdException w:name="Colorful List Accent 5" w:semiHidden="0" w:uiPriority="72" w:unhideWhenUsed="0"/>
+    <w:lsdException w:name="Colorful Grid Accent 5" w:semiHidden="0" w:uiPriority="73" w:unhideWhenUsed="0"/>
+    <w:lsdException w:name="Light Shading Accent 6" w:semiHidden="0" w:uiPriority="60" w:unhideWhenUsed="0"/>
+    <w:lsdException w:name="Light List Accent 6" w:semiHidden="0" w:uiPriority="61" w:unhideWhenUsed="0"/>
+    <w:lsdException w:name="Light Grid Accent 6" w:semiHidden="0" w:uiPriority="62" w:unhideWhenUsed="0"/>
+    <w:lsdException w:name="Medium Shading 1 Accent 6" w:semiHidden="0" w:uiPriority="63" w:unhideWhenUsed="0"/>
+    <w:lsdException w:name="Medium Shading 2 Accent 6" w:semiHidden="0" w:uiPriority="64" w:unhideWhenUsed="0"/>
+    <w:lsdException w:name="Medium List 1 Accent 6" w:semiHidden="0" w:uiPriority="65" w:unhideWhenUsed="0"/>
+    <w:lsdException w:name="Medium List 2 Accent 6" w:semiHidden="0" w:uiPriority="66" w:unhideWhenUsed="0"/>
+    <w:lsdException w:name="Medium Grid 1 Accent 6" w:semiHidden="0" w:uiPriority="67" w:unhideWhenUsed="0"/>
+    <w:lsdException w:name="Medium Grid 2 Accent 6" w:semiHidden="0" w:uiPriority="68" w:unhideWhenUsed="0"/>
+    <w:lsdException w:name="Medium Grid 3 Accent 6" w:semiHidden="0" w:uiPriority="69" w:unhideWhenUsed="0"/>
+    <w:lsdException w:name="Dark List Accent 6" w:semiHidden="0" w:uiPriority="70" w:unhideWhenUsed="0"/>
+    <w:lsdException w:name="Colorful Shading Accent 6" w:semiHidden="0" w:uiPriority="71" w:unhideWhenUsed="0"/>
+    <w:lsdException w:name="Colorful List Accent 6" w:semiHidden="0" w:uiPriority="72" w:unhideWhenUsed="0"/>
+    <w:lsdException w:name="Colorful Grid Accent 6" w:semiHidden="0" w:uiPriority="73" w:unhideWhenUsed="0"/>
+    <w:lsdException w:name="Subtle Emphasis" w:semiHidden="0" w:uiPriority="19" w:unhideWhenUsed="0" w:qFormat="1"/>
+    <w:lsdException w:name="Intense Emphasis" w:semiHidden="0" w:uiPriority="21" w:unhideWhenUsed="0" w:qFormat="1"/>
+    <w:lsdException w:name="Subtle Reference" w:semiHidden="0" w:uiPriority="31" w:unhideWhenUsed="0" w:qFormat="1"/>
+    <w:lsdException w:name="Intense Reference" w:semiHidden="0" w:uiPriority="32" w:unhideWhenUsed="0" w:qFormat="1"/>
+    <w:lsdException w:name="Book Title" w:semiHidden="0" w:uiPriority="33" w:unhideWhenUsed="0" w:qFormat="1"/>
+    <w:lsdException w:name="Bibliography" w:uiPriority="37"/>
+    <w:lsdException w:name="TOC Heading" w:uiPriority="39" w:qFormat="1"/>
   </w:latentStyles>
   <w:style w:type="paragraph" w:default="1" w:styleId="Normal">
     <w:name w:val="Normal"/>
@@ -12113,8 +13412,214 @@
 </w:styles>
 </file>
 
+<file path=word/glossary/stylesWithEffects.xml><?xml version="1.0" encoding="utf-8"?>
+<w:styles xmlns:wpc="http://schemas.microsoft.com/office/word/2010/wordprocessingCanvas" xmlns:mc="http://schemas.openxmlformats.org/markup-compatibility/2006" xmlns:o="urn:schemas-microsoft-com:office:office" xmlns:r="http://schemas.openxmlformats.org/officeDocument/2006/relationships" xmlns:m="http://schemas.openxmlformats.org/officeDocument/2006/math" xmlns:v="urn:schemas-microsoft-com:vml" xmlns:wp14="http://schemas.microsoft.com/office/word/2010/wordprocessingDrawing" xmlns:wp="http://schemas.openxmlformats.org/drawingml/2006/wordprocessingDrawing" xmlns:w10="urn:schemas-microsoft-com:office:word" xmlns:w="http://schemas.openxmlformats.org/wordprocessingml/2006/main" xmlns:w14="http://schemas.microsoft.com/office/word/2010/wordml" xmlns:wpg="http://schemas.microsoft.com/office/word/2010/wordprocessingGroup" xmlns:wpi="http://schemas.microsoft.com/office/word/2010/wordprocessingInk" xmlns:wne="http://schemas.microsoft.com/office/word/2006/wordml" xmlns:wps="http://schemas.microsoft.com/office/word/2010/wordprocessingShape" mc:Ignorable="w14 wp14">
+  <w:docDefaults>
+    <w:rPrDefault>
+      <w:rPr>
+        <w:rFonts w:asciiTheme="minorHAnsi" w:eastAsiaTheme="minorEastAsia" w:hAnsiTheme="minorHAnsi" w:cstheme="minorBidi"/>
+        <w:sz w:val="22"/>
+        <w:szCs w:val="22"/>
+        <w:lang w:val="en-US" w:eastAsia="en-US" w:bidi="ar-SA"/>
+      </w:rPr>
+    </w:rPrDefault>
+    <w:pPrDefault>
+      <w:pPr>
+        <w:spacing w:after="200" w:line="276" w:lineRule="auto"/>
+      </w:pPr>
+    </w:pPrDefault>
+  </w:docDefaults>
+  <w:latentStyles w:defLockedState="0" w:defUIPriority="99" w:defSemiHidden="1" w:defUnhideWhenUsed="1" w:defQFormat="0" w:count="267">
+    <w:lsdException w:name="Normal" w:semiHidden="0" w:uiPriority="0" w:unhideWhenUsed="0" w:qFormat="1"/>
+    <w:lsdException w:name="heading 1" w:semiHidden="0" w:uiPriority="9" w:unhideWhenUsed="0" w:qFormat="1"/>
+    <w:lsdException w:name="heading 2" w:uiPriority="9" w:qFormat="1"/>
+    <w:lsdException w:name="heading 3" w:uiPriority="9" w:qFormat="1"/>
+    <w:lsdException w:name="heading 4" w:uiPriority="9" w:qFormat="1"/>
+    <w:lsdException w:name="heading 5" w:uiPriority="9" w:qFormat="1"/>
+    <w:lsdException w:name="heading 6" w:uiPriority="9" w:qFormat="1"/>
+    <w:lsdException w:name="heading 7" w:uiPriority="9" w:qFormat="1"/>
+    <w:lsdException w:name="heading 8" w:uiPriority="9" w:qFormat="1"/>
+    <w:lsdException w:name="heading 9" w:uiPriority="9" w:qFormat="1"/>
+    <w:lsdException w:name="toc 1" w:uiPriority="39"/>
+    <w:lsdException w:name="toc 2" w:uiPriority="39"/>
+    <w:lsdException w:name="toc 3" w:uiPriority="39"/>
+    <w:lsdException w:name="toc 4" w:uiPriority="39"/>
+    <w:lsdException w:name="toc 5" w:uiPriority="39"/>
+    <w:lsdException w:name="toc 6" w:uiPriority="39"/>
+    <w:lsdException w:name="toc 7" w:uiPriority="39"/>
+    <w:lsdException w:name="toc 8" w:uiPriority="39"/>
+    <w:lsdException w:name="toc 9" w:uiPriority="39"/>
+    <w:lsdException w:name="caption" w:uiPriority="35" w:qFormat="1"/>
+    <w:lsdException w:name="Title" w:semiHidden="0" w:uiPriority="10" w:unhideWhenUsed="0" w:qFormat="1"/>
+    <w:lsdException w:name="Default Paragraph Font" w:uiPriority="1"/>
+    <w:lsdException w:name="Subtitle" w:semiHidden="0" w:uiPriority="11" w:unhideWhenUsed="0" w:qFormat="1"/>
+    <w:lsdException w:name="Strong" w:semiHidden="0" w:uiPriority="22" w:unhideWhenUsed="0" w:qFormat="1"/>
+    <w:lsdException w:name="Emphasis" w:semiHidden="0" w:uiPriority="20" w:unhideWhenUsed="0" w:qFormat="1"/>
+    <w:lsdException w:name="Table Grid" w:semiHidden="0" w:uiPriority="59" w:unhideWhenUsed="0"/>
+    <w:lsdException w:name="Placeholder Text" w:unhideWhenUsed="0"/>
+    <w:lsdException w:name="No Spacing" w:semiHidden="0" w:uiPriority="1" w:unhideWhenUsed="0" w:qFormat="1"/>
+    <w:lsdException w:name="Light Shading" w:semiHidden="0" w:uiPriority="60" w:unhideWhenUsed="0"/>
+    <w:lsdException w:name="Light List" w:semiHidden="0" w:uiPriority="61" w:unhideWhenUsed="0"/>
+    <w:lsdException w:name="Light Grid" w:semiHidden="0" w:uiPriority="62" w:unhideWhenUsed="0"/>
+    <w:lsdException w:name="Medium Shading 1" w:semiHidden="0" w:uiPriority="63" w:unhideWhenUsed="0"/>
+    <w:lsdException w:name="Medium Shading 2" w:semiHidden="0" w:uiPriority="64" w:unhideWhenUsed="0"/>
+    <w:lsdException w:name="Medium List 1" w:semiHidden="0" w:uiPriority="65" w:unhideWhenUsed="0"/>
+    <w:lsdException w:name="Medium List 2" w:semiHidden="0" w:uiPriority="66" w:unhideWhenUsed="0"/>
+    <w:lsdException w:name="Medium Grid 1" w:semiHidden="0" w:uiPriority="67" w:unhideWhenUsed="0"/>
+    <w:lsdException w:name="Medium Grid 2" w:semiHidden="0" w:uiPriority="68" w:unhideWhenUsed="0"/>
+    <w:lsdException w:name="Medium Grid 3" w:semiHidden="0" w:uiPriority="69" w:unhideWhenUsed="0"/>
+    <w:lsdException w:name="Dark List" w:semiHidden="0" w:uiPriority="70" w:unhideWhenUsed="0"/>
+    <w:lsdException w:name="Colorful Shading" w:semiHidden="0" w:uiPriority="71" w:unhideWhenUsed="0"/>
+    <w:lsdException w:name="Colorful List" w:semiHidden="0" w:uiPriority="72" w:unhideWhenUsed="0"/>
+    <w:lsdException w:name="Colorful Grid" w:semiHidden="0" w:uiPriority="73" w:unhideWhenUsed="0"/>
+    <w:lsdException w:name="Light Shading Accent 1" w:semiHidden="0" w:uiPriority="60" w:unhideWhenUsed="0"/>
+    <w:lsdException w:name="Light List Accent 1" w:semiHidden="0" w:uiPriority="61" w:unhideWhenUsed="0"/>
+    <w:lsdException w:name="Light Grid Accent 1" w:semiHidden="0" w:uiPriority="62" w:unhideWhenUsed="0"/>
+    <w:lsdException w:name="Medium Shading 1 Accent 1" w:semiHidden="0" w:uiPriority="63" w:unhideWhenUsed="0"/>
+    <w:lsdException w:name="Medium Shading 2 Accent 1" w:semiHidden="0" w:uiPriority="64" w:unhideWhenUsed="0"/>
+    <w:lsdException w:name="Medium List 1 Accent 1" w:semiHidden="0" w:uiPriority="65" w:unhideWhenUsed="0"/>
+    <w:lsdException w:name="Revision" w:unhideWhenUsed="0"/>
+    <w:lsdException w:name="List Paragraph" w:semiHidden="0" w:uiPriority="34" w:unhideWhenUsed="0" w:qFormat="1"/>
+    <w:lsdException w:name="Quote" w:semiHidden="0" w:uiPriority="29" w:unhideWhenUsed="0" w:qFormat="1"/>
+    <w:lsdException w:name="Intense Quote" w:semiHidden="0" w:uiPriority="30" w:unhideWhenUsed="0" w:qFormat="1"/>
+    <w:lsdException w:name="Medium List 2 Accent 1" w:semiHidden="0" w:uiPriority="66" w:unhideWhenUsed="0"/>
+    <w:lsdException w:name="Medium Grid 1 Accent 1" w:semiHidden="0" w:uiPriority="67" w:unhideWhenUsed="0"/>
+    <w:lsdException w:name="Medium Grid 2 Accent 1" w:semiHidden="0" w:uiPriority="68" w:unhideWhenUsed="0"/>
+    <w:lsdException w:name="Medium Grid 3 Accent 1" w:semiHidden="0" w:uiPriority="69" w:unhideWhenUsed="0"/>
+    <w:lsdException w:name="Dark List Accent 1" w:semiHidden="0" w:uiPriority="70" w:unhideWhenUsed="0"/>
+    <w:lsdException w:name="Colorful Shading Accent 1" w:semiHidden="0" w:uiPriority="71" w:unhideWhenUsed="0"/>
+    <w:lsdException w:name="Colorful List Accent 1" w:semiHidden="0" w:uiPriority="72" w:unhideWhenUsed="0"/>
+    <w:lsdException w:name="Colorful Grid Accent 1" w:semiHidden="0" w:uiPriority="73" w:unhideWhenUsed="0"/>
+    <w:lsdException w:name="Light Shading Accent 2" w:semiHidden="0" w:uiPriority="60" w:unhideWhenUsed="0"/>
+    <w:lsdException w:name="Light List Accent 2" w:semiHidden="0" w:uiPriority="61" w:unhideWhenUsed="0"/>
+    <w:lsdException w:name="Light Grid Accent 2" w:semiHidden="0" w:uiPriority="62" w:unhideWhenUsed="0"/>
+    <w:lsdException w:name="Medium Shading 1 Accent 2" w:semiHidden="0" w:uiPriority="63" w:unhideWhenUsed="0"/>
+    <w:lsdException w:name="Medium Shading 2 Accent 2" w:semiHidden="0" w:uiPriority="64" w:unhideWhenUsed="0"/>
+    <w:lsdException w:name="Medium List 1 Accent 2" w:semiHidden="0" w:uiPriority="65" w:unhideWhenUsed="0"/>
+    <w:lsdException w:name="Medium List 2 Accent 2" w:semiHidden="0" w:uiPriority="66" w:unhideWhenUsed="0"/>
+    <w:lsdException w:name="Medium Grid 1 Accent 2" w:semiHidden="0" w:uiPriority="67" w:unhideWhenUsed="0"/>
+    <w:lsdException w:name="Medium Grid 2 Accent 2" w:semiHidden="0" w:uiPriority="68" w:unhideWhenUsed="0"/>
+    <w:lsdException w:name="Medium Grid 3 Accent 2" w:semiHidden="0" w:uiPriority="69" w:unhideWhenUsed="0"/>
+    <w:lsdException w:name="Dark List Accent 2" w:semiHidden="0" w:uiPriority="70" w:unhideWhenUsed="0"/>
+    <w:lsdException w:name="Colorful Shading Accent 2" w:semiHidden="0" w:uiPriority="71" w:unhideWhenUsed="0"/>
+    <w:lsdException w:name="Colorful List Accent 2" w:semiHidden="0" w:uiPriority="72" w:unhideWhenUsed="0"/>
+    <w:lsdException w:name="Colorful Grid Accent 2" w:semiHidden="0" w:uiPriority="73" w:unhideWhenUsed="0"/>
+    <w:lsdException w:name="Light Shading Accent 3" w:semiHidden="0" w:uiPriority="60" w:unhideWhenUsed="0"/>
+    <w:lsdException w:name="Light List Accent 3" w:semiHidden="0" w:uiPriority="61" w:unhideWhenUsed="0"/>
+    <w:lsdException w:name="Light Grid Accent 3" w:semiHidden="0" w:uiPriority="62" w:unhideWhenUsed="0"/>
+    <w:lsdException w:name="Medium Shading 1 Accent 3" w:semiHidden="0" w:uiPriority="63" w:unhideWhenUsed="0"/>
+    <w:lsdException w:name="Medium Shading 2 Accent 3" w:semiHidden="0" w:uiPriority="64" w:unhideWhenUsed="0"/>
+    <w:lsdException w:name="Medium List 1 Accent 3" w:semiHidden="0" w:uiPriority="65" w:unhideWhenUsed="0"/>
+    <w:lsdException w:name="Medium List 2 Accent 3" w:semiHidden="0" w:uiPriority="66" w:unhideWhenUsed="0"/>
+    <w:lsdException w:name="Medium Grid 1 Accent 3" w:semiHidden="0" w:uiPriority="67" w:unhideWhenUsed="0"/>
+    <w:lsdException w:name="Medium Grid 2 Accent 3" w:semiHidden="0" w:uiPriority="68" w:unhideWhenUsed="0"/>
+    <w:lsdException w:name="Medium Grid 3 Accent 3" w:semiHidden="0" w:uiPriority="69" w:unhideWhenUsed="0"/>
+    <w:lsdException w:name="Dark List Accent 3" w:semiHidden="0" w:uiPriority="70" w:unhideWhenUsed="0"/>
+    <w:lsdException w:name="Colorful Shading Accent 3" w:semiHidden="0" w:uiPriority="71" w:unhideWhenUsed="0"/>
+    <w:lsdException w:name="Colorful List Accent 3" w:semiHidden="0" w:uiPriority="72" w:unhideWhenUsed="0"/>
+    <w:lsdException w:name="Colorful Grid Accent 3" w:semiHidden="0" w:uiPriority="73" w:unhideWhenUsed="0"/>
+    <w:lsdException w:name="Light Shading Accent 4" w:semiHidden="0" w:uiPriority="60" w:unhideWhenUsed="0"/>
+    <w:lsdException w:name="Light List Accent 4" w:semiHidden="0" w:uiPriority="61" w:unhideWhenUsed="0"/>
+    <w:lsdException w:name="Light Grid Accent 4" w:semiHidden="0" w:uiPriority="62" w:unhideWhenUsed="0"/>
+    <w:lsdException w:name="Medium Shading 1 Accent 4" w:semiHidden="0" w:uiPriority="63" w:unhideWhenUsed="0"/>
+    <w:lsdException w:name="Medium Shading 2 Accent 4" w:semiHidden="0" w:uiPriority="64" w:unhideWhenUsed="0"/>
+    <w:lsdException w:name="Medium List 1 Accent 4" w:semiHidden="0" w:uiPriority="65" w:unhideWhenUsed="0"/>
+    <w:lsdException w:name="Medium List 2 Accent 4" w:semiHidden="0" w:uiPriority="66" w:unhideWhenUsed="0"/>
+    <w:lsdException w:name="Medium Grid 1 Accent 4" w:semiHidden="0" w:uiPriority="67" w:unhideWhenUsed="0"/>
+    <w:lsdException w:name="Medium Grid 2 Accent 4" w:semiHidden="0" w:uiPriority="68" w:unhideWhenUsed="0"/>
+    <w:lsdException w:name="Medium Grid 3 Accent 4" w:semiHidden="0" w:uiPriority="69" w:unhideWhenUsed="0"/>
+    <w:lsdException w:name="Dark List Accent 4" w:semiHidden="0" w:uiPriority="70" w:unhideWhenUsed="0"/>
+    <w:lsdException w:name="Colorful Shading Accent 4" w:semiHidden="0" w:uiPriority="71" w:unhideWhenUsed="0"/>
+    <w:lsdException w:name="Colorful List Accent 4" w:semiHidden="0" w:uiPriority="72" w:unhideWhenUsed="0"/>
+    <w:lsdException w:name="Colorful Grid Accent 4" w:semiHidden="0" w:uiPriority="73" w:unhideWhenUsed="0"/>
+    <w:lsdException w:name="Light Shading Accent 5" w:semiHidden="0" w:uiPriority="60" w:unhideWhenUsed="0"/>
+    <w:lsdException w:name="Light List Accent 5" w:semiHidden="0" w:uiPriority="61" w:unhideWhenUsed="0"/>
+    <w:lsdException w:name="Light Grid Accent 5" w:semiHidden="0" w:uiPriority="62" w:unhideWhenUsed="0"/>
+    <w:lsdException w:name="Medium Shading 1 Accent 5" w:semiHidden="0" w:uiPriority="63" w:unhideWhenUsed="0"/>
+    <w:lsdException w:name="Medium Shading 2 Accent 5" w:semiHidden="0" w:uiPriority="64" w:unhideWhenUsed="0"/>
+    <w:lsdException w:name="Medium List 1 Accent 5" w:semiHidden="0" w:uiPriority="65" w:unhideWhenUsed="0"/>
+    <w:lsdException w:name="Medium List 2 Accent 5" w:semiHidden="0" w:uiPriority="66" w:unhideWhenUsed="0"/>
+    <w:lsdException w:name="Medium Grid 1 Accent 5" w:semiHidden="0" w:uiPriority="67" w:unhideWhenUsed="0"/>
+    <w:lsdException w:name="Medium Grid 2 Accent 5" w:semiHidden="0" w:uiPriority="68" w:unhideWhenUsed="0"/>
+    <w:lsdException w:name="Medium Grid 3 Accent 5" w:semiHidden="0" w:uiPriority="69" w:unhideWhenUsed="0"/>
+    <w:lsdException w:name="Dark List Accent 5" w:semiHidden="0" w:uiPriority="70" w:unhideWhenUsed="0"/>
+    <w:lsdException w:name="Colorful Shading Accent 5" w:semiHidden="0" w:uiPriority="71" w:unhideWhenUsed="0"/>
+    <w:lsdException w:name="Colorful List Accent 5" w:semiHidden="0" w:uiPriority="72" w:unhideWhenUsed="0"/>
+    <w:lsdException w:name="Colorful Grid Accent 5" w:semiHidden="0" w:uiPriority="73" w:unhideWhenUsed="0"/>
+    <w:lsdException w:name="Light Shading Accent 6" w:semiHidden="0" w:uiPriority="60" w:unhideWhenUsed="0"/>
+    <w:lsdException w:name="Light List Accent 6" w:semiHidden="0" w:uiPriority="61" w:unhideWhenUsed="0"/>
+    <w:lsdException w:name="Light Grid Accent 6" w:semiHidden="0" w:uiPriority="62" w:unhideWhenUsed="0"/>
+    <w:lsdException w:name="Medium Shading 1 Accent 6" w:semiHidden="0" w:uiPriority="63" w:unhideWhenUsed="0"/>
+    <w:lsdException w:name="Medium Shading 2 Accent 6" w:semiHidden="0" w:uiPriority="64" w:unhideWhenUsed="0"/>
+    <w:lsdException w:name="Medium List 1 Accent 6" w:semiHidden="0" w:uiPriority="65" w:unhideWhenUsed="0"/>
+    <w:lsdException w:name="Medium List 2 Accent 6" w:semiHidden="0" w:uiPriority="66" w:unhideWhenUsed="0"/>
+    <w:lsdException w:name="Medium Grid 1 Accent 6" w:semiHidden="0" w:uiPriority="67" w:unhideWhenUsed="0"/>
+    <w:lsdException w:name="Medium Grid 2 Accent 6" w:semiHidden="0" w:uiPriority="68" w:unhideWhenUsed="0"/>
+    <w:lsdException w:name="Medium Grid 3 Accent 6" w:semiHidden="0" w:uiPriority="69" w:unhideWhenUsed="0"/>
+    <w:lsdException w:name="Dark List Accent 6" w:semiHidden="0" w:uiPriority="70" w:unhideWhenUsed="0"/>
+    <w:lsdException w:name="Colorful Shading Accent 6" w:semiHidden="0" w:uiPriority="71" w:unhideWhenUsed="0"/>
+    <w:lsdException w:name="Colorful List Accent 6" w:semiHidden="0" w:uiPriority="72" w:unhideWhenUsed="0"/>
+    <w:lsdException w:name="Colorful Grid Accent 6" w:semiHidden="0" w:uiPriority="73" w:unhideWhenUsed="0"/>
+    <w:lsdException w:name="Subtle Emphasis" w:semiHidden="0" w:uiPriority="19" w:unhideWhenUsed="0" w:qFormat="1"/>
+    <w:lsdException w:name="Intense Emphasis" w:semiHidden="0" w:uiPriority="21" w:unhideWhenUsed="0" w:qFormat="1"/>
+    <w:lsdException w:name="Subtle Reference" w:semiHidden="0" w:uiPriority="31" w:unhideWhenUsed="0" w:qFormat="1"/>
+    <w:lsdException w:name="Intense Reference" w:semiHidden="0" w:uiPriority="32" w:unhideWhenUsed="0" w:qFormat="1"/>
+    <w:lsdException w:name="Book Title" w:semiHidden="0" w:uiPriority="33" w:unhideWhenUsed="0" w:qFormat="1"/>
+    <w:lsdException w:name="Bibliography" w:uiPriority="37"/>
+    <w:lsdException w:name="TOC Heading" w:uiPriority="39" w:qFormat="1"/>
+  </w:latentStyles>
+  <w:style w:type="paragraph" w:default="1" w:styleId="Normal">
+    <w:name w:val="Normal"/>
+    <w:qFormat/>
+    <w:rsid w:val="00AA6D5A"/>
+    <w:rPr>
+      <w:rFonts w:cs="Times New Roman"/>
+      <w:sz w:val="3276"/>
+      <w:szCs w:val="3276"/>
+    </w:rPr>
+  </w:style>
+  <w:style w:type="character" w:default="1" w:styleId="DefaultParagraphFont">
+    <w:name w:val="Default Paragraph Font"/>
+    <w:uiPriority w:val="1"/>
+    <w:semiHidden/>
+    <w:unhideWhenUsed/>
+  </w:style>
+  <w:style w:type="table" w:default="1" w:styleId="TableNormal">
+    <w:name w:val="Normal Table"/>
+    <w:uiPriority w:val="99"/>
+    <w:semiHidden/>
+    <w:unhideWhenUsed/>
+    <w:tblPr>
+      <w:tblInd w:w="0" w:type="dxa"/>
+      <w:tblCellMar>
+        <w:top w:w="0" w:type="dxa"/>
+        <w:left w:w="108" w:type="dxa"/>
+        <w:bottom w:w="0" w:type="dxa"/>
+        <w:right w:w="108" w:type="dxa"/>
+      </w:tblCellMar>
+    </w:tblPr>
+  </w:style>
+  <w:style w:type="numbering" w:default="1" w:styleId="NoList">
+    <w:name w:val="No List"/>
+    <w:uiPriority w:val="99"/>
+    <w:semiHidden/>
+    <w:unhideWhenUsed/>
+  </w:style>
+  <w:style w:type="character" w:styleId="PlaceholderText">
+    <w:name w:val="Placeholder Text"/>
+    <w:basedOn w:val="DefaultParagraphFont"/>
+    <w:uiPriority w:val="99"/>
+    <w:semiHidden/>
+    <w:rsid w:val="00AA6D5A"/>
+    <w:rPr>
+      <w:color w:val="808080"/>
+    </w:rPr>
+  </w:style>
+</w:styles>
+</file>
+
 <file path=word/glossary/webSettings.xml><?xml version="1.0" encoding="utf-8"?>
-<w:webSettings xmlns:mc="http://schemas.openxmlformats.org/markup-compatibility/2006" xmlns:r="http://schemas.openxmlformats.org/officeDocument/2006/relationships" xmlns:w="http://schemas.openxmlformats.org/wordprocessingml/2006/main" xmlns:w14="http://schemas.microsoft.com/office/word/2010/wordml" xmlns:w15="http://schemas.microsoft.com/office/word/2012/wordml" mc:Ignorable="w14 w15">
+<w:webSettings xmlns:mc="http://schemas.openxmlformats.org/markup-compatibility/2006" xmlns:r="http://schemas.openxmlformats.org/officeDocument/2006/relationships" xmlns:w="http://schemas.openxmlformats.org/wordprocessingml/2006/main" xmlns:w14="http://schemas.microsoft.com/office/word/2010/wordml" mc:Ignorable="w14">
   <w:optimizeForBrowser/>
   <w:allowPNG/>
 </w:webSettings>
@@ -12464,7 +13969,7 @@
 </file>
 
 <file path=customXml/itemProps2.xml><?xml version="1.0" encoding="utf-8"?>
-<ds:datastoreItem xmlns:ds="http://schemas.openxmlformats.org/officeDocument/2006/customXml" ds:itemID="{7CE40DB7-03FE-4939-9D0E-18170E59C2B1}">
+<ds:datastoreItem xmlns:ds="http://schemas.openxmlformats.org/officeDocument/2006/customXml" ds:itemID="{C6BA917C-833E-453B-8523-C6C7C186262C}">
   <ds:schemaRefs>
     <ds:schemaRef ds:uri="http://schemas.openxmlformats.org/officeDocument/2006/bibliography"/>
   </ds:schemaRefs>

</xml_diff>